<commit_message>
add teacher class use table
</commit_message>
<xml_diff>
--- a/doc/03_软件设计说明.docx
+++ b/doc/03_软件设计说明.docx
@@ -1609,11 +1609,6 @@
       </w:r>
     </w:p>
     <w:p>
-      <w:pPr>
-        <w:rPr>
-          <w:rFonts w:hint="eastAsia"/>
-        </w:rPr>
-      </w:pPr>
       <w:bookmarkStart w:id="4" w:name="_Hlk170518181"/>
       <w:r>
         <w:rPr>
@@ -1756,13 +1751,7 @@
         </w:r>
       </w:hyperlink>
     </w:p>
-    <w:p>
-      <w:pPr>
-        <w:rPr>
-          <w:rFonts w:hint="eastAsia"/>
-        </w:rPr>
-      </w:pPr>
-    </w:p>
+    <w:p/>
     <w:p>
       <w:pPr>
         <w:pStyle w:val="1"/>
@@ -2408,9 +2397,6 @@
     <w:p>
       <w:pPr>
         <w:ind w:firstLine="420"/>
-        <w:rPr>
-          <w:rFonts w:hint="eastAsia"/>
-        </w:rPr>
       </w:pPr>
       <w:r>
         <w:rPr>
@@ -3833,7 +3819,13 @@
               <w:ind w:firstLineChars="0" w:firstLine="0"/>
             </w:pPr>
             <w:r>
-              <w:t xml:space="preserve">     </w:t>
+              <w:t xml:space="preserve"> </w:t>
+            </w:r>
+            <w:r>
+              <w:rPr>
+                <w:rFonts w:hint="eastAsia"/>
+              </w:rPr>
+              <w:t>外键</w:t>
             </w:r>
           </w:p>
         </w:tc>
@@ -5450,7 +5442,1881 @@
         </w:tc>
       </w:tr>
     </w:tbl>
-    <w:p/>
+    <w:p>
+      <w:r>
+        <w:rPr>
+          <w:rFonts w:hint="eastAsia"/>
+        </w:rPr>
+        <w:t>4.  Teacher</w:t>
+      </w:r>
+    </w:p>
+    <w:tbl>
+      <w:tblPr>
+        <w:tblStyle w:val="a5"/>
+        <w:tblW w:w="0" w:type="auto"/>
+        <w:tblInd w:w="425" w:type="dxa"/>
+        <w:tblLook w:val="04A0" w:firstRow="1" w:lastRow="0" w:firstColumn="1" w:lastColumn="0" w:noHBand="0" w:noVBand="1"/>
+      </w:tblPr>
+      <w:tblGrid>
+        <w:gridCol w:w="697"/>
+        <w:gridCol w:w="1173"/>
+        <w:gridCol w:w="1301"/>
+        <w:gridCol w:w="878"/>
+        <w:gridCol w:w="858"/>
+        <w:gridCol w:w="969"/>
+        <w:gridCol w:w="1523"/>
+      </w:tblGrid>
+      <w:tr>
+        <w:tc>
+          <w:tcPr>
+            <w:tcW w:w="697" w:type="dxa"/>
+          </w:tcPr>
+          <w:p>
+            <w:pPr>
+              <w:pStyle w:val="a7"/>
+              <w:ind w:firstLineChars="0" w:firstLine="0"/>
+            </w:pPr>
+          </w:p>
+        </w:tc>
+        <w:tc>
+          <w:tcPr>
+            <w:tcW w:w="1173" w:type="dxa"/>
+          </w:tcPr>
+          <w:p>
+            <w:pPr>
+              <w:pStyle w:val="a7"/>
+              <w:ind w:firstLineChars="0" w:firstLine="0"/>
+            </w:pPr>
+            <w:r>
+              <w:t xml:space="preserve"> Field       </w:t>
+            </w:r>
+          </w:p>
+        </w:tc>
+        <w:tc>
+          <w:tcPr>
+            <w:tcW w:w="1301" w:type="dxa"/>
+          </w:tcPr>
+          <w:p>
+            <w:pPr>
+              <w:pStyle w:val="a7"/>
+              <w:ind w:firstLineChars="0" w:firstLine="0"/>
+            </w:pPr>
+            <w:r>
+              <w:t xml:space="preserve"> Type          </w:t>
+            </w:r>
+          </w:p>
+        </w:tc>
+        <w:tc>
+          <w:tcPr>
+            <w:tcW w:w="878" w:type="dxa"/>
+          </w:tcPr>
+          <w:p>
+            <w:pPr>
+              <w:pStyle w:val="a7"/>
+              <w:ind w:firstLineChars="0" w:firstLine="0"/>
+            </w:pPr>
+            <w:r>
+              <w:t xml:space="preserve"> Null </w:t>
+            </w:r>
+          </w:p>
+        </w:tc>
+        <w:tc>
+          <w:tcPr>
+            <w:tcW w:w="858" w:type="dxa"/>
+          </w:tcPr>
+          <w:p>
+            <w:pPr>
+              <w:pStyle w:val="a7"/>
+              <w:ind w:firstLineChars="0" w:firstLine="0"/>
+            </w:pPr>
+            <w:r>
+              <w:t xml:space="preserve"> Key </w:t>
+            </w:r>
+          </w:p>
+        </w:tc>
+        <w:tc>
+          <w:tcPr>
+            <w:tcW w:w="969" w:type="dxa"/>
+          </w:tcPr>
+          <w:p>
+            <w:pPr>
+              <w:pStyle w:val="a7"/>
+              <w:ind w:firstLineChars="0" w:firstLine="0"/>
+            </w:pPr>
+            <w:r>
+              <w:t xml:space="preserve"> Default </w:t>
+            </w:r>
+          </w:p>
+        </w:tc>
+        <w:tc>
+          <w:tcPr>
+            <w:tcW w:w="1523" w:type="dxa"/>
+          </w:tcPr>
+          <w:p>
+            <w:pPr>
+              <w:pStyle w:val="a7"/>
+              <w:ind w:firstLineChars="0" w:firstLine="0"/>
+            </w:pPr>
+            <w:r>
+              <w:rPr>
+                <w:rFonts w:hint="eastAsia"/>
+              </w:rPr>
+              <w:t>解释</w:t>
+            </w:r>
+            <w:r>
+              <w:t xml:space="preserve">          </w:t>
+            </w:r>
+          </w:p>
+        </w:tc>
+      </w:tr>
+      <w:tr>
+        <w:tc>
+          <w:tcPr>
+            <w:tcW w:w="697" w:type="dxa"/>
+          </w:tcPr>
+          <w:p>
+            <w:pPr>
+              <w:pStyle w:val="a7"/>
+              <w:ind w:firstLineChars="0" w:firstLine="0"/>
+            </w:pPr>
+          </w:p>
+        </w:tc>
+        <w:tc>
+          <w:tcPr>
+            <w:tcW w:w="1173" w:type="dxa"/>
+          </w:tcPr>
+          <w:p>
+            <w:pPr>
+              <w:pStyle w:val="a7"/>
+              <w:ind w:firstLineChars="100" w:firstLine="210"/>
+              <w:rPr>
+                <w:rFonts w:hint="eastAsia"/>
+              </w:rPr>
+            </w:pPr>
+            <w:r>
+              <w:rPr>
+                <w:rFonts w:hint="eastAsia"/>
+              </w:rPr>
+              <w:t>id</w:t>
+            </w:r>
+          </w:p>
+        </w:tc>
+        <w:tc>
+          <w:tcPr>
+            <w:tcW w:w="1301" w:type="dxa"/>
+          </w:tcPr>
+          <w:p>
+            <w:pPr>
+              <w:pStyle w:val="a7"/>
+              <w:ind w:firstLineChars="0" w:firstLine="0"/>
+            </w:pPr>
+            <w:r>
+              <w:t>varchar(</w:t>
+            </w:r>
+            <w:r>
+              <w:rPr>
+                <w:rFonts w:hint="eastAsia"/>
+              </w:rPr>
+              <w:t>50</w:t>
+            </w:r>
+            <w:r>
+              <w:t>)</w:t>
+            </w:r>
+          </w:p>
+        </w:tc>
+        <w:tc>
+          <w:tcPr>
+            <w:tcW w:w="878" w:type="dxa"/>
+          </w:tcPr>
+          <w:p>
+            <w:pPr>
+              <w:pStyle w:val="a7"/>
+              <w:ind w:firstLineChars="0" w:firstLine="0"/>
+              <w:rPr>
+                <w:rFonts w:hint="eastAsia"/>
+              </w:rPr>
+            </w:pPr>
+            <w:r>
+              <w:rPr>
+                <w:rFonts w:hint="eastAsia"/>
+              </w:rPr>
+              <w:t>NO</w:t>
+            </w:r>
+          </w:p>
+        </w:tc>
+        <w:tc>
+          <w:tcPr>
+            <w:tcW w:w="858" w:type="dxa"/>
+          </w:tcPr>
+          <w:p>
+            <w:pPr>
+              <w:pStyle w:val="a7"/>
+              <w:ind w:firstLineChars="0" w:firstLine="0"/>
+              <w:rPr>
+                <w:rFonts w:hint="eastAsia"/>
+              </w:rPr>
+            </w:pPr>
+            <w:r>
+              <w:rPr>
+                <w:rFonts w:hint="eastAsia"/>
+              </w:rPr>
+              <w:t>主键</w:t>
+            </w:r>
+          </w:p>
+        </w:tc>
+        <w:tc>
+          <w:tcPr>
+            <w:tcW w:w="969" w:type="dxa"/>
+          </w:tcPr>
+          <w:p>
+            <w:pPr>
+              <w:pStyle w:val="a7"/>
+              <w:ind w:firstLineChars="0" w:firstLine="0"/>
+              <w:rPr>
+                <w:rFonts w:hint="eastAsia"/>
+              </w:rPr>
+            </w:pPr>
+            <w:r>
+              <w:rPr>
+                <w:rFonts w:hint="eastAsia"/>
+              </w:rPr>
+              <w:t>NULL</w:t>
+            </w:r>
+          </w:p>
+        </w:tc>
+        <w:tc>
+          <w:tcPr>
+            <w:tcW w:w="1523" w:type="dxa"/>
+          </w:tcPr>
+          <w:p>
+            <w:pPr>
+              <w:pStyle w:val="a7"/>
+              <w:ind w:firstLineChars="0" w:firstLine="0"/>
+              <w:rPr>
+                <w:rFonts w:hint="eastAsia"/>
+              </w:rPr>
+            </w:pPr>
+            <w:r>
+              <w:rPr>
+                <w:rFonts w:hint="eastAsia"/>
+              </w:rPr>
+              <w:t>教师</w:t>
+            </w:r>
+            <w:r>
+              <w:rPr>
+                <w:rFonts w:hint="eastAsia"/>
+              </w:rPr>
+              <w:t>id</w:t>
+            </w:r>
+          </w:p>
+        </w:tc>
+      </w:tr>
+      <w:tr>
+        <w:tc>
+          <w:tcPr>
+            <w:tcW w:w="697" w:type="dxa"/>
+          </w:tcPr>
+          <w:p>
+            <w:pPr>
+              <w:pStyle w:val="a7"/>
+              <w:ind w:firstLineChars="0" w:firstLine="0"/>
+            </w:pPr>
+          </w:p>
+        </w:tc>
+        <w:tc>
+          <w:tcPr>
+            <w:tcW w:w="1173" w:type="dxa"/>
+          </w:tcPr>
+          <w:p>
+            <w:pPr>
+              <w:pStyle w:val="a7"/>
+              <w:ind w:firstLineChars="0" w:firstLine="0"/>
+            </w:pPr>
+            <w:r>
+              <w:t xml:space="preserve"> </w:t>
+            </w:r>
+            <w:r>
+              <w:rPr>
+                <w:rFonts w:hint="eastAsia"/>
+              </w:rPr>
+              <w:t>name</w:t>
+            </w:r>
+            <w:r>
+              <w:t xml:space="preserve">        </w:t>
+            </w:r>
+          </w:p>
+        </w:tc>
+        <w:tc>
+          <w:tcPr>
+            <w:tcW w:w="1301" w:type="dxa"/>
+          </w:tcPr>
+          <w:p>
+            <w:pPr>
+              <w:pStyle w:val="a7"/>
+              <w:ind w:firstLineChars="0" w:firstLine="0"/>
+            </w:pPr>
+            <w:r>
+              <w:t xml:space="preserve"> varchar(</w:t>
+            </w:r>
+            <w:r>
+              <w:rPr>
+                <w:rFonts w:hint="eastAsia"/>
+              </w:rPr>
+              <w:t>50</w:t>
+            </w:r>
+            <w:r>
+              <w:t xml:space="preserve">)   </w:t>
+            </w:r>
+          </w:p>
+        </w:tc>
+        <w:tc>
+          <w:tcPr>
+            <w:tcW w:w="878" w:type="dxa"/>
+          </w:tcPr>
+          <w:p>
+            <w:pPr>
+              <w:pStyle w:val="a7"/>
+              <w:ind w:firstLineChars="0" w:firstLine="0"/>
+            </w:pPr>
+            <w:r>
+              <w:t xml:space="preserve"> NO</w:t>
+            </w:r>
+          </w:p>
+        </w:tc>
+        <w:tc>
+          <w:tcPr>
+            <w:tcW w:w="858" w:type="dxa"/>
+          </w:tcPr>
+          <w:p>
+            <w:pPr>
+              <w:pStyle w:val="a7"/>
+              <w:ind w:firstLineChars="0" w:firstLine="0"/>
+            </w:pPr>
+            <w:r>
+              <w:t xml:space="preserve"> </w:t>
+            </w:r>
+          </w:p>
+        </w:tc>
+        <w:tc>
+          <w:tcPr>
+            <w:tcW w:w="969" w:type="dxa"/>
+          </w:tcPr>
+          <w:p>
+            <w:pPr>
+              <w:pStyle w:val="a7"/>
+              <w:ind w:firstLineChars="0" w:firstLine="0"/>
+            </w:pPr>
+            <w:r>
+              <w:t xml:space="preserve"> </w:t>
+            </w:r>
+            <w:r>
+              <w:t>""</w:t>
+            </w:r>
+          </w:p>
+        </w:tc>
+        <w:tc>
+          <w:tcPr>
+            <w:tcW w:w="1523" w:type="dxa"/>
+          </w:tcPr>
+          <w:p>
+            <w:pPr>
+              <w:pStyle w:val="a7"/>
+              <w:ind w:firstLineChars="0" w:firstLine="0"/>
+            </w:pPr>
+            <w:r>
+              <w:rPr>
+                <w:rFonts w:hint="eastAsia"/>
+              </w:rPr>
+              <w:t>教师姓名</w:t>
+            </w:r>
+            <w:r>
+              <w:t xml:space="preserve">           </w:t>
+            </w:r>
+          </w:p>
+        </w:tc>
+      </w:tr>
+      <w:tr>
+        <w:tc>
+          <w:tcPr>
+            <w:tcW w:w="697" w:type="dxa"/>
+          </w:tcPr>
+          <w:p>
+            <w:pPr>
+              <w:pStyle w:val="a7"/>
+              <w:ind w:firstLineChars="0" w:firstLine="0"/>
+            </w:pPr>
+          </w:p>
+        </w:tc>
+        <w:tc>
+          <w:tcPr>
+            <w:tcW w:w="1173" w:type="dxa"/>
+          </w:tcPr>
+          <w:p>
+            <w:pPr>
+              <w:pStyle w:val="a7"/>
+              <w:ind w:firstLineChars="0" w:firstLine="0"/>
+              <w:rPr>
+                <w:rFonts w:hint="eastAsia"/>
+              </w:rPr>
+            </w:pPr>
+            <w:r>
+              <w:rPr>
+                <w:rFonts w:hint="eastAsia"/>
+              </w:rPr>
+              <w:t>department</w:t>
+            </w:r>
+          </w:p>
+        </w:tc>
+        <w:tc>
+          <w:tcPr>
+            <w:tcW w:w="1301" w:type="dxa"/>
+          </w:tcPr>
+          <w:p>
+            <w:pPr>
+              <w:pStyle w:val="a7"/>
+              <w:ind w:firstLineChars="0" w:firstLine="0"/>
+            </w:pPr>
+            <w:r>
+              <w:rPr>
+                <w:rFonts w:hint="eastAsia"/>
+              </w:rPr>
+              <w:t xml:space="preserve"> </w:t>
+            </w:r>
+            <w:r>
+              <w:t>varchar(50)</w:t>
+            </w:r>
+          </w:p>
+        </w:tc>
+        <w:tc>
+          <w:tcPr>
+            <w:tcW w:w="878" w:type="dxa"/>
+          </w:tcPr>
+          <w:p>
+            <w:pPr>
+              <w:pStyle w:val="a7"/>
+              <w:ind w:firstLineChars="0" w:firstLine="0"/>
+            </w:pPr>
+            <w:r>
+              <w:t xml:space="preserve"> N</w:t>
+            </w:r>
+            <w:r>
+              <w:rPr>
+                <w:rFonts w:hint="eastAsia"/>
+              </w:rPr>
+              <w:t>O</w:t>
+            </w:r>
+          </w:p>
+        </w:tc>
+        <w:tc>
+          <w:tcPr>
+            <w:tcW w:w="858" w:type="dxa"/>
+          </w:tcPr>
+          <w:p>
+            <w:pPr>
+              <w:pStyle w:val="a7"/>
+              <w:ind w:firstLineChars="0" w:firstLine="0"/>
+            </w:pPr>
+          </w:p>
+        </w:tc>
+        <w:tc>
+          <w:tcPr>
+            <w:tcW w:w="969" w:type="dxa"/>
+          </w:tcPr>
+          <w:p>
+            <w:pPr>
+              <w:pStyle w:val="a7"/>
+              <w:ind w:firstLineChars="0" w:firstLine="0"/>
+            </w:pPr>
+            <w:r>
+              <w:rPr>
+                <w:rFonts w:hint="eastAsia"/>
+              </w:rPr>
+              <w:t xml:space="preserve"> </w:t>
+            </w:r>
+            <w:r>
+              <w:t>""</w:t>
+            </w:r>
+          </w:p>
+        </w:tc>
+        <w:tc>
+          <w:tcPr>
+            <w:tcW w:w="1523" w:type="dxa"/>
+          </w:tcPr>
+          <w:p>
+            <w:pPr>
+              <w:pStyle w:val="a7"/>
+              <w:ind w:firstLineChars="0" w:firstLine="0"/>
+              <w:rPr>
+                <w:rFonts w:hint="eastAsia"/>
+              </w:rPr>
+            </w:pPr>
+            <w:r>
+              <w:rPr>
+                <w:rFonts w:hint="eastAsia"/>
+              </w:rPr>
+              <w:t>学部</w:t>
+            </w:r>
+          </w:p>
+        </w:tc>
+      </w:tr>
+    </w:tbl>
+    <w:p>
+      <w:r>
+        <w:rPr>
+          <w:rFonts w:hint="eastAsia"/>
+        </w:rPr>
+        <w:t>5.  Class</w:t>
+      </w:r>
+    </w:p>
+    <w:tbl>
+      <w:tblPr>
+        <w:tblStyle w:val="a5"/>
+        <w:tblW w:w="0" w:type="auto"/>
+        <w:tblInd w:w="425" w:type="dxa"/>
+        <w:tblLook w:val="04A0" w:firstRow="1" w:lastRow="0" w:firstColumn="1" w:lastColumn="0" w:noHBand="0" w:noVBand="1"/>
+      </w:tblPr>
+      <w:tblGrid>
+        <w:gridCol w:w="697"/>
+        <w:gridCol w:w="1173"/>
+        <w:gridCol w:w="1301"/>
+        <w:gridCol w:w="878"/>
+        <w:gridCol w:w="858"/>
+        <w:gridCol w:w="969"/>
+        <w:gridCol w:w="1523"/>
+      </w:tblGrid>
+      <w:tr>
+        <w:tc>
+          <w:tcPr>
+            <w:tcW w:w="697" w:type="dxa"/>
+          </w:tcPr>
+          <w:p>
+            <w:pPr>
+              <w:pStyle w:val="a7"/>
+              <w:ind w:firstLineChars="0" w:firstLine="0"/>
+            </w:pPr>
+          </w:p>
+        </w:tc>
+        <w:tc>
+          <w:tcPr>
+            <w:tcW w:w="1173" w:type="dxa"/>
+          </w:tcPr>
+          <w:p>
+            <w:pPr>
+              <w:pStyle w:val="a7"/>
+              <w:ind w:firstLineChars="0" w:firstLine="0"/>
+            </w:pPr>
+            <w:r>
+              <w:t xml:space="preserve"> Field       </w:t>
+            </w:r>
+          </w:p>
+        </w:tc>
+        <w:tc>
+          <w:tcPr>
+            <w:tcW w:w="1301" w:type="dxa"/>
+          </w:tcPr>
+          <w:p>
+            <w:pPr>
+              <w:pStyle w:val="a7"/>
+              <w:ind w:firstLineChars="0" w:firstLine="0"/>
+            </w:pPr>
+            <w:r>
+              <w:t xml:space="preserve"> Type          </w:t>
+            </w:r>
+          </w:p>
+        </w:tc>
+        <w:tc>
+          <w:tcPr>
+            <w:tcW w:w="878" w:type="dxa"/>
+          </w:tcPr>
+          <w:p>
+            <w:pPr>
+              <w:pStyle w:val="a7"/>
+              <w:ind w:firstLineChars="0" w:firstLine="0"/>
+            </w:pPr>
+            <w:r>
+              <w:t xml:space="preserve"> Null </w:t>
+            </w:r>
+          </w:p>
+        </w:tc>
+        <w:tc>
+          <w:tcPr>
+            <w:tcW w:w="858" w:type="dxa"/>
+          </w:tcPr>
+          <w:p>
+            <w:pPr>
+              <w:pStyle w:val="a7"/>
+              <w:ind w:firstLineChars="0" w:firstLine="0"/>
+            </w:pPr>
+            <w:r>
+              <w:t xml:space="preserve"> Key </w:t>
+            </w:r>
+          </w:p>
+        </w:tc>
+        <w:tc>
+          <w:tcPr>
+            <w:tcW w:w="969" w:type="dxa"/>
+          </w:tcPr>
+          <w:p>
+            <w:pPr>
+              <w:pStyle w:val="a7"/>
+              <w:ind w:firstLineChars="0" w:firstLine="0"/>
+            </w:pPr>
+            <w:r>
+              <w:t xml:space="preserve"> Default </w:t>
+            </w:r>
+          </w:p>
+        </w:tc>
+        <w:tc>
+          <w:tcPr>
+            <w:tcW w:w="1523" w:type="dxa"/>
+          </w:tcPr>
+          <w:p>
+            <w:pPr>
+              <w:pStyle w:val="a7"/>
+              <w:ind w:firstLineChars="0" w:firstLine="0"/>
+            </w:pPr>
+            <w:r>
+              <w:rPr>
+                <w:rFonts w:hint="eastAsia"/>
+              </w:rPr>
+              <w:t>解释</w:t>
+            </w:r>
+            <w:r>
+              <w:t xml:space="preserve">          </w:t>
+            </w:r>
+          </w:p>
+        </w:tc>
+      </w:tr>
+      <w:tr>
+        <w:tc>
+          <w:tcPr>
+            <w:tcW w:w="697" w:type="dxa"/>
+          </w:tcPr>
+          <w:p>
+            <w:pPr>
+              <w:pStyle w:val="a7"/>
+              <w:ind w:firstLineChars="0" w:firstLine="0"/>
+            </w:pPr>
+          </w:p>
+        </w:tc>
+        <w:tc>
+          <w:tcPr>
+            <w:tcW w:w="1173" w:type="dxa"/>
+          </w:tcPr>
+          <w:p>
+            <w:pPr>
+              <w:pStyle w:val="a7"/>
+              <w:ind w:firstLineChars="0" w:firstLine="0"/>
+            </w:pPr>
+            <w:r>
+              <w:rPr>
+                <w:rFonts w:hint="eastAsia"/>
+              </w:rPr>
+              <w:t>id</w:t>
+            </w:r>
+          </w:p>
+        </w:tc>
+        <w:tc>
+          <w:tcPr>
+            <w:tcW w:w="1301" w:type="dxa"/>
+          </w:tcPr>
+          <w:p>
+            <w:pPr>
+              <w:pStyle w:val="a7"/>
+              <w:ind w:firstLineChars="0" w:firstLine="0"/>
+            </w:pPr>
+            <w:r>
+              <w:t>varchar(</w:t>
+            </w:r>
+            <w:r>
+              <w:rPr>
+                <w:rFonts w:hint="eastAsia"/>
+              </w:rPr>
+              <w:t>50</w:t>
+            </w:r>
+            <w:r>
+              <w:t>)</w:t>
+            </w:r>
+          </w:p>
+        </w:tc>
+        <w:tc>
+          <w:tcPr>
+            <w:tcW w:w="878" w:type="dxa"/>
+          </w:tcPr>
+          <w:p>
+            <w:pPr>
+              <w:pStyle w:val="a7"/>
+              <w:ind w:firstLineChars="0" w:firstLine="0"/>
+              <w:rPr>
+                <w:rFonts w:hint="eastAsia"/>
+              </w:rPr>
+            </w:pPr>
+            <w:r>
+              <w:rPr>
+                <w:rFonts w:hint="eastAsia"/>
+              </w:rPr>
+              <w:t>NO</w:t>
+            </w:r>
+          </w:p>
+        </w:tc>
+        <w:tc>
+          <w:tcPr>
+            <w:tcW w:w="858" w:type="dxa"/>
+          </w:tcPr>
+          <w:p>
+            <w:pPr>
+              <w:pStyle w:val="a7"/>
+              <w:ind w:firstLineChars="0" w:firstLine="0"/>
+            </w:pPr>
+            <w:r>
+              <w:rPr>
+                <w:rFonts w:hint="eastAsia"/>
+              </w:rPr>
+              <w:t>主键</w:t>
+            </w:r>
+          </w:p>
+        </w:tc>
+        <w:tc>
+          <w:tcPr>
+            <w:tcW w:w="969" w:type="dxa"/>
+          </w:tcPr>
+          <w:p>
+            <w:pPr>
+              <w:pStyle w:val="a7"/>
+              <w:ind w:firstLineChars="0" w:firstLine="0"/>
+              <w:rPr>
+                <w:rFonts w:hint="eastAsia"/>
+              </w:rPr>
+            </w:pPr>
+            <w:r>
+              <w:rPr>
+                <w:rFonts w:hint="eastAsia"/>
+              </w:rPr>
+              <w:t>NULL</w:t>
+            </w:r>
+          </w:p>
+        </w:tc>
+        <w:tc>
+          <w:tcPr>
+            <w:tcW w:w="1523" w:type="dxa"/>
+          </w:tcPr>
+          <w:p>
+            <w:pPr>
+              <w:pStyle w:val="a7"/>
+              <w:ind w:firstLineChars="0" w:firstLine="0"/>
+              <w:rPr>
+                <w:rFonts w:hint="eastAsia"/>
+              </w:rPr>
+            </w:pPr>
+            <w:r>
+              <w:rPr>
+                <w:rFonts w:hint="eastAsia"/>
+              </w:rPr>
+              <w:t>课程</w:t>
+            </w:r>
+            <w:r>
+              <w:rPr>
+                <w:rFonts w:hint="eastAsia"/>
+              </w:rPr>
+              <w:t>id</w:t>
+            </w:r>
+          </w:p>
+        </w:tc>
+      </w:tr>
+      <w:tr>
+        <w:tc>
+          <w:tcPr>
+            <w:tcW w:w="697" w:type="dxa"/>
+          </w:tcPr>
+          <w:p>
+            <w:pPr>
+              <w:pStyle w:val="a7"/>
+              <w:ind w:firstLineChars="0" w:firstLine="0"/>
+            </w:pPr>
+          </w:p>
+        </w:tc>
+        <w:tc>
+          <w:tcPr>
+            <w:tcW w:w="1173" w:type="dxa"/>
+          </w:tcPr>
+          <w:p>
+            <w:pPr>
+              <w:pStyle w:val="a7"/>
+              <w:ind w:firstLineChars="0" w:firstLine="0"/>
+            </w:pPr>
+            <w:r>
+              <w:t xml:space="preserve"> </w:t>
+            </w:r>
+            <w:r>
+              <w:rPr>
+                <w:rFonts w:hint="eastAsia"/>
+              </w:rPr>
+              <w:t>name</w:t>
+            </w:r>
+            <w:r>
+              <w:t xml:space="preserve">        </w:t>
+            </w:r>
+          </w:p>
+        </w:tc>
+        <w:tc>
+          <w:tcPr>
+            <w:tcW w:w="1301" w:type="dxa"/>
+          </w:tcPr>
+          <w:p>
+            <w:pPr>
+              <w:pStyle w:val="a7"/>
+              <w:ind w:firstLineChars="0" w:firstLine="0"/>
+            </w:pPr>
+            <w:r>
+              <w:t xml:space="preserve"> varchar(</w:t>
+            </w:r>
+            <w:r>
+              <w:rPr>
+                <w:rFonts w:hint="eastAsia"/>
+              </w:rPr>
+              <w:t>50</w:t>
+            </w:r>
+            <w:r>
+              <w:t xml:space="preserve">)   </w:t>
+            </w:r>
+          </w:p>
+        </w:tc>
+        <w:tc>
+          <w:tcPr>
+            <w:tcW w:w="878" w:type="dxa"/>
+          </w:tcPr>
+          <w:p>
+            <w:pPr>
+              <w:pStyle w:val="a7"/>
+              <w:ind w:firstLineChars="0" w:firstLine="0"/>
+            </w:pPr>
+            <w:r>
+              <w:t xml:space="preserve"> NO</w:t>
+            </w:r>
+          </w:p>
+        </w:tc>
+        <w:tc>
+          <w:tcPr>
+            <w:tcW w:w="858" w:type="dxa"/>
+          </w:tcPr>
+          <w:p>
+            <w:pPr>
+              <w:pStyle w:val="a7"/>
+              <w:ind w:firstLineChars="0" w:firstLine="0"/>
+            </w:pPr>
+            <w:r>
+              <w:t xml:space="preserve"> </w:t>
+            </w:r>
+          </w:p>
+        </w:tc>
+        <w:tc>
+          <w:tcPr>
+            <w:tcW w:w="969" w:type="dxa"/>
+          </w:tcPr>
+          <w:p>
+            <w:pPr>
+              <w:pStyle w:val="a7"/>
+              <w:ind w:firstLineChars="0" w:firstLine="0"/>
+            </w:pPr>
+            <w:r>
+              <w:t xml:space="preserve"> </w:t>
+            </w:r>
+            <w:r>
+              <w:t>""</w:t>
+            </w:r>
+            <w:r>
+              <w:t xml:space="preserve">   </w:t>
+            </w:r>
+          </w:p>
+        </w:tc>
+        <w:tc>
+          <w:tcPr>
+            <w:tcW w:w="1523" w:type="dxa"/>
+          </w:tcPr>
+          <w:p>
+            <w:pPr>
+              <w:pStyle w:val="a7"/>
+              <w:ind w:firstLineChars="0" w:firstLine="0"/>
+            </w:pPr>
+            <w:r>
+              <w:rPr>
+                <w:rFonts w:hint="eastAsia"/>
+              </w:rPr>
+              <w:t>课程名</w:t>
+            </w:r>
+            <w:r>
+              <w:t xml:space="preserve">          </w:t>
+            </w:r>
+          </w:p>
+        </w:tc>
+      </w:tr>
+      <w:tr>
+        <w:tc>
+          <w:tcPr>
+            <w:tcW w:w="697" w:type="dxa"/>
+          </w:tcPr>
+          <w:p>
+            <w:pPr>
+              <w:pStyle w:val="a7"/>
+              <w:ind w:firstLineChars="0" w:firstLine="0"/>
+            </w:pPr>
+          </w:p>
+        </w:tc>
+        <w:tc>
+          <w:tcPr>
+            <w:tcW w:w="1173" w:type="dxa"/>
+          </w:tcPr>
+          <w:p>
+            <w:pPr>
+              <w:pStyle w:val="a7"/>
+              <w:ind w:firstLineChars="0" w:firstLine="0"/>
+              <w:rPr>
+                <w:rFonts w:hint="eastAsia"/>
+              </w:rPr>
+            </w:pPr>
+            <w:r>
+              <w:rPr>
+                <w:rFonts w:hint="eastAsia"/>
+              </w:rPr>
+              <w:t>department</w:t>
+            </w:r>
+          </w:p>
+        </w:tc>
+        <w:tc>
+          <w:tcPr>
+            <w:tcW w:w="1301" w:type="dxa"/>
+          </w:tcPr>
+          <w:p>
+            <w:pPr>
+              <w:pStyle w:val="a7"/>
+              <w:ind w:firstLineChars="0" w:firstLine="0"/>
+            </w:pPr>
+            <w:r>
+              <w:rPr>
+                <w:rFonts w:hint="eastAsia"/>
+              </w:rPr>
+              <w:t xml:space="preserve"> </w:t>
+            </w:r>
+            <w:r>
+              <w:t>varchar(50)</w:t>
+            </w:r>
+          </w:p>
+        </w:tc>
+        <w:tc>
+          <w:tcPr>
+            <w:tcW w:w="878" w:type="dxa"/>
+          </w:tcPr>
+          <w:p>
+            <w:pPr>
+              <w:pStyle w:val="a7"/>
+              <w:ind w:firstLineChars="0" w:firstLine="0"/>
+            </w:pPr>
+            <w:r>
+              <w:t xml:space="preserve"> N</w:t>
+            </w:r>
+            <w:r>
+              <w:rPr>
+                <w:rFonts w:hint="eastAsia"/>
+              </w:rPr>
+              <w:t>O</w:t>
+            </w:r>
+          </w:p>
+        </w:tc>
+        <w:tc>
+          <w:tcPr>
+            <w:tcW w:w="858" w:type="dxa"/>
+          </w:tcPr>
+          <w:p>
+            <w:pPr>
+              <w:pStyle w:val="a7"/>
+              <w:ind w:firstLineChars="0" w:firstLine="0"/>
+            </w:pPr>
+          </w:p>
+        </w:tc>
+        <w:tc>
+          <w:tcPr>
+            <w:tcW w:w="969" w:type="dxa"/>
+          </w:tcPr>
+          <w:p>
+            <w:pPr>
+              <w:pStyle w:val="a7"/>
+              <w:ind w:firstLineChars="0" w:firstLine="0"/>
+            </w:pPr>
+            <w:r>
+              <w:rPr>
+                <w:rFonts w:hint="eastAsia"/>
+              </w:rPr>
+              <w:t xml:space="preserve"> </w:t>
+            </w:r>
+            <w:r>
+              <w:t>""</w:t>
+            </w:r>
+          </w:p>
+        </w:tc>
+        <w:tc>
+          <w:tcPr>
+            <w:tcW w:w="1523" w:type="dxa"/>
+          </w:tcPr>
+          <w:p>
+            <w:pPr>
+              <w:pStyle w:val="a7"/>
+              <w:ind w:firstLineChars="0" w:firstLine="0"/>
+              <w:rPr>
+                <w:rFonts w:hint="eastAsia"/>
+              </w:rPr>
+            </w:pPr>
+            <w:r>
+              <w:rPr>
+                <w:rFonts w:hint="eastAsia"/>
+              </w:rPr>
+              <w:t>开课</w:t>
+            </w:r>
+            <w:r>
+              <w:rPr>
+                <w:rFonts w:hint="eastAsia"/>
+              </w:rPr>
+              <w:t>学部</w:t>
+            </w:r>
+          </w:p>
+        </w:tc>
+      </w:tr>
+    </w:tbl>
+    <w:p>
+      <w:r>
+        <w:rPr>
+          <w:rFonts w:hint="eastAsia"/>
+        </w:rPr>
+        <w:t xml:space="preserve">6. </w:t>
+      </w:r>
+      <w:r>
+        <w:rPr>
+          <w:rFonts w:hint="eastAsia"/>
+        </w:rPr>
+        <w:t xml:space="preserve"> Use</w:t>
+      </w:r>
+    </w:p>
+    <w:tbl>
+      <w:tblPr>
+        <w:tblStyle w:val="a5"/>
+        <w:tblW w:w="0" w:type="auto"/>
+        <w:tblInd w:w="425" w:type="dxa"/>
+        <w:tblLook w:val="04A0" w:firstRow="1" w:lastRow="0" w:firstColumn="1" w:lastColumn="0" w:noHBand="0" w:noVBand="1"/>
+      </w:tblPr>
+      <w:tblGrid>
+        <w:gridCol w:w="697"/>
+        <w:gridCol w:w="1173"/>
+        <w:gridCol w:w="1301"/>
+        <w:gridCol w:w="878"/>
+        <w:gridCol w:w="858"/>
+        <w:gridCol w:w="969"/>
+        <w:gridCol w:w="1523"/>
+      </w:tblGrid>
+      <w:tr>
+        <w:tc>
+          <w:tcPr>
+            <w:tcW w:w="697" w:type="dxa"/>
+          </w:tcPr>
+          <w:p>
+            <w:pPr>
+              <w:pStyle w:val="a7"/>
+              <w:ind w:firstLineChars="0" w:firstLine="0"/>
+            </w:pPr>
+          </w:p>
+        </w:tc>
+        <w:tc>
+          <w:tcPr>
+            <w:tcW w:w="1173" w:type="dxa"/>
+          </w:tcPr>
+          <w:p>
+            <w:pPr>
+              <w:pStyle w:val="a7"/>
+              <w:ind w:firstLineChars="0" w:firstLine="0"/>
+            </w:pPr>
+            <w:r>
+              <w:t xml:space="preserve"> Field       </w:t>
+            </w:r>
+          </w:p>
+        </w:tc>
+        <w:tc>
+          <w:tcPr>
+            <w:tcW w:w="1301" w:type="dxa"/>
+          </w:tcPr>
+          <w:p>
+            <w:pPr>
+              <w:pStyle w:val="a7"/>
+              <w:ind w:firstLineChars="0" w:firstLine="0"/>
+            </w:pPr>
+            <w:r>
+              <w:t xml:space="preserve"> Type          </w:t>
+            </w:r>
+          </w:p>
+        </w:tc>
+        <w:tc>
+          <w:tcPr>
+            <w:tcW w:w="878" w:type="dxa"/>
+          </w:tcPr>
+          <w:p>
+            <w:pPr>
+              <w:pStyle w:val="a7"/>
+              <w:ind w:firstLineChars="0" w:firstLine="0"/>
+            </w:pPr>
+            <w:r>
+              <w:t xml:space="preserve"> Null </w:t>
+            </w:r>
+          </w:p>
+        </w:tc>
+        <w:tc>
+          <w:tcPr>
+            <w:tcW w:w="858" w:type="dxa"/>
+          </w:tcPr>
+          <w:p>
+            <w:pPr>
+              <w:pStyle w:val="a7"/>
+              <w:ind w:firstLineChars="0" w:firstLine="0"/>
+            </w:pPr>
+            <w:r>
+              <w:t xml:space="preserve"> Key </w:t>
+            </w:r>
+          </w:p>
+        </w:tc>
+        <w:tc>
+          <w:tcPr>
+            <w:tcW w:w="969" w:type="dxa"/>
+          </w:tcPr>
+          <w:p>
+            <w:pPr>
+              <w:pStyle w:val="a7"/>
+              <w:ind w:firstLineChars="0" w:firstLine="0"/>
+            </w:pPr>
+            <w:r>
+              <w:t xml:space="preserve"> Default </w:t>
+            </w:r>
+          </w:p>
+        </w:tc>
+        <w:tc>
+          <w:tcPr>
+            <w:tcW w:w="1523" w:type="dxa"/>
+          </w:tcPr>
+          <w:p>
+            <w:pPr>
+              <w:pStyle w:val="a7"/>
+              <w:ind w:firstLineChars="0" w:firstLine="0"/>
+            </w:pPr>
+            <w:r>
+              <w:rPr>
+                <w:rFonts w:hint="eastAsia"/>
+              </w:rPr>
+              <w:t>解释</w:t>
+            </w:r>
+            <w:r>
+              <w:t xml:space="preserve">          </w:t>
+            </w:r>
+          </w:p>
+        </w:tc>
+      </w:tr>
+      <w:tr>
+        <w:tc>
+          <w:tcPr>
+            <w:tcW w:w="697" w:type="dxa"/>
+          </w:tcPr>
+          <w:p>
+            <w:pPr>
+              <w:pStyle w:val="a7"/>
+              <w:ind w:firstLineChars="0" w:firstLine="0"/>
+            </w:pPr>
+          </w:p>
+        </w:tc>
+        <w:tc>
+          <w:tcPr>
+            <w:tcW w:w="1173" w:type="dxa"/>
+          </w:tcPr>
+          <w:p>
+            <w:pPr>
+              <w:pStyle w:val="a7"/>
+              <w:ind w:firstLineChars="0" w:firstLine="0"/>
+            </w:pPr>
+            <w:r>
+              <w:t xml:space="preserve"> </w:t>
+            </w:r>
+            <w:r>
+              <w:rPr>
+                <w:rFonts w:hint="eastAsia"/>
+              </w:rPr>
+              <w:t>C</w:t>
+            </w:r>
+            <w:r>
+              <w:rPr>
+                <w:rFonts w:hint="eastAsia"/>
+              </w:rPr>
+              <w:t>id</w:t>
+            </w:r>
+            <w:r>
+              <w:t xml:space="preserve">        </w:t>
+            </w:r>
+          </w:p>
+        </w:tc>
+        <w:tc>
+          <w:tcPr>
+            <w:tcW w:w="1301" w:type="dxa"/>
+          </w:tcPr>
+          <w:p>
+            <w:pPr>
+              <w:pStyle w:val="a7"/>
+              <w:ind w:firstLineChars="0" w:firstLine="0"/>
+            </w:pPr>
+            <w:r>
+              <w:t xml:space="preserve"> varchar(</w:t>
+            </w:r>
+            <w:r>
+              <w:rPr>
+                <w:rFonts w:hint="eastAsia"/>
+              </w:rPr>
+              <w:t>50</w:t>
+            </w:r>
+            <w:r>
+              <w:t xml:space="preserve">)   </w:t>
+            </w:r>
+          </w:p>
+        </w:tc>
+        <w:tc>
+          <w:tcPr>
+            <w:tcW w:w="878" w:type="dxa"/>
+          </w:tcPr>
+          <w:p>
+            <w:pPr>
+              <w:pStyle w:val="a7"/>
+              <w:ind w:firstLineChars="0" w:firstLine="0"/>
+            </w:pPr>
+            <w:r>
+              <w:t xml:space="preserve"> NO</w:t>
+            </w:r>
+          </w:p>
+        </w:tc>
+        <w:tc>
+          <w:tcPr>
+            <w:tcW w:w="858" w:type="dxa"/>
+          </w:tcPr>
+          <w:p>
+            <w:pPr>
+              <w:pStyle w:val="a7"/>
+              <w:ind w:firstLineChars="0" w:firstLine="0"/>
+            </w:pPr>
+            <w:r>
+              <w:t xml:space="preserve"> </w:t>
+            </w:r>
+            <w:r>
+              <w:rPr>
+                <w:rFonts w:hint="eastAsia"/>
+              </w:rPr>
+              <w:t>主键</w:t>
+            </w:r>
+            <w:r>
+              <w:rPr>
+                <w:rFonts w:hint="eastAsia"/>
+              </w:rPr>
+              <w:t>，外键</w:t>
+            </w:r>
+            <w:r>
+              <w:t xml:space="preserve"> </w:t>
+            </w:r>
+          </w:p>
+        </w:tc>
+        <w:tc>
+          <w:tcPr>
+            <w:tcW w:w="969" w:type="dxa"/>
+          </w:tcPr>
+          <w:p>
+            <w:pPr>
+              <w:pStyle w:val="a7"/>
+              <w:ind w:firstLineChars="0" w:firstLine="0"/>
+            </w:pPr>
+            <w:r>
+              <w:t xml:space="preserve"> NULL    </w:t>
+            </w:r>
+          </w:p>
+        </w:tc>
+        <w:tc>
+          <w:tcPr>
+            <w:tcW w:w="1523" w:type="dxa"/>
+          </w:tcPr>
+          <w:p>
+            <w:pPr>
+              <w:pStyle w:val="a7"/>
+              <w:ind w:firstLineChars="0" w:firstLine="0"/>
+            </w:pPr>
+            <w:r>
+              <w:rPr>
+                <w:rFonts w:hint="eastAsia"/>
+              </w:rPr>
+              <w:t>课程</w:t>
+            </w:r>
+            <w:r>
+              <w:rPr>
+                <w:rFonts w:hint="eastAsia"/>
+              </w:rPr>
+              <w:t>id</w:t>
+            </w:r>
+            <w:r>
+              <w:t xml:space="preserve">        </w:t>
+            </w:r>
+          </w:p>
+        </w:tc>
+      </w:tr>
+      <w:tr>
+        <w:tc>
+          <w:tcPr>
+            <w:tcW w:w="697" w:type="dxa"/>
+          </w:tcPr>
+          <w:p>
+            <w:pPr>
+              <w:pStyle w:val="a7"/>
+              <w:ind w:firstLineChars="0" w:firstLine="0"/>
+            </w:pPr>
+          </w:p>
+        </w:tc>
+        <w:tc>
+          <w:tcPr>
+            <w:tcW w:w="1173" w:type="dxa"/>
+          </w:tcPr>
+          <w:p>
+            <w:pPr>
+              <w:pStyle w:val="a7"/>
+              <w:ind w:firstLineChars="0" w:firstLine="0"/>
+              <w:jc w:val="center"/>
+              <w:rPr>
+                <w:rFonts w:hint="eastAsia"/>
+              </w:rPr>
+            </w:pPr>
+            <w:r>
+              <w:rPr>
+                <w:rFonts w:hint="eastAsia"/>
+              </w:rPr>
+              <w:t>T</w:t>
+            </w:r>
+            <w:r>
+              <w:rPr>
+                <w:rFonts w:hint="eastAsia"/>
+              </w:rPr>
+              <w:t>id</w:t>
+            </w:r>
+          </w:p>
+        </w:tc>
+        <w:tc>
+          <w:tcPr>
+            <w:tcW w:w="1301" w:type="dxa"/>
+          </w:tcPr>
+          <w:p>
+            <w:pPr>
+              <w:pStyle w:val="a7"/>
+              <w:ind w:firstLineChars="0" w:firstLine="0"/>
+            </w:pPr>
+            <w:r>
+              <w:rPr>
+                <w:rFonts w:hint="eastAsia"/>
+              </w:rPr>
+              <w:t xml:space="preserve"> </w:t>
+            </w:r>
+            <w:r>
+              <w:t>varchar(50)</w:t>
+            </w:r>
+          </w:p>
+        </w:tc>
+        <w:tc>
+          <w:tcPr>
+            <w:tcW w:w="878" w:type="dxa"/>
+          </w:tcPr>
+          <w:p>
+            <w:pPr>
+              <w:pStyle w:val="a7"/>
+              <w:ind w:firstLineChars="0" w:firstLine="0"/>
+            </w:pPr>
+            <w:r>
+              <w:t xml:space="preserve"> N</w:t>
+            </w:r>
+            <w:r>
+              <w:rPr>
+                <w:rFonts w:hint="eastAsia"/>
+              </w:rPr>
+              <w:t>O</w:t>
+            </w:r>
+          </w:p>
+        </w:tc>
+        <w:tc>
+          <w:tcPr>
+            <w:tcW w:w="858" w:type="dxa"/>
+          </w:tcPr>
+          <w:p>
+            <w:pPr>
+              <w:pStyle w:val="a7"/>
+              <w:ind w:firstLineChars="0" w:firstLine="0"/>
+            </w:pPr>
+            <w:r>
+              <w:rPr>
+                <w:rFonts w:hint="eastAsia"/>
+              </w:rPr>
+              <w:t>主键，外键</w:t>
+            </w:r>
+          </w:p>
+        </w:tc>
+        <w:tc>
+          <w:tcPr>
+            <w:tcW w:w="969" w:type="dxa"/>
+          </w:tcPr>
+          <w:p>
+            <w:pPr>
+              <w:pStyle w:val="a7"/>
+              <w:ind w:firstLineChars="0" w:firstLine="0"/>
+            </w:pPr>
+            <w:r>
+              <w:rPr>
+                <w:rFonts w:hint="eastAsia"/>
+              </w:rPr>
+              <w:t xml:space="preserve"> </w:t>
+            </w:r>
+            <w:r>
+              <w:rPr>
+                <w:rFonts w:hint="eastAsia"/>
+              </w:rPr>
+              <w:t>NULL</w:t>
+            </w:r>
+          </w:p>
+        </w:tc>
+        <w:tc>
+          <w:tcPr>
+            <w:tcW w:w="1523" w:type="dxa"/>
+          </w:tcPr>
+          <w:p>
+            <w:pPr>
+              <w:pStyle w:val="a7"/>
+              <w:ind w:firstLineChars="0" w:firstLine="0"/>
+              <w:rPr>
+                <w:rFonts w:hint="eastAsia"/>
+              </w:rPr>
+            </w:pPr>
+            <w:r>
+              <w:rPr>
+                <w:rFonts w:hint="eastAsia"/>
+              </w:rPr>
+              <w:t>教师</w:t>
+            </w:r>
+            <w:r>
+              <w:rPr>
+                <w:rFonts w:hint="eastAsia"/>
+              </w:rPr>
+              <w:t>id</w:t>
+            </w:r>
+          </w:p>
+        </w:tc>
+      </w:tr>
+      <w:tr>
+        <w:tc>
+          <w:tcPr>
+            <w:tcW w:w="697" w:type="dxa"/>
+          </w:tcPr>
+          <w:p>
+            <w:pPr>
+              <w:pStyle w:val="a7"/>
+              <w:ind w:firstLineChars="0" w:firstLine="0"/>
+            </w:pPr>
+          </w:p>
+        </w:tc>
+        <w:tc>
+          <w:tcPr>
+            <w:tcW w:w="1173" w:type="dxa"/>
+          </w:tcPr>
+          <w:p>
+            <w:pPr>
+              <w:pStyle w:val="a7"/>
+              <w:ind w:firstLineChars="0" w:firstLine="0"/>
+              <w:jc w:val="center"/>
+              <w:rPr>
+                <w:rFonts w:hint="eastAsia"/>
+              </w:rPr>
+            </w:pPr>
+            <w:r>
+              <w:rPr>
+                <w:rFonts w:hint="eastAsia"/>
+              </w:rPr>
+              <w:t>Bid</w:t>
+            </w:r>
+          </w:p>
+        </w:tc>
+        <w:tc>
+          <w:tcPr>
+            <w:tcW w:w="1301" w:type="dxa"/>
+          </w:tcPr>
+          <w:p>
+            <w:pPr>
+              <w:pStyle w:val="a7"/>
+              <w:ind w:firstLineChars="0" w:firstLine="0"/>
+              <w:rPr>
+                <w:rFonts w:hint="eastAsia"/>
+              </w:rPr>
+            </w:pPr>
+            <w:r>
+              <w:t>varchar(13)</w:t>
+            </w:r>
+          </w:p>
+        </w:tc>
+        <w:tc>
+          <w:tcPr>
+            <w:tcW w:w="878" w:type="dxa"/>
+          </w:tcPr>
+          <w:p>
+            <w:pPr>
+              <w:pStyle w:val="a7"/>
+              <w:ind w:firstLineChars="0" w:firstLine="0"/>
+              <w:rPr>
+                <w:rFonts w:hint="eastAsia"/>
+              </w:rPr>
+            </w:pPr>
+            <w:r>
+              <w:rPr>
+                <w:rFonts w:hint="eastAsia"/>
+              </w:rPr>
+              <w:t>NO</w:t>
+            </w:r>
+          </w:p>
+        </w:tc>
+        <w:tc>
+          <w:tcPr>
+            <w:tcW w:w="858" w:type="dxa"/>
+          </w:tcPr>
+          <w:p>
+            <w:pPr>
+              <w:pStyle w:val="a7"/>
+              <w:ind w:firstLineChars="0" w:firstLine="0"/>
+              <w:rPr>
+                <w:rFonts w:hint="eastAsia"/>
+              </w:rPr>
+            </w:pPr>
+            <w:r>
+              <w:rPr>
+                <w:rFonts w:hint="eastAsia"/>
+              </w:rPr>
+              <w:t>主键，</w:t>
+            </w:r>
+            <w:r>
+              <w:rPr>
+                <w:rFonts w:hint="eastAsia"/>
+              </w:rPr>
+              <w:lastRenderedPageBreak/>
+              <w:t>外键</w:t>
+            </w:r>
+          </w:p>
+        </w:tc>
+        <w:tc>
+          <w:tcPr>
+            <w:tcW w:w="969" w:type="dxa"/>
+          </w:tcPr>
+          <w:p>
+            <w:pPr>
+              <w:pStyle w:val="a7"/>
+              <w:ind w:firstLineChars="0" w:firstLine="0"/>
+              <w:rPr>
+                <w:rFonts w:hint="eastAsia"/>
+              </w:rPr>
+            </w:pPr>
+            <w:r>
+              <w:rPr>
+                <w:rFonts w:hint="eastAsia"/>
+              </w:rPr>
+              <w:lastRenderedPageBreak/>
+              <w:t>NULL</w:t>
+            </w:r>
+          </w:p>
+        </w:tc>
+        <w:tc>
+          <w:tcPr>
+            <w:tcW w:w="1523" w:type="dxa"/>
+          </w:tcPr>
+          <w:p>
+            <w:pPr>
+              <w:pStyle w:val="a7"/>
+              <w:ind w:firstLineChars="0" w:firstLine="0"/>
+              <w:rPr>
+                <w:rFonts w:hint="eastAsia"/>
+              </w:rPr>
+            </w:pPr>
+            <w:r>
+              <w:rPr>
+                <w:rFonts w:hint="eastAsia"/>
+              </w:rPr>
+              <w:t>教材</w:t>
+            </w:r>
+            <w:r>
+              <w:rPr>
+                <w:rFonts w:hint="eastAsia"/>
+              </w:rPr>
+              <w:t>isbn</w:t>
+            </w:r>
+            <w:r>
+              <w:rPr>
+                <w:rFonts w:hint="eastAsia"/>
+              </w:rPr>
+              <w:t>号</w:t>
+            </w:r>
+          </w:p>
+        </w:tc>
+      </w:tr>
+      <w:tr>
+        <w:tc>
+          <w:tcPr>
+            <w:tcW w:w="697" w:type="dxa"/>
+          </w:tcPr>
+          <w:p>
+            <w:pPr>
+              <w:pStyle w:val="a7"/>
+              <w:ind w:firstLineChars="0" w:firstLine="0"/>
+            </w:pPr>
+          </w:p>
+        </w:tc>
+        <w:tc>
+          <w:tcPr>
+            <w:tcW w:w="1173" w:type="dxa"/>
+          </w:tcPr>
+          <w:p>
+            <w:pPr>
+              <w:pStyle w:val="a7"/>
+              <w:ind w:firstLineChars="0" w:firstLine="0"/>
+              <w:jc w:val="center"/>
+              <w:rPr>
+                <w:rFonts w:hint="eastAsia"/>
+              </w:rPr>
+            </w:pPr>
+            <w:r>
+              <w:t>S</w:t>
+            </w:r>
+            <w:r>
+              <w:rPr>
+                <w:rFonts w:hint="eastAsia"/>
+              </w:rPr>
+              <w:t>emester</w:t>
+            </w:r>
+          </w:p>
+        </w:tc>
+        <w:tc>
+          <w:tcPr>
+            <w:tcW w:w="1301" w:type="dxa"/>
+          </w:tcPr>
+          <w:p>
+            <w:pPr>
+              <w:pStyle w:val="a7"/>
+              <w:ind w:firstLineChars="0" w:firstLine="0"/>
+              <w:rPr>
+                <w:rFonts w:hint="eastAsia"/>
+              </w:rPr>
+            </w:pPr>
+            <w:r>
+              <w:rPr>
+                <w:rFonts w:hint="eastAsia"/>
+              </w:rPr>
+              <w:t>int</w:t>
+            </w:r>
+          </w:p>
+        </w:tc>
+        <w:tc>
+          <w:tcPr>
+            <w:tcW w:w="878" w:type="dxa"/>
+          </w:tcPr>
+          <w:p>
+            <w:pPr>
+              <w:pStyle w:val="a7"/>
+              <w:ind w:firstLineChars="0" w:firstLine="0"/>
+              <w:rPr>
+                <w:rFonts w:hint="eastAsia"/>
+              </w:rPr>
+            </w:pPr>
+            <w:r>
+              <w:rPr>
+                <w:rFonts w:hint="eastAsia"/>
+              </w:rPr>
+              <w:t>NO</w:t>
+            </w:r>
+          </w:p>
+        </w:tc>
+        <w:tc>
+          <w:tcPr>
+            <w:tcW w:w="858" w:type="dxa"/>
+          </w:tcPr>
+          <w:p>
+            <w:pPr>
+              <w:pStyle w:val="a7"/>
+              <w:ind w:firstLineChars="0" w:firstLine="0"/>
+              <w:rPr>
+                <w:rFonts w:hint="eastAsia"/>
+              </w:rPr>
+            </w:pPr>
+          </w:p>
+        </w:tc>
+        <w:tc>
+          <w:tcPr>
+            <w:tcW w:w="969" w:type="dxa"/>
+          </w:tcPr>
+          <w:p>
+            <w:pPr>
+              <w:pStyle w:val="a7"/>
+              <w:ind w:firstLineChars="0" w:firstLine="0"/>
+              <w:rPr>
+                <w:rFonts w:hint="eastAsia"/>
+              </w:rPr>
+            </w:pPr>
+            <w:r>
+              <w:t>""</w:t>
+            </w:r>
+          </w:p>
+        </w:tc>
+        <w:tc>
+          <w:tcPr>
+            <w:tcW w:w="1523" w:type="dxa"/>
+          </w:tcPr>
+          <w:p>
+            <w:pPr>
+              <w:pStyle w:val="a7"/>
+              <w:ind w:firstLineChars="0" w:firstLine="0"/>
+              <w:rPr>
+                <w:rFonts w:hint="eastAsia"/>
+              </w:rPr>
+            </w:pPr>
+            <w:r>
+              <w:rPr>
+                <w:rFonts w:hint="eastAsia"/>
+              </w:rPr>
+              <w:t>学期</w:t>
+            </w:r>
+          </w:p>
+        </w:tc>
+      </w:tr>
+      <w:tr>
+        <w:tc>
+          <w:tcPr>
+            <w:tcW w:w="697" w:type="dxa"/>
+          </w:tcPr>
+          <w:p>
+            <w:pPr>
+              <w:pStyle w:val="a7"/>
+              <w:ind w:firstLineChars="0" w:firstLine="0"/>
+            </w:pPr>
+          </w:p>
+        </w:tc>
+        <w:tc>
+          <w:tcPr>
+            <w:tcW w:w="1173" w:type="dxa"/>
+          </w:tcPr>
+          <w:p>
+            <w:pPr>
+              <w:pStyle w:val="a7"/>
+              <w:ind w:firstLineChars="0" w:firstLine="0"/>
+              <w:jc w:val="center"/>
+            </w:pPr>
+            <w:r>
+              <w:t>Y</w:t>
+            </w:r>
+            <w:r>
+              <w:rPr>
+                <w:rFonts w:hint="eastAsia"/>
+              </w:rPr>
+              <w:t>ear</w:t>
+            </w:r>
+          </w:p>
+        </w:tc>
+        <w:tc>
+          <w:tcPr>
+            <w:tcW w:w="1301" w:type="dxa"/>
+          </w:tcPr>
+          <w:p>
+            <w:pPr>
+              <w:pStyle w:val="a7"/>
+              <w:ind w:firstLineChars="0" w:firstLine="0"/>
+              <w:rPr>
+                <w:rFonts w:hint="eastAsia"/>
+              </w:rPr>
+            </w:pPr>
+            <w:r>
+              <w:rPr>
+                <w:rFonts w:hint="eastAsia"/>
+              </w:rPr>
+              <w:t>int</w:t>
+            </w:r>
+          </w:p>
+        </w:tc>
+        <w:tc>
+          <w:tcPr>
+            <w:tcW w:w="878" w:type="dxa"/>
+          </w:tcPr>
+          <w:p>
+            <w:pPr>
+              <w:pStyle w:val="a7"/>
+              <w:ind w:firstLineChars="0" w:firstLine="0"/>
+              <w:rPr>
+                <w:rFonts w:hint="eastAsia"/>
+              </w:rPr>
+            </w:pPr>
+            <w:r>
+              <w:rPr>
+                <w:rFonts w:hint="eastAsia"/>
+              </w:rPr>
+              <w:t>NO</w:t>
+            </w:r>
+          </w:p>
+        </w:tc>
+        <w:tc>
+          <w:tcPr>
+            <w:tcW w:w="858" w:type="dxa"/>
+          </w:tcPr>
+          <w:p>
+            <w:pPr>
+              <w:pStyle w:val="a7"/>
+              <w:ind w:firstLineChars="0" w:firstLine="0"/>
+              <w:rPr>
+                <w:rFonts w:hint="eastAsia"/>
+              </w:rPr>
+            </w:pPr>
+          </w:p>
+        </w:tc>
+        <w:tc>
+          <w:tcPr>
+            <w:tcW w:w="969" w:type="dxa"/>
+          </w:tcPr>
+          <w:p>
+            <w:pPr>
+              <w:pStyle w:val="a7"/>
+              <w:ind w:firstLineChars="0" w:firstLine="0"/>
+            </w:pPr>
+            <w:r>
+              <w:t>""</w:t>
+            </w:r>
+          </w:p>
+        </w:tc>
+        <w:tc>
+          <w:tcPr>
+            <w:tcW w:w="1523" w:type="dxa"/>
+          </w:tcPr>
+          <w:p>
+            <w:pPr>
+              <w:pStyle w:val="a7"/>
+              <w:ind w:firstLineChars="0" w:firstLine="0"/>
+              <w:rPr>
+                <w:rFonts w:hint="eastAsia"/>
+              </w:rPr>
+            </w:pPr>
+            <w:r>
+              <w:rPr>
+                <w:rFonts w:hint="eastAsia"/>
+              </w:rPr>
+              <w:t>学年</w:t>
+            </w:r>
+          </w:p>
+        </w:tc>
+      </w:tr>
+    </w:tbl>
+    <w:p>
+      <w:pPr>
+        <w:rPr>
+          <w:rFonts w:hint="eastAsia"/>
+        </w:rPr>
+      </w:pPr>
+    </w:p>
     <w:p>
       <w:pPr>
         <w:pStyle w:val="1"/>
@@ -5516,15 +7382,7 @@
           <w:b/>
           <w:bCs/>
         </w:rPr>
-        <w:t>1.</w:t>
-      </w:r>
-      <w:r>
-        <w:rPr>
-          <w:rFonts w:hint="eastAsia"/>
-          <w:b/>
-          <w:bCs/>
-        </w:rPr>
-        <w:t xml:space="preserve"> </w:t>
+        <w:t xml:space="preserve">1. </w:t>
       </w:r>
       <w:r>
         <w:rPr>
@@ -5688,7 +7546,6 @@
         <w:rPr>
           <w:rFonts w:hint="eastAsia"/>
         </w:rPr>
-        <w:lastRenderedPageBreak/>
         <w:t>GET /api/get-jingdong-info</w:t>
       </w:r>
     </w:p>
@@ -5708,13 +7565,7 @@
         <w:t>GET /api/get-kong-info</w:t>
       </w:r>
     </w:p>
-    <w:p>
-      <w:pPr>
-        <w:rPr>
-          <w:rFonts w:hint="eastAsia"/>
-        </w:rPr>
-      </w:pPr>
-    </w:p>
+    <w:p/>
     <w:p>
       <w:pPr>
         <w:pStyle w:val="2"/>
@@ -5941,7 +7792,14 @@
         <w:rPr>
           <w:rFonts w:hint="eastAsia"/>
         </w:rPr>
-        <w:t>功能：修改个人信息如昵称、学部、专业、年级、头像，编辑部分信息是否向他人展示</w:t>
+        <w:t>功能：修改个人信息如昵称、学部、专业、年级、头像，编辑部分信息是否向他人</w:t>
+      </w:r>
+      <w:r>
+        <w:rPr>
+          <w:rFonts w:hint="eastAsia"/>
+        </w:rPr>
+        <w:lastRenderedPageBreak/>
+        <w:t>展示</w:t>
       </w:r>
     </w:p>
     <w:p>
@@ -6140,13 +7998,7 @@
         <w:t>GET /api/book/:bookId</w:t>
       </w:r>
     </w:p>
-    <w:p>
-      <w:pPr>
-        <w:rPr>
-          <w:rFonts w:hint="eastAsia"/>
-        </w:rPr>
-      </w:pPr>
-    </w:p>
+    <w:p/>
     <w:p>
       <w:pPr>
         <w:ind w:leftChars="200" w:left="420"/>
@@ -6222,7 +8074,6 @@
           <w:b/>
           <w:bCs/>
         </w:rPr>
-        <w:lastRenderedPageBreak/>
         <w:t xml:space="preserve">2.5 </w:t>
       </w:r>
       <w:r>
@@ -6514,7 +8365,14 @@
         <w:rPr>
           <w:rFonts w:hint="eastAsia"/>
         </w:rPr>
-        <w:t>功能：用户对教材实用性打分、发表评论、点赞或回复评论，面对负面无效信息可以点踩。</w:t>
+        <w:t>功能：用户对教材实用性打分、发表评论、点赞或回复评论，面对负面无效信息可以点</w:t>
+      </w:r>
+      <w:r>
+        <w:rPr>
+          <w:rFonts w:hint="eastAsia"/>
+        </w:rPr>
+        <w:lastRenderedPageBreak/>
+        <w:t>踩。</w:t>
       </w:r>
     </w:p>
     <w:p>
@@ -7122,6 +8980,7 @@
         <w:rPr>
           <w:rFonts w:hint="eastAsia"/>
         </w:rPr>
+        <w:lastRenderedPageBreak/>
         <w:t>接口：</w:t>
       </w:r>
       <w:r>
@@ -7295,7 +9154,6 @@
       </w:pPr>
       <w:bookmarkStart w:id="15" w:name="_Toc43487759"/>
       <w:r>
-        <w:lastRenderedPageBreak/>
         <w:t>6</w:t>
       </w:r>
       <w:r>
@@ -7490,9 +9348,6 @@
           <w:numId w:val="10"/>
         </w:numPr>
         <w:ind w:firstLineChars="0"/>
-        <w:rPr>
-          <w:rFonts w:hint="eastAsia"/>
-        </w:rPr>
       </w:pPr>
       <w:r>
         <w:rPr>

</xml_diff>

<commit_message>
doc: flow charts for user & textbook module
</commit_message>
<xml_diff>
--- a/doc/03_软件设计说明.docx
+++ b/doc/03_软件设计说明.docx
@@ -32,6 +32,7 @@
         </w:rPr>
         <w:t>北工大教材资源整合平台</w:t>
       </w:r>
+      <w:proofErr w:type="spellStart"/>
       <w:r>
         <w:rPr>
           <w:rFonts w:hint="eastAsia"/>
@@ -39,6 +40,7 @@
         </w:rPr>
         <w:t>TextbookGenius</w:t>
       </w:r>
+      <w:proofErr w:type="spellEnd"/>
     </w:p>
     <w:p>
       <w:pPr>
@@ -1243,11 +1245,19 @@
       <w:bookmarkEnd w:id="2"/>
     </w:p>
     <w:p>
-      <w:r>
-        <w:rPr>
-          <w:rFonts w:hint="eastAsia"/>
-        </w:rPr>
-        <w:t>【应包括：</w:t>
+      <w:proofErr w:type="gramStart"/>
+      <w:r>
+        <w:rPr>
+          <w:rFonts w:hint="eastAsia"/>
+        </w:rPr>
+        <w:t>【</w:t>
+      </w:r>
+      <w:proofErr w:type="gramEnd"/>
+      <w:r>
+        <w:rPr>
+          <w:rFonts w:hint="eastAsia"/>
+        </w:rPr>
+        <w:t>应包括：</w:t>
       </w:r>
       <w:r>
         <w:rPr>
@@ -1437,7 +1447,21 @@
           <w:rFonts w:hint="eastAsia"/>
         </w:rPr>
         <w:lastRenderedPageBreak/>
-        <w:t>系统将调用豆瓣、淘宝等系统的</w:t>
+        <w:t>系统将调用豆瓣、</w:t>
+      </w:r>
+      <w:proofErr w:type="gramStart"/>
+      <w:r>
+        <w:rPr>
+          <w:rFonts w:hint="eastAsia"/>
+        </w:rPr>
+        <w:t>淘宝等</w:t>
+      </w:r>
+      <w:proofErr w:type="gramEnd"/>
+      <w:r>
+        <w:rPr>
+          <w:rFonts w:hint="eastAsia"/>
+        </w:rPr>
+        <w:t>系统的</w:t>
       </w:r>
       <w:r>
         <w:rPr>
@@ -1449,7 +1473,21 @@
         <w:rPr>
           <w:rFonts w:hint="eastAsia"/>
         </w:rPr>
-        <w:t>，获得教材基本信息及价格等信息，并通过评论区收集用户（北工大学生）对教材的评价。</w:t>
+        <w:t>，获得教材基本信息及价格等信息，并通过</w:t>
+      </w:r>
+      <w:proofErr w:type="gramStart"/>
+      <w:r>
+        <w:rPr>
+          <w:rFonts w:hint="eastAsia"/>
+        </w:rPr>
+        <w:t>评论区收集</w:t>
+      </w:r>
+      <w:proofErr w:type="gramEnd"/>
+      <w:r>
+        <w:rPr>
+          <w:rFonts w:hint="eastAsia"/>
+        </w:rPr>
+        <w:t>用户（北工大学生）对教材的评价。</w:t>
       </w:r>
     </w:p>
     <w:p>
@@ -1531,7 +1569,21 @@
         <w:rPr>
           <w:rFonts w:hint="eastAsia"/>
         </w:rPr>
-        <w:t xml:space="preserve"> Javascript </w:t>
+        <w:t xml:space="preserve"> </w:t>
+      </w:r>
+      <w:proofErr w:type="spellStart"/>
+      <w:r>
+        <w:rPr>
+          <w:rFonts w:hint="eastAsia"/>
+        </w:rPr>
+        <w:t>Javascript</w:t>
+      </w:r>
+      <w:proofErr w:type="spellEnd"/>
+      <w:r>
+        <w:rPr>
+          <w:rFonts w:hint="eastAsia"/>
+        </w:rPr>
+        <w:t xml:space="preserve"> </w:t>
       </w:r>
       <w:r>
         <w:rPr>
@@ -1581,7 +1633,21 @@
         <w:rPr>
           <w:rFonts w:hint="eastAsia"/>
         </w:rPr>
-        <w:t>网络框架，可以快速开发安全和可维护的网站。由经验丰富的开发者构建，</w:t>
+        <w:t>网络框架，可以快速开发安全和</w:t>
+      </w:r>
+      <w:proofErr w:type="gramStart"/>
+      <w:r>
+        <w:rPr>
+          <w:rFonts w:hint="eastAsia"/>
+        </w:rPr>
+        <w:t>可</w:t>
+      </w:r>
+      <w:proofErr w:type="gramEnd"/>
+      <w:r>
+        <w:rPr>
+          <w:rFonts w:hint="eastAsia"/>
+        </w:rPr>
+        <w:t>维护的网站。由经验丰富的开发者构建，</w:t>
       </w:r>
       <w:r>
         <w:rPr>
@@ -1706,43 +1772,56 @@
         </w:rPr>
         <w:t>官方文档：</w:t>
       </w:r>
+      <w:r>
+        <w:fldChar w:fldCharType="begin"/>
+      </w:r>
+      <w:r>
+        <w:instrText>HYPERLINK "https://docs.djangoproject.com/zh-hans/4.2/"</w:instrText>
+      </w:r>
+      <w:r>
+        <w:fldChar w:fldCharType="separate"/>
+      </w:r>
+      <w:r>
+        <w:rPr>
+          <w:rStyle w:val="a6"/>
+        </w:rPr>
+        <w:t>https://docs.djangoproject.com/zh-hans/4.2/</w:t>
+      </w:r>
+      <w:r>
+        <w:rPr>
+          <w:rStyle w:val="a6"/>
+        </w:rPr>
+        <w:fldChar w:fldCharType="end"/>
+      </w:r>
+    </w:p>
+    <w:p>
+      <w:r>
+        <w:rPr>
+          <w:rFonts w:hint="eastAsia"/>
+        </w:rPr>
+        <w:t>Tim</w:t>
+      </w:r>
+      <w:r>
+        <w:rPr>
+          <w:rFonts w:hint="eastAsia"/>
+        </w:rPr>
+        <w:t>的</w:t>
+      </w:r>
+      <w:r>
+        <w:rPr>
+          <w:rFonts w:hint="eastAsia"/>
+        </w:rPr>
+        <w:t>Music controller</w:t>
+      </w:r>
+      <w:r>
+        <w:rPr>
+          <w:rFonts w:hint="eastAsia"/>
+        </w:rPr>
+        <w:t>项目：</w:t>
+      </w:r>
+    </w:p>
+    <w:p>
       <w:hyperlink r:id="rId8" w:history="1">
-        <w:r>
-          <w:rPr>
-            <w:rStyle w:val="a6"/>
-          </w:rPr>
-          <w:t>https://docs.djangoproject.com/zh-hans/4.2/</w:t>
-        </w:r>
-      </w:hyperlink>
-    </w:p>
-    <w:p>
-      <w:r>
-        <w:rPr>
-          <w:rFonts w:hint="eastAsia"/>
-        </w:rPr>
-        <w:t>Tim</w:t>
-      </w:r>
-      <w:r>
-        <w:rPr>
-          <w:rFonts w:hint="eastAsia"/>
-        </w:rPr>
-        <w:t>的</w:t>
-      </w:r>
-      <w:r>
-        <w:rPr>
-          <w:rFonts w:hint="eastAsia"/>
-        </w:rPr>
-        <w:t>Music controller</w:t>
-      </w:r>
-      <w:r>
-        <w:rPr>
-          <w:rFonts w:hint="eastAsia"/>
-        </w:rPr>
-        <w:t>项目：</w:t>
-      </w:r>
-    </w:p>
-    <w:p>
-      <w:hyperlink r:id="rId9" w:history="1">
         <w:r>
           <w:rPr>
             <w:rStyle w:val="a6"/>
@@ -2056,7 +2135,21 @@
         <w:rPr>
           <w:rFonts w:hint="eastAsia"/>
         </w:rPr>
-        <w:t>）显示共享教材资料（笔记、其他学习资料等）</w:t>
+        <w:t>）显示共享教材资料（笔记、</w:t>
+      </w:r>
+      <w:proofErr w:type="gramStart"/>
+      <w:r>
+        <w:rPr>
+          <w:rFonts w:hint="eastAsia"/>
+        </w:rPr>
+        <w:t>其他学习</w:t>
+      </w:r>
+      <w:proofErr w:type="gramEnd"/>
+      <w:r>
+        <w:rPr>
+          <w:rFonts w:hint="eastAsia"/>
+        </w:rPr>
+        <w:t>资料等）</w:t>
       </w:r>
     </w:p>
     <w:p/>
@@ -2121,11 +2214,19 @@
           <w:numId w:val="4"/>
         </w:numPr>
       </w:pPr>
-      <w:r>
-        <w:rPr>
-          <w:rFonts w:hint="eastAsia"/>
-        </w:rPr>
-        <w:t>点赞他人的评论内容，面对无效</w:t>
+      <w:proofErr w:type="gramStart"/>
+      <w:r>
+        <w:rPr>
+          <w:rFonts w:hint="eastAsia"/>
+        </w:rPr>
+        <w:t>点赞他人</w:t>
+      </w:r>
+      <w:proofErr w:type="gramEnd"/>
+      <w:r>
+        <w:rPr>
+          <w:rFonts w:hint="eastAsia"/>
+        </w:rPr>
+        <w:t>的评论内容，面对无效</w:t>
       </w:r>
       <w:r>
         <w:rPr>
@@ -2279,7 +2380,7 @@
                     </pic:cNvPicPr>
                   </pic:nvPicPr>
                   <pic:blipFill>
-                    <a:blip r:embed="rId10">
+                    <a:blip r:embed="rId9">
                       <a:extLst>
                         <a:ext uri="{28A0092B-C50C-407E-A947-70E740481C1C}">
                           <a14:useLocalDpi xmlns:a14="http://schemas.microsoft.com/office/drawing/2010/main" val="0"/>
@@ -2391,7 +2492,21 @@
         <w:rPr>
           <w:rFonts w:hint="eastAsia"/>
         </w:rPr>
-        <w:t>应用处理层实现系统的主要功能。</w:t>
+        <w:t>应用处理</w:t>
+      </w:r>
+      <w:proofErr w:type="gramStart"/>
+      <w:r>
+        <w:rPr>
+          <w:rFonts w:hint="eastAsia"/>
+        </w:rPr>
+        <w:t>层实现</w:t>
+      </w:r>
+      <w:proofErr w:type="gramEnd"/>
+      <w:r>
+        <w:rPr>
+          <w:rFonts w:hint="eastAsia"/>
+        </w:rPr>
+        <w:t>系统的主要功能。</w:t>
       </w:r>
     </w:p>
     <w:p>
@@ -2470,6 +2585,178 @@
         </w:rPr>
         <w:t>【描述各模块的主要操作流程（流程图）】</w:t>
       </w:r>
+    </w:p>
+    <w:p>
+      <w:pPr>
+        <w:pStyle w:val="a7"/>
+        <w:numPr>
+          <w:ilvl w:val="0"/>
+          <w:numId w:val="11"/>
+        </w:numPr>
+        <w:ind w:firstLineChars="0"/>
+        <w:rPr>
+          <w:rFonts w:hint="eastAsia"/>
+        </w:rPr>
+      </w:pPr>
+      <w:r>
+        <w:rPr>
+          <w:rFonts w:hint="eastAsia"/>
+        </w:rPr>
+        <w:t>用户信息管理模块</w:t>
+      </w:r>
+    </w:p>
+    <w:p>
+      <w:pPr>
+        <w:pStyle w:val="a7"/>
+        <w:ind w:firstLineChars="0" w:firstLine="0"/>
+        <w:jc w:val="center"/>
+        <w:rPr>
+          <w:rFonts w:hint="eastAsia"/>
+        </w:rPr>
+      </w:pPr>
+      <w:r>
+        <w:rPr>
+          <w:rFonts w:hint="eastAsia"/>
+        </w:rPr>
+        <w:t xml:space="preserve"> </w:t>
+      </w:r>
+      <w:r>
+        <w:lastRenderedPageBreak/>
+        <w:drawing>
+          <wp:inline distT="0" distB="0" distL="0" distR="0" wp14:anchorId="4EC584B8" wp14:editId="12BF3118">
+            <wp:extent cx="5586046" cy="4512945"/>
+            <wp:effectExtent l="0" t="0" r="0" b="1905"/>
+            <wp:docPr id="1594204245" name="图片 1"/>
+            <wp:cNvGraphicFramePr>
+              <a:graphicFrameLocks xmlns:a="http://schemas.openxmlformats.org/drawingml/2006/main" noChangeAspect="1"/>
+            </wp:cNvGraphicFramePr>
+            <a:graphic xmlns:a="http://schemas.openxmlformats.org/drawingml/2006/main">
+              <a:graphicData uri="http://schemas.openxmlformats.org/drawingml/2006/picture">
+                <pic:pic xmlns:pic="http://schemas.openxmlformats.org/drawingml/2006/picture">
+                  <pic:nvPicPr>
+                    <pic:cNvPr id="1594204245" name=""/>
+                    <pic:cNvPicPr/>
+                  </pic:nvPicPr>
+                  <pic:blipFill rotWithShape="1">
+                    <a:blip r:embed="rId10"/>
+                    <a:srcRect l="7017" t="15077" r="7322" b="662"/>
+                    <a:stretch/>
+                  </pic:blipFill>
+                  <pic:spPr bwMode="auto">
+                    <a:xfrm>
+                      <a:off x="0" y="0"/>
+                      <a:ext cx="5594709" cy="4519944"/>
+                    </a:xfrm>
+                    <a:prstGeom prst="rect">
+                      <a:avLst/>
+                    </a:prstGeom>
+                    <a:ln>
+                      <a:noFill/>
+                    </a:ln>
+                    <a:extLst>
+                      <a:ext uri="{53640926-AAD7-44D8-BBD7-CCE9431645EC}">
+                        <a14:shadowObscured xmlns:a14="http://schemas.microsoft.com/office/drawing/2010/main"/>
+                      </a:ext>
+                    </a:extLst>
+                  </pic:spPr>
+                </pic:pic>
+              </a:graphicData>
+            </a:graphic>
+          </wp:inline>
+        </w:drawing>
+      </w:r>
+    </w:p>
+    <w:p>
+      <w:pPr>
+        <w:pStyle w:val="a7"/>
+        <w:numPr>
+          <w:ilvl w:val="0"/>
+          <w:numId w:val="11"/>
+        </w:numPr>
+        <w:ind w:firstLineChars="0"/>
+      </w:pPr>
+      <w:r>
+        <w:rPr>
+          <w:rFonts w:hint="eastAsia"/>
+        </w:rPr>
+        <w:t>教材信息管理模块</w:t>
+      </w:r>
+    </w:p>
+    <w:p>
+      <w:pPr>
+        <w:pStyle w:val="a7"/>
+        <w:ind w:left="440" w:firstLineChars="0" w:firstLine="0"/>
+        <w:jc w:val="center"/>
+        <w:rPr>
+          <w:rFonts w:hint="eastAsia"/>
+        </w:rPr>
+      </w:pPr>
+      <w:r>
+        <w:drawing>
+          <wp:inline distT="0" distB="0" distL="0" distR="0" wp14:anchorId="13DA3217" wp14:editId="448148A4">
+            <wp:extent cx="5274310" cy="2350770"/>
+            <wp:effectExtent l="0" t="0" r="2540" b="0"/>
+            <wp:docPr id="1159291792" name="图片 1"/>
+            <wp:cNvGraphicFramePr>
+              <a:graphicFrameLocks xmlns:a="http://schemas.openxmlformats.org/drawingml/2006/main" noChangeAspect="1"/>
+            </wp:cNvGraphicFramePr>
+            <a:graphic xmlns:a="http://schemas.openxmlformats.org/drawingml/2006/main">
+              <a:graphicData uri="http://schemas.openxmlformats.org/drawingml/2006/picture">
+                <pic:pic xmlns:pic="http://schemas.openxmlformats.org/drawingml/2006/picture">
+                  <pic:nvPicPr>
+                    <pic:cNvPr id="1159291792" name=""/>
+                    <pic:cNvPicPr/>
+                  </pic:nvPicPr>
+                  <pic:blipFill>
+                    <a:blip r:embed="rId11"/>
+                    <a:stretch>
+                      <a:fillRect/>
+                    </a:stretch>
+                  </pic:blipFill>
+                  <pic:spPr>
+                    <a:xfrm>
+                      <a:off x="0" y="0"/>
+                      <a:ext cx="5274310" cy="2350770"/>
+                    </a:xfrm>
+                    <a:prstGeom prst="rect">
+                      <a:avLst/>
+                    </a:prstGeom>
+                  </pic:spPr>
+                </pic:pic>
+              </a:graphicData>
+            </a:graphic>
+          </wp:inline>
+        </w:drawing>
+      </w:r>
+    </w:p>
+    <w:p>
+      <w:pPr>
+        <w:pStyle w:val="a7"/>
+        <w:numPr>
+          <w:ilvl w:val="0"/>
+          <w:numId w:val="11"/>
+        </w:numPr>
+        <w:ind w:firstLineChars="0"/>
+      </w:pPr>
+      <w:r>
+        <w:rPr>
+          <w:rFonts w:hint="eastAsia"/>
+        </w:rPr>
+        <w:t>论坛模块</w:t>
+      </w:r>
+    </w:p>
+    <w:p>
+      <w:pPr>
+        <w:pStyle w:val="a7"/>
+        <w:numPr>
+          <w:ilvl w:val="0"/>
+          <w:numId w:val="11"/>
+        </w:numPr>
+        <w:ind w:firstLineChars="0"/>
+        <w:rPr>
+          <w:rFonts w:hint="eastAsia"/>
+        </w:rPr>
+      </w:pPr>
     </w:p>
     <w:p>
       <w:pPr>
@@ -2655,7 +2942,15 @@
               <w:ind w:firstLineChars="0" w:firstLine="0"/>
             </w:pPr>
             <w:r>
-              <w:t xml:space="preserve"> isbn        </w:t>
+              <w:t xml:space="preserve"> </w:t>
+            </w:r>
+            <w:proofErr w:type="spellStart"/>
+            <w:r>
+              <w:t>isbn</w:t>
+            </w:r>
+            <w:proofErr w:type="spellEnd"/>
+            <w:r>
+              <w:t xml:space="preserve">        </w:t>
             </w:r>
           </w:p>
         </w:tc>
@@ -2669,7 +2964,15 @@
               <w:ind w:firstLineChars="0" w:firstLine="0"/>
             </w:pPr>
             <w:r>
-              <w:t xml:space="preserve"> varchar(13)   </w:t>
+              <w:t xml:space="preserve"> </w:t>
+            </w:r>
+            <w:proofErr w:type="gramStart"/>
+            <w:r>
+              <w:t>varchar(</w:t>
+            </w:r>
+            <w:proofErr w:type="gramEnd"/>
+            <w:r>
+              <w:t xml:space="preserve">13)   </w:t>
             </w:r>
           </w:p>
         </w:tc>
@@ -2733,12 +3036,14 @@
               <w:pStyle w:val="a7"/>
               <w:ind w:firstLineChars="0" w:firstLine="0"/>
             </w:pPr>
+            <w:proofErr w:type="spellStart"/>
             <w:r>
               <w:rPr>
                 <w:rFonts w:hint="eastAsia"/>
               </w:rPr>
               <w:t>isbn</w:t>
             </w:r>
+            <w:proofErr w:type="spellEnd"/>
             <w:r>
               <w:rPr>
                 <w:rFonts w:hint="eastAsia"/>
@@ -2787,7 +3092,15 @@
               <w:ind w:firstLineChars="0" w:firstLine="0"/>
             </w:pPr>
             <w:r>
-              <w:t xml:space="preserve"> varchar(50)   </w:t>
+              <w:t xml:space="preserve"> </w:t>
+            </w:r>
+            <w:proofErr w:type="gramStart"/>
+            <w:r>
+              <w:t>varchar(</w:t>
+            </w:r>
+            <w:proofErr w:type="gramEnd"/>
+            <w:r>
+              <w:t xml:space="preserve">50)   </w:t>
             </w:r>
           </w:p>
         </w:tc>
@@ -2887,7 +3200,15 @@
               <w:ind w:firstLineChars="0" w:firstLine="0"/>
             </w:pPr>
             <w:r>
-              <w:t xml:space="preserve"> json          </w:t>
+              <w:t xml:space="preserve"> </w:t>
+            </w:r>
+            <w:proofErr w:type="spellStart"/>
+            <w:r>
+              <w:t>json</w:t>
+            </w:r>
+            <w:proofErr w:type="spellEnd"/>
+            <w:r>
+              <w:t xml:space="preserve">          </w:t>
             </w:r>
           </w:p>
         </w:tc>
@@ -2993,7 +3314,15 @@
               <w:ind w:firstLineChars="0" w:firstLine="0"/>
             </w:pPr>
             <w:r>
-              <w:t xml:space="preserve"> varchar(50)   </w:t>
+              <w:t xml:space="preserve"> </w:t>
+            </w:r>
+            <w:proofErr w:type="gramStart"/>
+            <w:r>
+              <w:t>varchar(</w:t>
+            </w:r>
+            <w:proofErr w:type="gramEnd"/>
+            <w:r>
+              <w:t xml:space="preserve">50)   </w:t>
             </w:r>
           </w:p>
         </w:tc>
@@ -3079,7 +3408,15 @@
               <w:ind w:firstLineChars="0" w:firstLine="0"/>
             </w:pPr>
             <w:r>
-              <w:t xml:space="preserve"> pubdate     </w:t>
+              <w:t xml:space="preserve"> </w:t>
+            </w:r>
+            <w:proofErr w:type="spellStart"/>
+            <w:r>
+              <w:t>pubdate</w:t>
+            </w:r>
+            <w:proofErr w:type="spellEnd"/>
+            <w:r>
+              <w:t xml:space="preserve">     </w:t>
             </w:r>
           </w:p>
         </w:tc>
@@ -3093,7 +3430,15 @@
               <w:ind w:firstLineChars="0" w:firstLine="0"/>
             </w:pPr>
             <w:r>
-              <w:t xml:space="preserve"> varchar(10)   </w:t>
+              <w:t xml:space="preserve"> </w:t>
+            </w:r>
+            <w:proofErr w:type="gramStart"/>
+            <w:r>
+              <w:t>varchar(</w:t>
+            </w:r>
+            <w:proofErr w:type="gramEnd"/>
+            <w:r>
+              <w:t xml:space="preserve">10)   </w:t>
             </w:r>
           </w:p>
         </w:tc>
@@ -3192,8 +3537,13 @@
               <w:pStyle w:val="a7"/>
               <w:ind w:firstLineChars="0" w:firstLine="0"/>
             </w:pPr>
-            <w:r>
-              <w:t xml:space="preserve">varchar(100)  </w:t>
+            <w:proofErr w:type="gramStart"/>
+            <w:r>
+              <w:t>varchar(</w:t>
+            </w:r>
+            <w:proofErr w:type="gramEnd"/>
+            <w:r>
+              <w:t xml:space="preserve">100)  </w:t>
             </w:r>
           </w:p>
         </w:tc>
@@ -3278,8 +3628,13 @@
               <w:pStyle w:val="a7"/>
               <w:ind w:firstLineChars="0" w:firstLine="0"/>
             </w:pPr>
-            <w:r>
-              <w:t xml:space="preserve">douban_url  </w:t>
+            <w:proofErr w:type="spellStart"/>
+            <w:r>
+              <w:t>douban_url</w:t>
+            </w:r>
+            <w:proofErr w:type="spellEnd"/>
+            <w:r>
+              <w:t xml:space="preserve">  </w:t>
             </w:r>
           </w:p>
         </w:tc>
@@ -3293,7 +3648,15 @@
               <w:ind w:firstLineChars="0" w:firstLine="0"/>
             </w:pPr>
             <w:r>
-              <w:t xml:space="preserve"> varchar(50)   </w:t>
+              <w:t xml:space="preserve"> </w:t>
+            </w:r>
+            <w:proofErr w:type="gramStart"/>
+            <w:r>
+              <w:t>varchar(</w:t>
+            </w:r>
+            <w:proofErr w:type="gramEnd"/>
+            <w:r>
+              <w:t xml:space="preserve">50)   </w:t>
             </w:r>
           </w:p>
         </w:tc>
@@ -3516,12 +3879,14 @@
             <w:r>
               <w:t xml:space="preserve"> </w:t>
             </w:r>
+            <w:proofErr w:type="spellStart"/>
             <w:r>
               <w:rPr>
                 <w:rFonts w:hint="eastAsia"/>
               </w:rPr>
               <w:t>com_id</w:t>
             </w:r>
+            <w:proofErr w:type="spellEnd"/>
             <w:r>
               <w:t xml:space="preserve">        </w:t>
             </w:r>
@@ -3537,8 +3902,13 @@
               <w:ind w:firstLineChars="0" w:firstLine="0"/>
             </w:pPr>
             <w:r>
-              <w:t xml:space="preserve"> varchar(</w:t>
-            </w:r>
+              <w:t xml:space="preserve"> </w:t>
+            </w:r>
+            <w:proofErr w:type="gramStart"/>
+            <w:r>
+              <w:t>varchar(</w:t>
+            </w:r>
+            <w:proofErr w:type="gramEnd"/>
             <w:r>
               <w:rPr>
                 <w:rFonts w:hint="eastAsia"/>
@@ -3667,7 +4037,15 @@
               <w:ind w:firstLineChars="0" w:firstLine="0"/>
             </w:pPr>
             <w:r>
-              <w:t xml:space="preserve"> varchar(50)   </w:t>
+              <w:t xml:space="preserve"> </w:t>
+            </w:r>
+            <w:proofErr w:type="gramStart"/>
+            <w:r>
+              <w:t>varchar(</w:t>
+            </w:r>
+            <w:proofErr w:type="gramEnd"/>
+            <w:r>
+              <w:t xml:space="preserve">50)   </w:t>
             </w:r>
           </w:p>
         </w:tc>
@@ -3755,12 +4133,14 @@
             <w:r>
               <w:t xml:space="preserve"> </w:t>
             </w:r>
+            <w:proofErr w:type="spellStart"/>
             <w:r>
               <w:rPr>
                 <w:rFonts w:hint="eastAsia"/>
               </w:rPr>
               <w:t>user_id</w:t>
             </w:r>
+            <w:proofErr w:type="spellEnd"/>
             <w:r>
               <w:t xml:space="preserve">      </w:t>
             </w:r>
@@ -3776,8 +4156,13 @@
               <w:ind w:firstLineChars="0" w:firstLine="0"/>
             </w:pPr>
             <w:r>
-              <w:t xml:space="preserve"> varchar(</w:t>
-            </w:r>
+              <w:t xml:space="preserve"> </w:t>
+            </w:r>
+            <w:proofErr w:type="gramStart"/>
+            <w:r>
+              <w:t>varchar(</w:t>
+            </w:r>
+            <w:proofErr w:type="gramEnd"/>
             <w:r>
               <w:rPr>
                 <w:rFonts w:hint="eastAsia"/>
@@ -3821,12 +4206,14 @@
             <w:r>
               <w:t xml:space="preserve"> </w:t>
             </w:r>
+            <w:proofErr w:type="gramStart"/>
             <w:r>
               <w:rPr>
                 <w:rFonts w:hint="eastAsia"/>
               </w:rPr>
               <w:t>外键</w:t>
             </w:r>
+            <w:proofErr w:type="gramEnd"/>
           </w:p>
         </w:tc>
         <w:tc>
@@ -4173,8 +4560,13 @@
               <w:ind w:firstLineChars="0" w:firstLine="0"/>
             </w:pPr>
             <w:r>
-              <w:t xml:space="preserve"> varchar(</w:t>
-            </w:r>
+              <w:t xml:space="preserve"> </w:t>
+            </w:r>
+            <w:proofErr w:type="gramStart"/>
+            <w:r>
+              <w:t>varchar(</w:t>
+            </w:r>
+            <w:proofErr w:type="gramEnd"/>
             <w:r>
               <w:rPr>
                 <w:rFonts w:hint="eastAsia"/>
@@ -4309,7 +4701,15 @@
               <w:ind w:firstLineChars="0" w:firstLine="0"/>
             </w:pPr>
             <w:r>
-              <w:t xml:space="preserve"> varchar(50)   </w:t>
+              <w:t xml:space="preserve"> </w:t>
+            </w:r>
+            <w:proofErr w:type="gramStart"/>
+            <w:r>
+              <w:t>varchar(</w:t>
+            </w:r>
+            <w:proofErr w:type="gramEnd"/>
+            <w:r>
+              <w:t xml:space="preserve">50)   </w:t>
             </w:r>
           </w:p>
         </w:tc>
@@ -4417,9 +4817,11 @@
               </w:rPr>
               <w:t xml:space="preserve"> </w:t>
             </w:r>
+            <w:proofErr w:type="gramStart"/>
             <w:r>
               <w:t>varchar(</w:t>
             </w:r>
+            <w:proofErr w:type="gramEnd"/>
             <w:r>
               <w:rPr>
                 <w:rFonts w:hint="eastAsia"/>
@@ -4544,8 +4946,13 @@
               <w:pStyle w:val="a7"/>
               <w:ind w:firstLineChars="0" w:firstLine="0"/>
             </w:pPr>
-            <w:r>
-              <w:t xml:space="preserve">varchar(100)          </w:t>
+            <w:proofErr w:type="gramStart"/>
+            <w:r>
+              <w:t>varchar(</w:t>
+            </w:r>
+            <w:proofErr w:type="gramEnd"/>
+            <w:r>
+              <w:t xml:space="preserve">100)          </w:t>
             </w:r>
           </w:p>
         </w:tc>
@@ -4780,8 +5187,13 @@
               </w:rPr>
               <w:t xml:space="preserve"> </w:t>
             </w:r>
-            <w:r>
-              <w:t>varchar(50)</w:t>
+            <w:proofErr w:type="gramStart"/>
+            <w:r>
+              <w:t>varchar(</w:t>
+            </w:r>
+            <w:proofErr w:type="gramEnd"/>
+            <w:r>
+              <w:t>50)</w:t>
             </w:r>
           </w:p>
         </w:tc>
@@ -4892,8 +5304,13 @@
               <w:pStyle w:val="a7"/>
               <w:ind w:firstLineChars="0" w:firstLine="0"/>
             </w:pPr>
-            <w:r>
-              <w:t>varchar(100)</w:t>
+            <w:proofErr w:type="gramStart"/>
+            <w:r>
+              <w:t>varchar(</w:t>
+            </w:r>
+            <w:proofErr w:type="gramEnd"/>
+            <w:r>
+              <w:t>100)</w:t>
             </w:r>
           </w:p>
         </w:tc>
@@ -4987,12 +5404,14 @@
               <w:pStyle w:val="a7"/>
               <w:ind w:firstLineChars="0" w:firstLine="0"/>
             </w:pPr>
+            <w:proofErr w:type="spellStart"/>
             <w:r>
               <w:rPr>
                 <w:rFonts w:hint="eastAsia"/>
               </w:rPr>
               <w:t>upload_book</w:t>
             </w:r>
+            <w:proofErr w:type="spellEnd"/>
             <w:r>
               <w:t xml:space="preserve">  </w:t>
             </w:r>
@@ -5010,12 +5429,14 @@
             <w:r>
               <w:t xml:space="preserve"> </w:t>
             </w:r>
+            <w:proofErr w:type="spellStart"/>
             <w:r>
               <w:rPr>
                 <w:rFonts w:hint="eastAsia"/>
               </w:rPr>
               <w:t>json</w:t>
             </w:r>
+            <w:proofErr w:type="spellEnd"/>
             <w:r>
               <w:t xml:space="preserve">  </w:t>
             </w:r>
@@ -5128,12 +5549,14 @@
             <w:r>
               <w:t xml:space="preserve"> </w:t>
             </w:r>
+            <w:proofErr w:type="spellStart"/>
             <w:r>
               <w:rPr>
                 <w:rFonts w:hint="eastAsia"/>
               </w:rPr>
               <w:t>json</w:t>
             </w:r>
+            <w:proofErr w:type="spellEnd"/>
             <w:r>
               <w:t xml:space="preserve">   </w:t>
             </w:r>
@@ -5246,12 +5669,14 @@
             <w:r>
               <w:t xml:space="preserve"> </w:t>
             </w:r>
+            <w:proofErr w:type="spellStart"/>
             <w:r>
               <w:rPr>
                 <w:rFonts w:hint="eastAsia"/>
               </w:rPr>
               <w:t>json</w:t>
             </w:r>
+            <w:proofErr w:type="spellEnd"/>
             <w:r>
               <w:t xml:space="preserve">   </w:t>
             </w:r>
@@ -5338,12 +5763,14 @@
               <w:pStyle w:val="a7"/>
               <w:ind w:firstLineChars="0" w:firstLine="0"/>
             </w:pPr>
+            <w:proofErr w:type="spellStart"/>
             <w:r>
               <w:rPr>
                 <w:rFonts w:hint="eastAsia"/>
               </w:rPr>
               <w:t>credit_score</w:t>
             </w:r>
+            <w:proofErr w:type="spellEnd"/>
             <w:r>
               <w:t xml:space="preserve">  </w:t>
             </w:r>
@@ -5589,9 +6016,6 @@
             <w:pPr>
               <w:pStyle w:val="a7"/>
               <w:ind w:firstLineChars="100" w:firstLine="210"/>
-              <w:rPr>
-                <w:rFonts w:hint="eastAsia"/>
-              </w:rPr>
             </w:pPr>
             <w:r>
               <w:rPr>
@@ -5610,9 +6034,11 @@
               <w:pStyle w:val="a7"/>
               <w:ind w:firstLineChars="0" w:firstLine="0"/>
             </w:pPr>
+            <w:proofErr w:type="gramStart"/>
             <w:r>
               <w:t>varchar(</w:t>
             </w:r>
+            <w:proofErr w:type="gramEnd"/>
             <w:r>
               <w:rPr>
                 <w:rFonts w:hint="eastAsia"/>
@@ -5632,9 +6058,6 @@
             <w:pPr>
               <w:pStyle w:val="a7"/>
               <w:ind w:firstLineChars="0" w:firstLine="0"/>
-              <w:rPr>
-                <w:rFonts w:hint="eastAsia"/>
-              </w:rPr>
             </w:pPr>
             <w:r>
               <w:rPr>
@@ -5652,9 +6075,6 @@
             <w:pPr>
               <w:pStyle w:val="a7"/>
               <w:ind w:firstLineChars="0" w:firstLine="0"/>
-              <w:rPr>
-                <w:rFonts w:hint="eastAsia"/>
-              </w:rPr>
             </w:pPr>
             <w:r>
               <w:rPr>
@@ -5672,9 +6092,6 @@
             <w:pPr>
               <w:pStyle w:val="a7"/>
               <w:ind w:firstLineChars="0" w:firstLine="0"/>
-              <w:rPr>
-                <w:rFonts w:hint="eastAsia"/>
-              </w:rPr>
             </w:pPr>
             <w:r>
               <w:rPr>
@@ -5692,9 +6109,6 @@
             <w:pPr>
               <w:pStyle w:val="a7"/>
               <w:ind w:firstLineChars="0" w:firstLine="0"/>
-              <w:rPr>
-                <w:rFonts w:hint="eastAsia"/>
-              </w:rPr>
             </w:pPr>
             <w:r>
               <w:rPr>
@@ -5756,8 +6170,13 @@
               <w:ind w:firstLineChars="0" w:firstLine="0"/>
             </w:pPr>
             <w:r>
-              <w:t xml:space="preserve"> varchar(</w:t>
-            </w:r>
+              <w:t xml:space="preserve"> </w:t>
+            </w:r>
+            <w:proofErr w:type="gramStart"/>
+            <w:r>
+              <w:t>varchar(</w:t>
+            </w:r>
+            <w:proofErr w:type="gramEnd"/>
             <w:r>
               <w:rPr>
                 <w:rFonts w:hint="eastAsia"/>
@@ -5855,9 +6274,6 @@
             <w:pPr>
               <w:pStyle w:val="a7"/>
               <w:ind w:firstLineChars="0" w:firstLine="0"/>
-              <w:rPr>
-                <w:rFonts w:hint="eastAsia"/>
-              </w:rPr>
             </w:pPr>
             <w:r>
               <w:rPr>
@@ -5882,8 +6298,13 @@
               </w:rPr>
               <w:t xml:space="preserve"> </w:t>
             </w:r>
-            <w:r>
-              <w:t>varchar(50)</w:t>
+            <w:proofErr w:type="gramStart"/>
+            <w:r>
+              <w:t>varchar(</w:t>
+            </w:r>
+            <w:proofErr w:type="gramEnd"/>
+            <w:r>
+              <w:t>50)</w:t>
             </w:r>
           </w:p>
         </w:tc>
@@ -5946,9 +6367,6 @@
             <w:pPr>
               <w:pStyle w:val="a7"/>
               <w:ind w:firstLineChars="0" w:firstLine="0"/>
-              <w:rPr>
-                <w:rFonts w:hint="eastAsia"/>
-              </w:rPr>
             </w:pPr>
             <w:r>
               <w:rPr>
@@ -6125,9 +6543,11 @@
               <w:pStyle w:val="a7"/>
               <w:ind w:firstLineChars="0" w:firstLine="0"/>
             </w:pPr>
+            <w:proofErr w:type="gramStart"/>
             <w:r>
               <w:t>varchar(</w:t>
             </w:r>
+            <w:proofErr w:type="gramEnd"/>
             <w:r>
               <w:rPr>
                 <w:rFonts w:hint="eastAsia"/>
@@ -6147,9 +6567,6 @@
             <w:pPr>
               <w:pStyle w:val="a7"/>
               <w:ind w:firstLineChars="0" w:firstLine="0"/>
-              <w:rPr>
-                <w:rFonts w:hint="eastAsia"/>
-              </w:rPr>
             </w:pPr>
             <w:r>
               <w:rPr>
@@ -6184,9 +6601,6 @@
             <w:pPr>
               <w:pStyle w:val="a7"/>
               <w:ind w:firstLineChars="0" w:firstLine="0"/>
-              <w:rPr>
-                <w:rFonts w:hint="eastAsia"/>
-              </w:rPr>
             </w:pPr>
             <w:r>
               <w:rPr>
@@ -6204,9 +6618,6 @@
             <w:pPr>
               <w:pStyle w:val="a7"/>
               <w:ind w:firstLineChars="0" w:firstLine="0"/>
-              <w:rPr>
-                <w:rFonts w:hint="eastAsia"/>
-              </w:rPr>
             </w:pPr>
             <w:r>
               <w:rPr>
@@ -6268,8 +6679,13 @@
               <w:ind w:firstLineChars="0" w:firstLine="0"/>
             </w:pPr>
             <w:r>
-              <w:t xml:space="preserve"> varchar(</w:t>
-            </w:r>
+              <w:t xml:space="preserve"> </w:t>
+            </w:r>
+            <w:proofErr w:type="gramStart"/>
+            <w:r>
+              <w:t>varchar(</w:t>
+            </w:r>
+            <w:proofErr w:type="gramEnd"/>
             <w:r>
               <w:rPr>
                 <w:rFonts w:hint="eastAsia"/>
@@ -6370,9 +6786,6 @@
             <w:pPr>
               <w:pStyle w:val="a7"/>
               <w:ind w:firstLineChars="0" w:firstLine="0"/>
-              <w:rPr>
-                <w:rFonts w:hint="eastAsia"/>
-              </w:rPr>
             </w:pPr>
             <w:r>
               <w:rPr>
@@ -6397,8 +6810,13 @@
               </w:rPr>
               <w:t xml:space="preserve"> </w:t>
             </w:r>
-            <w:r>
-              <w:t>varchar(50)</w:t>
+            <w:proofErr w:type="gramStart"/>
+            <w:r>
+              <w:t>varchar(</w:t>
+            </w:r>
+            <w:proofErr w:type="gramEnd"/>
+            <w:r>
+              <w:t>50)</w:t>
             </w:r>
           </w:p>
         </w:tc>
@@ -6461,9 +6879,6 @@
             <w:pPr>
               <w:pStyle w:val="a7"/>
               <w:ind w:firstLineChars="0" w:firstLine="0"/>
-              <w:rPr>
-                <w:rFonts w:hint="eastAsia"/>
-              </w:rPr>
             </w:pPr>
             <w:r>
               <w:rPr>
@@ -6665,8 +7080,13 @@
               <w:ind w:firstLineChars="0" w:firstLine="0"/>
             </w:pPr>
             <w:r>
-              <w:t xml:space="preserve"> varchar(</w:t>
-            </w:r>
+              <w:t xml:space="preserve"> </w:t>
+            </w:r>
+            <w:proofErr w:type="gramStart"/>
+            <w:r>
+              <w:t>varchar(</w:t>
+            </w:r>
+            <w:proofErr w:type="gramEnd"/>
             <w:r>
               <w:rPr>
                 <w:rFonts w:hint="eastAsia"/>
@@ -6714,8 +7134,16 @@
               <w:rPr>
                 <w:rFonts w:hint="eastAsia"/>
               </w:rPr>
-              <w:t>，外键</w:t>
-            </w:r>
+              <w:t>，</w:t>
+            </w:r>
+            <w:proofErr w:type="gramStart"/>
+            <w:r>
+              <w:rPr>
+                <w:rFonts w:hint="eastAsia"/>
+              </w:rPr>
+              <w:t>外键</w:t>
+            </w:r>
+            <w:proofErr w:type="gramEnd"/>
             <w:r>
               <w:t xml:space="preserve"> </w:t>
             </w:r>
@@ -6783,10 +7211,8 @@
               <w:pStyle w:val="a7"/>
               <w:ind w:firstLineChars="0" w:firstLine="0"/>
               <w:jc w:val="center"/>
-              <w:rPr>
-                <w:rFonts w:hint="eastAsia"/>
-              </w:rPr>
-            </w:pPr>
+            </w:pPr>
+            <w:proofErr w:type="spellStart"/>
             <w:r>
               <w:rPr>
                 <w:rFonts w:hint="eastAsia"/>
@@ -6799,6 +7225,7 @@
               </w:rPr>
               <w:t>id</w:t>
             </w:r>
+            <w:proofErr w:type="spellEnd"/>
           </w:p>
         </w:tc>
         <w:tc>
@@ -6816,8 +7243,13 @@
               </w:rPr>
               <w:t xml:space="preserve"> </w:t>
             </w:r>
-            <w:r>
-              <w:t>varchar(50)</w:t>
+            <w:proofErr w:type="gramStart"/>
+            <w:r>
+              <w:t>varchar(</w:t>
+            </w:r>
+            <w:proofErr w:type="gramEnd"/>
+            <w:r>
+              <w:t>50)</w:t>
             </w:r>
           </w:p>
         </w:tc>
@@ -6854,8 +7286,16 @@
               <w:rPr>
                 <w:rFonts w:hint="eastAsia"/>
               </w:rPr>
-              <w:t>主键，外键</w:t>
-            </w:r>
+              <w:t>主键，</w:t>
+            </w:r>
+            <w:proofErr w:type="gramStart"/>
+            <w:r>
+              <w:rPr>
+                <w:rFonts w:hint="eastAsia"/>
+              </w:rPr>
+              <w:t>外键</w:t>
+            </w:r>
+            <w:proofErr w:type="gramEnd"/>
           </w:p>
         </w:tc>
         <w:tc>
@@ -6889,9 +7329,6 @@
             <w:pPr>
               <w:pStyle w:val="a7"/>
               <w:ind w:firstLineChars="0" w:firstLine="0"/>
-              <w:rPr>
-                <w:rFonts w:hint="eastAsia"/>
-              </w:rPr>
             </w:pPr>
             <w:r>
               <w:rPr>
@@ -6929,9 +7366,6 @@
               <w:pStyle w:val="a7"/>
               <w:ind w:firstLineChars="0" w:firstLine="0"/>
               <w:jc w:val="center"/>
-              <w:rPr>
-                <w:rFonts w:hint="eastAsia"/>
-              </w:rPr>
             </w:pPr>
             <w:r>
               <w:rPr>
@@ -6949,12 +7383,14 @@
             <w:pPr>
               <w:pStyle w:val="a7"/>
               <w:ind w:firstLineChars="0" w:firstLine="0"/>
-              <w:rPr>
-                <w:rFonts w:hint="eastAsia"/>
-              </w:rPr>
-            </w:pPr>
-            <w:r>
-              <w:t>varchar(13)</w:t>
+            </w:pPr>
+            <w:proofErr w:type="gramStart"/>
+            <w:r>
+              <w:t>varchar(</w:t>
+            </w:r>
+            <w:proofErr w:type="gramEnd"/>
+            <w:r>
+              <w:t>13)</w:t>
             </w:r>
           </w:p>
         </w:tc>
@@ -6966,9 +7402,6 @@
             <w:pPr>
               <w:pStyle w:val="a7"/>
               <w:ind w:firstLineChars="0" w:firstLine="0"/>
-              <w:rPr>
-                <w:rFonts w:hint="eastAsia"/>
-              </w:rPr>
             </w:pPr>
             <w:r>
               <w:rPr>
@@ -6986,9 +7419,6 @@
             <w:pPr>
               <w:pStyle w:val="a7"/>
               <w:ind w:firstLineChars="0" w:firstLine="0"/>
-              <w:rPr>
-                <w:rFonts w:hint="eastAsia"/>
-              </w:rPr>
             </w:pPr>
             <w:r>
               <w:rPr>
@@ -6996,13 +7426,14 @@
               </w:rPr>
               <w:t>主键，</w:t>
             </w:r>
-            <w:r>
-              <w:rPr>
-                <w:rFonts w:hint="eastAsia"/>
-              </w:rPr>
-              <w:lastRenderedPageBreak/>
+            <w:proofErr w:type="gramStart"/>
+            <w:r>
+              <w:rPr>
+                <w:rFonts w:hint="eastAsia"/>
+              </w:rPr>
               <w:t>外键</w:t>
             </w:r>
+            <w:proofErr w:type="gramEnd"/>
           </w:p>
         </w:tc>
         <w:tc>
@@ -7013,15 +7444,11 @@
             <w:pPr>
               <w:pStyle w:val="a7"/>
               <w:ind w:firstLineChars="0" w:firstLine="0"/>
-              <w:rPr>
-                <w:rFonts w:hint="eastAsia"/>
-              </w:rPr>
-            </w:pPr>
-            <w:r>
-              <w:rPr>
-                <w:rFonts w:hint="eastAsia"/>
-              </w:rPr>
-              <w:lastRenderedPageBreak/>
+            </w:pPr>
+            <w:r>
+              <w:rPr>
+                <w:rFonts w:hint="eastAsia"/>
+              </w:rPr>
               <w:t>NULL</w:t>
             </w:r>
           </w:p>
@@ -7034,9 +7461,6 @@
             <w:pPr>
               <w:pStyle w:val="a7"/>
               <w:ind w:firstLineChars="0" w:firstLine="0"/>
-              <w:rPr>
-                <w:rFonts w:hint="eastAsia"/>
-              </w:rPr>
             </w:pPr>
             <w:r>
               <w:rPr>
@@ -7044,12 +7468,14 @@
               </w:rPr>
               <w:t>教材</w:t>
             </w:r>
+            <w:proofErr w:type="spellStart"/>
             <w:r>
               <w:rPr>
                 <w:rFonts w:hint="eastAsia"/>
               </w:rPr>
               <w:t>isbn</w:t>
             </w:r>
+            <w:proofErr w:type="spellEnd"/>
             <w:r>
               <w:rPr>
                 <w:rFonts w:hint="eastAsia"/>
@@ -7080,9 +7506,6 @@
               <w:pStyle w:val="a7"/>
               <w:ind w:firstLineChars="0" w:firstLine="0"/>
               <w:jc w:val="center"/>
-              <w:rPr>
-                <w:rFonts w:hint="eastAsia"/>
-              </w:rPr>
             </w:pPr>
             <w:r>
               <w:t>S</w:t>
@@ -7103,9 +7526,6 @@
             <w:pPr>
               <w:pStyle w:val="a7"/>
               <w:ind w:firstLineChars="0" w:firstLine="0"/>
-              <w:rPr>
-                <w:rFonts w:hint="eastAsia"/>
-              </w:rPr>
             </w:pPr>
             <w:r>
               <w:rPr>
@@ -7123,9 +7543,6 @@
             <w:pPr>
               <w:pStyle w:val="a7"/>
               <w:ind w:firstLineChars="0" w:firstLine="0"/>
-              <w:rPr>
-                <w:rFonts w:hint="eastAsia"/>
-              </w:rPr>
             </w:pPr>
             <w:r>
               <w:rPr>
@@ -7143,9 +7560,6 @@
             <w:pPr>
               <w:pStyle w:val="a7"/>
               <w:ind w:firstLineChars="0" w:firstLine="0"/>
-              <w:rPr>
-                <w:rFonts w:hint="eastAsia"/>
-              </w:rPr>
             </w:pPr>
           </w:p>
         </w:tc>
@@ -7157,9 +7571,6 @@
             <w:pPr>
               <w:pStyle w:val="a7"/>
               <w:ind w:firstLineChars="0" w:firstLine="0"/>
-              <w:rPr>
-                <w:rFonts w:hint="eastAsia"/>
-              </w:rPr>
             </w:pPr>
             <w:r>
               <w:t>""</w:t>
@@ -7174,9 +7585,6 @@
             <w:pPr>
               <w:pStyle w:val="a7"/>
               <w:ind w:firstLineChars="0" w:firstLine="0"/>
-              <w:rPr>
-                <w:rFonts w:hint="eastAsia"/>
-              </w:rPr>
             </w:pPr>
             <w:r>
               <w:rPr>
@@ -7228,9 +7636,6 @@
             <w:pPr>
               <w:pStyle w:val="a7"/>
               <w:ind w:firstLineChars="0" w:firstLine="0"/>
-              <w:rPr>
-                <w:rFonts w:hint="eastAsia"/>
-              </w:rPr>
             </w:pPr>
             <w:r>
               <w:rPr>
@@ -7248,9 +7653,6 @@
             <w:pPr>
               <w:pStyle w:val="a7"/>
               <w:ind w:firstLineChars="0" w:firstLine="0"/>
-              <w:rPr>
-                <w:rFonts w:hint="eastAsia"/>
-              </w:rPr>
             </w:pPr>
             <w:r>
               <w:rPr>
@@ -7268,9 +7670,6 @@
             <w:pPr>
               <w:pStyle w:val="a7"/>
               <w:ind w:firstLineChars="0" w:firstLine="0"/>
-              <w:rPr>
-                <w:rFonts w:hint="eastAsia"/>
-              </w:rPr>
             </w:pPr>
           </w:p>
         </w:tc>
@@ -7296,9 +7695,6 @@
             <w:pPr>
               <w:pStyle w:val="a7"/>
               <w:ind w:firstLineChars="0" w:firstLine="0"/>
-              <w:rPr>
-                <w:rFonts w:hint="eastAsia"/>
-              </w:rPr>
             </w:pPr>
             <w:r>
               <w:rPr>
@@ -7310,13 +7706,7 @@
         </w:tc>
       </w:tr>
     </w:tbl>
-    <w:p>
-      <w:pPr>
-        <w:rPr>
-          <w:rFonts w:hint="eastAsia"/>
-        </w:rPr>
-      </w:pPr>
-    </w:p>
+    <w:p/>
     <w:p>
       <w:pPr>
         <w:pStyle w:val="1"/>
@@ -7441,20 +7831,44 @@
         </w:rPr>
         <w:t>Anna</w:t>
       </w:r>
+      <w:proofErr w:type="gramStart"/>
       <w:r>
         <w:t>’</w:t>
       </w:r>
+      <w:proofErr w:type="gramEnd"/>
       <w:r>
         <w:rPr>
           <w:rFonts w:hint="eastAsia"/>
         </w:rPr>
         <w:t>s Archive</w:t>
       </w:r>
-      <w:r>
-        <w:rPr>
-          <w:rFonts w:hint="eastAsia"/>
-        </w:rPr>
-        <w:t>等电子书获取途径，实体书的淘宝、当当、京东、孔子旧书网等网站对应书记的信息</w:t>
+      <w:proofErr w:type="gramStart"/>
+      <w:r>
+        <w:rPr>
+          <w:rFonts w:hint="eastAsia"/>
+        </w:rPr>
+        <w:t>等电子书</w:t>
+      </w:r>
+      <w:proofErr w:type="gramEnd"/>
+      <w:r>
+        <w:rPr>
+          <w:rFonts w:hint="eastAsia"/>
+        </w:rPr>
+        <w:t>获取途径，实体书的淘宝、当当、京东、孔子</w:t>
+      </w:r>
+      <w:proofErr w:type="gramStart"/>
+      <w:r>
+        <w:rPr>
+          <w:rFonts w:hint="eastAsia"/>
+        </w:rPr>
+        <w:t>旧书网</w:t>
+      </w:r>
+      <w:proofErr w:type="gramEnd"/>
+      <w:r>
+        <w:rPr>
+          <w:rFonts w:hint="eastAsia"/>
+        </w:rPr>
+        <w:t>等网站对应书记的信息</w:t>
       </w:r>
     </w:p>
     <w:p>
@@ -7482,7 +7896,35 @@
         <w:rPr>
           <w:rFonts w:hint="eastAsia"/>
         </w:rPr>
-        <w:t>GET /api/get-douban-book</w:t>
+        <w:t>GET /</w:t>
+      </w:r>
+      <w:proofErr w:type="spellStart"/>
+      <w:r>
+        <w:rPr>
+          <w:rFonts w:hint="eastAsia"/>
+        </w:rPr>
+        <w:t>api</w:t>
+      </w:r>
+      <w:proofErr w:type="spellEnd"/>
+      <w:r>
+        <w:rPr>
+          <w:rFonts w:hint="eastAsia"/>
+        </w:rPr>
+        <w:t>/get-</w:t>
+      </w:r>
+      <w:proofErr w:type="spellStart"/>
+      <w:r>
+        <w:rPr>
+          <w:rFonts w:hint="eastAsia"/>
+        </w:rPr>
+        <w:t>douban</w:t>
+      </w:r>
+      <w:proofErr w:type="spellEnd"/>
+      <w:r>
+        <w:rPr>
+          <w:rFonts w:hint="eastAsia"/>
+        </w:rPr>
+        <w:t>-book</w:t>
       </w:r>
     </w:p>
     <w:p>
@@ -7498,7 +7940,21 @@
         <w:rPr>
           <w:rFonts w:hint="eastAsia"/>
         </w:rPr>
-        <w:t>GET /api/get-anna-book</w:t>
+        <w:t>GET /</w:t>
+      </w:r>
+      <w:proofErr w:type="spellStart"/>
+      <w:r>
+        <w:rPr>
+          <w:rFonts w:hint="eastAsia"/>
+        </w:rPr>
+        <w:t>api</w:t>
+      </w:r>
+      <w:proofErr w:type="spellEnd"/>
+      <w:r>
+        <w:rPr>
+          <w:rFonts w:hint="eastAsia"/>
+        </w:rPr>
+        <w:t>/get-anna-book</w:t>
       </w:r>
     </w:p>
     <w:p>
@@ -7514,7 +7970,35 @@
         <w:rPr>
           <w:rFonts w:hint="eastAsia"/>
         </w:rPr>
-        <w:t>GET /api/get-taobao-info</w:t>
+        <w:t>GET /</w:t>
+      </w:r>
+      <w:proofErr w:type="spellStart"/>
+      <w:r>
+        <w:rPr>
+          <w:rFonts w:hint="eastAsia"/>
+        </w:rPr>
+        <w:t>api</w:t>
+      </w:r>
+      <w:proofErr w:type="spellEnd"/>
+      <w:r>
+        <w:rPr>
+          <w:rFonts w:hint="eastAsia"/>
+        </w:rPr>
+        <w:t>/get-</w:t>
+      </w:r>
+      <w:proofErr w:type="spellStart"/>
+      <w:r>
+        <w:rPr>
+          <w:rFonts w:hint="eastAsia"/>
+        </w:rPr>
+        <w:t>taobao</w:t>
+      </w:r>
+      <w:proofErr w:type="spellEnd"/>
+      <w:r>
+        <w:rPr>
+          <w:rFonts w:hint="eastAsia"/>
+        </w:rPr>
+        <w:t>-info</w:t>
       </w:r>
     </w:p>
     <w:p>
@@ -7530,7 +8014,35 @@
         <w:rPr>
           <w:rFonts w:hint="eastAsia"/>
         </w:rPr>
-        <w:t>GET /api/get-dangdang-info</w:t>
+        <w:t>GET /</w:t>
+      </w:r>
+      <w:proofErr w:type="spellStart"/>
+      <w:r>
+        <w:rPr>
+          <w:rFonts w:hint="eastAsia"/>
+        </w:rPr>
+        <w:t>api</w:t>
+      </w:r>
+      <w:proofErr w:type="spellEnd"/>
+      <w:r>
+        <w:rPr>
+          <w:rFonts w:hint="eastAsia"/>
+        </w:rPr>
+        <w:t>/get-</w:t>
+      </w:r>
+      <w:proofErr w:type="spellStart"/>
+      <w:r>
+        <w:rPr>
+          <w:rFonts w:hint="eastAsia"/>
+        </w:rPr>
+        <w:t>dangdang</w:t>
+      </w:r>
+      <w:proofErr w:type="spellEnd"/>
+      <w:r>
+        <w:rPr>
+          <w:rFonts w:hint="eastAsia"/>
+        </w:rPr>
+        <w:t>-info</w:t>
       </w:r>
     </w:p>
     <w:p>
@@ -7546,7 +8058,35 @@
         <w:rPr>
           <w:rFonts w:hint="eastAsia"/>
         </w:rPr>
-        <w:t>GET /api/get-jingdong-info</w:t>
+        <w:t>GET /</w:t>
+      </w:r>
+      <w:proofErr w:type="spellStart"/>
+      <w:r>
+        <w:rPr>
+          <w:rFonts w:hint="eastAsia"/>
+        </w:rPr>
+        <w:t>api</w:t>
+      </w:r>
+      <w:proofErr w:type="spellEnd"/>
+      <w:r>
+        <w:rPr>
+          <w:rFonts w:hint="eastAsia"/>
+        </w:rPr>
+        <w:t>/get-</w:t>
+      </w:r>
+      <w:proofErr w:type="spellStart"/>
+      <w:r>
+        <w:rPr>
+          <w:rFonts w:hint="eastAsia"/>
+        </w:rPr>
+        <w:t>jingdong</w:t>
+      </w:r>
+      <w:proofErr w:type="spellEnd"/>
+      <w:r>
+        <w:rPr>
+          <w:rFonts w:hint="eastAsia"/>
+        </w:rPr>
+        <w:t>-info</w:t>
       </w:r>
     </w:p>
     <w:p>
@@ -7562,7 +8102,35 @@
         <w:rPr>
           <w:rFonts w:hint="eastAsia"/>
         </w:rPr>
-        <w:t>GET /api/get-kong-info</w:t>
+        <w:t>GET /</w:t>
+      </w:r>
+      <w:proofErr w:type="spellStart"/>
+      <w:r>
+        <w:rPr>
+          <w:rFonts w:hint="eastAsia"/>
+        </w:rPr>
+        <w:t>api</w:t>
+      </w:r>
+      <w:proofErr w:type="spellEnd"/>
+      <w:r>
+        <w:rPr>
+          <w:rFonts w:hint="eastAsia"/>
+        </w:rPr>
+        <w:t>/get-</w:t>
+      </w:r>
+      <w:proofErr w:type="spellStart"/>
+      <w:r>
+        <w:rPr>
+          <w:rFonts w:hint="eastAsia"/>
+        </w:rPr>
+        <w:t>kong</w:t>
+      </w:r>
+      <w:proofErr w:type="spellEnd"/>
+      <w:r>
+        <w:rPr>
+          <w:rFonts w:hint="eastAsia"/>
+        </w:rPr>
+        <w:t>-info</w:t>
       </w:r>
     </w:p>
     <w:p/>
@@ -7622,7 +8190,21 @@
         <w:rPr>
           <w:rFonts w:hint="eastAsia"/>
         </w:rPr>
-        <w:t>功能：对用户信息进行增删改查等管理功能</w:t>
+        <w:t>功能：对用户信息进行</w:t>
+      </w:r>
+      <w:proofErr w:type="gramStart"/>
+      <w:r>
+        <w:rPr>
+          <w:rFonts w:hint="eastAsia"/>
+        </w:rPr>
+        <w:t>增删改查等</w:t>
+      </w:r>
+      <w:proofErr w:type="gramEnd"/>
+      <w:r>
+        <w:rPr>
+          <w:rFonts w:hint="eastAsia"/>
+        </w:rPr>
+        <w:t>管理功能</w:t>
       </w:r>
     </w:p>
     <w:p>
@@ -7639,7 +8221,21 @@
         <w:rPr>
           <w:rFonts w:hint="eastAsia"/>
         </w:rPr>
-        <w:t>GET /api/user</w:t>
+        <w:t>GET /</w:t>
+      </w:r>
+      <w:proofErr w:type="spellStart"/>
+      <w:r>
+        <w:rPr>
+          <w:rFonts w:hint="eastAsia"/>
+        </w:rPr>
+        <w:t>api</w:t>
+      </w:r>
+      <w:proofErr w:type="spellEnd"/>
+      <w:r>
+        <w:rPr>
+          <w:rFonts w:hint="eastAsia"/>
+        </w:rPr>
+        <w:t>/user</w:t>
       </w:r>
     </w:p>
     <w:p/>
@@ -7693,7 +8289,21 @@
         <w:rPr>
           <w:rFonts w:hint="eastAsia"/>
         </w:rPr>
-        <w:t>POST /api/user-register</w:t>
+        <w:t>POST /</w:t>
+      </w:r>
+      <w:proofErr w:type="spellStart"/>
+      <w:r>
+        <w:rPr>
+          <w:rFonts w:hint="eastAsia"/>
+        </w:rPr>
+        <w:t>api</w:t>
+      </w:r>
+      <w:proofErr w:type="spellEnd"/>
+      <w:r>
+        <w:rPr>
+          <w:rFonts w:hint="eastAsia"/>
+        </w:rPr>
+        <w:t>/user-register</w:t>
       </w:r>
     </w:p>
     <w:p>
@@ -7751,7 +8361,21 @@
         <w:rPr>
           <w:rFonts w:hint="eastAsia"/>
         </w:rPr>
-        <w:t>POST /api/user-login</w:t>
+        <w:t>POST /</w:t>
+      </w:r>
+      <w:proofErr w:type="spellStart"/>
+      <w:r>
+        <w:rPr>
+          <w:rFonts w:hint="eastAsia"/>
+        </w:rPr>
+        <w:t>api</w:t>
+      </w:r>
+      <w:proofErr w:type="spellEnd"/>
+      <w:r>
+        <w:rPr>
+          <w:rFonts w:hint="eastAsia"/>
+        </w:rPr>
+        <w:t>/user-login</w:t>
       </w:r>
     </w:p>
     <w:p>
@@ -7792,14 +8416,8 @@
         <w:rPr>
           <w:rFonts w:hint="eastAsia"/>
         </w:rPr>
-        <w:t>功能：修改个人信息如昵称、学部、专业、年级、头像，编辑部分信息是否向他人</w:t>
-      </w:r>
-      <w:r>
-        <w:rPr>
-          <w:rFonts w:hint="eastAsia"/>
-        </w:rPr>
         <w:lastRenderedPageBreak/>
-        <w:t>展示</w:t>
+        <w:t>功能：修改个人信息如昵称、学部、专业、年级、头像，编辑部分信息是否向他人展示</w:t>
       </w:r>
     </w:p>
     <w:p>
@@ -7816,8 +8434,38 @@
         <w:rPr>
           <w:rFonts w:hint="eastAsia"/>
         </w:rPr>
-        <w:t>POST /api/update-user/:userId</w:t>
-      </w:r>
+        <w:t>POST /</w:t>
+      </w:r>
+      <w:proofErr w:type="spellStart"/>
+      <w:r>
+        <w:rPr>
+          <w:rFonts w:hint="eastAsia"/>
+        </w:rPr>
+        <w:t>api</w:t>
+      </w:r>
+      <w:proofErr w:type="spellEnd"/>
+      <w:r>
+        <w:rPr>
+          <w:rFonts w:hint="eastAsia"/>
+        </w:rPr>
+        <w:t>/update-user</w:t>
+      </w:r>
+      <w:proofErr w:type="gramStart"/>
+      <w:r>
+        <w:rPr>
+          <w:rFonts w:hint="eastAsia"/>
+        </w:rPr>
+        <w:t>/:</w:t>
+      </w:r>
+      <w:proofErr w:type="spellStart"/>
+      <w:r>
+        <w:rPr>
+          <w:rFonts w:hint="eastAsia"/>
+        </w:rPr>
+        <w:t>userId</w:t>
+      </w:r>
+      <w:proofErr w:type="spellEnd"/>
+      <w:proofErr w:type="gramEnd"/>
     </w:p>
     <w:p>
       <w:pPr>
@@ -7880,8 +8528,38 @@
         <w:rPr>
           <w:rFonts w:hint="eastAsia"/>
         </w:rPr>
-        <w:t>GET /api/user/:userId</w:t>
-      </w:r>
+        <w:t>GET /</w:t>
+      </w:r>
+      <w:proofErr w:type="spellStart"/>
+      <w:r>
+        <w:rPr>
+          <w:rFonts w:hint="eastAsia"/>
+        </w:rPr>
+        <w:t>api</w:t>
+      </w:r>
+      <w:proofErr w:type="spellEnd"/>
+      <w:r>
+        <w:rPr>
+          <w:rFonts w:hint="eastAsia"/>
+        </w:rPr>
+        <w:t>/user</w:t>
+      </w:r>
+      <w:proofErr w:type="gramStart"/>
+      <w:r>
+        <w:rPr>
+          <w:rFonts w:hint="eastAsia"/>
+        </w:rPr>
+        <w:t>/:</w:t>
+      </w:r>
+      <w:proofErr w:type="spellStart"/>
+      <w:r>
+        <w:rPr>
+          <w:rFonts w:hint="eastAsia"/>
+        </w:rPr>
+        <w:t>userId</w:t>
+      </w:r>
+      <w:proofErr w:type="spellEnd"/>
+      <w:proofErr w:type="gramEnd"/>
     </w:p>
     <w:p>
       <w:pPr>
@@ -7929,7 +8607,21 @@
         <w:rPr>
           <w:rFonts w:hint="eastAsia"/>
         </w:rPr>
-        <w:t>GET /api/book</w:t>
+        <w:t>GET /</w:t>
+      </w:r>
+      <w:proofErr w:type="spellStart"/>
+      <w:r>
+        <w:rPr>
+          <w:rFonts w:hint="eastAsia"/>
+        </w:rPr>
+        <w:t>api</w:t>
+      </w:r>
+      <w:proofErr w:type="spellEnd"/>
+      <w:r>
+        <w:rPr>
+          <w:rFonts w:hint="eastAsia"/>
+        </w:rPr>
+        <w:t>/book</w:t>
       </w:r>
     </w:p>
     <w:p/>
@@ -7995,8 +8687,44 @@
         <w:rPr>
           <w:rFonts w:hint="eastAsia"/>
         </w:rPr>
-        <w:t>GET /api/book/:bookId</w:t>
-      </w:r>
+        <w:t>GET /</w:t>
+      </w:r>
+      <w:proofErr w:type="spellStart"/>
+      <w:r>
+        <w:rPr>
+          <w:rFonts w:hint="eastAsia"/>
+        </w:rPr>
+        <w:t>api</w:t>
+      </w:r>
+      <w:proofErr w:type="spellEnd"/>
+      <w:r>
+        <w:rPr>
+          <w:rFonts w:hint="eastAsia"/>
+        </w:rPr>
+        <w:t>/</w:t>
+      </w:r>
+      <w:proofErr w:type="spellStart"/>
+      <w:r>
+        <w:rPr>
+          <w:rFonts w:hint="eastAsia"/>
+        </w:rPr>
+        <w:t>get-</w:t>
+      </w:r>
+      <w:proofErr w:type="gramStart"/>
+      <w:r>
+        <w:rPr>
+          <w:rFonts w:hint="eastAsia"/>
+        </w:rPr>
+        <w:t>book</w:t>
+      </w:r>
+      <w:r>
+        <w:rPr>
+          <w:rFonts w:hint="eastAsia"/>
+        </w:rPr>
+        <w:t>?isbn</w:t>
+      </w:r>
+      <w:proofErr w:type="spellEnd"/>
+      <w:proofErr w:type="gramEnd"/>
     </w:p>
     <w:p/>
     <w:p>
@@ -8052,7 +8780,21 @@
         <w:rPr>
           <w:rFonts w:hint="eastAsia"/>
         </w:rPr>
-        <w:t>POST /api/create-book</w:t>
+        <w:t>POST /</w:t>
+      </w:r>
+      <w:proofErr w:type="spellStart"/>
+      <w:r>
+        <w:rPr>
+          <w:rFonts w:hint="eastAsia"/>
+        </w:rPr>
+        <w:t>api</w:t>
+      </w:r>
+      <w:proofErr w:type="spellEnd"/>
+      <w:r>
+        <w:rPr>
+          <w:rFonts w:hint="eastAsia"/>
+        </w:rPr>
+        <w:t>/create-book</w:t>
       </w:r>
     </w:p>
     <w:p>
@@ -8113,7 +8855,21 @@
         <w:rPr>
           <w:rFonts w:hint="eastAsia"/>
         </w:rPr>
-        <w:t>DELETE /api/delete-book</w:t>
+        <w:t>DELETE /</w:t>
+      </w:r>
+      <w:proofErr w:type="spellStart"/>
+      <w:r>
+        <w:rPr>
+          <w:rFonts w:hint="eastAsia"/>
+        </w:rPr>
+        <w:t>api</w:t>
+      </w:r>
+      <w:proofErr w:type="spellEnd"/>
+      <w:r>
+        <w:rPr>
+          <w:rFonts w:hint="eastAsia"/>
+        </w:rPr>
+        <w:t>/delete-book</w:t>
       </w:r>
     </w:p>
     <w:p>
@@ -8163,6 +8919,9 @@
     <w:p>
       <w:pPr>
         <w:ind w:leftChars="400" w:left="840"/>
+        <w:rPr>
+          <w:rFonts w:hint="eastAsia"/>
+        </w:rPr>
       </w:pPr>
       <w:r>
         <w:rPr>
@@ -8174,8 +8933,44 @@
         <w:rPr>
           <w:rFonts w:hint="eastAsia"/>
         </w:rPr>
-        <w:t>PUT /api/update-book</w:t>
-      </w:r>
+        <w:t>PUT /</w:t>
+      </w:r>
+      <w:proofErr w:type="spellStart"/>
+      <w:r>
+        <w:rPr>
+          <w:rFonts w:hint="eastAsia"/>
+        </w:rPr>
+        <w:t>api</w:t>
+      </w:r>
+      <w:proofErr w:type="spellEnd"/>
+      <w:r>
+        <w:rPr>
+          <w:rFonts w:hint="eastAsia"/>
+        </w:rPr>
+        <w:t>/</w:t>
+      </w:r>
+      <w:proofErr w:type="spellStart"/>
+      <w:r>
+        <w:rPr>
+          <w:rFonts w:hint="eastAsia"/>
+        </w:rPr>
+        <w:t>update-</w:t>
+      </w:r>
+      <w:proofErr w:type="gramStart"/>
+      <w:r>
+        <w:rPr>
+          <w:rFonts w:hint="eastAsia"/>
+        </w:rPr>
+        <w:t>book</w:t>
+      </w:r>
+      <w:r>
+        <w:rPr>
+          <w:rFonts w:hint="eastAsia"/>
+        </w:rPr>
+        <w:t>?isbn</w:t>
+      </w:r>
+      <w:proofErr w:type="spellEnd"/>
+      <w:proofErr w:type="gramEnd"/>
     </w:p>
     <w:p/>
     <w:p>
@@ -8207,7 +9002,14 @@
         <w:rPr>
           <w:rFonts w:hint="eastAsia"/>
         </w:rPr>
-        <w:t>功能：用户互动区，包括对教材实用性进行评分、发表评论、点赞</w:t>
+        <w:t>功能：用户互动区，包括对教材实用性进行评分、发表评论、</w:t>
+      </w:r>
+      <w:proofErr w:type="gramStart"/>
+      <w:r>
+        <w:rPr>
+          <w:rFonts w:hint="eastAsia"/>
+        </w:rPr>
+        <w:t>点赞</w:t>
       </w:r>
       <w:r>
         <w:rPr>
@@ -8219,7 +9021,14 @@
         <w:rPr>
           <w:rFonts w:hint="eastAsia"/>
         </w:rPr>
-        <w:t>点踩和回复评论功能</w:t>
+        <w:t>点踩和</w:t>
+      </w:r>
+      <w:proofErr w:type="gramEnd"/>
+      <w:r>
+        <w:rPr>
+          <w:rFonts w:hint="eastAsia"/>
+        </w:rPr>
+        <w:t>回复评论功能</w:t>
       </w:r>
     </w:p>
     <w:p>
@@ -8236,7 +9045,21 @@
         <w:rPr>
           <w:rFonts w:hint="eastAsia"/>
         </w:rPr>
-        <w:t>GET /api/forum</w:t>
+        <w:t>GET /</w:t>
+      </w:r>
+      <w:proofErr w:type="spellStart"/>
+      <w:r>
+        <w:rPr>
+          <w:rFonts w:hint="eastAsia"/>
+        </w:rPr>
+        <w:t>api</w:t>
+      </w:r>
+      <w:proofErr w:type="spellEnd"/>
+      <w:r>
+        <w:rPr>
+          <w:rFonts w:hint="eastAsia"/>
+        </w:rPr>
+        <w:t>/forum</w:t>
       </w:r>
     </w:p>
     <w:p>
@@ -8276,7 +9099,21 @@
         <w:rPr>
           <w:rFonts w:hint="eastAsia"/>
         </w:rPr>
-        <w:t>功能：获得用户发表的评论、点赞数量和针对教材对应于某课程是否实用的评分结果。</w:t>
+        <w:t>功能：获得用户发表的评论、</w:t>
+      </w:r>
+      <w:proofErr w:type="gramStart"/>
+      <w:r>
+        <w:rPr>
+          <w:rFonts w:hint="eastAsia"/>
+        </w:rPr>
+        <w:t>点赞数量</w:t>
+      </w:r>
+      <w:proofErr w:type="gramEnd"/>
+      <w:r>
+        <w:rPr>
+          <w:rFonts w:hint="eastAsia"/>
+        </w:rPr>
+        <w:t>和针对教材对应于某课程是否实用的评分结果。</w:t>
       </w:r>
     </w:p>
     <w:p>
@@ -8302,13 +9139,41 @@
         <w:rPr>
           <w:rFonts w:hint="eastAsia"/>
         </w:rPr>
-        <w:t>教材实用性评分、评论列表、点赞信息获取：</w:t>
-      </w:r>
-      <w:r>
-        <w:rPr>
-          <w:rFonts w:hint="eastAsia"/>
-        </w:rPr>
-        <w:t>GET/api/forum</w:t>
+        <w:t>教材实用性评分、评论列表、</w:t>
+      </w:r>
+      <w:proofErr w:type="gramStart"/>
+      <w:r>
+        <w:rPr>
+          <w:rFonts w:hint="eastAsia"/>
+        </w:rPr>
+        <w:t>点赞信息</w:t>
+      </w:r>
+      <w:proofErr w:type="gramEnd"/>
+      <w:r>
+        <w:rPr>
+          <w:rFonts w:hint="eastAsia"/>
+        </w:rPr>
+        <w:t>获取：</w:t>
+      </w:r>
+      <w:r>
+        <w:rPr>
+          <w:rFonts w:hint="eastAsia"/>
+        </w:rPr>
+        <w:t>GET/</w:t>
+      </w:r>
+      <w:proofErr w:type="spellStart"/>
+      <w:r>
+        <w:rPr>
+          <w:rFonts w:hint="eastAsia"/>
+        </w:rPr>
+        <w:t>api</w:t>
+      </w:r>
+      <w:proofErr w:type="spellEnd"/>
+      <w:r>
+        <w:rPr>
+          <w:rFonts w:hint="eastAsia"/>
+        </w:rPr>
+        <w:t>/forum</w:t>
       </w:r>
     </w:p>
     <w:p>
@@ -8329,8 +9194,44 @@
         <w:rPr>
           <w:rFonts w:hint="eastAsia"/>
         </w:rPr>
-        <w:t>GET/api/forum/:commentId</w:t>
-      </w:r>
+        <w:t>GET/</w:t>
+      </w:r>
+      <w:proofErr w:type="spellStart"/>
+      <w:r>
+        <w:rPr>
+          <w:rFonts w:hint="eastAsia"/>
+        </w:rPr>
+        <w:t>api</w:t>
+      </w:r>
+      <w:proofErr w:type="spellEnd"/>
+      <w:r>
+        <w:rPr>
+          <w:rFonts w:hint="eastAsia"/>
+        </w:rPr>
+        <w:t>/</w:t>
+      </w:r>
+      <w:proofErr w:type="spellStart"/>
+      <w:proofErr w:type="gramStart"/>
+      <w:r>
+        <w:rPr>
+          <w:rFonts w:hint="eastAsia"/>
+        </w:rPr>
+        <w:t>forum</w:t>
+      </w:r>
+      <w:r>
+        <w:rPr>
+          <w:rFonts w:hint="eastAsia"/>
+        </w:rPr>
+        <w:t>?</w:t>
+      </w:r>
+      <w:r>
+        <w:rPr>
+          <w:rFonts w:hint="eastAsia"/>
+        </w:rPr>
+        <w:t>commentId</w:t>
+      </w:r>
+      <w:proofErr w:type="spellEnd"/>
+      <w:proofErr w:type="gramEnd"/>
     </w:p>
     <w:p/>
     <w:p>
@@ -8365,14 +9266,22 @@
         <w:rPr>
           <w:rFonts w:hint="eastAsia"/>
         </w:rPr>
-        <w:t>功能：用户对教材实用性打分、发表评论、点赞或回复评论，面对负面无效信息可以点</w:t>
-      </w:r>
-      <w:r>
-        <w:rPr>
-          <w:rFonts w:hint="eastAsia"/>
-        </w:rPr>
         <w:lastRenderedPageBreak/>
-        <w:t>踩。</w:t>
+        <w:t>功能：用户对教材实用性打分、发表评论、</w:t>
+      </w:r>
+      <w:proofErr w:type="gramStart"/>
+      <w:r>
+        <w:rPr>
+          <w:rFonts w:hint="eastAsia"/>
+        </w:rPr>
+        <w:t>点赞或</w:t>
+      </w:r>
+      <w:proofErr w:type="gramEnd"/>
+      <w:r>
+        <w:rPr>
+          <w:rFonts w:hint="eastAsia"/>
+        </w:rPr>
+        <w:t>回复评论，面对负面无效信息可以点踩。</w:t>
       </w:r>
     </w:p>
     <w:p>
@@ -8406,7 +9315,21 @@
         <w:rPr>
           <w:rFonts w:hint="eastAsia"/>
         </w:rPr>
-        <w:t>POST/api/forum/score</w:t>
+        <w:t>POST/</w:t>
+      </w:r>
+      <w:proofErr w:type="spellStart"/>
+      <w:r>
+        <w:rPr>
+          <w:rFonts w:hint="eastAsia"/>
+        </w:rPr>
+        <w:t>api</w:t>
+      </w:r>
+      <w:proofErr w:type="spellEnd"/>
+      <w:r>
+        <w:rPr>
+          <w:rFonts w:hint="eastAsia"/>
+        </w:rPr>
+        <w:t>/forum/score</w:t>
       </w:r>
     </w:p>
     <w:p>
@@ -8429,8 +9352,30 @@
         <w:rPr>
           <w:rFonts w:hint="eastAsia"/>
         </w:rPr>
-        <w:t>POST/api/forum/commentThread</w:t>
-      </w:r>
+        <w:t>POST/</w:t>
+      </w:r>
+      <w:proofErr w:type="spellStart"/>
+      <w:r>
+        <w:rPr>
+          <w:rFonts w:hint="eastAsia"/>
+        </w:rPr>
+        <w:t>api</w:t>
+      </w:r>
+      <w:proofErr w:type="spellEnd"/>
+      <w:r>
+        <w:rPr>
+          <w:rFonts w:hint="eastAsia"/>
+        </w:rPr>
+        <w:t>/forum/</w:t>
+      </w:r>
+      <w:proofErr w:type="spellStart"/>
+      <w:r>
+        <w:rPr>
+          <w:rFonts w:hint="eastAsia"/>
+        </w:rPr>
+        <w:t>commentThread</w:t>
+      </w:r>
+      <w:proofErr w:type="spellEnd"/>
     </w:p>
     <w:p>
       <w:pPr>
@@ -8447,13 +9392,41 @@
         <w:rPr>
           <w:rFonts w:hint="eastAsia"/>
         </w:rPr>
-        <w:t>）点赞评论：</w:t>
-      </w:r>
-      <w:r>
-        <w:rPr>
-          <w:rFonts w:hint="eastAsia"/>
-        </w:rPr>
-        <w:t>POST/api/forum/like</w:t>
+        <w:t>）</w:t>
+      </w:r>
+      <w:proofErr w:type="gramStart"/>
+      <w:r>
+        <w:rPr>
+          <w:rFonts w:hint="eastAsia"/>
+        </w:rPr>
+        <w:t>点赞评论</w:t>
+      </w:r>
+      <w:proofErr w:type="gramEnd"/>
+      <w:r>
+        <w:rPr>
+          <w:rFonts w:hint="eastAsia"/>
+        </w:rPr>
+        <w:t>：</w:t>
+      </w:r>
+      <w:r>
+        <w:rPr>
+          <w:rFonts w:hint="eastAsia"/>
+        </w:rPr>
+        <w:t>POST/</w:t>
+      </w:r>
+      <w:proofErr w:type="spellStart"/>
+      <w:r>
+        <w:rPr>
+          <w:rFonts w:hint="eastAsia"/>
+        </w:rPr>
+        <w:t>api</w:t>
+      </w:r>
+      <w:proofErr w:type="spellEnd"/>
+      <w:r>
+        <w:rPr>
+          <w:rFonts w:hint="eastAsia"/>
+        </w:rPr>
+        <w:t>/forum/like</w:t>
       </w:r>
     </w:p>
     <w:p>
@@ -8471,13 +9444,41 @@
         <w:rPr>
           <w:rFonts w:hint="eastAsia"/>
         </w:rPr>
-        <w:t>）点踩评论：</w:t>
-      </w:r>
-      <w:r>
-        <w:rPr>
-          <w:rFonts w:hint="eastAsia"/>
-        </w:rPr>
-        <w:t>POST/api/forum/dislike</w:t>
+        <w:t>）</w:t>
+      </w:r>
+      <w:proofErr w:type="gramStart"/>
+      <w:r>
+        <w:rPr>
+          <w:rFonts w:hint="eastAsia"/>
+        </w:rPr>
+        <w:t>点踩评论</w:t>
+      </w:r>
+      <w:proofErr w:type="gramEnd"/>
+      <w:r>
+        <w:rPr>
+          <w:rFonts w:hint="eastAsia"/>
+        </w:rPr>
+        <w:t>：</w:t>
+      </w:r>
+      <w:r>
+        <w:rPr>
+          <w:rFonts w:hint="eastAsia"/>
+        </w:rPr>
+        <w:t>POST/</w:t>
+      </w:r>
+      <w:proofErr w:type="spellStart"/>
+      <w:r>
+        <w:rPr>
+          <w:rFonts w:hint="eastAsia"/>
+        </w:rPr>
+        <w:t>api</w:t>
+      </w:r>
+      <w:proofErr w:type="spellEnd"/>
+      <w:r>
+        <w:rPr>
+          <w:rFonts w:hint="eastAsia"/>
+        </w:rPr>
+        <w:t>/forum/dislike</w:t>
       </w:r>
     </w:p>
     <w:p/>
@@ -8572,8 +9573,38 @@
         <w:rPr>
           <w:rFonts w:hint="eastAsia"/>
         </w:rPr>
-        <w:t>GET/api/forum/search?q=:query</w:t>
-      </w:r>
+        <w:t>GET/</w:t>
+      </w:r>
+      <w:proofErr w:type="spellStart"/>
+      <w:r>
+        <w:rPr>
+          <w:rFonts w:hint="eastAsia"/>
+        </w:rPr>
+        <w:t>api</w:t>
+      </w:r>
+      <w:proofErr w:type="spellEnd"/>
+      <w:r>
+        <w:rPr>
+          <w:rFonts w:hint="eastAsia"/>
+        </w:rPr>
+        <w:t>/forum/</w:t>
+      </w:r>
+      <w:proofErr w:type="spellStart"/>
+      <w:r>
+        <w:rPr>
+          <w:rFonts w:hint="eastAsia"/>
+        </w:rPr>
+        <w:t>search?q</w:t>
+      </w:r>
+      <w:proofErr w:type="spellEnd"/>
+      <w:proofErr w:type="gramStart"/>
+      <w:r>
+        <w:rPr>
+          <w:rFonts w:hint="eastAsia"/>
+        </w:rPr>
+        <w:t>=:query</w:t>
+      </w:r>
+      <w:proofErr w:type="gramEnd"/>
     </w:p>
     <w:p>
       <w:pPr>
@@ -8608,8 +9639,38 @@
         <w:rPr>
           <w:rFonts w:hint="eastAsia"/>
         </w:rPr>
-        <w:t>GET/api/forum/search?q=:query</w:t>
-      </w:r>
+        <w:t>GET/</w:t>
+      </w:r>
+      <w:proofErr w:type="spellStart"/>
+      <w:r>
+        <w:rPr>
+          <w:rFonts w:hint="eastAsia"/>
+        </w:rPr>
+        <w:t>api</w:t>
+      </w:r>
+      <w:proofErr w:type="spellEnd"/>
+      <w:r>
+        <w:rPr>
+          <w:rFonts w:hint="eastAsia"/>
+        </w:rPr>
+        <w:t>/forum/</w:t>
+      </w:r>
+      <w:proofErr w:type="spellStart"/>
+      <w:r>
+        <w:rPr>
+          <w:rFonts w:hint="eastAsia"/>
+        </w:rPr>
+        <w:t>search?q</w:t>
+      </w:r>
+      <w:proofErr w:type="spellEnd"/>
+      <w:proofErr w:type="gramStart"/>
+      <w:r>
+        <w:rPr>
+          <w:rFonts w:hint="eastAsia"/>
+        </w:rPr>
+        <w:t>=:query</w:t>
+      </w:r>
+      <w:proofErr w:type="gramEnd"/>
     </w:p>
     <w:p/>
     <w:p>
@@ -8648,7 +9709,21 @@
         <w:rPr>
           <w:rFonts w:hint="eastAsia"/>
         </w:rPr>
-        <w:t>功能：上传用户上传的文件作为课程资源</w:t>
+        <w:t>功能：上</w:t>
+      </w:r>
+      <w:proofErr w:type="gramStart"/>
+      <w:r>
+        <w:rPr>
+          <w:rFonts w:hint="eastAsia"/>
+        </w:rPr>
+        <w:t>传用户</w:t>
+      </w:r>
+      <w:proofErr w:type="gramEnd"/>
+      <w:r>
+        <w:rPr>
+          <w:rFonts w:hint="eastAsia"/>
+        </w:rPr>
+        <w:t>上传的文件作为课程资源</w:t>
       </w:r>
     </w:p>
     <w:p>
@@ -8665,8 +9740,30 @@
         <w:rPr>
           <w:rFonts w:hint="eastAsia"/>
         </w:rPr>
-        <w:t>POST /api/upload-src</w:t>
-      </w:r>
+        <w:t>POST /</w:t>
+      </w:r>
+      <w:proofErr w:type="spellStart"/>
+      <w:r>
+        <w:rPr>
+          <w:rFonts w:hint="eastAsia"/>
+        </w:rPr>
+        <w:t>api</w:t>
+      </w:r>
+      <w:proofErr w:type="spellEnd"/>
+      <w:r>
+        <w:rPr>
+          <w:rFonts w:hint="eastAsia"/>
+        </w:rPr>
+        <w:t>/upload-</w:t>
+      </w:r>
+      <w:proofErr w:type="spellStart"/>
+      <w:r>
+        <w:rPr>
+          <w:rFonts w:hint="eastAsia"/>
+        </w:rPr>
+        <w:t>src</w:t>
+      </w:r>
+      <w:proofErr w:type="spellEnd"/>
     </w:p>
     <w:p/>
     <w:p>
@@ -8722,8 +9819,30 @@
         <w:rPr>
           <w:rFonts w:hint="eastAsia"/>
         </w:rPr>
-        <w:t>PUT /api/delete-src</w:t>
-      </w:r>
+        <w:t>PUT /</w:t>
+      </w:r>
+      <w:proofErr w:type="spellStart"/>
+      <w:r>
+        <w:rPr>
+          <w:rFonts w:hint="eastAsia"/>
+        </w:rPr>
+        <w:t>api</w:t>
+      </w:r>
+      <w:proofErr w:type="spellEnd"/>
+      <w:r>
+        <w:rPr>
+          <w:rFonts w:hint="eastAsia"/>
+        </w:rPr>
+        <w:t>/delete-</w:t>
+      </w:r>
+      <w:proofErr w:type="spellStart"/>
+      <w:r>
+        <w:rPr>
+          <w:rFonts w:hint="eastAsia"/>
+        </w:rPr>
+        <w:t>src</w:t>
+      </w:r>
+      <w:proofErr w:type="spellEnd"/>
     </w:p>
     <w:p/>
     <w:p>
@@ -8779,8 +9898,38 @@
         <w:rPr>
           <w:rFonts w:hint="eastAsia"/>
         </w:rPr>
-        <w:t>GET /api/course/:courseId</w:t>
-      </w:r>
+        <w:t>GET /</w:t>
+      </w:r>
+      <w:proofErr w:type="spellStart"/>
+      <w:r>
+        <w:rPr>
+          <w:rFonts w:hint="eastAsia"/>
+        </w:rPr>
+        <w:t>api</w:t>
+      </w:r>
+      <w:proofErr w:type="spellEnd"/>
+      <w:r>
+        <w:rPr>
+          <w:rFonts w:hint="eastAsia"/>
+        </w:rPr>
+        <w:t>/course</w:t>
+      </w:r>
+      <w:proofErr w:type="gramStart"/>
+      <w:r>
+        <w:rPr>
+          <w:rFonts w:hint="eastAsia"/>
+        </w:rPr>
+        <w:t>/:</w:t>
+      </w:r>
+      <w:proofErr w:type="spellStart"/>
+      <w:r>
+        <w:rPr>
+          <w:rFonts w:hint="eastAsia"/>
+        </w:rPr>
+        <w:t>courseId</w:t>
+      </w:r>
+      <w:proofErr w:type="spellEnd"/>
+      <w:proofErr w:type="gramEnd"/>
     </w:p>
     <w:p/>
     <w:p>
@@ -8823,7 +9972,21 @@
         <w:rPr>
           <w:rFonts w:hint="eastAsia"/>
         </w:rPr>
-        <w:t>GET /api/search</w:t>
+        <w:t>GET /</w:t>
+      </w:r>
+      <w:proofErr w:type="spellStart"/>
+      <w:r>
+        <w:rPr>
+          <w:rFonts w:hint="eastAsia"/>
+        </w:rPr>
+        <w:t>api</w:t>
+      </w:r>
+      <w:proofErr w:type="spellEnd"/>
+      <w:r>
+        <w:rPr>
+          <w:rFonts w:hint="eastAsia"/>
+        </w:rPr>
+        <w:t>/search</w:t>
       </w:r>
     </w:p>
     <w:p/>
@@ -8876,8 +10039,38 @@
         <w:rPr>
           <w:rFonts w:hint="eastAsia"/>
         </w:rPr>
-        <w:t>GET/api/search?q=:Wd</w:t>
-      </w:r>
+        <w:t>GET/</w:t>
+      </w:r>
+      <w:proofErr w:type="spellStart"/>
+      <w:r>
+        <w:rPr>
+          <w:rFonts w:hint="eastAsia"/>
+        </w:rPr>
+        <w:t>api</w:t>
+      </w:r>
+      <w:proofErr w:type="spellEnd"/>
+      <w:r>
+        <w:rPr>
+          <w:rFonts w:hint="eastAsia"/>
+        </w:rPr>
+        <w:t>/</w:t>
+      </w:r>
+      <w:proofErr w:type="spellStart"/>
+      <w:r>
+        <w:rPr>
+          <w:rFonts w:hint="eastAsia"/>
+        </w:rPr>
+        <w:t>search?q</w:t>
+      </w:r>
+      <w:proofErr w:type="spellEnd"/>
+      <w:proofErr w:type="gramStart"/>
+      <w:r>
+        <w:rPr>
+          <w:rFonts w:hint="eastAsia"/>
+        </w:rPr>
+        <w:t>=:Wd</w:t>
+      </w:r>
+      <w:proofErr w:type="gramEnd"/>
     </w:p>
     <w:p>
       <w:pPr>
@@ -8928,7 +10121,21 @@
         <w:rPr>
           <w:rFonts w:hint="eastAsia"/>
         </w:rPr>
-        <w:t>GET /api/rep</w:t>
+        <w:t>GET /</w:t>
+      </w:r>
+      <w:proofErr w:type="spellStart"/>
+      <w:r>
+        <w:rPr>
+          <w:rFonts w:hint="eastAsia"/>
+        </w:rPr>
+        <w:t>api</w:t>
+      </w:r>
+      <w:proofErr w:type="spellEnd"/>
+      <w:r>
+        <w:rPr>
+          <w:rFonts w:hint="eastAsia"/>
+        </w:rPr>
+        <w:t>/rep</w:t>
       </w:r>
     </w:p>
     <w:p>
@@ -8969,6 +10176,7 @@
         <w:rPr>
           <w:rFonts w:hint="eastAsia"/>
         </w:rPr>
+        <w:lastRenderedPageBreak/>
         <w:t>功能：获得用户年级和专业信息、信用分</w:t>
       </w:r>
     </w:p>
@@ -8980,14 +10188,27 @@
         <w:rPr>
           <w:rFonts w:hint="eastAsia"/>
         </w:rPr>
-        <w:lastRenderedPageBreak/>
         <w:t>接口：</w:t>
       </w:r>
       <w:r>
         <w:rPr>
           <w:rFonts w:hint="eastAsia"/>
         </w:rPr>
-        <w:t>GET /api/get-rep</w:t>
+        <w:t>GET /</w:t>
+      </w:r>
+      <w:proofErr w:type="spellStart"/>
+      <w:r>
+        <w:rPr>
+          <w:rFonts w:hint="eastAsia"/>
+        </w:rPr>
+        <w:t>api</w:t>
+      </w:r>
+      <w:proofErr w:type="spellEnd"/>
+      <w:r>
+        <w:rPr>
+          <w:rFonts w:hint="eastAsia"/>
+        </w:rPr>
+        <w:t>/get-rep</w:t>
       </w:r>
     </w:p>
     <w:p>
@@ -9040,7 +10261,21 @@
         <w:rPr>
           <w:rFonts w:hint="eastAsia"/>
         </w:rPr>
-        <w:t>评论被点赞多少次就增加一定的信用分；</w:t>
+        <w:t>评论被点</w:t>
+      </w:r>
+      <w:proofErr w:type="gramStart"/>
+      <w:r>
+        <w:rPr>
+          <w:rFonts w:hint="eastAsia"/>
+        </w:rPr>
+        <w:t>赞多少</w:t>
+      </w:r>
+      <w:proofErr w:type="gramEnd"/>
+      <w:r>
+        <w:rPr>
+          <w:rFonts w:hint="eastAsia"/>
+        </w:rPr>
+        <w:t>次就增加一定的信用分；</w:t>
       </w:r>
       <w:r>
         <w:rPr>
@@ -9064,7 +10299,21 @@
         <w:rPr>
           <w:rFonts w:hint="eastAsia"/>
         </w:rPr>
-        <w:t>用户信息越完备，信用分越高；</w:t>
+        <w:t>用户信息越完备，</w:t>
+      </w:r>
+      <w:proofErr w:type="gramStart"/>
+      <w:r>
+        <w:rPr>
+          <w:rFonts w:hint="eastAsia"/>
+        </w:rPr>
+        <w:t>信用分越高</w:t>
+      </w:r>
+      <w:proofErr w:type="gramEnd"/>
+      <w:r>
+        <w:rPr>
+          <w:rFonts w:hint="eastAsia"/>
+        </w:rPr>
+        <w:t>；</w:t>
       </w:r>
       <w:r>
         <w:rPr>
@@ -9076,7 +10325,21 @@
         <w:rPr>
           <w:rFonts w:hint="eastAsia"/>
         </w:rPr>
-        <w:t>一定时期内无违规行为，给予一定的信用分作为奖励；</w:t>
+        <w:t>一定时期内无违规行为，给予一定的信用</w:t>
+      </w:r>
+      <w:proofErr w:type="gramStart"/>
+      <w:r>
+        <w:rPr>
+          <w:rFonts w:hint="eastAsia"/>
+        </w:rPr>
+        <w:t>分作为</w:t>
+      </w:r>
+      <w:proofErr w:type="gramEnd"/>
+      <w:r>
+        <w:rPr>
+          <w:rFonts w:hint="eastAsia"/>
+        </w:rPr>
+        <w:t>奖励；</w:t>
       </w:r>
       <w:r>
         <w:rPr>
@@ -9088,7 +10351,21 @@
         <w:rPr>
           <w:rFonts w:hint="eastAsia"/>
         </w:rPr>
-        <w:t>创建用户时基础信用分一致，信用分存在上限，超出时不再累计。</w:t>
+        <w:t>创建用户</w:t>
+      </w:r>
+      <w:proofErr w:type="gramStart"/>
+      <w:r>
+        <w:rPr>
+          <w:rFonts w:hint="eastAsia"/>
+        </w:rPr>
+        <w:t>时基础</w:t>
+      </w:r>
+      <w:proofErr w:type="gramEnd"/>
+      <w:r>
+        <w:rPr>
+          <w:rFonts w:hint="eastAsia"/>
+        </w:rPr>
+        <w:t>信用分一致，信用分存在上限，超出时不再累计。</w:t>
       </w:r>
     </w:p>
     <w:p>
@@ -9105,7 +10382,21 @@
         <w:rPr>
           <w:rFonts w:hint="eastAsia"/>
         </w:rPr>
-        <w:t>POST /api/update-rep</w:t>
+        <w:t>POST /</w:t>
+      </w:r>
+      <w:proofErr w:type="spellStart"/>
+      <w:r>
+        <w:rPr>
+          <w:rFonts w:hint="eastAsia"/>
+        </w:rPr>
+        <w:t>api</w:t>
+      </w:r>
+      <w:proofErr w:type="spellEnd"/>
+      <w:r>
+        <w:rPr>
+          <w:rFonts w:hint="eastAsia"/>
+        </w:rPr>
+        <w:t>/update-rep</w:t>
       </w:r>
     </w:p>
     <w:p/>
@@ -9364,8 +10655,8 @@
     </w:p>
     <w:p/>
     <w:sectPr>
-      <w:headerReference w:type="default" r:id="rId11"/>
-      <w:footerReference w:type="default" r:id="rId12"/>
+      <w:headerReference w:type="default" r:id="rId12"/>
+      <w:footerReference w:type="default" r:id="rId13"/>
       <w:pgSz w:w="11906" w:h="16838"/>
       <w:pgMar w:top="1440" w:right="1800" w:bottom="1440" w:left="1800" w:header="851" w:footer="992" w:gutter="0"/>
       <w:cols w:space="425"/>
@@ -9871,6 +11162,92 @@
     </w:lvl>
   </w:abstractNum>
   <w:abstractNum w:abstractNumId="8" w15:restartNumberingAfterBreak="0">
+    <w:nsid w:val="67AE52DD"/>
+    <w:multiLevelType w:val="hybridMultilevel"/>
+    <w:tmpl w:val="437A1FB0"/>
+    <w:lvl w:ilvl="0" w:tplc="0409000F">
+      <w:start w:val="1"/>
+      <w:numFmt w:val="decimal"/>
+      <w:lvlText w:val="%1."/>
+      <w:lvlJc w:val="left"/>
+      <w:pPr>
+        <w:ind w:left="440" w:hanging="440"/>
+      </w:pPr>
+    </w:lvl>
+    <w:lvl w:ilvl="1" w:tplc="04090019">
+      <w:start w:val="1"/>
+      <w:numFmt w:val="lowerLetter"/>
+      <w:lvlText w:val="%2)"/>
+      <w:lvlJc w:val="left"/>
+      <w:pPr>
+        <w:ind w:left="880" w:hanging="440"/>
+      </w:pPr>
+    </w:lvl>
+    <w:lvl w:ilvl="2" w:tplc="0409001B" w:tentative="1">
+      <w:start w:val="1"/>
+      <w:numFmt w:val="lowerRoman"/>
+      <w:lvlText w:val="%3."/>
+      <w:lvlJc w:val="right"/>
+      <w:pPr>
+        <w:ind w:left="1320" w:hanging="440"/>
+      </w:pPr>
+    </w:lvl>
+    <w:lvl w:ilvl="3" w:tplc="0409000F" w:tentative="1">
+      <w:start w:val="1"/>
+      <w:numFmt w:val="decimal"/>
+      <w:lvlText w:val="%4."/>
+      <w:lvlJc w:val="left"/>
+      <w:pPr>
+        <w:ind w:left="1760" w:hanging="440"/>
+      </w:pPr>
+    </w:lvl>
+    <w:lvl w:ilvl="4" w:tplc="04090019" w:tentative="1">
+      <w:start w:val="1"/>
+      <w:numFmt w:val="lowerLetter"/>
+      <w:lvlText w:val="%5)"/>
+      <w:lvlJc w:val="left"/>
+      <w:pPr>
+        <w:ind w:left="2200" w:hanging="440"/>
+      </w:pPr>
+    </w:lvl>
+    <w:lvl w:ilvl="5" w:tplc="0409001B" w:tentative="1">
+      <w:start w:val="1"/>
+      <w:numFmt w:val="lowerRoman"/>
+      <w:lvlText w:val="%6."/>
+      <w:lvlJc w:val="right"/>
+      <w:pPr>
+        <w:ind w:left="2640" w:hanging="440"/>
+      </w:pPr>
+    </w:lvl>
+    <w:lvl w:ilvl="6" w:tplc="0409000F" w:tentative="1">
+      <w:start w:val="1"/>
+      <w:numFmt w:val="decimal"/>
+      <w:lvlText w:val="%7."/>
+      <w:lvlJc w:val="left"/>
+      <w:pPr>
+        <w:ind w:left="3080" w:hanging="440"/>
+      </w:pPr>
+    </w:lvl>
+    <w:lvl w:ilvl="7" w:tplc="04090019" w:tentative="1">
+      <w:start w:val="1"/>
+      <w:numFmt w:val="lowerLetter"/>
+      <w:lvlText w:val="%8)"/>
+      <w:lvlJc w:val="left"/>
+      <w:pPr>
+        <w:ind w:left="3520" w:hanging="440"/>
+      </w:pPr>
+    </w:lvl>
+    <w:lvl w:ilvl="8" w:tplc="0409001B" w:tentative="1">
+      <w:start w:val="1"/>
+      <w:numFmt w:val="lowerRoman"/>
+      <w:lvlText w:val="%9."/>
+      <w:lvlJc w:val="right"/>
+      <w:pPr>
+        <w:ind w:left="3960" w:hanging="440"/>
+      </w:pPr>
+    </w:lvl>
+  </w:abstractNum>
+  <w:abstractNum w:abstractNumId="9" w15:restartNumberingAfterBreak="0">
     <w:nsid w:val="76C74925"/>
     <w:multiLevelType w:val="singleLevel"/>
     <w:tmpl w:val="76C74925"/>
@@ -9882,7 +11259,7 @@
       <w:lvlJc w:val="left"/>
     </w:lvl>
   </w:abstractNum>
-  <w:abstractNum w:abstractNumId="9" w15:restartNumberingAfterBreak="0">
+  <w:abstractNum w:abstractNumId="10" w15:restartNumberingAfterBreak="0">
     <w:nsid w:val="78A937C1"/>
     <w:multiLevelType w:val="multilevel"/>
     <w:tmpl w:val="78A937C1"/>
@@ -9978,7 +11355,7 @@
     <w:abstractNumId w:val="4"/>
   </w:num>
   <w:num w:numId="3" w16cid:durableId="619191317">
-    <w:abstractNumId w:val="8"/>
+    <w:abstractNumId w:val="9"/>
   </w:num>
   <w:num w:numId="4" w16cid:durableId="2133405456">
     <w:abstractNumId w:val="2"/>
@@ -9990,7 +11367,7 @@
     <w:abstractNumId w:val="7"/>
   </w:num>
   <w:num w:numId="7" w16cid:durableId="238906231">
-    <w:abstractNumId w:val="9"/>
+    <w:abstractNumId w:val="10"/>
   </w:num>
   <w:num w:numId="8" w16cid:durableId="835878752">
     <w:abstractNumId w:val="6"/>
@@ -10000,6 +11377,9 @@
   </w:num>
   <w:num w:numId="10" w16cid:durableId="1588734097">
     <w:abstractNumId w:val="1"/>
+  </w:num>
+  <w:num w:numId="11" w16cid:durableId="1384600697">
+    <w:abstractNumId w:val="8"/>
   </w:num>
 </w:numbering>
 </file>

</xml_diff>

<commit_message>
doc: modify some uncompleted parts
</commit_message>
<xml_diff>
--- a/doc/03_软件设计说明.docx
+++ b/doc/03_软件设计说明.docx
@@ -2421,6 +2421,20 @@
           <w:rFonts w:hint="eastAsia"/>
         </w:rPr>
         <w:t>Book</w:t>
+      </w:r>
+      <w:r>
+        <w:rPr>
+          <w:rFonts w:hint="eastAsia"/>
+          <w:lang w:eastAsia="zh-CN"/>
+        </w:rPr>
+        <w:t>（</w:t>
+      </w:r>
+      <w:r>
+        <w:rPr>
+          <w:rFonts w:hint="eastAsia"/>
+          <w:lang w:val="en-US" w:eastAsia="zh-CN"/>
+        </w:rPr>
+        <w:t>张嘉茵，彭叶）</w:t>
       </w:r>
     </w:p>
     <w:tbl>
@@ -3417,6 +3431,20 @@
         </w:rPr>
         <w:t>Comment</w:t>
       </w:r>
+      <w:r>
+        <w:rPr>
+          <w:rFonts w:hint="eastAsia"/>
+          <w:lang w:eastAsia="zh-CN"/>
+        </w:rPr>
+        <w:t>（</w:t>
+      </w:r>
+      <w:r>
+        <w:rPr>
+          <w:rFonts w:hint="eastAsia"/>
+          <w:lang w:val="en-US" w:eastAsia="zh-CN"/>
+        </w:rPr>
+        <w:t>张瑞涵）</w:t>
+      </w:r>
     </w:p>
     <w:tbl>
       <w:tblPr>
@@ -3833,8 +3861,6 @@
               </w:rPr>
               <w:t>内容</w:t>
             </w:r>
-            <w:bookmarkStart w:id="20" w:name="_GoBack"/>
-            <w:bookmarkEnd w:id="20"/>
           </w:p>
         </w:tc>
       </w:tr>
@@ -4305,7 +4331,7 @@
           <w:rFonts w:hint="eastAsia"/>
           <w:lang w:val="en-US" w:eastAsia="zh-CN"/>
         </w:rPr>
-        <w:t>Like</w:t>
+        <w:t>Like（张嘉茵）</w:t>
       </w:r>
     </w:p>
     <w:tbl>
@@ -5197,6 +5223,20 @@
         </w:rPr>
         <w:t>User</w:t>
       </w:r>
+      <w:r>
+        <w:rPr>
+          <w:rFonts w:hint="eastAsia"/>
+          <w:lang w:eastAsia="zh-CN"/>
+        </w:rPr>
+        <w:t>（</w:t>
+      </w:r>
+      <w:r>
+        <w:rPr>
+          <w:rFonts w:hint="eastAsia"/>
+          <w:lang w:val="en-US" w:eastAsia="zh-CN"/>
+        </w:rPr>
+        <w:t>张瑞涵，李锶）</w:t>
+      </w:r>
     </w:p>
     <w:tbl>
       <w:tblPr>
@@ -6812,6 +6852,20 @@
         </w:rPr>
         <w:t>.  Teacher</w:t>
       </w:r>
+      <w:r>
+        <w:rPr>
+          <w:rFonts w:hint="eastAsia"/>
+          <w:lang w:eastAsia="zh-CN"/>
+        </w:rPr>
+        <w:t>（</w:t>
+      </w:r>
+      <w:r>
+        <w:rPr>
+          <w:rFonts w:hint="eastAsia"/>
+          <w:lang w:val="en-US" w:eastAsia="zh-CN"/>
+        </w:rPr>
+        <w:t>张嘉茵，彭叶）</w:t>
+      </w:r>
     </w:p>
     <w:tbl>
       <w:tblPr>
@@ -7362,18 +7416,45 @@
       </w:tr>
     </w:tbl>
     <w:p>
-      <w:r>
-        <w:rPr>
-          <w:rFonts w:hint="eastAsia"/>
+      <w:pPr>
+        <w:rPr>
+          <w:rFonts w:hint="default" w:eastAsia="宋体"/>
           <w:lang w:val="en-US" w:eastAsia="zh-CN"/>
         </w:rPr>
+      </w:pPr>
+      <w:r>
+        <w:rPr>
+          <w:rFonts w:hint="eastAsia"/>
+          <w:lang w:val="en-US" w:eastAsia="zh-CN"/>
+        </w:rPr>
         <w:t>6</w:t>
       </w:r>
       <w:r>
         <w:rPr>
           <w:rFonts w:hint="eastAsia"/>
         </w:rPr>
-        <w:t>.  Class</w:t>
+        <w:t>.  C</w:t>
+      </w:r>
+      <w:r>
+        <w:rPr>
+          <w:rFonts w:hint="eastAsia"/>
+          <w:lang w:val="en-US" w:eastAsia="zh-CN"/>
+        </w:rPr>
+        <w:t>ourse</w:t>
+      </w:r>
+      <w:r>
+        <w:rPr>
+          <w:rFonts w:hint="eastAsia"/>
+          <w:lang w:eastAsia="zh-CN"/>
+        </w:rPr>
+        <w:t>（</w:t>
+      </w:r>
+      <w:r>
+        <w:rPr>
+          <w:rFonts w:hint="eastAsia"/>
+          <w:lang w:val="en-US" w:eastAsia="zh-CN"/>
+        </w:rPr>
+        <w:t>张嘉茵，彭叶）</w:t>
       </w:r>
     </w:p>
     <w:tbl>
@@ -7929,11 +8010,17 @@
       </w:tr>
     </w:tbl>
     <w:p>
-      <w:r>
-        <w:rPr>
-          <w:rFonts w:hint="eastAsia"/>
+      <w:pPr>
+        <w:rPr>
+          <w:rFonts w:hint="default" w:eastAsia="宋体"/>
           <w:lang w:val="en-US" w:eastAsia="zh-CN"/>
         </w:rPr>
+      </w:pPr>
+      <w:r>
+        <w:rPr>
+          <w:rFonts w:hint="eastAsia"/>
+          <w:lang w:val="en-US" w:eastAsia="zh-CN"/>
+        </w:rPr>
         <w:t>7</w:t>
       </w:r>
       <w:r>
@@ -7941,6 +8028,20 @@
           <w:rFonts w:hint="eastAsia"/>
         </w:rPr>
         <w:t>.  Use</w:t>
+      </w:r>
+      <w:r>
+        <w:rPr>
+          <w:rFonts w:hint="eastAsia"/>
+          <w:lang w:eastAsia="zh-CN"/>
+        </w:rPr>
+        <w:t>（</w:t>
+      </w:r>
+      <w:r>
+        <w:rPr>
+          <w:rFonts w:hint="eastAsia"/>
+          <w:lang w:val="en-US" w:eastAsia="zh-CN"/>
+        </w:rPr>
+        <w:t>张嘉茵，彭叶）</w:t>
       </w:r>
     </w:p>
     <w:tbl>
@@ -8748,774 +8849,520 @@
         </w:tc>
       </w:tr>
     </w:tbl>
-    <w:p/>
-    <w:p>
-      <w:pPr>
-        <w:pStyle w:val="2"/>
-      </w:pPr>
-      <w:r>
-        <w:rPr>
-          <w:rFonts w:hint="eastAsia"/>
-        </w:rPr>
-        <w:t>4．接口设计</w:t>
-      </w:r>
-      <w:bookmarkEnd w:id="11"/>
-      <w:r>
-        <w:rPr>
-          <w:rFonts w:hint="eastAsia"/>
-        </w:rPr>
-        <w:t xml:space="preserve"> </w:t>
-      </w:r>
-    </w:p>
-    <w:p>
-      <w:pPr>
-        <w:pStyle w:val="3"/>
-      </w:pPr>
-      <w:bookmarkStart w:id="12" w:name="_Toc43487756"/>
-      <w:r>
-        <w:rPr>
-          <w:rFonts w:hint="eastAsia"/>
-        </w:rPr>
-        <w:t>4.1外部接口</w:t>
-      </w:r>
-      <w:bookmarkEnd w:id="12"/>
-    </w:p>
-    <w:p>
-      <w:r>
-        <w:rPr>
-          <w:rFonts w:hint="eastAsia"/>
-        </w:rPr>
-        <w:t>【包括软件接口与硬件接口】</w:t>
-      </w:r>
-    </w:p>
-    <w:p>
-      <w:pPr>
-        <w:ind w:left="420" w:leftChars="200"/>
-        <w:rPr>
-          <w:b/>
-          <w:bCs/>
-        </w:rPr>
-      </w:pPr>
-      <w:r>
-        <w:rPr>
-          <w:rFonts w:hint="eastAsia"/>
-          <w:b/>
-          <w:bCs/>
-        </w:rPr>
-        <w:t>1. 获得电子书、实体书获取途径及信息</w:t>
-      </w:r>
-    </w:p>
-    <w:p>
-      <w:pPr>
-        <w:ind w:left="840" w:leftChars="400"/>
-      </w:pPr>
-      <w:r>
-        <w:rPr>
-          <w:rFonts w:hint="eastAsia"/>
-        </w:rPr>
-        <w:t>功能：获得Z-Library，Library Genius，Anna</w:t>
-      </w:r>
-      <w:r>
-        <w:t>’</w:t>
-      </w:r>
-      <w:r>
-        <w:rPr>
-          <w:rFonts w:hint="eastAsia"/>
-        </w:rPr>
-        <w:t>s Archive等电子书获取途径，实体书的淘宝、当当、京东、孔子旧书网等网站对应书记的信息</w:t>
-      </w:r>
-    </w:p>
-    <w:p>
-      <w:pPr>
-        <w:pStyle w:val="12"/>
-        <w:ind w:left="420" w:leftChars="200" w:firstLineChars="0"/>
-      </w:pPr>
-      <w:r>
-        <w:rPr>
-          <w:rFonts w:hint="eastAsia"/>
-        </w:rPr>
-        <w:t>接口：</w:t>
-      </w:r>
-    </w:p>
-    <w:p>
-      <w:pPr>
-        <w:pStyle w:val="12"/>
+    <w:p>
+      <w:pPr>
         <w:numPr>
           <w:ilvl w:val="0"/>
           <w:numId w:val="8"/>
         </w:numPr>
-        <w:ind w:left="1260" w:leftChars="600" w:firstLineChars="0"/>
-      </w:pPr>
-      <w:r>
-        <w:rPr>
-          <w:rFonts w:hint="eastAsia"/>
-        </w:rPr>
-        <w:t>GET /api/get-douban-book</w:t>
-      </w:r>
-    </w:p>
-    <w:p>
-      <w:pPr>
-        <w:pStyle w:val="12"/>
+        <w:rPr>
+          <w:rFonts w:hint="eastAsia"/>
+          <w:lang w:val="en-US" w:eastAsia="zh-CN"/>
+        </w:rPr>
+      </w:pPr>
+      <w:r>
+        <w:rPr>
+          <w:rFonts w:hint="eastAsia"/>
+          <w:lang w:val="en-US" w:eastAsia="zh-CN"/>
+        </w:rPr>
+        <w:t>Mark收藏</w:t>
+      </w:r>
+      <w:bookmarkStart w:id="20" w:name="_GoBack"/>
+      <w:bookmarkEnd w:id="20"/>
+    </w:p>
+    <w:p>
+      <w:pPr>
         <w:numPr>
           <w:ilvl w:val="0"/>
           <w:numId w:val="8"/>
         </w:numPr>
-        <w:ind w:left="1260" w:leftChars="600" w:firstLineChars="0"/>
-      </w:pPr>
-      <w:r>
-        <w:rPr>
-          <w:rFonts w:hint="eastAsia"/>
-        </w:rPr>
-        <w:t>GET /api/get-anna-book</w:t>
+        <w:rPr>
+          <w:rFonts w:hint="default"/>
+          <w:lang w:val="en-US" w:eastAsia="zh-CN"/>
+        </w:rPr>
+      </w:pPr>
+      <w:r>
+        <w:rPr>
+          <w:rFonts w:hint="eastAsia"/>
+          <w:lang w:val="en-US" w:eastAsia="zh-CN"/>
+        </w:rPr>
+        <w:t>Score打分</w:t>
+      </w:r>
+    </w:p>
+    <w:p>
+      <w:pPr>
+        <w:pStyle w:val="2"/>
+      </w:pPr>
+      <w:r>
+        <w:rPr>
+          <w:rFonts w:hint="eastAsia"/>
+        </w:rPr>
+        <w:t>4．接口设计</w:t>
+      </w:r>
+      <w:bookmarkEnd w:id="11"/>
+      <w:r>
+        <w:rPr>
+          <w:rFonts w:hint="eastAsia"/>
+        </w:rPr>
+        <w:t xml:space="preserve"> </w:t>
+      </w:r>
+    </w:p>
+    <w:p>
+      <w:pPr>
+        <w:pStyle w:val="3"/>
+      </w:pPr>
+      <w:bookmarkStart w:id="12" w:name="_Toc43487756"/>
+      <w:r>
+        <w:rPr>
+          <w:rFonts w:hint="eastAsia"/>
+        </w:rPr>
+        <w:t>4.1外部接口</w:t>
+      </w:r>
+      <w:bookmarkEnd w:id="12"/>
+    </w:p>
+    <w:p>
+      <w:r>
+        <w:rPr>
+          <w:rFonts w:hint="eastAsia"/>
+        </w:rPr>
+        <w:t>【包括软件接口与硬件接口】</w:t>
+      </w:r>
+    </w:p>
+    <w:p>
+      <w:pPr>
+        <w:ind w:left="420" w:leftChars="200"/>
+        <w:rPr>
+          <w:b/>
+          <w:bCs/>
+        </w:rPr>
+      </w:pPr>
+      <w:r>
+        <w:rPr>
+          <w:rFonts w:hint="eastAsia"/>
+          <w:b/>
+          <w:bCs/>
+        </w:rPr>
+        <w:t>1. 获得电子书、实体书获取途径及信息</w:t>
+      </w:r>
+    </w:p>
+    <w:p>
+      <w:pPr>
+        <w:ind w:left="840" w:leftChars="400"/>
+      </w:pPr>
+      <w:r>
+        <w:rPr>
+          <w:rFonts w:hint="eastAsia"/>
+        </w:rPr>
+        <w:t>功能：获得Z-Library，Library Genius，Anna</w:t>
+      </w:r>
+      <w:r>
+        <w:t>’</w:t>
+      </w:r>
+      <w:r>
+        <w:rPr>
+          <w:rFonts w:hint="eastAsia"/>
+        </w:rPr>
+        <w:t>s Archive等电子书获取途径，实体书的淘宝、当当、京东、孔子旧书网等网站对应书记的信息</w:t>
       </w:r>
     </w:p>
     <w:p>
       <w:pPr>
         <w:pStyle w:val="12"/>
-        <w:numPr>
-          <w:ilvl w:val="0"/>
-          <w:numId w:val="8"/>
-        </w:numPr>
-        <w:ind w:left="1260" w:leftChars="600" w:firstLineChars="0"/>
-      </w:pPr>
-      <w:r>
-        <w:rPr>
-          <w:rFonts w:hint="eastAsia"/>
-        </w:rPr>
-        <w:t>GET /api/get-taobao-info</w:t>
+        <w:ind w:left="420" w:leftChars="200" w:firstLineChars="0"/>
+      </w:pPr>
+      <w:r>
+        <w:rPr>
+          <w:rFonts w:hint="eastAsia"/>
+        </w:rPr>
+        <w:t>接口：</w:t>
       </w:r>
     </w:p>
     <w:p>
       <w:pPr>
         <w:pStyle w:val="12"/>
-        <w:numPr>
-          <w:ilvl w:val="0"/>
-          <w:numId w:val="8"/>
-        </w:numPr>
-        <w:ind w:left="1260" w:leftChars="600" w:firstLineChars="0"/>
-      </w:pPr>
-      <w:r>
-        <w:rPr>
-          <w:rFonts w:hint="eastAsia"/>
-        </w:rPr>
-        <w:t>GET /api/get-dangdang-info</w:t>
-      </w:r>
-    </w:p>
-    <w:p>
-      <w:pPr>
-        <w:pStyle w:val="12"/>
-        <w:numPr>
-          <w:ilvl w:val="0"/>
-          <w:numId w:val="8"/>
-        </w:numPr>
-        <w:ind w:left="1260" w:leftChars="600" w:firstLineChars="0"/>
-      </w:pPr>
-      <w:r>
-        <w:rPr>
-          <w:rFonts w:hint="eastAsia"/>
-        </w:rPr>
-        <w:t>GET /api/get-jingdong-info</w:t>
-      </w:r>
-    </w:p>
-    <w:p>
-      <w:pPr>
-        <w:pStyle w:val="12"/>
-        <w:numPr>
-          <w:ilvl w:val="0"/>
-          <w:numId w:val="8"/>
-        </w:numPr>
-        <w:ind w:left="1260" w:leftChars="600" w:firstLineChars="0"/>
-      </w:pPr>
-      <w:r>
-        <w:rPr>
-          <w:rFonts w:hint="eastAsia"/>
-        </w:rPr>
-        <w:t>GET /api/get-kong-info</w:t>
-      </w:r>
-    </w:p>
-    <w:p/>
-    <w:p>
-      <w:pPr>
-        <w:pStyle w:val="3"/>
-      </w:pPr>
-      <w:bookmarkStart w:id="13" w:name="_Toc43487757"/>
-      <w:r>
-        <w:rPr>
-          <w:rFonts w:hint="eastAsia"/>
-        </w:rPr>
-        <w:t>4.2内部接口</w:t>
-      </w:r>
-      <w:bookmarkEnd w:id="13"/>
-    </w:p>
-    <w:p>
-      <w:r>
-        <w:rPr>
-          <w:rFonts w:hint="eastAsia"/>
-        </w:rPr>
-        <w:t>【模块之间的接口】</w:t>
-      </w:r>
-    </w:p>
-    <w:p>
-      <w:pPr>
-        <w:pStyle w:val="3"/>
         <w:numPr>
           <w:ilvl w:val="0"/>
           <w:numId w:val="9"/>
         </w:numPr>
-        <w:rPr>
-          <w:sz w:val="24"/>
-          <w:szCs w:val="24"/>
-        </w:rPr>
-      </w:pPr>
-      <w:r>
-        <w:rPr>
-          <w:rFonts w:hint="eastAsia"/>
-          <w:sz w:val="24"/>
-          <w:szCs w:val="24"/>
-        </w:rPr>
-        <w:t>用户信息管理</w:t>
-      </w:r>
-    </w:p>
-    <w:p>
-      <w:pPr>
-        <w:ind w:left="420" w:leftChars="200"/>
-      </w:pPr>
-      <w:r>
-        <w:rPr>
-          <w:rFonts w:hint="eastAsia"/>
-        </w:rPr>
-        <w:t>功能：对用户信息进行增删改查等管理功能</w:t>
-      </w:r>
-    </w:p>
-    <w:p>
-      <w:pPr>
-        <w:ind w:left="420" w:leftChars="200"/>
-      </w:pPr>
-      <w:r>
-        <w:rPr>
-          <w:rFonts w:hint="eastAsia"/>
-        </w:rPr>
-        <w:t>接口：GET /api/user</w:t>
-      </w:r>
-    </w:p>
-    <w:p/>
-    <w:p>
-      <w:pPr>
-        <w:ind w:left="420" w:leftChars="200"/>
-        <w:rPr>
-          <w:b/>
-          <w:bCs/>
-        </w:rPr>
-      </w:pPr>
-      <w:r>
-        <w:rPr>
-          <w:rFonts w:hint="eastAsia"/>
-          <w:b/>
-          <w:bCs/>
-        </w:rPr>
-        <w:t>1.1 注册</w:t>
-      </w:r>
-    </w:p>
-    <w:p>
-      <w:pPr>
-        <w:ind w:left="420" w:leftChars="200" w:firstLine="420"/>
-      </w:pPr>
-      <w:r>
-        <w:rPr>
-          <w:rFonts w:hint="eastAsia"/>
-        </w:rPr>
-        <w:t>功能：用户填写必要信息后可成为网站注册用户，可以进行评论</w:t>
-      </w:r>
-    </w:p>
-    <w:p>
-      <w:pPr>
-        <w:ind w:left="840" w:leftChars="400"/>
-      </w:pPr>
-      <w:r>
-        <w:rPr>
-          <w:rFonts w:hint="eastAsia"/>
-        </w:rPr>
-        <w:t>接口：POST /api/user-register</w:t>
-      </w:r>
-    </w:p>
-    <w:p>
-      <w:pPr>
-        <w:ind w:left="420" w:leftChars="200"/>
-      </w:pPr>
-    </w:p>
-    <w:p>
-      <w:pPr>
-        <w:ind w:left="420" w:leftChars="200"/>
-        <w:rPr>
-          <w:b/>
-          <w:bCs/>
-        </w:rPr>
-      </w:pPr>
-      <w:r>
-        <w:rPr>
-          <w:rFonts w:hint="eastAsia"/>
-          <w:b/>
-          <w:bCs/>
-        </w:rPr>
-        <w:t>1.2 登录</w:t>
-      </w:r>
-    </w:p>
-    <w:p>
-      <w:pPr>
-        <w:ind w:left="420" w:leftChars="200" w:firstLine="420"/>
-      </w:pPr>
-      <w:r>
-        <w:rPr>
-          <w:rFonts w:hint="eastAsia"/>
-        </w:rPr>
-        <w:t>功能：已注册用户登录</w:t>
-      </w:r>
-    </w:p>
-    <w:p>
-      <w:pPr>
-        <w:ind w:left="840" w:leftChars="400"/>
-      </w:pPr>
-      <w:r>
-        <w:rPr>
-          <w:rFonts w:hint="eastAsia"/>
-        </w:rPr>
-        <w:t>接口：POST /api/user-login</w:t>
-      </w:r>
-    </w:p>
-    <w:p>
-      <w:pPr>
-        <w:ind w:left="420" w:leftChars="200"/>
-      </w:pPr>
-    </w:p>
-    <w:p>
-      <w:pPr>
-        <w:ind w:left="420" w:leftChars="200"/>
-        <w:rPr>
-          <w:b/>
-          <w:bCs/>
-        </w:rPr>
-      </w:pPr>
-      <w:r>
-        <w:rPr>
-          <w:rFonts w:hint="eastAsia"/>
-          <w:b/>
-          <w:bCs/>
-        </w:rPr>
-        <w:t>1.3  修改用户信息</w:t>
-      </w:r>
-    </w:p>
-    <w:p>
-      <w:pPr>
-        <w:ind w:left="420" w:leftChars="200" w:firstLine="420"/>
-      </w:pPr>
-      <w:r>
-        <w:rPr>
-          <w:rFonts w:hint="eastAsia"/>
-        </w:rPr>
-        <w:t>功能：修改个人信息如昵称、学部、专业、年级、头像，编辑部分信息是否向他人展示</w:t>
-      </w:r>
-    </w:p>
-    <w:p>
-      <w:pPr>
-        <w:ind w:left="840" w:leftChars="400"/>
-      </w:pPr>
-      <w:r>
-        <w:rPr>
-          <w:rFonts w:hint="eastAsia"/>
-        </w:rPr>
-        <w:t>接口：POST /api/update-user/:userId</w:t>
-      </w:r>
-    </w:p>
-    <w:p>
-      <w:pPr>
-        <w:ind w:left="420" w:leftChars="200"/>
-        <w:rPr>
-          <w:b/>
-          <w:bCs/>
-        </w:rPr>
-      </w:pPr>
-      <w:r>
-        <w:rPr>
-          <w:rFonts w:hint="eastAsia"/>
-          <w:b/>
-          <w:bCs/>
-        </w:rPr>
-        <w:t>1.5 获得用户信息</w:t>
-      </w:r>
-    </w:p>
-    <w:p>
-      <w:pPr>
-        <w:ind w:left="420" w:leftChars="200"/>
-      </w:pPr>
-      <w:r>
-        <w:rPr>
-          <w:b/>
-          <w:bCs/>
-        </w:rPr>
-        <w:tab/>
-      </w:r>
-      <w:r>
-        <w:rPr>
-          <w:rFonts w:hint="eastAsia"/>
-        </w:rPr>
-        <w:t>功能：获得其他用户的昵称、信誉分、学部、专业、年级、历史评论记录等必要基本信息和希望展示的信息，及用户收藏的内容</w:t>
-      </w:r>
-    </w:p>
-    <w:p>
-      <w:pPr>
-        <w:ind w:left="840" w:leftChars="400"/>
-        <w:rPr>
-          <w:b/>
-          <w:bCs/>
-        </w:rPr>
-      </w:pPr>
-      <w:r>
-        <w:rPr>
-          <w:rFonts w:hint="eastAsia"/>
-        </w:rPr>
-        <w:t>接口：GET /api/user/:userId</w:t>
-      </w:r>
-    </w:p>
-    <w:p>
-      <w:pPr>
-        <w:pStyle w:val="3"/>
+        <w:ind w:left="1260" w:leftChars="600" w:firstLineChars="0"/>
+      </w:pPr>
+      <w:r>
+        <w:rPr>
+          <w:rFonts w:hint="eastAsia"/>
+        </w:rPr>
+        <w:t>GET /api/get-douban-book</w:t>
+      </w:r>
+    </w:p>
+    <w:p>
+      <w:pPr>
+        <w:pStyle w:val="12"/>
         <w:numPr>
           <w:ilvl w:val="0"/>
           <w:numId w:val="9"/>
         </w:numPr>
-        <w:rPr>
-          <w:sz w:val="24"/>
-          <w:szCs w:val="24"/>
-        </w:rPr>
-      </w:pPr>
-      <w:r>
-        <w:rPr>
-          <w:rFonts w:hint="eastAsia"/>
-          <w:sz w:val="24"/>
-          <w:szCs w:val="24"/>
-        </w:rPr>
-        <w:t>教材信息管理</w:t>
-      </w:r>
-    </w:p>
-    <w:p>
-      <w:pPr>
-        <w:ind w:left="420" w:leftChars="200"/>
-      </w:pPr>
-      <w:r>
-        <w:rPr>
-          <w:rFonts w:hint="eastAsia"/>
-        </w:rPr>
-        <w:t>功能：对教材相关信息进行创建、删除、修改、删除等管理功能</w:t>
-      </w:r>
-    </w:p>
-    <w:p>
-      <w:pPr>
-        <w:ind w:left="420" w:leftChars="200"/>
-      </w:pPr>
-      <w:r>
-        <w:rPr>
-          <w:rFonts w:hint="eastAsia"/>
-        </w:rPr>
-        <w:t>接口：GET /api/book</w:t>
-      </w:r>
-    </w:p>
-    <w:p/>
-    <w:p>
-      <w:pPr>
-        <w:ind w:left="420" w:leftChars="200"/>
-        <w:rPr>
-          <w:b/>
-          <w:bCs/>
-        </w:rPr>
-      </w:pPr>
-      <w:r>
-        <w:rPr>
-          <w:rFonts w:hint="eastAsia"/>
-          <w:b/>
-          <w:bCs/>
-        </w:rPr>
-        <w:t>2.1 获得教材基本信息</w:t>
-      </w:r>
-    </w:p>
-    <w:p>
-      <w:pPr>
-        <w:ind w:left="420" w:leftChars="200" w:firstLine="420"/>
-      </w:pPr>
-      <w:r>
-        <w:rPr>
-          <w:rFonts w:hint="eastAsia"/>
-        </w:rPr>
-        <w:t>功能：获得书名、作者、出版社、版本、ISBN号、使用课程、使用教师等信息</w:t>
-      </w:r>
-    </w:p>
-    <w:p>
-      <w:pPr>
-        <w:ind w:left="840" w:leftChars="400"/>
-      </w:pPr>
-      <w:r>
-        <w:rPr>
-          <w:rFonts w:hint="eastAsia"/>
-        </w:rPr>
-        <w:t>接口：GET /api/get-book?isbn</w:t>
-      </w:r>
-    </w:p>
-    <w:p/>
-    <w:p>
-      <w:pPr>
-        <w:ind w:left="420" w:leftChars="200"/>
-        <w:rPr>
-          <w:b/>
-          <w:bCs/>
-        </w:rPr>
-      </w:pPr>
-      <w:r>
-        <w:rPr>
-          <w:rFonts w:hint="eastAsia"/>
-          <w:b/>
-          <w:bCs/>
-        </w:rPr>
-        <w:t>2.4 增加教材</w:t>
-      </w:r>
-    </w:p>
-    <w:p>
-      <w:pPr>
-        <w:ind w:left="420" w:leftChars="200"/>
-      </w:pPr>
-      <w:r>
-        <w:tab/>
-      </w:r>
-      <w:r>
-        <w:rPr>
-          <w:rFonts w:hint="eastAsia"/>
-        </w:rPr>
-        <w:t>功能：用户和管理者自主增加对应课程、教师使用教材的信息</w:t>
-      </w:r>
-    </w:p>
-    <w:p>
-      <w:pPr>
-        <w:ind w:left="840" w:leftChars="400"/>
-      </w:pPr>
-      <w:r>
-        <w:rPr>
-          <w:rFonts w:hint="eastAsia"/>
-        </w:rPr>
-        <w:t>接口：POST /api/create-book</w:t>
-      </w:r>
-    </w:p>
-    <w:p>
-      <w:pPr>
-        <w:ind w:left="420" w:leftChars="200"/>
-      </w:pPr>
-    </w:p>
-    <w:p>
-      <w:pPr>
-        <w:ind w:left="420" w:leftChars="200"/>
-        <w:rPr>
-          <w:b/>
-          <w:bCs/>
-        </w:rPr>
-      </w:pPr>
-      <w:r>
-        <w:rPr>
-          <w:rFonts w:hint="eastAsia"/>
-          <w:b/>
-          <w:bCs/>
-        </w:rPr>
-        <w:t>2.5 删除教材</w:t>
-      </w:r>
-    </w:p>
-    <w:p>
-      <w:pPr>
-        <w:ind w:left="420" w:leftChars="200"/>
-      </w:pPr>
-      <w:r>
-        <w:tab/>
-      </w:r>
-      <w:r>
-        <w:rPr>
-          <w:rFonts w:hint="eastAsia"/>
-        </w:rPr>
-        <w:t>功能：用户、网站管理者及开发人员删除教材信息</w:t>
-      </w:r>
-    </w:p>
-    <w:p>
-      <w:pPr>
-        <w:ind w:left="840" w:leftChars="400"/>
-      </w:pPr>
-      <w:r>
-        <w:rPr>
-          <w:rFonts w:hint="eastAsia"/>
-        </w:rPr>
-        <w:t>接口：DELETE /api/delete-book</w:t>
-      </w:r>
-    </w:p>
-    <w:p>
-      <w:pPr>
-        <w:ind w:left="420" w:leftChars="200"/>
-      </w:pPr>
-    </w:p>
-    <w:p>
-      <w:pPr>
-        <w:ind w:left="420" w:leftChars="200"/>
-        <w:rPr>
-          <w:b/>
-          <w:bCs/>
-        </w:rPr>
-      </w:pPr>
-      <w:r>
-        <w:rPr>
-          <w:rFonts w:hint="eastAsia"/>
-          <w:b/>
-          <w:bCs/>
-        </w:rPr>
-        <w:t>2.6 修改教材信息</w:t>
-      </w:r>
-    </w:p>
-    <w:p>
-      <w:pPr>
-        <w:ind w:left="420" w:leftChars="200"/>
-      </w:pPr>
-      <w:r>
-        <w:tab/>
-      </w:r>
-      <w:r>
-        <w:rPr>
-          <w:rFonts w:hint="eastAsia"/>
-        </w:rPr>
-        <w:t>功能：用户、网站管理者及开发人员修改教材信息</w:t>
-      </w:r>
-    </w:p>
-    <w:p>
-      <w:pPr>
-        <w:ind w:left="840" w:leftChars="400"/>
-      </w:pPr>
-      <w:r>
-        <w:rPr>
-          <w:rFonts w:hint="eastAsia"/>
-        </w:rPr>
-        <w:t>接口：PUT /api/update-book?isbn</w:t>
-      </w:r>
-    </w:p>
-    <w:p/>
-    <w:p>
-      <w:pPr>
-        <w:pStyle w:val="3"/>
+        <w:ind w:left="1260" w:leftChars="600" w:firstLineChars="0"/>
+      </w:pPr>
+      <w:r>
+        <w:rPr>
+          <w:rFonts w:hint="eastAsia"/>
+        </w:rPr>
+        <w:t>GET /api/get-anna-book</w:t>
+      </w:r>
+    </w:p>
+    <w:p>
+      <w:pPr>
+        <w:pStyle w:val="12"/>
         <w:numPr>
           <w:ilvl w:val="0"/>
           <w:numId w:val="9"/>
         </w:numPr>
-        <w:rPr>
-          <w:sz w:val="24"/>
-          <w:szCs w:val="24"/>
-        </w:rPr>
-      </w:pPr>
-      <w:r>
-        <w:rPr>
-          <w:rFonts w:hint="eastAsia"/>
-          <w:sz w:val="24"/>
-          <w:szCs w:val="24"/>
-        </w:rPr>
-        <w:t>基于课程的论坛模块</w:t>
-      </w:r>
-    </w:p>
-    <w:p>
-      <w:pPr>
-        <w:ind w:left="420" w:leftChars="200"/>
-      </w:pPr>
-      <w:r>
-        <w:rPr>
-          <w:rFonts w:hint="eastAsia"/>
-        </w:rPr>
-        <w:t>功能：用户互动区，包括对教材实用性进行评分、发表评论、点赞/点踩和回复评论功能</w:t>
-      </w:r>
-    </w:p>
-    <w:p>
-      <w:pPr>
-        <w:ind w:left="420" w:leftChars="200"/>
-      </w:pPr>
-      <w:r>
-        <w:rPr>
-          <w:rFonts w:hint="eastAsia"/>
-        </w:rPr>
-        <w:t>接口：GET /api/forum</w:t>
-      </w:r>
-    </w:p>
-    <w:p>
-      <w:pPr>
-        <w:ind w:firstLine="420"/>
-      </w:pPr>
-    </w:p>
-    <w:p>
-      <w:pPr>
-        <w:rPr>
-          <w:b/>
-          <w:bCs/>
-        </w:rPr>
-      </w:pPr>
-      <w:r>
-        <w:rPr>
-          <w:rFonts w:hint="eastAsia"/>
-          <w:b/>
-          <w:bCs/>
-        </w:rPr>
-        <w:t>3.1 获得评论信息</w:t>
-      </w:r>
-    </w:p>
-    <w:p>
-      <w:pPr>
-        <w:ind w:left="420" w:leftChars="200"/>
-      </w:pPr>
-      <w:r>
-        <w:rPr>
-          <w:rFonts w:hint="eastAsia"/>
-        </w:rPr>
-        <w:t>功能：获得用户发表的评论、点赞数量和针对教材对应于某课程是否实用的评分结果。</w:t>
-      </w:r>
-    </w:p>
-    <w:p>
-      <w:pPr>
-        <w:ind w:left="420" w:leftChars="200"/>
-      </w:pPr>
-      <w:r>
-        <w:rPr>
-          <w:rFonts w:hint="eastAsia"/>
-        </w:rPr>
-        <w:t>接口：</w:t>
-      </w:r>
-    </w:p>
-    <w:p>
-      <w:pPr>
+        <w:ind w:left="1260" w:leftChars="600" w:firstLineChars="0"/>
+      </w:pPr>
+      <w:r>
+        <w:rPr>
+          <w:rFonts w:hint="eastAsia"/>
+        </w:rPr>
+        <w:t>GET /api/get-taobao-info</w:t>
+      </w:r>
+    </w:p>
+    <w:p>
+      <w:pPr>
+        <w:pStyle w:val="12"/>
+        <w:numPr>
+          <w:ilvl w:val="0"/>
+          <w:numId w:val="9"/>
+        </w:numPr>
+        <w:ind w:left="1260" w:leftChars="600" w:firstLineChars="0"/>
+      </w:pPr>
+      <w:r>
+        <w:rPr>
+          <w:rFonts w:hint="eastAsia"/>
+        </w:rPr>
+        <w:t>GET /api/get-dangdang-info</w:t>
+      </w:r>
+    </w:p>
+    <w:p>
+      <w:pPr>
+        <w:pStyle w:val="12"/>
+        <w:numPr>
+          <w:ilvl w:val="0"/>
+          <w:numId w:val="9"/>
+        </w:numPr>
+        <w:ind w:left="1260" w:leftChars="600" w:firstLineChars="0"/>
+      </w:pPr>
+      <w:r>
+        <w:rPr>
+          <w:rFonts w:hint="eastAsia"/>
+        </w:rPr>
+        <w:t>GET /api/get-jingdong-info</w:t>
+      </w:r>
+    </w:p>
+    <w:p>
+      <w:pPr>
+        <w:pStyle w:val="12"/>
+        <w:numPr>
+          <w:ilvl w:val="0"/>
+          <w:numId w:val="9"/>
+        </w:numPr>
+        <w:ind w:left="1260" w:leftChars="600" w:firstLineChars="0"/>
+      </w:pPr>
+      <w:r>
+        <w:rPr>
+          <w:rFonts w:hint="eastAsia"/>
+        </w:rPr>
+        <w:t>GET /api/get-kong-info</w:t>
+      </w:r>
+    </w:p>
+    <w:p/>
+    <w:p>
+      <w:pPr>
+        <w:pStyle w:val="3"/>
+      </w:pPr>
+      <w:bookmarkStart w:id="13" w:name="_Toc43487757"/>
+      <w:r>
+        <w:rPr>
+          <w:rFonts w:hint="eastAsia"/>
+        </w:rPr>
+        <w:t>4.2内部接口</w:t>
+      </w:r>
+      <w:bookmarkEnd w:id="13"/>
+    </w:p>
+    <w:p>
+      <w:r>
+        <w:rPr>
+          <w:rFonts w:hint="eastAsia"/>
+        </w:rPr>
+        <w:t>【模块之间的接口】</w:t>
+      </w:r>
+    </w:p>
+    <w:p>
+      <w:pPr>
+        <w:pStyle w:val="3"/>
         <w:numPr>
           <w:ilvl w:val="0"/>
           <w:numId w:val="10"/>
         </w:numPr>
+        <w:rPr>
+          <w:sz w:val="24"/>
+          <w:szCs w:val="24"/>
+        </w:rPr>
+      </w:pPr>
+      <w:r>
+        <w:rPr>
+          <w:rFonts w:hint="eastAsia"/>
+          <w:sz w:val="24"/>
+          <w:szCs w:val="24"/>
+        </w:rPr>
+        <w:t>用户信息管理</w:t>
+      </w:r>
+    </w:p>
+    <w:p>
+      <w:pPr>
         <w:ind w:left="420" w:leftChars="200"/>
       </w:pPr>
       <w:r>
         <w:rPr>
           <w:rFonts w:hint="eastAsia"/>
         </w:rPr>
-        <w:t>教材实用性评分、评论列表、点赞信息获取：GET/api/forum</w:t>
-      </w:r>
-    </w:p>
-    <w:p>
-      <w:pPr>
+        <w:t>功能：对用户信息进行增删改查等管理功能</w:t>
+      </w:r>
+    </w:p>
+    <w:p>
+      <w:pPr>
+        <w:ind w:left="420" w:leftChars="200"/>
+      </w:pPr>
+      <w:r>
+        <w:rPr>
+          <w:rFonts w:hint="eastAsia"/>
+        </w:rPr>
+        <w:t>接口：GET /api/user</w:t>
+      </w:r>
+    </w:p>
+    <w:p/>
+    <w:p>
+      <w:pPr>
+        <w:ind w:left="420" w:leftChars="200"/>
+        <w:rPr>
+          <w:b/>
+          <w:bCs/>
+        </w:rPr>
+      </w:pPr>
+      <w:r>
+        <w:rPr>
+          <w:rFonts w:hint="eastAsia"/>
+          <w:b/>
+          <w:bCs/>
+        </w:rPr>
+        <w:t>1.1 注册</w:t>
+      </w:r>
+    </w:p>
+    <w:p>
+      <w:pPr>
+        <w:ind w:left="420" w:leftChars="200" w:firstLine="420"/>
+      </w:pPr>
+      <w:r>
+        <w:rPr>
+          <w:rFonts w:hint="eastAsia"/>
+        </w:rPr>
+        <w:t>功能：用户填写必要信息后可成为网站注册用户，可以进行评论</w:t>
+      </w:r>
+    </w:p>
+    <w:p>
+      <w:pPr>
+        <w:ind w:left="840" w:leftChars="400"/>
+      </w:pPr>
+      <w:r>
+        <w:rPr>
+          <w:rFonts w:hint="eastAsia"/>
+        </w:rPr>
+        <w:t>接口：POST /api/user-register</w:t>
+      </w:r>
+    </w:p>
+    <w:p>
+      <w:pPr>
+        <w:ind w:left="420" w:leftChars="200"/>
+      </w:pPr>
+    </w:p>
+    <w:p>
+      <w:pPr>
+        <w:ind w:left="420" w:leftChars="200"/>
+        <w:rPr>
+          <w:b/>
+          <w:bCs/>
+        </w:rPr>
+      </w:pPr>
+      <w:r>
+        <w:rPr>
+          <w:rFonts w:hint="eastAsia"/>
+          <w:b/>
+          <w:bCs/>
+        </w:rPr>
+        <w:t>1.2 登录</w:t>
+      </w:r>
+    </w:p>
+    <w:p>
+      <w:pPr>
+        <w:ind w:left="420" w:leftChars="200" w:firstLine="420"/>
+      </w:pPr>
+      <w:r>
+        <w:rPr>
+          <w:rFonts w:hint="eastAsia"/>
+        </w:rPr>
+        <w:t>功能：已注册用户登录</w:t>
+      </w:r>
+    </w:p>
+    <w:p>
+      <w:pPr>
+        <w:ind w:left="840" w:leftChars="400"/>
+      </w:pPr>
+      <w:r>
+        <w:rPr>
+          <w:rFonts w:hint="eastAsia"/>
+        </w:rPr>
+        <w:t>接口：POST /api/user-login</w:t>
+      </w:r>
+    </w:p>
+    <w:p>
+      <w:pPr>
+        <w:ind w:left="420" w:leftChars="200"/>
+      </w:pPr>
+    </w:p>
+    <w:p>
+      <w:pPr>
+        <w:ind w:left="420" w:leftChars="200"/>
+        <w:rPr>
+          <w:b/>
+          <w:bCs/>
+        </w:rPr>
+      </w:pPr>
+      <w:r>
+        <w:rPr>
+          <w:rFonts w:hint="eastAsia"/>
+          <w:b/>
+          <w:bCs/>
+        </w:rPr>
+        <w:t>1.3  修改用户信息</w:t>
+      </w:r>
+    </w:p>
+    <w:p>
+      <w:pPr>
+        <w:ind w:left="420" w:leftChars="200" w:firstLine="420"/>
+      </w:pPr>
+      <w:r>
+        <w:rPr>
+          <w:rFonts w:hint="eastAsia"/>
+        </w:rPr>
+        <w:t>功能：修改个人信息如昵称、学部、专业、年级、头像，编辑部分信息是否向他人展示</w:t>
+      </w:r>
+    </w:p>
+    <w:p>
+      <w:pPr>
+        <w:ind w:left="840" w:leftChars="400"/>
+      </w:pPr>
+      <w:r>
+        <w:rPr>
+          <w:rFonts w:hint="eastAsia"/>
+        </w:rPr>
+        <w:t>接口：POST /api/update-user/:userId</w:t>
+      </w:r>
+    </w:p>
+    <w:p>
+      <w:pPr>
+        <w:ind w:left="420" w:leftChars="200"/>
+        <w:rPr>
+          <w:b/>
+          <w:bCs/>
+        </w:rPr>
+      </w:pPr>
+      <w:r>
+        <w:rPr>
+          <w:rFonts w:hint="eastAsia"/>
+          <w:b/>
+          <w:bCs/>
+        </w:rPr>
+        <w:t>1.5 获得用户信息</w:t>
+      </w:r>
+    </w:p>
+    <w:p>
+      <w:pPr>
+        <w:ind w:left="420" w:leftChars="200"/>
+      </w:pPr>
+      <w:r>
+        <w:rPr>
+          <w:b/>
+          <w:bCs/>
+        </w:rPr>
+        <w:tab/>
+      </w:r>
+      <w:r>
+        <w:rPr>
+          <w:rFonts w:hint="eastAsia"/>
+        </w:rPr>
+        <w:t>功能：获得其他用户的昵称、信誉分、学部、专业、年级、历史评论记录等必要基本信息和希望展示的信息，及用户收藏的内容</w:t>
+      </w:r>
+    </w:p>
+    <w:p>
+      <w:pPr>
+        <w:ind w:left="840" w:leftChars="400"/>
+        <w:rPr>
+          <w:b/>
+          <w:bCs/>
+        </w:rPr>
+      </w:pPr>
+      <w:r>
+        <w:rPr>
+          <w:rFonts w:hint="eastAsia"/>
+        </w:rPr>
+        <w:t>接口：GET /api/user/:userId</w:t>
+      </w:r>
+    </w:p>
+    <w:p>
+      <w:pPr>
+        <w:pStyle w:val="3"/>
         <w:numPr>
           <w:ilvl w:val="0"/>
           <w:numId w:val="10"/>
         </w:numPr>
+        <w:rPr>
+          <w:sz w:val="24"/>
+          <w:szCs w:val="24"/>
+        </w:rPr>
+      </w:pPr>
+      <w:r>
+        <w:rPr>
+          <w:rFonts w:hint="eastAsia"/>
+          <w:sz w:val="24"/>
+          <w:szCs w:val="24"/>
+        </w:rPr>
+        <w:t>教材信息管理</w:t>
+      </w:r>
+    </w:p>
+    <w:p>
+      <w:pPr>
         <w:ind w:left="420" w:leftChars="200"/>
       </w:pPr>
       <w:r>
         <w:rPr>
           <w:rFonts w:hint="eastAsia"/>
         </w:rPr>
-        <w:t>评论详情获取：GET/api/forum?commentId</w:t>
+        <w:t>功能：对教材相关信息进行创建、删除、修改、删除等管理功能</w:t>
+      </w:r>
+    </w:p>
+    <w:p>
+      <w:pPr>
+        <w:ind w:left="420" w:leftChars="200"/>
+      </w:pPr>
+      <w:r>
+        <w:rPr>
+          <w:rFonts w:hint="eastAsia"/>
+        </w:rPr>
+        <w:t>接口：GET /api/book</w:t>
       </w:r>
     </w:p>
     <w:p/>
     <w:p>
       <w:pPr>
+        <w:ind w:left="420" w:leftChars="200"/>
         <w:rPr>
           <w:b/>
           <w:bCs/>
@@ -9527,80 +9374,35 @@
           <w:b/>
           <w:bCs/>
         </w:rPr>
-        <w:t>3.2 用户互动</w:t>
-      </w:r>
-    </w:p>
+        <w:t>2.1 获得教材基本信息</w:t>
+      </w:r>
+    </w:p>
+    <w:p>
+      <w:pPr>
+        <w:ind w:left="420" w:leftChars="200" w:firstLine="420"/>
+      </w:pPr>
+      <w:r>
+        <w:rPr>
+          <w:rFonts w:hint="eastAsia"/>
+        </w:rPr>
+        <w:t>功能：获得书名、作者、出版社、版本、ISBN号、使用课程、使用教师等信息</w:t>
+      </w:r>
+    </w:p>
+    <w:p>
+      <w:pPr>
+        <w:ind w:left="840" w:leftChars="400"/>
+      </w:pPr>
+      <w:r>
+        <w:rPr>
+          <w:rFonts w:hint="eastAsia"/>
+        </w:rPr>
+        <w:t>接口：GET /api/get-book?isbn</w:t>
+      </w:r>
+    </w:p>
+    <w:p/>
     <w:p>
       <w:pPr>
         <w:ind w:left="420" w:leftChars="200"/>
-      </w:pPr>
-      <w:r>
-        <w:rPr>
-          <w:rFonts w:hint="eastAsia"/>
-        </w:rPr>
-        <w:t>功能：用户对教材实用性打分、发表评论、点赞或回复评论，面对负面无效信息可以点踩。</w:t>
-      </w:r>
-    </w:p>
-    <w:p>
-      <w:pPr>
-        <w:ind w:left="420" w:leftChars="200"/>
-      </w:pPr>
-      <w:r>
-        <w:rPr>
-          <w:rFonts w:hint="eastAsia"/>
-        </w:rPr>
-        <w:t>接口：</w:t>
-      </w:r>
-    </w:p>
-    <w:p>
-      <w:pPr>
-        <w:ind w:left="420" w:leftChars="200"/>
-      </w:pPr>
-      <w:r>
-        <w:rPr>
-          <w:rFonts w:hint="eastAsia"/>
-        </w:rPr>
-        <w:t>1）针对教材实用性打分：POST/api/forum/score</w:t>
-      </w:r>
-    </w:p>
-    <w:p>
-      <w:pPr>
-        <w:ind w:left="420" w:leftChars="200"/>
-      </w:pPr>
-      <w:r>
-        <w:rPr>
-          <w:rFonts w:hint="eastAsia"/>
-        </w:rPr>
-        <w:t>2）发表评论：POST/api/forum/commentThread</w:t>
-      </w:r>
-    </w:p>
-    <w:p>
-      <w:pPr>
-        <w:pStyle w:val="12"/>
-        <w:ind w:left="420" w:leftChars="200" w:firstLine="0" w:firstLineChars="0"/>
-      </w:pPr>
-      <w:r>
-        <w:rPr>
-          <w:rFonts w:hint="eastAsia"/>
-        </w:rPr>
-        <w:t>3）点赞评论：POST/api/forum/like</w:t>
-      </w:r>
-    </w:p>
-    <w:p>
-      <w:pPr>
-        <w:pStyle w:val="12"/>
-        <w:ind w:left="420" w:leftChars="200" w:firstLine="0" w:firstLineChars="0"/>
-      </w:pPr>
-      <w:r>
-        <w:rPr>
-          <w:rFonts w:hint="eastAsia"/>
-        </w:rPr>
-        <w:t>4）点踩评论：POST/api/forum/dislike</w:t>
-      </w:r>
-    </w:p>
-    <w:p/>
-    <w:p>
-      <w:pPr>
         <w:rPr>
           <w:b/>
           <w:bCs/>
@@ -9612,7 +9414,7 @@
           <w:b/>
           <w:bCs/>
         </w:rPr>
-        <w:t>3.3 常用关键词搜索，精选评论</w:t>
+        <w:t>2.4 增加教材</w:t>
       </w:r>
     </w:p>
     <w:p>
@@ -9620,50 +9422,34 @@
         <w:ind w:left="420" w:leftChars="200"/>
       </w:pPr>
       <w:r>
-        <w:rPr>
-          <w:rFonts w:hint="eastAsia"/>
-        </w:rPr>
-        <w:t>功能：评论上方展示一些评论高频词tag并设置搜索框，用户可通过选择tag或输入关键词来筛选评论。</w:t>
+        <w:tab/>
+      </w:r>
+      <w:r>
+        <w:rPr>
+          <w:rFonts w:hint="eastAsia"/>
+        </w:rPr>
+        <w:t>功能：用户和管理者自主增加对应课程、教师使用教材的信息</w:t>
+      </w:r>
+    </w:p>
+    <w:p>
+      <w:pPr>
+        <w:ind w:left="840" w:leftChars="400"/>
+      </w:pPr>
+      <w:r>
+        <w:rPr>
+          <w:rFonts w:hint="eastAsia"/>
+        </w:rPr>
+        <w:t>接口：POST /api/create-book</w:t>
       </w:r>
     </w:p>
     <w:p>
       <w:pPr>
         <w:ind w:left="420" w:leftChars="200"/>
       </w:pPr>
-      <w:r>
-        <w:rPr>
-          <w:rFonts w:hint="eastAsia"/>
-        </w:rPr>
-        <w:t>接口：</w:t>
-      </w:r>
-    </w:p>
-    <w:p>
-      <w:pPr>
-        <w:pStyle w:val="12"/>
-        <w:ind w:left="420" w:leftChars="200" w:firstLine="0" w:firstLineChars="0"/>
-      </w:pPr>
-      <w:r>
-        <w:rPr>
-          <w:rFonts w:hint="eastAsia"/>
-        </w:rPr>
-        <w:t>1）关键词搜索：GET/api/forum/search?q=:query</w:t>
-      </w:r>
-    </w:p>
-    <w:p>
-      <w:pPr>
-        <w:pStyle w:val="12"/>
-        <w:ind w:left="420" w:leftChars="200" w:firstLine="0" w:firstLineChars="0"/>
-      </w:pPr>
-      <w:r>
-        <w:rPr>
-          <w:rFonts w:hint="eastAsia"/>
-        </w:rPr>
-        <w:t>2）高频词tag搜索：GET/api/forum/search?q=:query</w:t>
-      </w:r>
-    </w:p>
-    <w:p/>
-    <w:p>
-      <w:pPr>
+    </w:p>
+    <w:p>
+      <w:pPr>
+        <w:ind w:left="420" w:leftChars="200"/>
         <w:rPr>
           <w:b/>
           <w:bCs/>
@@ -9675,119 +9461,79 @@
           <w:b/>
           <w:bCs/>
         </w:rPr>
-        <w:t>3.4 上传课程资源</w:t>
-      </w:r>
-    </w:p>
-    <w:p>
-      <w:r>
+        <w:t>2.5 删除教材</w:t>
+      </w:r>
+    </w:p>
+    <w:p>
+      <w:pPr>
+        <w:ind w:left="420" w:leftChars="200"/>
+      </w:pPr>
+      <w:r>
+        <w:tab/>
+      </w:r>
+      <w:r>
+        <w:rPr>
+          <w:rFonts w:hint="eastAsia"/>
+        </w:rPr>
+        <w:t>功能：用户、网站管理者及开发人员删除教材信息</w:t>
+      </w:r>
+    </w:p>
+    <w:p>
+      <w:pPr>
+        <w:ind w:left="840" w:leftChars="400"/>
+      </w:pPr>
+      <w:r>
+        <w:rPr>
+          <w:rFonts w:hint="eastAsia"/>
+        </w:rPr>
+        <w:t>接口：DELETE /api/delete-book</w:t>
+      </w:r>
+    </w:p>
+    <w:p>
+      <w:pPr>
+        <w:ind w:left="420" w:leftChars="200"/>
+      </w:pPr>
+    </w:p>
+    <w:p>
+      <w:pPr>
+        <w:ind w:left="420" w:leftChars="200"/>
         <w:rPr>
           <w:b/>
           <w:bCs/>
         </w:rPr>
-        <w:tab/>
-      </w:r>
-      <w:r>
-        <w:rPr>
-          <w:rFonts w:hint="eastAsia"/>
-        </w:rPr>
-        <w:t>功能：上传用户上传的文件作为课程资源</w:t>
-      </w:r>
-    </w:p>
-    <w:p>
-      <w:pPr>
-        <w:ind w:left="420" w:leftChars="200"/>
-      </w:pPr>
-      <w:r>
-        <w:rPr>
-          <w:rFonts w:hint="eastAsia"/>
-        </w:rPr>
-        <w:t>接口：POST /api/upload-src</w:t>
-      </w:r>
-    </w:p>
-    <w:p/>
-    <w:p>
-      <w:pPr>
-        <w:rPr>
+      </w:pPr>
+      <w:r>
+        <w:rPr>
+          <w:rFonts w:hint="eastAsia"/>
           <w:b/>
           <w:bCs/>
         </w:rPr>
-      </w:pPr>
-      <w:r>
-        <w:rPr>
-          <w:rFonts w:hint="eastAsia"/>
-          <w:b/>
-          <w:bCs/>
-        </w:rPr>
-        <w:t>3.4 删除课程资源</w:t>
-      </w:r>
-    </w:p>
-    <w:p>
-      <w:r>
-        <w:rPr>
-          <w:b/>
-          <w:bCs/>
-        </w:rPr>
+        <w:t>2.6 修改教材信息</w:t>
+      </w:r>
+    </w:p>
+    <w:p>
+      <w:pPr>
+        <w:ind w:left="420" w:leftChars="200"/>
+      </w:pPr>
+      <w:r>
         <w:tab/>
       </w:r>
       <w:r>
         <w:rPr>
           <w:rFonts w:hint="eastAsia"/>
         </w:rPr>
-        <w:t>功能：删除已存在的用户分享的电子教材、课程笔记等资源</w:t>
-      </w:r>
-    </w:p>
-    <w:p>
-      <w:pPr>
-        <w:ind w:firstLine="420"/>
-      </w:pPr>
-      <w:r>
-        <w:rPr>
-          <w:rFonts w:hint="eastAsia"/>
-        </w:rPr>
-        <w:t>接口：PUT /api/delete-src</w:t>
-      </w:r>
-    </w:p>
-    <w:p/>
-    <w:p>
-      <w:pPr>
-        <w:rPr>
-          <w:b/>
-          <w:bCs/>
-        </w:rPr>
-      </w:pPr>
-      <w:r>
-        <w:rPr>
-          <w:rFonts w:hint="eastAsia"/>
-          <w:b/>
-          <w:bCs/>
-        </w:rPr>
-        <w:t>3.5 获得共享课程资料信息</w:t>
-      </w:r>
-    </w:p>
-    <w:p>
-      <w:r>
-        <w:rPr>
-          <w:b/>
-          <w:bCs/>
-        </w:rPr>
-        <w:tab/>
-      </w:r>
-      <w:r>
-        <w:rPr>
-          <w:rFonts w:hint="eastAsia"/>
-        </w:rPr>
-        <w:t>功能：获得由用户上传的教材、课程资料</w:t>
-      </w:r>
-    </w:p>
-    <w:p>
-      <w:pPr>
-        <w:ind w:firstLine="420"/>
-      </w:pPr>
-      <w:r>
-        <w:rPr>
-          <w:rFonts w:hint="eastAsia"/>
-        </w:rPr>
-        <w:t>接口：GET /api/course/:courseId</w:t>
+        <w:t>功能：用户、网站管理者及开发人员修改教材信息</w:t>
+      </w:r>
+    </w:p>
+    <w:p>
+      <w:pPr>
+        <w:ind w:left="840" w:leftChars="400"/>
+      </w:pPr>
+      <w:r>
+        <w:rPr>
+          <w:rFonts w:hint="eastAsia"/>
+        </w:rPr>
+        <w:t>接口：PUT /api/update-book?isbn</w:t>
       </w:r>
     </w:p>
     <w:p/>
@@ -9796,7 +9542,7 @@
         <w:pStyle w:val="3"/>
         <w:numPr>
           <w:ilvl w:val="0"/>
-          <w:numId w:val="9"/>
+          <w:numId w:val="10"/>
         </w:numPr>
         <w:rPr>
           <w:sz w:val="24"/>
@@ -9809,26 +9555,36 @@
           <w:sz w:val="24"/>
           <w:szCs w:val="24"/>
         </w:rPr>
-        <w:t>教材检索页面</w:t>
-      </w:r>
-    </w:p>
-    <w:p>
-      <w:r>
-        <w:rPr>
-          <w:rFonts w:hint="eastAsia"/>
-        </w:rPr>
-        <w:t>功能：根据条件对书籍、课程进行检索</w:t>
-      </w:r>
-    </w:p>
-    <w:p>
-      <w:r>
-        <w:rPr>
-          <w:rFonts w:hint="eastAsia"/>
-        </w:rPr>
-        <w:t>接口：GET /api/search</w:t>
-      </w:r>
-    </w:p>
-    <w:p/>
+        <w:t>基于课程的论坛模块</w:t>
+      </w:r>
+    </w:p>
+    <w:p>
+      <w:pPr>
+        <w:ind w:left="420" w:leftChars="200"/>
+      </w:pPr>
+      <w:r>
+        <w:rPr>
+          <w:rFonts w:hint="eastAsia"/>
+        </w:rPr>
+        <w:t>功能：用户互动区，包括对教材实用性进行评分、发表评论、点赞/点踩和回复评论功能</w:t>
+      </w:r>
+    </w:p>
+    <w:p>
+      <w:pPr>
+        <w:ind w:left="420" w:leftChars="200"/>
+      </w:pPr>
+      <w:r>
+        <w:rPr>
+          <w:rFonts w:hint="eastAsia"/>
+        </w:rPr>
+        <w:t>接口：GET /api/forum</w:t>
+      </w:r>
+    </w:p>
+    <w:p>
+      <w:pPr>
+        <w:ind w:firstLine="420"/>
+      </w:pPr>
+    </w:p>
     <w:p>
       <w:pPr>
         <w:rPr>
@@ -9842,18 +9598,7 @@
           <w:b/>
           <w:bCs/>
         </w:rPr>
-        <w:t>4.1关键词搜索</w:t>
-      </w:r>
-    </w:p>
-    <w:p>
-      <w:pPr>
-        <w:ind w:firstLine="420" w:firstLineChars="200"/>
-      </w:pPr>
-      <w:r>
-        <w:rPr>
-          <w:rFonts w:hint="eastAsia"/>
-        </w:rPr>
-        <w:t>功能：用户通过输入关键词搜索书籍</w:t>
+        <w:t>3.1 获得评论信息</w:t>
       </w:r>
     </w:p>
     <w:p>
@@ -9864,15 +9609,410 @@
         <w:rPr>
           <w:rFonts w:hint="eastAsia"/>
         </w:rPr>
-        <w:t>接口：GET/api/search?q=:Wd</w:t>
-      </w:r>
-    </w:p>
+        <w:t>功能：获得用户发表的评论、点赞数量和针对教材对应于某课程是否实用的评分结果。</w:t>
+      </w:r>
+    </w:p>
+    <w:p>
+      <w:pPr>
+        <w:ind w:left="420" w:leftChars="200"/>
+      </w:pPr>
+      <w:r>
+        <w:rPr>
+          <w:rFonts w:hint="eastAsia"/>
+        </w:rPr>
+        <w:t>接口：</w:t>
+      </w:r>
+    </w:p>
+    <w:p>
+      <w:pPr>
+        <w:numPr>
+          <w:ilvl w:val="0"/>
+          <w:numId w:val="11"/>
+        </w:numPr>
+        <w:ind w:left="420" w:leftChars="200"/>
+      </w:pPr>
+      <w:r>
+        <w:rPr>
+          <w:rFonts w:hint="eastAsia"/>
+        </w:rPr>
+        <w:t>教材实用性评分、评论列表、点赞信息获取：GET/api/forum</w:t>
+      </w:r>
+    </w:p>
+    <w:p>
+      <w:pPr>
+        <w:numPr>
+          <w:ilvl w:val="0"/>
+          <w:numId w:val="11"/>
+        </w:numPr>
+        <w:ind w:left="420" w:leftChars="200"/>
+      </w:pPr>
+      <w:r>
+        <w:rPr>
+          <w:rFonts w:hint="eastAsia"/>
+        </w:rPr>
+        <w:t>评论详情获取：GET/api/forum?commentId</w:t>
+      </w:r>
+    </w:p>
+    <w:p/>
+    <w:p>
+      <w:pPr>
+        <w:rPr>
+          <w:b/>
+          <w:bCs/>
+        </w:rPr>
+      </w:pPr>
+      <w:r>
+        <w:rPr>
+          <w:rFonts w:hint="eastAsia"/>
+          <w:b/>
+          <w:bCs/>
+        </w:rPr>
+        <w:t>3.2 用户互动</w:t>
+      </w:r>
+    </w:p>
+    <w:p>
+      <w:pPr>
+        <w:ind w:left="420" w:leftChars="200"/>
+      </w:pPr>
+      <w:r>
+        <w:rPr>
+          <w:rFonts w:hint="eastAsia"/>
+        </w:rPr>
+        <w:t>功能：用户对教材实用性打分、发表评论、点赞或回复评论，面对负面无效信息可以点踩。</w:t>
+      </w:r>
+    </w:p>
+    <w:p>
+      <w:pPr>
+        <w:ind w:left="420" w:leftChars="200"/>
+      </w:pPr>
+      <w:r>
+        <w:rPr>
+          <w:rFonts w:hint="eastAsia"/>
+        </w:rPr>
+        <w:t>接口：</w:t>
+      </w:r>
+    </w:p>
+    <w:p>
+      <w:pPr>
+        <w:ind w:left="420" w:leftChars="200"/>
+      </w:pPr>
+      <w:r>
+        <w:rPr>
+          <w:rFonts w:hint="eastAsia"/>
+        </w:rPr>
+        <w:t>1）针对教材实用性打分：POST/api/forum/score</w:t>
+      </w:r>
+    </w:p>
+    <w:p>
+      <w:pPr>
+        <w:ind w:left="420" w:leftChars="200"/>
+      </w:pPr>
+      <w:r>
+        <w:rPr>
+          <w:rFonts w:hint="eastAsia"/>
+        </w:rPr>
+        <w:t>2）发表评论：POST/api/forum/commentThread</w:t>
+      </w:r>
+    </w:p>
+    <w:p>
+      <w:pPr>
+        <w:pStyle w:val="12"/>
+        <w:ind w:left="420" w:leftChars="200" w:firstLine="0" w:firstLineChars="0"/>
+      </w:pPr>
+      <w:r>
+        <w:rPr>
+          <w:rFonts w:hint="eastAsia"/>
+        </w:rPr>
+        <w:t>3）点赞评论：POST/api/forum/like</w:t>
+      </w:r>
+    </w:p>
+    <w:p>
+      <w:pPr>
+        <w:pStyle w:val="12"/>
+        <w:ind w:left="420" w:leftChars="200" w:firstLine="0" w:firstLineChars="0"/>
+      </w:pPr>
+      <w:r>
+        <w:rPr>
+          <w:rFonts w:hint="eastAsia"/>
+        </w:rPr>
+        <w:t>4）点踩评论：POST/api/forum/dislike</w:t>
+      </w:r>
+    </w:p>
+    <w:p/>
+    <w:p>
+      <w:pPr>
+        <w:rPr>
+          <w:b/>
+          <w:bCs/>
+        </w:rPr>
+      </w:pPr>
+      <w:r>
+        <w:rPr>
+          <w:rFonts w:hint="eastAsia"/>
+          <w:b/>
+          <w:bCs/>
+        </w:rPr>
+        <w:t>3.3 常用关键词搜索，精选评论</w:t>
+      </w:r>
+    </w:p>
+    <w:p>
+      <w:pPr>
+        <w:ind w:left="420" w:leftChars="200"/>
+      </w:pPr>
+      <w:r>
+        <w:rPr>
+          <w:rFonts w:hint="eastAsia"/>
+        </w:rPr>
+        <w:t>功能：评论上方展示一些评论高频词tag并设置搜索框，用户可通过选择tag或输入关键词来筛选评论。</w:t>
+      </w:r>
+    </w:p>
+    <w:p>
+      <w:pPr>
+        <w:ind w:left="420" w:leftChars="200"/>
+      </w:pPr>
+      <w:r>
+        <w:rPr>
+          <w:rFonts w:hint="eastAsia"/>
+        </w:rPr>
+        <w:t>接口：</w:t>
+      </w:r>
+    </w:p>
+    <w:p>
+      <w:pPr>
+        <w:pStyle w:val="12"/>
+        <w:ind w:left="420" w:leftChars="200" w:firstLine="0" w:firstLineChars="0"/>
+      </w:pPr>
+      <w:r>
+        <w:rPr>
+          <w:rFonts w:hint="eastAsia"/>
+        </w:rPr>
+        <w:t>1）关键词搜索：GET/api/forum/search?q=:query</w:t>
+      </w:r>
+    </w:p>
+    <w:p>
+      <w:pPr>
+        <w:pStyle w:val="12"/>
+        <w:ind w:left="420" w:leftChars="200" w:firstLine="0" w:firstLineChars="0"/>
+      </w:pPr>
+      <w:r>
+        <w:rPr>
+          <w:rFonts w:hint="eastAsia"/>
+        </w:rPr>
+        <w:t>2）高频词tag搜索：GET/api/forum/search?q=:query</w:t>
+      </w:r>
+    </w:p>
+    <w:p/>
+    <w:p>
+      <w:pPr>
+        <w:rPr>
+          <w:b/>
+          <w:bCs/>
+        </w:rPr>
+      </w:pPr>
+      <w:r>
+        <w:rPr>
+          <w:rFonts w:hint="eastAsia"/>
+          <w:b/>
+          <w:bCs/>
+        </w:rPr>
+        <w:t>3.4 上传课程资源</w:t>
+      </w:r>
+    </w:p>
+    <w:p>
+      <w:r>
+        <w:rPr>
+          <w:b/>
+          <w:bCs/>
+        </w:rPr>
+        <w:tab/>
+      </w:r>
+      <w:r>
+        <w:rPr>
+          <w:rFonts w:hint="eastAsia"/>
+        </w:rPr>
+        <w:t>功能：上传用户上传的文件作为课程资源</w:t>
+      </w:r>
+    </w:p>
+    <w:p>
+      <w:pPr>
+        <w:ind w:left="420" w:leftChars="200"/>
+      </w:pPr>
+      <w:r>
+        <w:rPr>
+          <w:rFonts w:hint="eastAsia"/>
+        </w:rPr>
+        <w:t>接口：POST /api/upload-src</w:t>
+      </w:r>
+    </w:p>
+    <w:p/>
+    <w:p>
+      <w:pPr>
+        <w:rPr>
+          <w:b/>
+          <w:bCs/>
+        </w:rPr>
+      </w:pPr>
+      <w:r>
+        <w:rPr>
+          <w:rFonts w:hint="eastAsia"/>
+          <w:b/>
+          <w:bCs/>
+        </w:rPr>
+        <w:t>3.4 删除课程资源</w:t>
+      </w:r>
+    </w:p>
+    <w:p>
+      <w:r>
+        <w:rPr>
+          <w:b/>
+          <w:bCs/>
+        </w:rPr>
+        <w:tab/>
+      </w:r>
+      <w:r>
+        <w:rPr>
+          <w:rFonts w:hint="eastAsia"/>
+        </w:rPr>
+        <w:t>功能：删除已存在的用户分享的电子教材、课程笔记等资源</w:t>
+      </w:r>
+    </w:p>
+    <w:p>
+      <w:pPr>
+        <w:ind w:firstLine="420"/>
+      </w:pPr>
+      <w:r>
+        <w:rPr>
+          <w:rFonts w:hint="eastAsia"/>
+        </w:rPr>
+        <w:t>接口：PUT /api/delete-src</w:t>
+      </w:r>
+    </w:p>
+    <w:p/>
+    <w:p>
+      <w:pPr>
+        <w:rPr>
+          <w:b/>
+          <w:bCs/>
+        </w:rPr>
+      </w:pPr>
+      <w:r>
+        <w:rPr>
+          <w:rFonts w:hint="eastAsia"/>
+          <w:b/>
+          <w:bCs/>
+        </w:rPr>
+        <w:t>3.5 获得共享课程资料信息</w:t>
+      </w:r>
+    </w:p>
+    <w:p>
+      <w:r>
+        <w:rPr>
+          <w:b/>
+          <w:bCs/>
+        </w:rPr>
+        <w:tab/>
+      </w:r>
+      <w:r>
+        <w:rPr>
+          <w:rFonts w:hint="eastAsia"/>
+        </w:rPr>
+        <w:t>功能：获得由用户上传的教材、课程资料</w:t>
+      </w:r>
+    </w:p>
+    <w:p>
+      <w:pPr>
+        <w:ind w:firstLine="420"/>
+      </w:pPr>
+      <w:r>
+        <w:rPr>
+          <w:rFonts w:hint="eastAsia"/>
+        </w:rPr>
+        <w:t>接口：GET /api/course/:courseId</w:t>
+      </w:r>
+    </w:p>
+    <w:p/>
     <w:p>
       <w:pPr>
         <w:pStyle w:val="3"/>
         <w:numPr>
           <w:ilvl w:val="0"/>
-          <w:numId w:val="9"/>
+          <w:numId w:val="10"/>
+        </w:numPr>
+        <w:rPr>
+          <w:sz w:val="24"/>
+          <w:szCs w:val="24"/>
+        </w:rPr>
+      </w:pPr>
+      <w:r>
+        <w:rPr>
+          <w:rFonts w:hint="eastAsia"/>
+          <w:sz w:val="24"/>
+          <w:szCs w:val="24"/>
+        </w:rPr>
+        <w:t>教材检索页面</w:t>
+      </w:r>
+    </w:p>
+    <w:p>
+      <w:r>
+        <w:rPr>
+          <w:rFonts w:hint="eastAsia"/>
+        </w:rPr>
+        <w:t>功能：根据条件对书籍、课程进行检索</w:t>
+      </w:r>
+    </w:p>
+    <w:p>
+      <w:r>
+        <w:rPr>
+          <w:rFonts w:hint="eastAsia"/>
+        </w:rPr>
+        <w:t>接口：GET /api/search</w:t>
+      </w:r>
+    </w:p>
+    <w:p/>
+    <w:p>
+      <w:pPr>
+        <w:rPr>
+          <w:b/>
+          <w:bCs/>
+        </w:rPr>
+      </w:pPr>
+      <w:r>
+        <w:rPr>
+          <w:rFonts w:hint="eastAsia"/>
+          <w:b/>
+          <w:bCs/>
+        </w:rPr>
+        <w:t>4.1关键词搜索</w:t>
+      </w:r>
+    </w:p>
+    <w:p>
+      <w:pPr>
+        <w:ind w:firstLine="420" w:firstLineChars="200"/>
+      </w:pPr>
+      <w:r>
+        <w:rPr>
+          <w:rFonts w:hint="eastAsia"/>
+        </w:rPr>
+        <w:t>功能：用户通过输入关键词搜索书籍</w:t>
+      </w:r>
+    </w:p>
+    <w:p>
+      <w:pPr>
+        <w:ind w:left="420" w:leftChars="200"/>
+      </w:pPr>
+      <w:r>
+        <w:rPr>
+          <w:rFonts w:hint="eastAsia"/>
+        </w:rPr>
+        <w:t>接口：GET/api/search?q=:Wd</w:t>
+      </w:r>
+    </w:p>
+    <w:p>
+      <w:pPr>
+        <w:pStyle w:val="3"/>
+        <w:numPr>
+          <w:ilvl w:val="0"/>
+          <w:numId w:val="10"/>
         </w:numPr>
         <w:rPr>
           <w:sz w:val="24"/>
@@ -10193,7 +10333,7 @@
         <w:pStyle w:val="12"/>
         <w:numPr>
           <w:ilvl w:val="1"/>
-          <w:numId w:val="11"/>
+          <w:numId w:val="12"/>
         </w:numPr>
         <w:ind w:firstLineChars="0"/>
       </w:pPr>
@@ -10209,7 +10349,7 @@
         <w:pStyle w:val="12"/>
         <w:numPr>
           <w:ilvl w:val="2"/>
-          <w:numId w:val="11"/>
+          <w:numId w:val="12"/>
         </w:numPr>
         <w:ind w:firstLineChars="0"/>
         <w:rPr>
@@ -10228,7 +10368,7 @@
         <w:pStyle w:val="12"/>
         <w:numPr>
           <w:ilvl w:val="2"/>
-          <w:numId w:val="11"/>
+          <w:numId w:val="12"/>
         </w:numPr>
         <w:ind w:firstLineChars="0"/>
       </w:pPr>
@@ -10244,7 +10384,7 @@
         <w:pStyle w:val="12"/>
         <w:numPr>
           <w:ilvl w:val="2"/>
-          <w:numId w:val="11"/>
+          <w:numId w:val="12"/>
         </w:numPr>
         <w:ind w:firstLineChars="0"/>
       </w:pPr>
@@ -10413,6 +10553,22 @@
     </w:lvl>
   </w:abstractNum>
   <w:abstractNum w:abstractNumId="3">
+    <w:nsid w:val="2C8B49DC"/>
+    <w:multiLevelType w:val="singleLevel"/>
+    <w:tmpl w:val="2C8B49DC"/>
+    <w:lvl w:ilvl="0" w:tentative="0">
+      <w:start w:val="8"/>
+      <w:numFmt w:val="decimal"/>
+      <w:lvlText w:val="%1."/>
+      <w:lvlJc w:val="left"/>
+      <w:pPr>
+        <w:tabs>
+          <w:tab w:val="left" w:pos="312"/>
+        </w:tabs>
+      </w:pPr>
+    </w:lvl>
+  </w:abstractNum>
+  <w:abstractNum w:abstractNumId="4">
     <w:nsid w:val="2F01A3FF"/>
     <w:multiLevelType w:val="singleLevel"/>
     <w:tmpl w:val="2F01A3FF"/>
@@ -10428,7 +10584,7 @@
       </w:pPr>
     </w:lvl>
   </w:abstractNum>
-  <w:abstractNum w:abstractNumId="4">
+  <w:abstractNum w:abstractNumId="5">
     <w:nsid w:val="37D4D588"/>
     <w:multiLevelType w:val="singleLevel"/>
     <w:tmpl w:val="37D4D588"/>
@@ -10440,7 +10596,7 @@
       <w:lvlJc w:val="left"/>
     </w:lvl>
   </w:abstractNum>
-  <w:abstractNum w:abstractNumId="5">
+  <w:abstractNum w:abstractNumId="6">
     <w:nsid w:val="3B8B1369"/>
     <w:multiLevelType w:val="multilevel"/>
     <w:tmpl w:val="3B8B1369"/>
@@ -10526,7 +10682,7 @@
       </w:pPr>
     </w:lvl>
   </w:abstractNum>
-  <w:abstractNum w:abstractNumId="6">
+  <w:abstractNum w:abstractNumId="7">
     <w:nsid w:val="501047C3"/>
     <w:multiLevelType w:val="multilevel"/>
     <w:tmpl w:val="501047C3"/>
@@ -10612,7 +10768,7 @@
       </w:pPr>
     </w:lvl>
   </w:abstractNum>
-  <w:abstractNum w:abstractNumId="7">
+  <w:abstractNum w:abstractNumId="8">
     <w:nsid w:val="67AE52DD"/>
     <w:multiLevelType w:val="multilevel"/>
     <w:tmpl w:val="67AE52DD"/>
@@ -10698,7 +10854,7 @@
       </w:pPr>
     </w:lvl>
   </w:abstractNum>
-  <w:abstractNum w:abstractNumId="8">
+  <w:abstractNum w:abstractNumId="9">
     <w:nsid w:val="76C74925"/>
     <w:multiLevelType w:val="singleLevel"/>
     <w:tmpl w:val="76C74925"/>
@@ -10710,7 +10866,7 @@
       <w:lvlJc w:val="left"/>
     </w:lvl>
   </w:abstractNum>
-  <w:abstractNum w:abstractNumId="9">
+  <w:abstractNum w:abstractNumId="10">
     <w:nsid w:val="78A937C1"/>
     <w:multiLevelType w:val="multilevel"/>
     <w:tmpl w:val="78A937C1"/>
@@ -10799,7 +10955,7 @@
       </w:pPr>
     </w:lvl>
   </w:abstractNum>
-  <w:abstractNum w:abstractNumId="10">
+  <w:abstractNum w:abstractNumId="11">
     <w:nsid w:val="7B6077C3"/>
     <w:multiLevelType w:val="multilevel"/>
     <w:tmpl w:val="7B6077C3"/>
@@ -10889,10 +11045,10 @@
     <w:abstractNumId w:val="0"/>
   </w:num>
   <w:num w:numId="2">
-    <w:abstractNumId w:val="3"/>
+    <w:abstractNumId w:val="4"/>
   </w:num>
   <w:num w:numId="3">
-    <w:abstractNumId w:val="8"/>
+    <w:abstractNumId w:val="9"/>
   </w:num>
   <w:num w:numId="4">
     <w:abstractNumId w:val="1"/>
@@ -10901,22 +11057,25 @@
     <w:abstractNumId w:val="2"/>
   </w:num>
   <w:num w:numId="6">
+    <w:abstractNumId w:val="8"/>
+  </w:num>
+  <w:num w:numId="7">
     <w:abstractNumId w:val="7"/>
   </w:num>
-  <w:num w:numId="7">
+  <w:num w:numId="8">
+    <w:abstractNumId w:val="3"/>
+  </w:num>
+  <w:num w:numId="9">
     <w:abstractNumId w:val="6"/>
   </w:num>
-  <w:num w:numId="8">
+  <w:num w:numId="10">
+    <w:abstractNumId w:val="10"/>
+  </w:num>
+  <w:num w:numId="11">
     <w:abstractNumId w:val="5"/>
   </w:num>
-  <w:num w:numId="9">
-    <w:abstractNumId w:val="9"/>
-  </w:num>
-  <w:num w:numId="10">
-    <w:abstractNumId w:val="4"/>
-  </w:num>
-  <w:num w:numId="11">
-    <w:abstractNumId w:val="10"/>
+  <w:num w:numId="12">
+    <w:abstractNumId w:val="11"/>
   </w:num>
 </w:numbering>
 </file>
@@ -11035,7 +11194,7 @@
     <w:lsdException w:unhideWhenUsed="0" w:uiPriority="0" w:semiHidden="0" w:name="HTML Sample"/>
     <w:lsdException w:unhideWhenUsed="0" w:uiPriority="0" w:semiHidden="0" w:name="HTML Typewriter"/>
     <w:lsdException w:unhideWhenUsed="0" w:uiPriority="0" w:semiHidden="0" w:name="HTML Variable"/>
-    <w:lsdException w:uiPriority="99" w:name="Normal Table"/>
+    <w:lsdException w:qFormat="1" w:uiPriority="99" w:name="Normal Table"/>
     <w:lsdException w:unhideWhenUsed="0" w:uiPriority="0" w:semiHidden="0" w:name="annotation subject"/>
     <w:lsdException w:uiPriority="0" w:name="Table Simple 1"/>
     <w:lsdException w:uiPriority="0" w:name="Table Simple 2"/>
@@ -11248,6 +11407,7 @@
     <w:name w:val="Normal Table"/>
     <w:semiHidden/>
     <w:unhideWhenUsed/>
+    <w:qFormat/>
     <w:uiPriority w:val="99"/>
     <w:tblPr>
       <w:tblCellMar>

</xml_diff>

<commit_message>
doc: the temp file?
</commit_message>
<xml_diff>
--- a/doc/03_软件设计说明.docx
+++ b/doc/03_软件设计说明.docx
@@ -32,6 +32,7 @@
         </w:rPr>
         <w:t>北工大教材资源整合平台</w:t>
       </w:r>
+      <w:proofErr w:type="spellStart"/>
       <w:r>
         <w:rPr>
           <w:rFonts w:hint="eastAsia"/>
@@ -39,6 +40,7 @@
         </w:rPr>
         <w:t>TextbookGenius</w:t>
       </w:r>
+      <w:proofErr w:type="spellEnd"/>
     </w:p>
     <w:p>
       <w:pPr>
@@ -1513,7 +1515,21 @@
         <w:rPr>
           <w:rFonts w:hint="eastAsia"/>
         </w:rPr>
-        <w:t xml:space="preserve"> Javascript </w:t>
+        <w:t xml:space="preserve"> </w:t>
+      </w:r>
+      <w:proofErr w:type="spellStart"/>
+      <w:r>
+        <w:rPr>
+          <w:rFonts w:hint="eastAsia"/>
+        </w:rPr>
+        <w:t>Javascript</w:t>
+      </w:r>
+      <w:proofErr w:type="spellEnd"/>
+      <w:r>
+        <w:rPr>
+          <w:rFonts w:hint="eastAsia"/>
+        </w:rPr>
+        <w:t xml:space="preserve"> </w:t>
       </w:r>
       <w:r>
         <w:rPr>
@@ -1670,48 +1686,61 @@
         </w:rPr>
         <w:t>官方文档：</w:t>
       </w:r>
+      <w:r>
+        <w:fldChar w:fldCharType="begin"/>
+      </w:r>
+      <w:r>
+        <w:instrText>HYPERLINK "https://docs.djangoproject.com/zh-hans/4.2/"</w:instrText>
+      </w:r>
+      <w:r>
+        <w:fldChar w:fldCharType="separate"/>
+      </w:r>
+      <w:r>
+        <w:rPr>
+          <w:rStyle w:val="a6"/>
+        </w:rPr>
+        <w:t>https://docs.djangoproject.com/zh-hans/4.2/</w:t>
+      </w:r>
+      <w:r>
+        <w:rPr>
+          <w:rStyle w:val="a6"/>
+        </w:rPr>
+        <w:fldChar w:fldCharType="end"/>
+      </w:r>
+    </w:p>
+    <w:p>
+      <w:r>
+        <w:rPr>
+          <w:rFonts w:hint="eastAsia"/>
+        </w:rPr>
+        <w:t>Tim</w:t>
+      </w:r>
+      <w:r>
+        <w:rPr>
+          <w:rFonts w:hint="eastAsia"/>
+        </w:rPr>
+        <w:t>的</w:t>
+      </w:r>
+      <w:r>
+        <w:rPr>
+          <w:rFonts w:hint="eastAsia"/>
+        </w:rPr>
+        <w:t>Music controller</w:t>
+      </w:r>
+      <w:r>
+        <w:rPr>
+          <w:rFonts w:hint="eastAsia"/>
+        </w:rPr>
+        <w:t>项目：</w:t>
+      </w:r>
+    </w:p>
+    <w:p>
+      <w:pPr>
+        <w:rPr>
+          <w:rStyle w:val="a6"/>
+        </w:rPr>
+      </w:pPr>
       <w:hyperlink r:id="rId8" w:history="1">
-        <w:r>
-          <w:rPr>
-            <w:rStyle w:val="a6"/>
-          </w:rPr>
-          <w:t>https://docs.djangoproject.com/zh-hans/4.2/</w:t>
-        </w:r>
-      </w:hyperlink>
-    </w:p>
-    <w:p>
-      <w:r>
-        <w:rPr>
-          <w:rFonts w:hint="eastAsia"/>
-        </w:rPr>
-        <w:t>Tim</w:t>
-      </w:r>
-      <w:r>
-        <w:rPr>
-          <w:rFonts w:hint="eastAsia"/>
-        </w:rPr>
-        <w:t>的</w:t>
-      </w:r>
-      <w:r>
-        <w:rPr>
-          <w:rFonts w:hint="eastAsia"/>
-        </w:rPr>
-        <w:t>Music controller</w:t>
-      </w:r>
-      <w:r>
-        <w:rPr>
-          <w:rFonts w:hint="eastAsia"/>
-        </w:rPr>
-        <w:t>项目：</w:t>
-      </w:r>
-    </w:p>
-    <w:p>
-      <w:pPr>
-        <w:rPr>
-          <w:rStyle w:val="a6"/>
-        </w:rPr>
-      </w:pPr>
-      <w:hyperlink r:id="rId9" w:history="1">
         <w:r>
           <w:rPr>
             <w:rStyle w:val="a6"/>
@@ -1738,15 +1767,28 @@
         </w:rPr>
         <w:t>官方文档：</w:t>
       </w:r>
-      <w:hyperlink r:id="rId10" w:history="1">
-        <w:r>
-          <w:rPr>
-            <w:rStyle w:val="a6"/>
-            <w:rFonts w:hint="eastAsia"/>
-          </w:rPr>
-          <w:t>https://mui.com/material-ui/getting-started/</w:t>
-        </w:r>
-      </w:hyperlink>
+      <w:r>
+        <w:fldChar w:fldCharType="begin"/>
+      </w:r>
+      <w:r>
+        <w:instrText>HYPERLINK "https://mui.com/material-ui/getting-started/"</w:instrText>
+      </w:r>
+      <w:r>
+        <w:fldChar w:fldCharType="separate"/>
+      </w:r>
+      <w:r>
+        <w:rPr>
+          <w:rStyle w:val="a6"/>
+          <w:rFonts w:hint="eastAsia"/>
+        </w:rPr>
+        <w:t>https://mui.com/material-ui/getting-started/</w:t>
+      </w:r>
+      <w:r>
+        <w:rPr>
+          <w:rStyle w:val="a6"/>
+        </w:rPr>
+        <w:fldChar w:fldCharType="end"/>
+      </w:r>
     </w:p>
     <w:p/>
     <w:p>
@@ -2277,7 +2319,7 @@
                     </pic:cNvPicPr>
                   </pic:nvPicPr>
                   <pic:blipFill>
-                    <a:blip r:embed="rId11">
+                    <a:blip r:embed="rId9">
                       <a:extLst>
                         <a:ext uri="{28A0092B-C50C-407E-A947-70E740481C1C}">
                           <a14:useLocalDpi xmlns:a14="http://schemas.microsoft.com/office/drawing/2010/main" val="0"/>
@@ -2514,7 +2556,7 @@
                     </pic:cNvPicPr>
                   </pic:nvPicPr>
                   <pic:blipFill>
-                    <a:blip r:embed="rId12"/>
+                    <a:blip r:embed="rId10"/>
                     <a:srcRect l="7017" t="15077" r="7322" b="662"/>
                     <a:stretch>
                       <a:fillRect/>
@@ -2583,7 +2625,7 @@
                     </pic:cNvPicPr>
                   </pic:nvPicPr>
                   <pic:blipFill>
-                    <a:blip r:embed="rId13"/>
+                    <a:blip r:embed="rId11"/>
                     <a:stretch>
                       <a:fillRect/>
                     </a:stretch>
@@ -2649,7 +2691,7 @@
                     </pic:cNvPicPr>
                   </pic:nvPicPr>
                   <pic:blipFill>
-                    <a:blip r:embed="rId14"/>
+                    <a:blip r:embed="rId12"/>
                     <a:stretch>
                       <a:fillRect/>
                     </a:stretch>
@@ -2714,7 +2756,7 @@
                     </pic:cNvPicPr>
                   </pic:nvPicPr>
                   <pic:blipFill>
-                    <a:blip r:embed="rId15"/>
+                    <a:blip r:embed="rId13"/>
                     <a:stretch>
                       <a:fillRect/>
                     </a:stretch>
@@ -2925,9 +2967,11 @@
               <w:pStyle w:val="a7"/>
               <w:ind w:firstLineChars="0" w:firstLine="0"/>
             </w:pPr>
+            <w:proofErr w:type="spellStart"/>
             <w:r>
               <w:t>isbn</w:t>
             </w:r>
+            <w:proofErr w:type="spellEnd"/>
           </w:p>
         </w:tc>
         <w:tc>
@@ -3004,12 +3048,14 @@
               <w:pStyle w:val="a7"/>
               <w:ind w:firstLineChars="0" w:firstLine="0"/>
             </w:pPr>
+            <w:proofErr w:type="spellStart"/>
             <w:r>
               <w:rPr>
                 <w:rFonts w:hint="eastAsia"/>
               </w:rPr>
               <w:t>isbn</w:t>
             </w:r>
+            <w:proofErr w:type="spellEnd"/>
             <w:r>
               <w:rPr>
                 <w:rFonts w:hint="eastAsia"/>
@@ -3158,7 +3204,15 @@
               <w:ind w:firstLineChars="0" w:firstLine="0"/>
             </w:pPr>
             <w:r>
-              <w:t xml:space="preserve"> json          </w:t>
+              <w:t xml:space="preserve"> </w:t>
+            </w:r>
+            <w:proofErr w:type="spellStart"/>
+            <w:r>
+              <w:t>json</w:t>
+            </w:r>
+            <w:proofErr w:type="spellEnd"/>
+            <w:r>
+              <w:t xml:space="preserve">          </w:t>
             </w:r>
           </w:p>
         </w:tc>
@@ -3349,9 +3403,11 @@
               <w:pStyle w:val="a7"/>
               <w:ind w:firstLineChars="0" w:firstLine="0"/>
             </w:pPr>
+            <w:proofErr w:type="spellStart"/>
             <w:r>
               <w:t>pubdate</w:t>
             </w:r>
+            <w:proofErr w:type="spellEnd"/>
           </w:p>
         </w:tc>
         <w:tc>
@@ -3549,9 +3605,11 @@
               <w:pStyle w:val="a7"/>
               <w:ind w:firstLineChars="0" w:firstLine="0"/>
             </w:pPr>
+            <w:proofErr w:type="spellStart"/>
             <w:r>
               <w:t>douban_url</w:t>
             </w:r>
+            <w:proofErr w:type="spellEnd"/>
           </w:p>
         </w:tc>
         <w:tc>
@@ -4934,12 +4992,14 @@
               <w:pStyle w:val="a7"/>
               <w:ind w:firstLineChars="0" w:firstLine="0"/>
             </w:pPr>
+            <w:proofErr w:type="spellStart"/>
             <w:r>
               <w:rPr>
                 <w:rFonts w:hint="eastAsia"/>
               </w:rPr>
               <w:t>Tid</w:t>
             </w:r>
+            <w:proofErr w:type="spellEnd"/>
           </w:p>
         </w:tc>
         <w:tc>
@@ -5149,12 +5209,14 @@
               </w:rPr>
               <w:t>教材</w:t>
             </w:r>
+            <w:proofErr w:type="spellStart"/>
             <w:r>
               <w:rPr>
                 <w:rFonts w:hint="eastAsia"/>
               </w:rPr>
               <w:t>isbn</w:t>
             </w:r>
+            <w:proofErr w:type="spellEnd"/>
             <w:r>
               <w:rPr>
                 <w:rFonts w:hint="eastAsia"/>
@@ -6367,12 +6429,14 @@
               <w:pStyle w:val="a7"/>
               <w:ind w:firstLineChars="0" w:firstLine="0"/>
             </w:pPr>
+            <w:proofErr w:type="spellStart"/>
             <w:r>
               <w:rPr>
                 <w:rFonts w:hint="eastAsia"/>
               </w:rPr>
               <w:t>upload_src</w:t>
             </w:r>
+            <w:proofErr w:type="spellEnd"/>
           </w:p>
         </w:tc>
         <w:tc>
@@ -6387,12 +6451,14 @@
             <w:r>
               <w:t xml:space="preserve"> </w:t>
             </w:r>
+            <w:proofErr w:type="spellStart"/>
             <w:r>
               <w:rPr>
                 <w:rFonts w:hint="eastAsia"/>
               </w:rPr>
               <w:t>json</w:t>
             </w:r>
+            <w:proofErr w:type="spellEnd"/>
             <w:r>
               <w:t xml:space="preserve">  </w:t>
             </w:r>
@@ -6479,12 +6545,14 @@
               <w:pStyle w:val="a7"/>
               <w:ind w:firstLineChars="0" w:firstLine="0"/>
             </w:pPr>
+            <w:proofErr w:type="spellStart"/>
             <w:r>
               <w:rPr>
                 <w:rFonts w:hint="eastAsia"/>
               </w:rPr>
               <w:t>commentId</w:t>
             </w:r>
+            <w:proofErr w:type="spellEnd"/>
           </w:p>
         </w:tc>
         <w:tc>
@@ -6499,12 +6567,14 @@
             <w:r>
               <w:t xml:space="preserve"> </w:t>
             </w:r>
+            <w:proofErr w:type="spellStart"/>
             <w:r>
               <w:rPr>
                 <w:rFonts w:hint="eastAsia"/>
               </w:rPr>
               <w:t>json</w:t>
             </w:r>
+            <w:proofErr w:type="spellEnd"/>
             <w:r>
               <w:t xml:space="preserve">   </w:t>
             </w:r>
@@ -6611,12 +6681,14 @@
             <w:r>
               <w:t xml:space="preserve"> </w:t>
             </w:r>
+            <w:proofErr w:type="spellStart"/>
             <w:r>
               <w:rPr>
                 <w:rFonts w:hint="eastAsia"/>
               </w:rPr>
               <w:t>json</w:t>
             </w:r>
+            <w:proofErr w:type="spellEnd"/>
             <w:r>
               <w:t xml:space="preserve">   </w:t>
             </w:r>
@@ -6703,12 +6775,14 @@
               <w:pStyle w:val="a7"/>
               <w:ind w:firstLineChars="0" w:firstLine="0"/>
             </w:pPr>
+            <w:proofErr w:type="spellStart"/>
             <w:r>
               <w:rPr>
                 <w:rFonts w:hint="eastAsia"/>
               </w:rPr>
               <w:t>credit_score</w:t>
             </w:r>
+            <w:proofErr w:type="spellEnd"/>
           </w:p>
         </w:tc>
         <w:tc>
@@ -6965,12 +7039,14 @@
               <w:pStyle w:val="a7"/>
               <w:ind w:firstLineChars="0" w:firstLine="0"/>
             </w:pPr>
+            <w:proofErr w:type="spellStart"/>
             <w:r>
               <w:rPr>
                 <w:rFonts w:hint="eastAsia"/>
               </w:rPr>
               <w:t>com_id</w:t>
             </w:r>
+            <w:proofErr w:type="spellEnd"/>
           </w:p>
         </w:tc>
         <w:tc>
@@ -7280,12 +7356,14 @@
               <w:pStyle w:val="a7"/>
               <w:ind w:firstLineChars="0" w:firstLine="0"/>
             </w:pPr>
+            <w:proofErr w:type="spellStart"/>
             <w:r>
               <w:rPr>
                 <w:rFonts w:hint="eastAsia"/>
               </w:rPr>
               <w:t>isbn</w:t>
             </w:r>
+            <w:proofErr w:type="spellEnd"/>
             <w:r>
               <w:rPr>
                 <w:rFonts w:hint="eastAsia"/>
@@ -7319,12 +7397,14 @@
               <w:pStyle w:val="a7"/>
               <w:ind w:firstLineChars="0" w:firstLine="0"/>
             </w:pPr>
+            <w:proofErr w:type="spellStart"/>
             <w:r>
               <w:rPr>
                 <w:rFonts w:hint="eastAsia"/>
               </w:rPr>
               <w:t>user_id</w:t>
             </w:r>
+            <w:proofErr w:type="spellEnd"/>
           </w:p>
         </w:tc>
         <w:tc>
@@ -7449,12 +7529,14 @@
               <w:pStyle w:val="a7"/>
               <w:ind w:firstLineChars="0" w:firstLine="0"/>
             </w:pPr>
+            <w:proofErr w:type="spellStart"/>
             <w:r>
               <w:rPr>
                 <w:rFonts w:hint="eastAsia"/>
               </w:rPr>
               <w:t>com_date</w:t>
             </w:r>
+            <w:proofErr w:type="spellEnd"/>
           </w:p>
         </w:tc>
         <w:tc>
@@ -8363,12 +8445,14 @@
               <w:pStyle w:val="a7"/>
               <w:ind w:firstLineChars="0" w:firstLine="0"/>
             </w:pPr>
+            <w:proofErr w:type="spellStart"/>
             <w:r>
               <w:rPr>
                 <w:rFonts w:hint="eastAsia"/>
               </w:rPr>
               <w:t>Uid</w:t>
             </w:r>
+            <w:proofErr w:type="spellEnd"/>
           </w:p>
         </w:tc>
         <w:tc>
@@ -8599,12 +8683,14 @@
               </w:rPr>
               <w:t>教材</w:t>
             </w:r>
+            <w:proofErr w:type="spellStart"/>
             <w:r>
               <w:rPr>
                 <w:rFonts w:hint="eastAsia"/>
               </w:rPr>
               <w:t>isbn</w:t>
             </w:r>
+            <w:proofErr w:type="spellEnd"/>
             <w:r>
               <w:rPr>
                 <w:rFonts w:hint="eastAsia"/>
@@ -8776,12 +8862,14 @@
               <w:pStyle w:val="a7"/>
               <w:ind w:firstLineChars="0" w:firstLine="0"/>
             </w:pPr>
+            <w:proofErr w:type="spellStart"/>
             <w:r>
               <w:rPr>
                 <w:rFonts w:hint="eastAsia"/>
               </w:rPr>
               <w:t>Uid</w:t>
             </w:r>
+            <w:proofErr w:type="spellEnd"/>
           </w:p>
         </w:tc>
         <w:tc>
@@ -9012,12 +9100,14 @@
               </w:rPr>
               <w:t>教材</w:t>
             </w:r>
+            <w:proofErr w:type="spellStart"/>
             <w:r>
               <w:rPr>
                 <w:rFonts w:hint="eastAsia"/>
               </w:rPr>
               <w:t>isbn</w:t>
             </w:r>
+            <w:proofErr w:type="spellEnd"/>
             <w:r>
               <w:rPr>
                 <w:rFonts w:hint="eastAsia"/>
@@ -9187,16 +9277,41 @@
         <w:rPr>
           <w:rFonts w:hint="eastAsia"/>
         </w:rPr>
-        <w:t>GET /api/get-douban-book</w:t>
+        <w:t>GET /</w:t>
+      </w:r>
+      <w:proofErr w:type="spellStart"/>
+      <w:r>
+        <w:rPr>
+          <w:rFonts w:hint="eastAsia"/>
+        </w:rPr>
+        <w:t>api</w:t>
+      </w:r>
+      <w:proofErr w:type="spellEnd"/>
+      <w:r>
+        <w:rPr>
+          <w:rFonts w:hint="eastAsia"/>
+        </w:rPr>
+        <w:t>/get-</w:t>
+      </w:r>
+      <w:proofErr w:type="spellStart"/>
+      <w:r>
+        <w:rPr>
+          <w:rFonts w:hint="eastAsia"/>
+        </w:rPr>
+        <w:t>douban</w:t>
+      </w:r>
+      <w:proofErr w:type="spellEnd"/>
+      <w:r>
+        <w:rPr>
+          <w:rFonts w:hint="eastAsia"/>
+        </w:rPr>
+        <w:t>-book</w:t>
       </w:r>
     </w:p>
     <w:p>
       <w:pPr>
         <w:pStyle w:val="a7"/>
         <w:ind w:left="1700" w:firstLineChars="0" w:firstLine="0"/>
-        <w:rPr>
-          <w:rFonts w:hint="eastAsia"/>
-        </w:rPr>
       </w:pPr>
       <w:r>
         <w:rPr>
@@ -9204,12 +9319,14 @@
         </w:rPr>
         <w:t>输入</w:t>
       </w:r>
+      <w:proofErr w:type="spellStart"/>
       <w:r>
         <w:rPr>
           <w:rFonts w:hint="eastAsia"/>
         </w:rPr>
         <w:t>isbn</w:t>
       </w:r>
+      <w:proofErr w:type="spellEnd"/>
       <w:r>
         <w:rPr>
           <w:rFonts w:hint="eastAsia"/>
@@ -9242,7 +9359,21 @@
         <w:rPr>
           <w:rFonts w:hint="eastAsia"/>
         </w:rPr>
-        <w:t>GET /api/get-anna-book</w:t>
+        <w:t>GET /</w:t>
+      </w:r>
+      <w:proofErr w:type="spellStart"/>
+      <w:r>
+        <w:rPr>
+          <w:rFonts w:hint="eastAsia"/>
+        </w:rPr>
+        <w:t>api</w:t>
+      </w:r>
+      <w:proofErr w:type="spellEnd"/>
+      <w:r>
+        <w:rPr>
+          <w:rFonts w:hint="eastAsia"/>
+        </w:rPr>
+        <w:t>/get-anna-book</w:t>
       </w:r>
     </w:p>
     <w:p>
@@ -9258,7 +9389,35 @@
         <w:rPr>
           <w:rFonts w:hint="eastAsia"/>
         </w:rPr>
-        <w:t>GET /api/get-taobao-info</w:t>
+        <w:t>GET /</w:t>
+      </w:r>
+      <w:proofErr w:type="spellStart"/>
+      <w:r>
+        <w:rPr>
+          <w:rFonts w:hint="eastAsia"/>
+        </w:rPr>
+        <w:t>api</w:t>
+      </w:r>
+      <w:proofErr w:type="spellEnd"/>
+      <w:r>
+        <w:rPr>
+          <w:rFonts w:hint="eastAsia"/>
+        </w:rPr>
+        <w:t>/get-</w:t>
+      </w:r>
+      <w:proofErr w:type="spellStart"/>
+      <w:r>
+        <w:rPr>
+          <w:rFonts w:hint="eastAsia"/>
+        </w:rPr>
+        <w:t>taobao</w:t>
+      </w:r>
+      <w:proofErr w:type="spellEnd"/>
+      <w:r>
+        <w:rPr>
+          <w:rFonts w:hint="eastAsia"/>
+        </w:rPr>
+        <w:t>-info</w:t>
       </w:r>
     </w:p>
     <w:p>
@@ -9274,7 +9433,35 @@
         <w:rPr>
           <w:rFonts w:hint="eastAsia"/>
         </w:rPr>
-        <w:t>GET /api/get-dangdang-info</w:t>
+        <w:t>GET /</w:t>
+      </w:r>
+      <w:proofErr w:type="spellStart"/>
+      <w:r>
+        <w:rPr>
+          <w:rFonts w:hint="eastAsia"/>
+        </w:rPr>
+        <w:t>api</w:t>
+      </w:r>
+      <w:proofErr w:type="spellEnd"/>
+      <w:r>
+        <w:rPr>
+          <w:rFonts w:hint="eastAsia"/>
+        </w:rPr>
+        <w:t>/get-</w:t>
+      </w:r>
+      <w:proofErr w:type="spellStart"/>
+      <w:r>
+        <w:rPr>
+          <w:rFonts w:hint="eastAsia"/>
+        </w:rPr>
+        <w:t>dangdang</w:t>
+      </w:r>
+      <w:proofErr w:type="spellEnd"/>
+      <w:r>
+        <w:rPr>
+          <w:rFonts w:hint="eastAsia"/>
+        </w:rPr>
+        <w:t>-info</w:t>
       </w:r>
     </w:p>
     <w:p>
@@ -9290,7 +9477,35 @@
         <w:rPr>
           <w:rFonts w:hint="eastAsia"/>
         </w:rPr>
-        <w:t>GET /api/get-jingdong-info</w:t>
+        <w:t>GET /</w:t>
+      </w:r>
+      <w:proofErr w:type="spellStart"/>
+      <w:r>
+        <w:rPr>
+          <w:rFonts w:hint="eastAsia"/>
+        </w:rPr>
+        <w:t>api</w:t>
+      </w:r>
+      <w:proofErr w:type="spellEnd"/>
+      <w:r>
+        <w:rPr>
+          <w:rFonts w:hint="eastAsia"/>
+        </w:rPr>
+        <w:t>/get-</w:t>
+      </w:r>
+      <w:proofErr w:type="spellStart"/>
+      <w:r>
+        <w:rPr>
+          <w:rFonts w:hint="eastAsia"/>
+        </w:rPr>
+        <w:t>jingdong</w:t>
+      </w:r>
+      <w:proofErr w:type="spellEnd"/>
+      <w:r>
+        <w:rPr>
+          <w:rFonts w:hint="eastAsia"/>
+        </w:rPr>
+        <w:t>-info</w:t>
       </w:r>
     </w:p>
     <w:p>
@@ -9306,7 +9521,35 @@
         <w:rPr>
           <w:rFonts w:hint="eastAsia"/>
         </w:rPr>
-        <w:t>GET /api/get-kong-info</w:t>
+        <w:t>GET /</w:t>
+      </w:r>
+      <w:proofErr w:type="spellStart"/>
+      <w:r>
+        <w:rPr>
+          <w:rFonts w:hint="eastAsia"/>
+        </w:rPr>
+        <w:t>api</w:t>
+      </w:r>
+      <w:proofErr w:type="spellEnd"/>
+      <w:r>
+        <w:rPr>
+          <w:rFonts w:hint="eastAsia"/>
+        </w:rPr>
+        <w:t>/get-</w:t>
+      </w:r>
+      <w:proofErr w:type="spellStart"/>
+      <w:r>
+        <w:rPr>
+          <w:rFonts w:hint="eastAsia"/>
+        </w:rPr>
+        <w:t>kong</w:t>
+      </w:r>
+      <w:proofErr w:type="spellEnd"/>
+      <w:r>
+        <w:rPr>
+          <w:rFonts w:hint="eastAsia"/>
+        </w:rPr>
+        <w:t>-info</w:t>
       </w:r>
     </w:p>
     <w:p/>
@@ -9383,7 +9626,21 @@
         <w:rPr>
           <w:rFonts w:hint="eastAsia"/>
         </w:rPr>
-        <w:t>GET /api/user</w:t>
+        <w:t>GET /</w:t>
+      </w:r>
+      <w:proofErr w:type="spellStart"/>
+      <w:r>
+        <w:rPr>
+          <w:rFonts w:hint="eastAsia"/>
+        </w:rPr>
+        <w:t>api</w:t>
+      </w:r>
+      <w:proofErr w:type="spellEnd"/>
+      <w:r>
+        <w:rPr>
+          <w:rFonts w:hint="eastAsia"/>
+        </w:rPr>
+        <w:t>/user</w:t>
       </w:r>
     </w:p>
     <w:p/>
@@ -9437,7 +9694,21 @@
         <w:rPr>
           <w:rFonts w:hint="eastAsia"/>
         </w:rPr>
-        <w:t>POST /api/user-register</w:t>
+        <w:t>POST /</w:t>
+      </w:r>
+      <w:proofErr w:type="spellStart"/>
+      <w:r>
+        <w:rPr>
+          <w:rFonts w:hint="eastAsia"/>
+        </w:rPr>
+        <w:t>api</w:t>
+      </w:r>
+      <w:proofErr w:type="spellEnd"/>
+      <w:r>
+        <w:rPr>
+          <w:rFonts w:hint="eastAsia"/>
+        </w:rPr>
+        <w:t>/user-register</w:t>
       </w:r>
     </w:p>
     <w:p>
@@ -9495,7 +9766,21 @@
         <w:rPr>
           <w:rFonts w:hint="eastAsia"/>
         </w:rPr>
-        <w:t>POST /api/user-login</w:t>
+        <w:t>POST /</w:t>
+      </w:r>
+      <w:proofErr w:type="spellStart"/>
+      <w:r>
+        <w:rPr>
+          <w:rFonts w:hint="eastAsia"/>
+        </w:rPr>
+        <w:t>api</w:t>
+      </w:r>
+      <w:proofErr w:type="spellEnd"/>
+      <w:r>
+        <w:rPr>
+          <w:rFonts w:hint="eastAsia"/>
+        </w:rPr>
+        <w:t>/user-login</w:t>
       </w:r>
     </w:p>
     <w:p>
@@ -9553,8 +9838,30 @@
         <w:rPr>
           <w:rFonts w:hint="eastAsia"/>
         </w:rPr>
-        <w:t>POST /api/update-user/:userId</w:t>
-      </w:r>
+        <w:t>POST /</w:t>
+      </w:r>
+      <w:proofErr w:type="spellStart"/>
+      <w:r>
+        <w:rPr>
+          <w:rFonts w:hint="eastAsia"/>
+        </w:rPr>
+        <w:t>api</w:t>
+      </w:r>
+      <w:proofErr w:type="spellEnd"/>
+      <w:r>
+        <w:rPr>
+          <w:rFonts w:hint="eastAsia"/>
+        </w:rPr>
+        <w:t>/update-user/:</w:t>
+      </w:r>
+      <w:proofErr w:type="spellStart"/>
+      <w:r>
+        <w:rPr>
+          <w:rFonts w:hint="eastAsia"/>
+        </w:rPr>
+        <w:t>userId</w:t>
+      </w:r>
+      <w:proofErr w:type="spellEnd"/>
     </w:p>
     <w:p>
       <w:pPr>
@@ -9624,8 +9931,30 @@
         <w:rPr>
           <w:rFonts w:hint="eastAsia"/>
         </w:rPr>
-        <w:t>GET /api/user/:userId</w:t>
-      </w:r>
+        <w:t>GET /</w:t>
+      </w:r>
+      <w:proofErr w:type="spellStart"/>
+      <w:r>
+        <w:rPr>
+          <w:rFonts w:hint="eastAsia"/>
+        </w:rPr>
+        <w:t>api</w:t>
+      </w:r>
+      <w:proofErr w:type="spellEnd"/>
+      <w:r>
+        <w:rPr>
+          <w:rFonts w:hint="eastAsia"/>
+        </w:rPr>
+        <w:t>/user/:</w:t>
+      </w:r>
+      <w:proofErr w:type="spellStart"/>
+      <w:r>
+        <w:rPr>
+          <w:rFonts w:hint="eastAsia"/>
+        </w:rPr>
+        <w:t>userId</w:t>
+      </w:r>
+      <w:proofErr w:type="spellEnd"/>
     </w:p>
     <w:p>
       <w:pPr>
@@ -9673,7 +10002,21 @@
         <w:rPr>
           <w:rFonts w:hint="eastAsia"/>
         </w:rPr>
-        <w:t>GET /api/book</w:t>
+        <w:t>GET /</w:t>
+      </w:r>
+      <w:proofErr w:type="spellStart"/>
+      <w:r>
+        <w:rPr>
+          <w:rFonts w:hint="eastAsia"/>
+        </w:rPr>
+        <w:t>api</w:t>
+      </w:r>
+      <w:proofErr w:type="spellEnd"/>
+      <w:r>
+        <w:rPr>
+          <w:rFonts w:hint="eastAsia"/>
+        </w:rPr>
+        <w:t>/book</w:t>
       </w:r>
     </w:p>
     <w:p/>
@@ -9751,8 +10094,30 @@
         <w:rPr>
           <w:rFonts w:hint="eastAsia"/>
         </w:rPr>
-        <w:t>GET /api/get-book?isbn</w:t>
-      </w:r>
+        <w:t>GET /</w:t>
+      </w:r>
+      <w:proofErr w:type="spellStart"/>
+      <w:r>
+        <w:rPr>
+          <w:rFonts w:hint="eastAsia"/>
+        </w:rPr>
+        <w:t>api</w:t>
+      </w:r>
+      <w:proofErr w:type="spellEnd"/>
+      <w:r>
+        <w:rPr>
+          <w:rFonts w:hint="eastAsia"/>
+        </w:rPr>
+        <w:t>/</w:t>
+      </w:r>
+      <w:proofErr w:type="spellStart"/>
+      <w:r>
+        <w:rPr>
+          <w:rFonts w:hint="eastAsia"/>
+        </w:rPr>
+        <w:t>get-book?isbn</w:t>
+      </w:r>
+      <w:proofErr w:type="spellEnd"/>
     </w:p>
     <w:p/>
     <w:p>
@@ -9844,7 +10209,21 @@
         <w:rPr>
           <w:rFonts w:hint="eastAsia"/>
         </w:rPr>
-        <w:t>POST /api/create-book</w:t>
+        <w:t>POST /</w:t>
+      </w:r>
+      <w:proofErr w:type="spellStart"/>
+      <w:r>
+        <w:rPr>
+          <w:rFonts w:hint="eastAsia"/>
+        </w:rPr>
+        <w:t>api</w:t>
+      </w:r>
+      <w:proofErr w:type="spellEnd"/>
+      <w:r>
+        <w:rPr>
+          <w:rFonts w:hint="eastAsia"/>
+        </w:rPr>
+        <w:t>/create-book</w:t>
       </w:r>
     </w:p>
     <w:p>
@@ -9983,7 +10362,29 @@
           <w:sz w:val="18"/>
           <w:szCs w:val="18"/>
         </w:rPr>
-        <w:t>"isbn"</w:t>
+        <w:t>"</w:t>
+      </w:r>
+      <w:proofErr w:type="spellStart"/>
+      <w:r>
+        <w:rPr>
+          <w:rFonts w:ascii="Courier New" w:hAnsi="Courier New" w:cs="Courier New"/>
+          <w:color w:val="9CDCFE"/>
+          <w:kern w:val="0"/>
+          <w:sz w:val="18"/>
+          <w:szCs w:val="18"/>
+        </w:rPr>
+        <w:t>isbn</w:t>
+      </w:r>
+      <w:proofErr w:type="spellEnd"/>
+      <w:r>
+        <w:rPr>
+          <w:rFonts w:ascii="Courier New" w:hAnsi="Courier New" w:cs="Courier New"/>
+          <w:color w:val="9CDCFE"/>
+          <w:kern w:val="0"/>
+          <w:sz w:val="18"/>
+          <w:szCs w:val="18"/>
+        </w:rPr>
+        <w:t>"</w:t>
       </w:r>
       <w:r>
         <w:rPr>
@@ -10008,12 +10409,94 @@
       <w:r>
         <w:rPr>
           <w:rFonts w:ascii="Courier New" w:hAnsi="Courier New" w:cs="Courier New"/>
+          <w:color w:val="F8F8F2"/>
+          <w:kern w:val="0"/>
+          <w:sz w:val="18"/>
+          <w:szCs w:val="18"/>
+        </w:rPr>
+        <w:t>“</w:t>
+      </w:r>
+      <w:proofErr w:type="spellStart"/>
+      <w:r>
+        <w:rPr>
+          <w:rFonts w:ascii="Courier New" w:hAnsi="Courier New" w:cs="Courier New" w:hint="eastAsia"/>
           <w:color w:val="CE9178"/>
           <w:kern w:val="0"/>
           <w:sz w:val="18"/>
           <w:szCs w:val="18"/>
         </w:rPr>
-        <w:t>"9787101162097"</w:t>
+        <w:t>isbn</w:t>
+      </w:r>
+      <w:proofErr w:type="spellEnd"/>
+      <w:r>
+        <w:rPr>
+          <w:rFonts w:ascii="Courier New" w:hAnsi="Courier New" w:cs="Courier New" w:hint="eastAsia"/>
+          <w:color w:val="CE9178"/>
+          <w:kern w:val="0"/>
+          <w:sz w:val="18"/>
+          <w:szCs w:val="18"/>
+        </w:rPr>
+        <w:t>号</w:t>
+      </w:r>
+      <w:r>
+        <w:rPr>
+          <w:rFonts w:ascii="Courier New" w:hAnsi="Courier New" w:cs="Courier New"/>
+          <w:color w:val="CE9178"/>
+          <w:kern w:val="0"/>
+          <w:sz w:val="18"/>
+          <w:szCs w:val="18"/>
+        </w:rPr>
+        <w:t>”</w:t>
+      </w:r>
+      <w:r>
+        <w:rPr>
+          <w:rFonts w:ascii="Courier New" w:hAnsi="Courier New" w:cs="Courier New" w:hint="eastAsia"/>
+          <w:color w:val="CE9178"/>
+          <w:kern w:val="0"/>
+          <w:sz w:val="18"/>
+          <w:szCs w:val="18"/>
+        </w:rPr>
+        <w:t>，</w:t>
+      </w:r>
+      <w:r>
+        <w:rPr>
+          <w:rFonts w:ascii="Courier New" w:hAnsi="Courier New" w:cs="Courier New" w:hint="eastAsia"/>
+          <w:color w:val="CE9178"/>
+          <w:kern w:val="0"/>
+          <w:sz w:val="18"/>
+          <w:szCs w:val="18"/>
+        </w:rPr>
+        <w:t>str,</w:t>
+      </w:r>
+      <w:r>
+        <w:rPr>
+          <w:rFonts w:ascii="Courier New" w:hAnsi="Courier New" w:cs="Courier New" w:hint="eastAsia"/>
+          <w:color w:val="CE9178"/>
+          <w:kern w:val="0"/>
+          <w:sz w:val="18"/>
+          <w:szCs w:val="18"/>
+        </w:rPr>
+        <w:t>长度：</w:t>
+      </w:r>
+      <w:r>
+        <w:rPr>
+          <w:rFonts w:ascii="Courier New" w:hAnsi="Courier New" w:cs="Courier New" w:hint="eastAsia"/>
+          <w:color w:val="CE9178"/>
+          <w:kern w:val="0"/>
+          <w:sz w:val="18"/>
+          <w:szCs w:val="18"/>
+        </w:rPr>
+        <w:t>13</w:t>
+      </w:r>
+      <w:r>
+        <w:rPr>
+          <w:rFonts w:ascii="Courier New" w:hAnsi="Courier New" w:cs="Courier New" w:hint="eastAsia"/>
+          <w:color w:val="CE9178"/>
+          <w:kern w:val="0"/>
+          <w:sz w:val="18"/>
+          <w:szCs w:val="18"/>
+        </w:rPr>
+        <w:t>，</w:t>
       </w:r>
       <w:r>
         <w:rPr>
@@ -10093,23 +10576,63 @@
       </w:r>
       <w:r>
         <w:rPr>
+          <w:rFonts w:ascii="Courier New" w:hAnsi="Courier New" w:cs="Courier New" w:hint="eastAsia"/>
+          <w:color w:val="CE9178"/>
+          <w:kern w:val="0"/>
+          <w:sz w:val="18"/>
+          <w:szCs w:val="18"/>
+        </w:rPr>
+        <w:t>书名</w:t>
+      </w:r>
+      <w:r>
+        <w:rPr>
           <w:rFonts w:ascii="Courier New" w:hAnsi="Courier New" w:cs="Courier New"/>
           <w:color w:val="CE9178"/>
           <w:kern w:val="0"/>
           <w:sz w:val="18"/>
           <w:szCs w:val="18"/>
         </w:rPr>
-        <w:t>儒教中国及其现代命运</w:t>
-      </w:r>
-      <w:r>
-        <w:rPr>
-          <w:rFonts w:ascii="Courier New" w:hAnsi="Courier New" w:cs="Courier New"/>
+        <w:t>"</w:t>
+      </w:r>
+      <w:r>
+        <w:rPr>
+          <w:rFonts w:ascii="Courier New" w:hAnsi="Courier New" w:cs="Courier New" w:hint="eastAsia"/>
           <w:color w:val="CE9178"/>
           <w:kern w:val="0"/>
           <w:sz w:val="18"/>
           <w:szCs w:val="18"/>
         </w:rPr>
-        <w:t>"</w:t>
+        <w:t>，</w:t>
+      </w:r>
+      <w:r>
+        <w:rPr>
+          <w:rFonts w:ascii="Courier New" w:hAnsi="Courier New" w:cs="Courier New" w:hint="eastAsia"/>
+          <w:color w:val="CE9178"/>
+          <w:kern w:val="0"/>
+          <w:sz w:val="18"/>
+          <w:szCs w:val="18"/>
+        </w:rPr>
+        <w:t>str,</w:t>
+      </w:r>
+      <w:r>
+        <w:rPr>
+          <w:rFonts w:ascii="Courier New" w:hAnsi="Courier New" w:cs="Courier New" w:hint="eastAsia"/>
+          <w:color w:val="CE9178"/>
+          <w:kern w:val="0"/>
+          <w:sz w:val="18"/>
+          <w:szCs w:val="18"/>
+        </w:rPr>
+        <w:t>长度范围：</w:t>
+      </w:r>
+      <w:r>
+        <w:rPr>
+          <w:rFonts w:ascii="Courier New" w:hAnsi="Courier New" w:cs="Courier New" w:hint="eastAsia"/>
+          <w:color w:val="CE9178"/>
+          <w:kern w:val="0"/>
+          <w:sz w:val="18"/>
+          <w:szCs w:val="18"/>
+        </w:rPr>
+        <w:t>1-50</w:t>
       </w:r>
       <w:r>
         <w:rPr>
@@ -10195,7 +10718,17 @@
           <w:sz w:val="18"/>
           <w:szCs w:val="18"/>
         </w:rPr>
-        <w:t>"[</w:t>
+        <w:t>"</w:t>
+      </w:r>
+      <w:r>
+        <w:rPr>
+          <w:rFonts w:ascii="Courier New" w:hAnsi="Courier New" w:cs="Courier New" w:hint="eastAsia"/>
+          <w:color w:val="CE9178"/>
+          <w:kern w:val="0"/>
+          <w:sz w:val="18"/>
+          <w:szCs w:val="18"/>
+        </w:rPr>
+        <w:t>作者</w:t>
       </w:r>
       <w:r>
         <w:rPr>
@@ -10205,36 +10738,6 @@
           <w:sz w:val="18"/>
           <w:szCs w:val="18"/>
         </w:rPr>
-        <w:t>美</w:t>
-      </w:r>
-      <w:r>
-        <w:rPr>
-          <w:rFonts w:ascii="Courier New" w:hAnsi="Courier New" w:cs="Courier New"/>
-          <w:color w:val="CE9178"/>
-          <w:kern w:val="0"/>
-          <w:sz w:val="18"/>
-          <w:szCs w:val="18"/>
-        </w:rPr>
-        <w:t xml:space="preserve">] </w:t>
-      </w:r>
-      <w:r>
-        <w:rPr>
-          <w:rFonts w:ascii="Courier New" w:hAnsi="Courier New" w:cs="Courier New"/>
-          <w:color w:val="CE9178"/>
-          <w:kern w:val="0"/>
-          <w:sz w:val="18"/>
-          <w:szCs w:val="18"/>
-        </w:rPr>
-        <w:t>列文森</w:t>
-      </w:r>
-      <w:r>
-        <w:rPr>
-          <w:rFonts w:ascii="Courier New" w:hAnsi="Courier New" w:cs="Courier New"/>
-          <w:color w:val="CE9178"/>
-          <w:kern w:val="0"/>
-          <w:sz w:val="18"/>
-          <w:szCs w:val="18"/>
-        </w:rPr>
         <w:t>"</w:t>
       </w:r>
       <w:r>
@@ -10245,7 +10748,37 @@
           <w:sz w:val="18"/>
           <w:szCs w:val="18"/>
         </w:rPr>
-        <w:t>],</w:t>
+        <w:t>]</w:t>
+      </w:r>
+      <w:r>
+        <w:rPr>
+          <w:rFonts w:ascii="Courier New" w:hAnsi="Courier New" w:cs="Courier New" w:hint="eastAsia"/>
+          <w:color w:val="DCDCDC"/>
+          <w:kern w:val="0"/>
+          <w:sz w:val="18"/>
+          <w:szCs w:val="18"/>
+        </w:rPr>
+        <w:t>，</w:t>
+      </w:r>
+      <w:r>
+        <w:rPr>
+          <w:rFonts w:ascii="Courier New" w:hAnsi="Courier New" w:cs="Courier New" w:hint="eastAsia"/>
+          <w:color w:val="DCDCDC"/>
+          <w:kern w:val="0"/>
+          <w:sz w:val="18"/>
+          <w:szCs w:val="18"/>
+        </w:rPr>
+        <w:t>JSON</w:t>
+      </w:r>
+      <w:r>
+        <w:rPr>
+          <w:rFonts w:ascii="Courier New" w:hAnsi="Courier New" w:cs="Courier New"/>
+          <w:color w:val="DCDCDC"/>
+          <w:kern w:val="0"/>
+          <w:sz w:val="18"/>
+          <w:szCs w:val="18"/>
+        </w:rPr>
+        <w:t>,</w:t>
       </w:r>
     </w:p>
     <w:p>
@@ -10256,13 +10789,43 @@
         <w:ind w:leftChars="500" w:left="1050"/>
         <w:jc w:val="left"/>
         <w:rPr>
+          <w:rFonts w:ascii="Courier New" w:hAnsi="Courier New" w:cs="Courier New" w:hint="eastAsia"/>
+          <w:color w:val="F8F8F2"/>
+          <w:kern w:val="0"/>
+          <w:sz w:val="18"/>
+          <w:szCs w:val="18"/>
+        </w:rPr>
+      </w:pPr>
+      <w:r>
+        <w:rPr>
           <w:rFonts w:ascii="Courier New" w:hAnsi="Courier New" w:cs="Courier New"/>
           <w:color w:val="F8F8F2"/>
           <w:kern w:val="0"/>
           <w:sz w:val="18"/>
           <w:szCs w:val="18"/>
         </w:rPr>
-      </w:pPr>
+        <w:t xml:space="preserve">        </w:t>
+      </w:r>
+      <w:r>
+        <w:rPr>
+          <w:rFonts w:ascii="Courier New" w:hAnsi="Courier New" w:cs="Courier New"/>
+          <w:color w:val="9CDCFE"/>
+          <w:kern w:val="0"/>
+          <w:sz w:val="18"/>
+          <w:szCs w:val="18"/>
+        </w:rPr>
+        <w:t>"publisher"</w:t>
+      </w:r>
+      <w:r>
+        <w:rPr>
+          <w:rFonts w:ascii="Courier New" w:hAnsi="Courier New" w:cs="Courier New"/>
+          <w:color w:val="DCDCDC"/>
+          <w:kern w:val="0"/>
+          <w:sz w:val="18"/>
+          <w:szCs w:val="18"/>
+        </w:rPr>
+        <w:t>:</w:t>
+      </w:r>
       <w:r>
         <w:rPr>
           <w:rFonts w:ascii="Courier New" w:hAnsi="Courier New" w:cs="Courier New"/>
@@ -10271,17 +10834,77 @@
           <w:sz w:val="18"/>
           <w:szCs w:val="18"/>
         </w:rPr>
-        <w:t xml:space="preserve">        </w:t>
+        <w:t xml:space="preserve"> </w:t>
       </w:r>
       <w:r>
         <w:rPr>
           <w:rFonts w:ascii="Courier New" w:hAnsi="Courier New" w:cs="Courier New"/>
-          <w:color w:val="9CDCFE"/>
-          <w:kern w:val="0"/>
-          <w:sz w:val="18"/>
-          <w:szCs w:val="18"/>
-        </w:rPr>
-        <w:t>"publisher"</w:t>
+          <w:color w:val="CE9178"/>
+          <w:kern w:val="0"/>
+          <w:sz w:val="18"/>
+          <w:szCs w:val="18"/>
+        </w:rPr>
+        <w:t>"</w:t>
+      </w:r>
+      <w:r>
+        <w:rPr>
+          <w:rFonts w:ascii="Courier New" w:hAnsi="Courier New" w:cs="Courier New" w:hint="eastAsia"/>
+          <w:color w:val="CE9178"/>
+          <w:kern w:val="0"/>
+          <w:sz w:val="18"/>
+          <w:szCs w:val="18"/>
+        </w:rPr>
+        <w:t>出版社</w:t>
+      </w:r>
+      <w:r>
+        <w:rPr>
+          <w:rFonts w:ascii="Courier New" w:hAnsi="Courier New" w:cs="Courier New"/>
+          <w:color w:val="CE9178"/>
+          <w:kern w:val="0"/>
+          <w:sz w:val="18"/>
+          <w:szCs w:val="18"/>
+        </w:rPr>
+        <w:t>"</w:t>
+      </w:r>
+      <w:r>
+        <w:rPr>
+          <w:rFonts w:ascii="Courier New" w:hAnsi="Courier New" w:cs="Courier New" w:hint="eastAsia"/>
+          <w:color w:val="CE9178"/>
+          <w:kern w:val="0"/>
+          <w:sz w:val="18"/>
+          <w:szCs w:val="18"/>
+        </w:rPr>
+        <w:t>，</w:t>
+      </w:r>
+      <w:r>
+        <w:rPr>
+          <w:rFonts w:ascii="Courier New" w:hAnsi="Courier New" w:cs="Courier New" w:hint="eastAsia"/>
+          <w:color w:val="CE9178"/>
+          <w:kern w:val="0"/>
+          <w:sz w:val="18"/>
+          <w:szCs w:val="18"/>
+        </w:rPr>
+        <w:t>str,</w:t>
+      </w:r>
+      <w:r>
+        <w:rPr>
+          <w:rFonts w:ascii="Courier New" w:hAnsi="Courier New" w:cs="Courier New" w:hint="eastAsia"/>
+          <w:color w:val="CE9178"/>
+          <w:kern w:val="0"/>
+          <w:sz w:val="18"/>
+          <w:szCs w:val="18"/>
+        </w:rPr>
+        <w:t>长度范围：</w:t>
+      </w:r>
+      <w:r>
+        <w:rPr>
+          <w:rFonts w:ascii="Courier New" w:hAnsi="Courier New" w:cs="Courier New" w:hint="eastAsia"/>
+          <w:color w:val="CE9178"/>
+          <w:kern w:val="0"/>
+          <w:sz w:val="18"/>
+          <w:szCs w:val="18"/>
+        </w:rPr>
+        <w:t>0-50</w:t>
       </w:r>
       <w:r>
         <w:rPr>
@@ -10291,57 +10914,17 @@
           <w:sz w:val="18"/>
           <w:szCs w:val="18"/>
         </w:rPr>
-        <w:t>:</w:t>
-      </w:r>
-      <w:r>
-        <w:rPr>
-          <w:rFonts w:ascii="Courier New" w:hAnsi="Courier New" w:cs="Courier New"/>
-          <w:color w:val="F8F8F2"/>
-          <w:kern w:val="0"/>
-          <w:sz w:val="18"/>
-          <w:szCs w:val="18"/>
-        </w:rPr>
-        <w:t xml:space="preserve"> </w:t>
-      </w:r>
-      <w:r>
-        <w:rPr>
-          <w:rFonts w:ascii="Courier New" w:hAnsi="Courier New" w:cs="Courier New"/>
-          <w:color w:val="CE9178"/>
-          <w:kern w:val="0"/>
-          <w:sz w:val="18"/>
-          <w:szCs w:val="18"/>
-        </w:rPr>
-        <w:t>"</w:t>
-      </w:r>
-      <w:r>
-        <w:rPr>
-          <w:rFonts w:ascii="Courier New" w:hAnsi="Courier New" w:cs="Courier New"/>
-          <w:color w:val="CE9178"/>
-          <w:kern w:val="0"/>
-          <w:sz w:val="18"/>
-          <w:szCs w:val="18"/>
-        </w:rPr>
-        <w:t>中华书局</w:t>
-      </w:r>
-      <w:r>
-        <w:rPr>
-          <w:rFonts w:ascii="Courier New" w:hAnsi="Courier New" w:cs="Courier New"/>
-          <w:color w:val="CE9178"/>
-          <w:kern w:val="0"/>
-          <w:sz w:val="18"/>
-          <w:szCs w:val="18"/>
-        </w:rPr>
-        <w:t>"</w:t>
-      </w:r>
-      <w:r>
-        <w:rPr>
-          <w:rFonts w:ascii="Courier New" w:hAnsi="Courier New" w:cs="Courier New"/>
+        <w:t>,</w:t>
+      </w:r>
+      <w:r>
+        <w:rPr>
+          <w:rFonts w:ascii="Courier New" w:hAnsi="Courier New" w:cs="Courier New" w:hint="eastAsia"/>
           <w:color w:val="DCDCDC"/>
           <w:kern w:val="0"/>
           <w:sz w:val="18"/>
           <w:szCs w:val="18"/>
         </w:rPr>
-        <w:t>,</w:t>
+        <w:t xml:space="preserve">     </w:t>
       </w:r>
     </w:p>
     <w:p>
@@ -10377,7 +10960,29 @@
           <w:sz w:val="18"/>
           <w:szCs w:val="18"/>
         </w:rPr>
-        <w:t>"pubdate"</w:t>
+        <w:t>"</w:t>
+      </w:r>
+      <w:proofErr w:type="spellStart"/>
+      <w:r>
+        <w:rPr>
+          <w:rFonts w:ascii="Courier New" w:hAnsi="Courier New" w:cs="Courier New"/>
+          <w:color w:val="9CDCFE"/>
+          <w:kern w:val="0"/>
+          <w:sz w:val="18"/>
+          <w:szCs w:val="18"/>
+        </w:rPr>
+        <w:t>pubdate</w:t>
+      </w:r>
+      <w:proofErr w:type="spellEnd"/>
+      <w:r>
+        <w:rPr>
+          <w:rFonts w:ascii="Courier New" w:hAnsi="Courier New" w:cs="Courier New"/>
+          <w:color w:val="9CDCFE"/>
+          <w:kern w:val="0"/>
+          <w:sz w:val="18"/>
+          <w:szCs w:val="18"/>
+        </w:rPr>
+        <w:t>"</w:t>
       </w:r>
       <w:r>
         <w:rPr>
@@ -10407,7 +11012,137 @@
           <w:sz w:val="18"/>
           <w:szCs w:val="18"/>
         </w:rPr>
-        <w:t>"2024-6"</w:t>
+        <w:t>"</w:t>
+      </w:r>
+      <w:r>
+        <w:rPr>
+          <w:rFonts w:ascii="Courier New" w:hAnsi="Courier New" w:cs="Courier New" w:hint="eastAsia"/>
+          <w:color w:val="CE9178"/>
+          <w:kern w:val="0"/>
+          <w:sz w:val="18"/>
+          <w:szCs w:val="18"/>
+        </w:rPr>
+        <w:t>出版日期</w:t>
+      </w:r>
+      <w:r>
+        <w:rPr>
+          <w:rFonts w:ascii="Courier New" w:hAnsi="Courier New" w:cs="Courier New"/>
+          <w:color w:val="CE9178"/>
+          <w:kern w:val="0"/>
+          <w:sz w:val="18"/>
+          <w:szCs w:val="18"/>
+        </w:rPr>
+        <w:t>"</w:t>
+      </w:r>
+      <w:r>
+        <w:rPr>
+          <w:rFonts w:ascii="Courier New" w:hAnsi="Courier New" w:cs="Courier New" w:hint="eastAsia"/>
+          <w:color w:val="CE9178"/>
+          <w:kern w:val="0"/>
+          <w:sz w:val="18"/>
+          <w:szCs w:val="18"/>
+        </w:rPr>
+        <w:t>，</w:t>
+      </w:r>
+      <w:r>
+        <w:rPr>
+          <w:rFonts w:ascii="Courier New" w:hAnsi="Courier New" w:cs="Courier New" w:hint="eastAsia"/>
+          <w:color w:val="CE9178"/>
+          <w:kern w:val="0"/>
+          <w:sz w:val="18"/>
+          <w:szCs w:val="18"/>
+        </w:rPr>
+        <w:t>str</w:t>
+      </w:r>
+      <w:r>
+        <w:rPr>
+          <w:rFonts w:ascii="Courier New" w:hAnsi="Courier New" w:cs="Courier New" w:hint="eastAsia"/>
+          <w:color w:val="CE9178"/>
+          <w:kern w:val="0"/>
+          <w:sz w:val="18"/>
+          <w:szCs w:val="18"/>
+        </w:rPr>
+        <w:t>，长度范围：</w:t>
+      </w:r>
+      <w:r>
+        <w:rPr>
+          <w:rFonts w:ascii="Courier New" w:hAnsi="Courier New" w:cs="Courier New" w:hint="eastAsia"/>
+          <w:color w:val="CE9178"/>
+          <w:kern w:val="0"/>
+          <w:sz w:val="18"/>
+          <w:szCs w:val="18"/>
+        </w:rPr>
+        <w:t>7-10</w:t>
+      </w:r>
+      <w:r>
+        <w:rPr>
+          <w:rFonts w:ascii="Courier New" w:hAnsi="Courier New" w:cs="Courier New" w:hint="eastAsia"/>
+          <w:color w:val="CE9178"/>
+          <w:kern w:val="0"/>
+          <w:sz w:val="18"/>
+          <w:szCs w:val="18"/>
+        </w:rPr>
+        <w:t>，格式：允许</w:t>
+      </w:r>
+      <w:r>
+        <w:rPr>
+          <w:rFonts w:ascii="Courier New" w:hAnsi="Courier New" w:cs="Courier New"/>
+          <w:color w:val="CE9178"/>
+          <w:kern w:val="0"/>
+          <w:sz w:val="18"/>
+          <w:szCs w:val="18"/>
+        </w:rPr>
+        <w:t>”</w:t>
+      </w:r>
+      <w:r>
+        <w:rPr>
+          <w:rFonts w:ascii="Courier New" w:hAnsi="Courier New" w:cs="Courier New" w:hint="eastAsia"/>
+          <w:color w:val="CE9178"/>
+          <w:kern w:val="0"/>
+          <w:sz w:val="18"/>
+          <w:szCs w:val="18"/>
+        </w:rPr>
+        <w:t>2012-12</w:t>
+      </w:r>
+      <w:r>
+        <w:rPr>
+          <w:rFonts w:ascii="Courier New" w:hAnsi="Courier New" w:cs="Courier New"/>
+          <w:color w:val="CE9178"/>
+          <w:kern w:val="0"/>
+          <w:sz w:val="18"/>
+          <w:szCs w:val="18"/>
+        </w:rPr>
+        <w:t>”</w:t>
+      </w:r>
+      <w:r>
+        <w:rPr>
+          <w:rFonts w:ascii="Courier New" w:hAnsi="Courier New" w:cs="Courier New" w:hint="eastAsia"/>
+          <w:color w:val="CE9178"/>
+          <w:kern w:val="0"/>
+          <w:sz w:val="18"/>
+          <w:szCs w:val="18"/>
+        </w:rPr>
+        <w:t>和“</w:t>
+      </w:r>
+      <w:r>
+        <w:rPr>
+          <w:rFonts w:ascii="Courier New" w:hAnsi="Courier New" w:cs="Courier New" w:hint="eastAsia"/>
+          <w:color w:val="CE9178"/>
+          <w:kern w:val="0"/>
+          <w:sz w:val="18"/>
+          <w:szCs w:val="18"/>
+        </w:rPr>
+        <w:t>2012-12-12</w:t>
+      </w:r>
+      <w:r>
+        <w:rPr>
+          <w:rFonts w:ascii="Courier New" w:hAnsi="Courier New" w:cs="Courier New" w:hint="eastAsia"/>
+          <w:color w:val="CE9178"/>
+          <w:kern w:val="0"/>
+          <w:sz w:val="18"/>
+          <w:szCs w:val="18"/>
+        </w:rPr>
+        <w:t>”两种格式</w:t>
       </w:r>
       <w:r>
         <w:rPr>
@@ -10483,7 +11218,89 @@
           <w:sz w:val="18"/>
           <w:szCs w:val="18"/>
         </w:rPr>
-        <w:t>"https://img1.doubanio.com/view/subject/s/public/s34894009.jpg"</w:t>
+        <w:t>"</w:t>
+      </w:r>
+      <w:r>
+        <w:rPr>
+          <w:rFonts w:ascii="Courier New" w:hAnsi="Courier New" w:cs="Courier New" w:hint="eastAsia"/>
+          <w:color w:val="CE9178"/>
+          <w:kern w:val="0"/>
+          <w:sz w:val="18"/>
+          <w:szCs w:val="18"/>
+        </w:rPr>
+        <w:t>封面</w:t>
+      </w:r>
+      <w:proofErr w:type="spellStart"/>
+      <w:r>
+        <w:rPr>
+          <w:rFonts w:ascii="Courier New" w:hAnsi="Courier New" w:cs="Courier New" w:hint="eastAsia"/>
+          <w:color w:val="CE9178"/>
+          <w:kern w:val="0"/>
+          <w:sz w:val="18"/>
+          <w:szCs w:val="18"/>
+        </w:rPr>
+        <w:t>url</w:t>
+      </w:r>
+      <w:proofErr w:type="spellEnd"/>
+      <w:r>
+        <w:rPr>
+          <w:rFonts w:ascii="Courier New" w:hAnsi="Courier New" w:cs="Courier New"/>
+          <w:color w:val="CE9178"/>
+          <w:kern w:val="0"/>
+          <w:sz w:val="18"/>
+          <w:szCs w:val="18"/>
+        </w:rPr>
+        <w:t>"</w:t>
+      </w:r>
+      <w:r>
+        <w:rPr>
+          <w:rFonts w:ascii="Courier New" w:hAnsi="Courier New" w:cs="Courier New" w:hint="eastAsia"/>
+          <w:color w:val="CE9178"/>
+          <w:kern w:val="0"/>
+          <w:sz w:val="18"/>
+          <w:szCs w:val="18"/>
+        </w:rPr>
+        <w:t>，</w:t>
+      </w:r>
+      <w:r>
+        <w:rPr>
+          <w:rFonts w:ascii="Courier New" w:hAnsi="Courier New" w:cs="Courier New" w:hint="eastAsia"/>
+          <w:color w:val="CE9178"/>
+          <w:kern w:val="0"/>
+          <w:sz w:val="18"/>
+          <w:szCs w:val="18"/>
+        </w:rPr>
+        <w:t>str,</w:t>
+      </w:r>
+      <w:r>
+        <w:rPr>
+          <w:rFonts w:ascii="Courier New" w:hAnsi="Courier New" w:cs="Courier New" w:hint="eastAsia"/>
+          <w:color w:val="CE9178"/>
+          <w:kern w:val="0"/>
+          <w:sz w:val="18"/>
+          <w:szCs w:val="18"/>
+        </w:rPr>
+        <w:t>长度范围“</w:t>
+      </w:r>
+      <w:r>
+        <w:rPr>
+          <w:rFonts w:ascii="Courier New" w:hAnsi="Courier New" w:cs="Courier New" w:hint="eastAsia"/>
+          <w:color w:val="CE9178"/>
+          <w:kern w:val="0"/>
+          <w:sz w:val="18"/>
+          <w:szCs w:val="18"/>
+        </w:rPr>
+        <w:t>1-100</w:t>
+      </w:r>
+      <w:r>
+        <w:rPr>
+          <w:rFonts w:ascii="Courier New" w:hAnsi="Courier New" w:cs="Courier New" w:hint="eastAsia"/>
+          <w:color w:val="CE9178"/>
+          <w:kern w:val="0"/>
+          <w:sz w:val="18"/>
+          <w:szCs w:val="18"/>
+        </w:rPr>
+        <w:t>”</w:t>
       </w:r>
       <w:r>
         <w:rPr>
@@ -10504,13 +11321,65 @@
         <w:ind w:leftChars="500" w:left="1050"/>
         <w:jc w:val="left"/>
         <w:rPr>
+          <w:rFonts w:ascii="Courier New" w:hAnsi="Courier New" w:cs="Courier New" w:hint="eastAsia"/>
+          <w:color w:val="F8F8F2"/>
+          <w:kern w:val="0"/>
+          <w:sz w:val="18"/>
+          <w:szCs w:val="18"/>
+        </w:rPr>
+      </w:pPr>
+      <w:r>
+        <w:rPr>
           <w:rFonts w:ascii="Courier New" w:hAnsi="Courier New" w:cs="Courier New"/>
           <w:color w:val="F8F8F2"/>
           <w:kern w:val="0"/>
           <w:sz w:val="18"/>
           <w:szCs w:val="18"/>
         </w:rPr>
-      </w:pPr>
+        <w:t xml:space="preserve">        </w:t>
+      </w:r>
+      <w:r>
+        <w:rPr>
+          <w:rFonts w:ascii="Courier New" w:hAnsi="Courier New" w:cs="Courier New"/>
+          <w:color w:val="9CDCFE"/>
+          <w:kern w:val="0"/>
+          <w:sz w:val="18"/>
+          <w:szCs w:val="18"/>
+        </w:rPr>
+        <w:t>"</w:t>
+      </w:r>
+      <w:proofErr w:type="spellStart"/>
+      <w:r>
+        <w:rPr>
+          <w:rFonts w:ascii="Courier New" w:hAnsi="Courier New" w:cs="Courier New"/>
+          <w:color w:val="9CDCFE"/>
+          <w:kern w:val="0"/>
+          <w:sz w:val="18"/>
+          <w:szCs w:val="18"/>
+        </w:rPr>
+        <w:t>douban_url</w:t>
+      </w:r>
+      <w:proofErr w:type="spellEnd"/>
+      <w:r>
+        <w:rPr>
+          <w:rFonts w:ascii="Courier New" w:hAnsi="Courier New" w:cs="Courier New"/>
+          <w:color w:val="9CDCFE"/>
+          <w:kern w:val="0"/>
+          <w:sz w:val="18"/>
+          <w:szCs w:val="18"/>
+        </w:rPr>
+        <w:t>"</w:t>
+      </w:r>
+      <w:r>
+        <w:rPr>
+          <w:rFonts w:ascii="Courier New" w:hAnsi="Courier New" w:cs="Courier New"/>
+          <w:color w:val="DCDCDC"/>
+          <w:kern w:val="0"/>
+          <w:sz w:val="18"/>
+          <w:szCs w:val="18"/>
+        </w:rPr>
+        <w:t>:</w:t>
+      </w:r>
       <w:r>
         <w:rPr>
           <w:rFonts w:ascii="Courier New" w:hAnsi="Courier New" w:cs="Courier New"/>
@@ -10519,36 +11388,6 @@
           <w:sz w:val="18"/>
           <w:szCs w:val="18"/>
         </w:rPr>
-        <w:t xml:space="preserve">        </w:t>
-      </w:r>
-      <w:r>
-        <w:rPr>
-          <w:rFonts w:ascii="Courier New" w:hAnsi="Courier New" w:cs="Courier New"/>
-          <w:color w:val="9CDCFE"/>
-          <w:kern w:val="0"/>
-          <w:sz w:val="18"/>
-          <w:szCs w:val="18"/>
-        </w:rPr>
-        <w:t>"douban_url"</w:t>
-      </w:r>
-      <w:r>
-        <w:rPr>
-          <w:rFonts w:ascii="Courier New" w:hAnsi="Courier New" w:cs="Courier New"/>
-          <w:color w:val="DCDCDC"/>
-          <w:kern w:val="0"/>
-          <w:sz w:val="18"/>
-          <w:szCs w:val="18"/>
-        </w:rPr>
-        <w:t>:</w:t>
-      </w:r>
-      <w:r>
-        <w:rPr>
-          <w:rFonts w:ascii="Courier New" w:hAnsi="Courier New" w:cs="Courier New"/>
-          <w:color w:val="F8F8F2"/>
-          <w:kern w:val="0"/>
-          <w:sz w:val="18"/>
-          <w:szCs w:val="18"/>
-        </w:rPr>
         <w:t xml:space="preserve"> </w:t>
       </w:r>
       <w:r>
@@ -10559,7 +11398,79 @@
           <w:sz w:val="18"/>
           <w:szCs w:val="18"/>
         </w:rPr>
-        <w:t>"https://book.douban.com/subject/36884135/"</w:t>
+        <w:t>"</w:t>
+      </w:r>
+      <w:r>
+        <w:rPr>
+          <w:rFonts w:ascii="Courier New" w:hAnsi="Courier New" w:cs="Courier New" w:hint="eastAsia"/>
+          <w:color w:val="CE9178"/>
+          <w:kern w:val="0"/>
+          <w:sz w:val="18"/>
+          <w:szCs w:val="18"/>
+        </w:rPr>
+        <w:t>豆瓣</w:t>
+      </w:r>
+      <w:proofErr w:type="spellStart"/>
+      <w:r>
+        <w:rPr>
+          <w:rFonts w:ascii="Courier New" w:hAnsi="Courier New" w:cs="Courier New" w:hint="eastAsia"/>
+          <w:color w:val="CE9178"/>
+          <w:kern w:val="0"/>
+          <w:sz w:val="18"/>
+          <w:szCs w:val="18"/>
+        </w:rPr>
+        <w:t>url</w:t>
+      </w:r>
+      <w:proofErr w:type="spellEnd"/>
+      <w:r>
+        <w:rPr>
+          <w:rFonts w:ascii="Courier New" w:hAnsi="Courier New" w:cs="Courier New"/>
+          <w:color w:val="CE9178"/>
+          <w:kern w:val="0"/>
+          <w:sz w:val="18"/>
+          <w:szCs w:val="18"/>
+        </w:rPr>
+        <w:t>"</w:t>
+      </w:r>
+      <w:r>
+        <w:rPr>
+          <w:rFonts w:ascii="Courier New" w:hAnsi="Courier New" w:cs="Courier New" w:hint="eastAsia"/>
+          <w:color w:val="CE9178"/>
+          <w:kern w:val="0"/>
+          <w:sz w:val="18"/>
+          <w:szCs w:val="18"/>
+        </w:rPr>
+        <w:t>，</w:t>
+      </w:r>
+      <w:r>
+        <w:rPr>
+          <w:rFonts w:ascii="Courier New" w:hAnsi="Courier New" w:cs="Courier New" w:hint="eastAsia"/>
+          <w:color w:val="CE9178"/>
+          <w:kern w:val="0"/>
+          <w:sz w:val="18"/>
+          <w:szCs w:val="18"/>
+        </w:rPr>
+        <w:t>str</w:t>
+      </w:r>
+      <w:r>
+        <w:rPr>
+          <w:rFonts w:ascii="Courier New" w:hAnsi="Courier New" w:cs="Courier New" w:hint="eastAsia"/>
+          <w:color w:val="CE9178"/>
+          <w:kern w:val="0"/>
+          <w:sz w:val="18"/>
+          <w:szCs w:val="18"/>
+        </w:rPr>
+        <w:t>，长度范围：</w:t>
+      </w:r>
+      <w:r>
+        <w:rPr>
+          <w:rFonts w:ascii="Courier New" w:hAnsi="Courier New" w:cs="Courier New" w:hint="eastAsia"/>
+          <w:color w:val="CE9178"/>
+          <w:kern w:val="0"/>
+          <w:sz w:val="18"/>
+          <w:szCs w:val="18"/>
+        </w:rPr>
+        <w:t>1-50</w:t>
       </w:r>
     </w:p>
     <w:p>
@@ -10672,21 +11583,21 @@
         <w:ind w:leftChars="500" w:left="1050"/>
         <w:jc w:val="left"/>
         <w:rPr>
+          <w:rFonts w:ascii="Courier New" w:hAnsi="Courier New" w:cs="Courier New" w:hint="eastAsia"/>
+          <w:color w:val="F8F8F2"/>
+          <w:kern w:val="0"/>
+          <w:sz w:val="18"/>
+          <w:szCs w:val="18"/>
+        </w:rPr>
+      </w:pPr>
+      <w:r>
+        <w:rPr>
           <w:rFonts w:ascii="Courier New" w:hAnsi="Courier New" w:cs="Courier New"/>
           <w:color w:val="F8F8F2"/>
           <w:kern w:val="0"/>
           <w:sz w:val="18"/>
           <w:szCs w:val="18"/>
         </w:rPr>
-      </w:pPr>
-      <w:r>
-        <w:rPr>
-          <w:rFonts w:ascii="Courier New" w:hAnsi="Courier New" w:cs="Courier New"/>
-          <w:color w:val="F8F8F2"/>
-          <w:kern w:val="0"/>
-          <w:sz w:val="18"/>
-          <w:szCs w:val="18"/>
-        </w:rPr>
         <w:t xml:space="preserve">        </w:t>
       </w:r>
       <w:r>
@@ -10697,7 +11608,29 @@
           <w:sz w:val="18"/>
           <w:szCs w:val="18"/>
         </w:rPr>
-        <w:t>"teacher_name"</w:t>
+        <w:t>"</w:t>
+      </w:r>
+      <w:proofErr w:type="spellStart"/>
+      <w:r>
+        <w:rPr>
+          <w:rFonts w:ascii="Courier New" w:hAnsi="Courier New" w:cs="Courier New"/>
+          <w:color w:val="9CDCFE"/>
+          <w:kern w:val="0"/>
+          <w:sz w:val="18"/>
+          <w:szCs w:val="18"/>
+        </w:rPr>
+        <w:t>teacher_name</w:t>
+      </w:r>
+      <w:proofErr w:type="spellEnd"/>
+      <w:r>
+        <w:rPr>
+          <w:rFonts w:ascii="Courier New" w:hAnsi="Courier New" w:cs="Courier New"/>
+          <w:color w:val="9CDCFE"/>
+          <w:kern w:val="0"/>
+          <w:sz w:val="18"/>
+          <w:szCs w:val="18"/>
+        </w:rPr>
+        <w:t>"</w:t>
       </w:r>
       <w:r>
         <w:rPr>
@@ -10717,7 +11650,67 @@
           <w:sz w:val="18"/>
           <w:szCs w:val="18"/>
         </w:rPr>
-        <w:t>"hhh11"</w:t>
+        <w:t>"</w:t>
+      </w:r>
+      <w:r>
+        <w:rPr>
+          <w:rFonts w:ascii="Courier New" w:hAnsi="Courier New" w:cs="Courier New" w:hint="eastAsia"/>
+          <w:color w:val="CE9178"/>
+          <w:kern w:val="0"/>
+          <w:sz w:val="18"/>
+          <w:szCs w:val="18"/>
+        </w:rPr>
+        <w:t>教师名称</w:t>
+      </w:r>
+      <w:r>
+        <w:rPr>
+          <w:rFonts w:ascii="Courier New" w:hAnsi="Courier New" w:cs="Courier New"/>
+          <w:color w:val="CE9178"/>
+          <w:kern w:val="0"/>
+          <w:sz w:val="18"/>
+          <w:szCs w:val="18"/>
+        </w:rPr>
+        <w:t>"</w:t>
+      </w:r>
+      <w:r>
+        <w:rPr>
+          <w:rFonts w:ascii="Courier New" w:hAnsi="Courier New" w:cs="Courier New" w:hint="eastAsia"/>
+          <w:color w:val="CE9178"/>
+          <w:kern w:val="0"/>
+          <w:sz w:val="18"/>
+          <w:szCs w:val="18"/>
+        </w:rPr>
+        <w:t>，</w:t>
+      </w:r>
+      <w:r>
+        <w:rPr>
+          <w:rFonts w:ascii="Courier New" w:hAnsi="Courier New" w:cs="Courier New" w:hint="eastAsia"/>
+          <w:color w:val="CE9178"/>
+          <w:kern w:val="0"/>
+          <w:sz w:val="18"/>
+          <w:szCs w:val="18"/>
+        </w:rPr>
+        <w:t>str</w:t>
+      </w:r>
+      <w:r>
+        <w:rPr>
+          <w:rFonts w:ascii="Courier New" w:hAnsi="Courier New" w:cs="Courier New" w:hint="eastAsia"/>
+          <w:color w:val="CE9178"/>
+          <w:kern w:val="0"/>
+          <w:sz w:val="18"/>
+          <w:szCs w:val="18"/>
+        </w:rPr>
+        <w:t>，长度范围：</w:t>
+      </w:r>
+      <w:r>
+        <w:rPr>
+          <w:rFonts w:ascii="Courier New" w:hAnsi="Courier New" w:cs="Courier New" w:hint="eastAsia"/>
+          <w:color w:val="CE9178"/>
+          <w:kern w:val="0"/>
+          <w:sz w:val="18"/>
+          <w:szCs w:val="18"/>
+        </w:rPr>
+        <w:t>1-50</w:t>
       </w:r>
     </w:p>
     <w:p>
@@ -10855,7 +11848,29 @@
           <w:sz w:val="18"/>
           <w:szCs w:val="18"/>
         </w:rPr>
-        <w:t>"course_name"</w:t>
+        <w:t>"</w:t>
+      </w:r>
+      <w:proofErr w:type="spellStart"/>
+      <w:r>
+        <w:rPr>
+          <w:rFonts w:ascii="Courier New" w:hAnsi="Courier New" w:cs="Courier New"/>
+          <w:color w:val="9CDCFE"/>
+          <w:kern w:val="0"/>
+          <w:sz w:val="18"/>
+          <w:szCs w:val="18"/>
+        </w:rPr>
+        <w:t>course_name</w:t>
+      </w:r>
+      <w:proofErr w:type="spellEnd"/>
+      <w:r>
+        <w:rPr>
+          <w:rFonts w:ascii="Courier New" w:hAnsi="Courier New" w:cs="Courier New"/>
+          <w:color w:val="9CDCFE"/>
+          <w:kern w:val="0"/>
+          <w:sz w:val="18"/>
+          <w:szCs w:val="18"/>
+        </w:rPr>
+        <w:t>"</w:t>
       </w:r>
       <w:r>
         <w:rPr>
@@ -10889,23 +11904,63 @@
       </w:r>
       <w:r>
         <w:rPr>
+          <w:rFonts w:ascii="Courier New" w:hAnsi="Courier New" w:cs="Courier New" w:hint="eastAsia"/>
+          <w:color w:val="CE9178"/>
+          <w:kern w:val="0"/>
+          <w:sz w:val="18"/>
+          <w:szCs w:val="18"/>
+        </w:rPr>
+        <w:t>课程名称</w:t>
+      </w:r>
+      <w:r>
+        <w:rPr>
           <w:rFonts w:ascii="Courier New" w:hAnsi="Courier New" w:cs="Courier New"/>
           <w:color w:val="CE9178"/>
           <w:kern w:val="0"/>
           <w:sz w:val="18"/>
           <w:szCs w:val="18"/>
         </w:rPr>
-        <w:t>化学</w:t>
-      </w:r>
-      <w:r>
-        <w:rPr>
-          <w:rFonts w:ascii="Courier New" w:hAnsi="Courier New" w:cs="Courier New"/>
+        <w:t>"</w:t>
+      </w:r>
+      <w:r>
+        <w:rPr>
+          <w:rFonts w:ascii="Courier New" w:hAnsi="Courier New" w:cs="Courier New" w:hint="eastAsia"/>
           <w:color w:val="CE9178"/>
           <w:kern w:val="0"/>
           <w:sz w:val="18"/>
           <w:szCs w:val="18"/>
         </w:rPr>
-        <w:t>"</w:t>
+        <w:t>，</w:t>
+      </w:r>
+      <w:r>
+        <w:rPr>
+          <w:rFonts w:ascii="Courier New" w:hAnsi="Courier New" w:cs="Courier New" w:hint="eastAsia"/>
+          <w:color w:val="CE9178"/>
+          <w:kern w:val="0"/>
+          <w:sz w:val="18"/>
+          <w:szCs w:val="18"/>
+        </w:rPr>
+        <w:t>str</w:t>
+      </w:r>
+      <w:r>
+        <w:rPr>
+          <w:rFonts w:ascii="Courier New" w:hAnsi="Courier New" w:cs="Courier New" w:hint="eastAsia"/>
+          <w:color w:val="CE9178"/>
+          <w:kern w:val="0"/>
+          <w:sz w:val="18"/>
+          <w:szCs w:val="18"/>
+        </w:rPr>
+        <w:t>，长度范围：</w:t>
+      </w:r>
+      <w:r>
+        <w:rPr>
+          <w:rFonts w:ascii="Courier New" w:hAnsi="Courier New" w:cs="Courier New" w:hint="eastAsia"/>
+          <w:color w:val="CE9178"/>
+          <w:kern w:val="0"/>
+          <w:sz w:val="18"/>
+          <w:szCs w:val="18"/>
+        </w:rPr>
+        <w:t>1-50</w:t>
       </w:r>
       <w:r>
         <w:rPr>
@@ -10926,21 +11981,21 @@
         <w:ind w:leftChars="500" w:left="1050"/>
         <w:jc w:val="left"/>
         <w:rPr>
+          <w:rFonts w:ascii="Courier New" w:hAnsi="Courier New" w:cs="Courier New" w:hint="eastAsia"/>
+          <w:color w:val="F8F8F2"/>
+          <w:kern w:val="0"/>
+          <w:sz w:val="18"/>
+          <w:szCs w:val="18"/>
+        </w:rPr>
+      </w:pPr>
+      <w:r>
+        <w:rPr>
           <w:rFonts w:ascii="Courier New" w:hAnsi="Courier New" w:cs="Courier New"/>
           <w:color w:val="F8F8F2"/>
           <w:kern w:val="0"/>
           <w:sz w:val="18"/>
           <w:szCs w:val="18"/>
         </w:rPr>
-      </w:pPr>
-      <w:r>
-        <w:rPr>
-          <w:rFonts w:ascii="Courier New" w:hAnsi="Courier New" w:cs="Courier New"/>
-          <w:color w:val="F8F8F2"/>
-          <w:kern w:val="0"/>
-          <w:sz w:val="18"/>
-          <w:szCs w:val="18"/>
-        </w:rPr>
         <w:t xml:space="preserve">        </w:t>
       </w:r>
       <w:r>
@@ -10975,23 +12030,53 @@
       </w:r>
       <w:r>
         <w:rPr>
+          <w:rFonts w:ascii="Courier New" w:hAnsi="Courier New" w:cs="Courier New" w:hint="eastAsia"/>
+          <w:color w:val="CE9178"/>
+          <w:kern w:val="0"/>
+          <w:sz w:val="18"/>
+          <w:szCs w:val="18"/>
+        </w:rPr>
+        <w:t>学部名称</w:t>
+      </w:r>
+      <w:r>
+        <w:rPr>
           <w:rFonts w:ascii="Courier New" w:hAnsi="Courier New" w:cs="Courier New"/>
           <w:color w:val="CE9178"/>
           <w:kern w:val="0"/>
           <w:sz w:val="18"/>
           <w:szCs w:val="18"/>
         </w:rPr>
-        <w:t>理学部</w:t>
-      </w:r>
-      <w:r>
-        <w:rPr>
-          <w:rFonts w:ascii="Courier New" w:hAnsi="Courier New" w:cs="Courier New"/>
+        <w:t>"</w:t>
+      </w:r>
+      <w:r>
+        <w:rPr>
+          <w:rFonts w:ascii="Courier New" w:hAnsi="Courier New" w:cs="Courier New" w:hint="eastAsia"/>
           <w:color w:val="CE9178"/>
           <w:kern w:val="0"/>
           <w:sz w:val="18"/>
           <w:szCs w:val="18"/>
         </w:rPr>
-        <w:t>"</w:t>
+        <w:t>，</w:t>
+      </w:r>
+      <w:r>
+        <w:rPr>
+          <w:rFonts w:ascii="Courier New" w:hAnsi="Courier New" w:cs="Courier New" w:hint="eastAsia"/>
+          <w:color w:val="CE9178"/>
+          <w:kern w:val="0"/>
+          <w:sz w:val="18"/>
+          <w:szCs w:val="18"/>
+        </w:rPr>
+        <w:t>str</w:t>
+      </w:r>
+      <w:r>
+        <w:rPr>
+          <w:rFonts w:ascii="Courier New" w:hAnsi="Courier New" w:cs="Courier New" w:hint="eastAsia"/>
+          <w:color w:val="CE9178"/>
+          <w:kern w:val="0"/>
+          <w:sz w:val="18"/>
+          <w:szCs w:val="18"/>
+        </w:rPr>
+        <w:t>，内容必须在已存在学部中</w:t>
       </w:r>
     </w:p>
     <w:p>
@@ -11063,7 +12148,29 @@
           <w:sz w:val="18"/>
           <w:szCs w:val="18"/>
         </w:rPr>
-        <w:t>"school_year"</w:t>
+        <w:t>"</w:t>
+      </w:r>
+      <w:proofErr w:type="spellStart"/>
+      <w:r>
+        <w:rPr>
+          <w:rFonts w:ascii="Courier New" w:hAnsi="Courier New" w:cs="Courier New"/>
+          <w:color w:val="9CDCFE"/>
+          <w:kern w:val="0"/>
+          <w:sz w:val="18"/>
+          <w:szCs w:val="18"/>
+        </w:rPr>
+        <w:t>school_year</w:t>
+      </w:r>
+      <w:proofErr w:type="spellEnd"/>
+      <w:r>
+        <w:rPr>
+          <w:rFonts w:ascii="Courier New" w:hAnsi="Courier New" w:cs="Courier New"/>
+          <w:color w:val="9CDCFE"/>
+          <w:kern w:val="0"/>
+          <w:sz w:val="18"/>
+          <w:szCs w:val="18"/>
+        </w:rPr>
+        <w:t>"</w:t>
       </w:r>
       <w:r>
         <w:rPr>
@@ -11087,23 +12194,93 @@
       </w:r>
       <w:r>
         <w:rPr>
+          <w:rFonts w:ascii="Courier New" w:hAnsi="Courier New" w:cs="Courier New" w:hint="eastAsia"/>
+          <w:color w:val="CE9178"/>
+          <w:kern w:val="0"/>
+          <w:sz w:val="18"/>
+          <w:szCs w:val="18"/>
+        </w:rPr>
+        <w:t>学年</w:t>
+      </w:r>
+      <w:r>
+        <w:rPr>
           <w:rFonts w:ascii="Courier New" w:hAnsi="Courier New" w:cs="Courier New"/>
           <w:color w:val="CE9178"/>
           <w:kern w:val="0"/>
           <w:sz w:val="18"/>
           <w:szCs w:val="18"/>
         </w:rPr>
-        <w:t>什么</w:t>
-      </w:r>
-      <w:r>
-        <w:rPr>
-          <w:rFonts w:ascii="Courier New" w:hAnsi="Courier New" w:cs="Courier New"/>
+        <w:t>"</w:t>
+      </w:r>
+      <w:r>
+        <w:rPr>
+          <w:rFonts w:ascii="Courier New" w:hAnsi="Courier New" w:cs="Courier New" w:hint="eastAsia"/>
           <w:color w:val="CE9178"/>
           <w:kern w:val="0"/>
           <w:sz w:val="18"/>
           <w:szCs w:val="18"/>
         </w:rPr>
-        <w:t>"</w:t>
+        <w:t>，</w:t>
+      </w:r>
+      <w:r>
+        <w:rPr>
+          <w:rFonts w:ascii="Courier New" w:hAnsi="Courier New" w:cs="Courier New" w:hint="eastAsia"/>
+          <w:color w:val="CE9178"/>
+          <w:kern w:val="0"/>
+          <w:sz w:val="18"/>
+          <w:szCs w:val="18"/>
+        </w:rPr>
+        <w:t>str</w:t>
+      </w:r>
+      <w:r>
+        <w:rPr>
+          <w:rFonts w:ascii="Courier New" w:hAnsi="Courier New" w:cs="Courier New" w:hint="eastAsia"/>
+          <w:color w:val="CE9178"/>
+          <w:kern w:val="0"/>
+          <w:sz w:val="18"/>
+          <w:szCs w:val="18"/>
+        </w:rPr>
+        <w:t>，长度：</w:t>
+      </w:r>
+      <w:r>
+        <w:rPr>
+          <w:rFonts w:ascii="Courier New" w:hAnsi="Courier New" w:cs="Courier New" w:hint="eastAsia"/>
+          <w:color w:val="CE9178"/>
+          <w:kern w:val="0"/>
+          <w:sz w:val="18"/>
+          <w:szCs w:val="18"/>
+        </w:rPr>
+        <w:t>9</w:t>
+      </w:r>
+      <w:r>
+        <w:rPr>
+          <w:rFonts w:ascii="Courier New" w:hAnsi="Courier New" w:cs="Courier New" w:hint="eastAsia"/>
+          <w:color w:val="CE9178"/>
+          <w:kern w:val="0"/>
+          <w:sz w:val="18"/>
+          <w:szCs w:val="18"/>
+        </w:rPr>
+        <w:t>，格式形如“</w:t>
+      </w:r>
+      <w:r>
+        <w:rPr>
+          <w:rFonts w:ascii="Courier New" w:hAnsi="Courier New" w:cs="Courier New" w:hint="eastAsia"/>
+          <w:color w:val="CE9178"/>
+          <w:kern w:val="0"/>
+          <w:sz w:val="18"/>
+          <w:szCs w:val="18"/>
+        </w:rPr>
+        <w:t>2012-2013</w:t>
+      </w:r>
+      <w:r>
+        <w:rPr>
+          <w:rFonts w:ascii="Courier New" w:hAnsi="Courier New" w:cs="Courier New" w:hint="eastAsia"/>
+          <w:color w:val="CE9178"/>
+          <w:kern w:val="0"/>
+          <w:sz w:val="18"/>
+          <w:szCs w:val="18"/>
+        </w:rPr>
+        <w:t>”</w:t>
       </w:r>
       <w:r>
         <w:rPr>
@@ -11171,6 +12348,66 @@
         </w:rPr>
         <w:t>2</w:t>
       </w:r>
+      <w:r>
+        <w:rPr>
+          <w:rFonts w:ascii="Courier New" w:hAnsi="Courier New" w:cs="Courier New" w:hint="eastAsia"/>
+          <w:color w:val="B5CEA8"/>
+          <w:kern w:val="0"/>
+          <w:sz w:val="18"/>
+          <w:szCs w:val="18"/>
+        </w:rPr>
+        <w:t>，</w:t>
+      </w:r>
+      <w:r>
+        <w:rPr>
+          <w:rFonts w:ascii="Courier New" w:hAnsi="Courier New" w:cs="Courier New" w:hint="eastAsia"/>
+          <w:color w:val="B5CEA8"/>
+          <w:kern w:val="0"/>
+          <w:sz w:val="18"/>
+          <w:szCs w:val="18"/>
+        </w:rPr>
+        <w:t>int</w:t>
+      </w:r>
+      <w:r>
+        <w:rPr>
+          <w:rFonts w:ascii="Courier New" w:hAnsi="Courier New" w:cs="Courier New" w:hint="eastAsia"/>
+          <w:color w:val="B5CEA8"/>
+          <w:kern w:val="0"/>
+          <w:sz w:val="18"/>
+          <w:szCs w:val="18"/>
+        </w:rPr>
+        <w:t>，只能为</w:t>
+      </w:r>
+      <w:r>
+        <w:rPr>
+          <w:rFonts w:ascii="Courier New" w:hAnsi="Courier New" w:cs="Courier New" w:hint="eastAsia"/>
+          <w:color w:val="B5CEA8"/>
+          <w:kern w:val="0"/>
+          <w:sz w:val="18"/>
+          <w:szCs w:val="18"/>
+        </w:rPr>
+        <w:t>1</w:t>
+      </w:r>
+      <w:r>
+        <w:rPr>
+          <w:rFonts w:ascii="Courier New" w:hAnsi="Courier New" w:cs="Courier New" w:hint="eastAsia"/>
+          <w:color w:val="B5CEA8"/>
+          <w:kern w:val="0"/>
+          <w:sz w:val="18"/>
+          <w:szCs w:val="18"/>
+        </w:rPr>
+        <w:t>或</w:t>
+      </w:r>
+      <w:r>
+        <w:rPr>
+          <w:rFonts w:ascii="Courier New" w:hAnsi="Courier New" w:cs="Courier New" w:hint="eastAsia"/>
+          <w:color w:val="B5CEA8"/>
+          <w:kern w:val="0"/>
+          <w:sz w:val="18"/>
+          <w:szCs w:val="18"/>
+        </w:rPr>
+        <w:t>2</w:t>
+      </w:r>
     </w:p>
     <w:p>
       <w:pPr>
@@ -11201,9 +12438,6 @@
     <w:p>
       <w:pPr>
         <w:ind w:leftChars="400" w:left="840"/>
-        <w:rPr>
-          <w:rFonts w:hint="eastAsia"/>
-        </w:rPr>
       </w:pPr>
       <w:r>
         <w:rPr>
@@ -11300,7 +12534,21 @@
         <w:rPr>
           <w:rFonts w:hint="eastAsia"/>
         </w:rPr>
-        <w:t>DELETE /api/delete-book</w:t>
+        <w:t>DELETE /</w:t>
+      </w:r>
+      <w:proofErr w:type="spellStart"/>
+      <w:r>
+        <w:rPr>
+          <w:rFonts w:hint="eastAsia"/>
+        </w:rPr>
+        <w:t>api</w:t>
+      </w:r>
+      <w:proofErr w:type="spellEnd"/>
+      <w:r>
+        <w:rPr>
+          <w:rFonts w:hint="eastAsia"/>
+        </w:rPr>
+        <w:t>/delete-book</w:t>
       </w:r>
     </w:p>
     <w:p>
@@ -11361,8 +12609,30 @@
         <w:rPr>
           <w:rFonts w:hint="eastAsia"/>
         </w:rPr>
-        <w:t>PUT /api/update-book?isbn</w:t>
-      </w:r>
+        <w:t>PUT /</w:t>
+      </w:r>
+      <w:proofErr w:type="spellStart"/>
+      <w:r>
+        <w:rPr>
+          <w:rFonts w:hint="eastAsia"/>
+        </w:rPr>
+        <w:t>api</w:t>
+      </w:r>
+      <w:proofErr w:type="spellEnd"/>
+      <w:r>
+        <w:rPr>
+          <w:rFonts w:hint="eastAsia"/>
+        </w:rPr>
+        <w:t>/</w:t>
+      </w:r>
+      <w:proofErr w:type="spellStart"/>
+      <w:r>
+        <w:rPr>
+          <w:rFonts w:hint="eastAsia"/>
+        </w:rPr>
+        <w:t>update-book?isbn</w:t>
+      </w:r>
+      <w:proofErr w:type="spellEnd"/>
     </w:p>
     <w:p/>
     <w:p>
@@ -11423,7 +12693,21 @@
         <w:rPr>
           <w:rFonts w:hint="eastAsia"/>
         </w:rPr>
-        <w:t>GET /api/forum</w:t>
+        <w:t>GET /</w:t>
+      </w:r>
+      <w:proofErr w:type="spellStart"/>
+      <w:r>
+        <w:rPr>
+          <w:rFonts w:hint="eastAsia"/>
+        </w:rPr>
+        <w:t>api</w:t>
+      </w:r>
+      <w:proofErr w:type="spellEnd"/>
+      <w:r>
+        <w:rPr>
+          <w:rFonts w:hint="eastAsia"/>
+        </w:rPr>
+        <w:t>/forum</w:t>
       </w:r>
     </w:p>
     <w:p>
@@ -11495,7 +12779,21 @@
         <w:rPr>
           <w:rFonts w:hint="eastAsia"/>
         </w:rPr>
-        <w:t>GET/api/forum</w:t>
+        <w:t>GET/</w:t>
+      </w:r>
+      <w:proofErr w:type="spellStart"/>
+      <w:r>
+        <w:rPr>
+          <w:rFonts w:hint="eastAsia"/>
+        </w:rPr>
+        <w:t>api</w:t>
+      </w:r>
+      <w:proofErr w:type="spellEnd"/>
+      <w:r>
+        <w:rPr>
+          <w:rFonts w:hint="eastAsia"/>
+        </w:rPr>
+        <w:t>/forum</w:t>
       </w:r>
     </w:p>
     <w:p>
@@ -11516,8 +12814,30 @@
         <w:rPr>
           <w:rFonts w:hint="eastAsia"/>
         </w:rPr>
-        <w:t>GET/api/forum?commentId</w:t>
-      </w:r>
+        <w:t>GET/</w:t>
+      </w:r>
+      <w:proofErr w:type="spellStart"/>
+      <w:r>
+        <w:rPr>
+          <w:rFonts w:hint="eastAsia"/>
+        </w:rPr>
+        <w:t>api</w:t>
+      </w:r>
+      <w:proofErr w:type="spellEnd"/>
+      <w:r>
+        <w:rPr>
+          <w:rFonts w:hint="eastAsia"/>
+        </w:rPr>
+        <w:t>/</w:t>
+      </w:r>
+      <w:proofErr w:type="spellStart"/>
+      <w:r>
+        <w:rPr>
+          <w:rFonts w:hint="eastAsia"/>
+        </w:rPr>
+        <w:t>forum?commentId</w:t>
+      </w:r>
+      <w:proofErr w:type="spellEnd"/>
     </w:p>
     <w:p/>
     <w:p>
@@ -11586,7 +12906,21 @@
         <w:rPr>
           <w:rFonts w:hint="eastAsia"/>
         </w:rPr>
-        <w:t>POST/api/forum/score</w:t>
+        <w:t>POST/</w:t>
+      </w:r>
+      <w:proofErr w:type="spellStart"/>
+      <w:r>
+        <w:rPr>
+          <w:rFonts w:hint="eastAsia"/>
+        </w:rPr>
+        <w:t>api</w:t>
+      </w:r>
+      <w:proofErr w:type="spellEnd"/>
+      <w:r>
+        <w:rPr>
+          <w:rFonts w:hint="eastAsia"/>
+        </w:rPr>
+        <w:t>/forum/score</w:t>
       </w:r>
     </w:p>
     <w:p>
@@ -11609,8 +12943,30 @@
         <w:rPr>
           <w:rFonts w:hint="eastAsia"/>
         </w:rPr>
-        <w:t>POST/api/forum/commentThread</w:t>
-      </w:r>
+        <w:t>POST/</w:t>
+      </w:r>
+      <w:proofErr w:type="spellStart"/>
+      <w:r>
+        <w:rPr>
+          <w:rFonts w:hint="eastAsia"/>
+        </w:rPr>
+        <w:t>api</w:t>
+      </w:r>
+      <w:proofErr w:type="spellEnd"/>
+      <w:r>
+        <w:rPr>
+          <w:rFonts w:hint="eastAsia"/>
+        </w:rPr>
+        <w:t>/forum/</w:t>
+      </w:r>
+      <w:proofErr w:type="spellStart"/>
+      <w:r>
+        <w:rPr>
+          <w:rFonts w:hint="eastAsia"/>
+        </w:rPr>
+        <w:t>commentThread</w:t>
+      </w:r>
+      <w:proofErr w:type="spellEnd"/>
     </w:p>
     <w:p>
       <w:pPr>
@@ -11633,7 +12989,21 @@
         <w:rPr>
           <w:rFonts w:hint="eastAsia"/>
         </w:rPr>
-        <w:t>POST/api/forum/like</w:t>
+        <w:t>POST/</w:t>
+      </w:r>
+      <w:proofErr w:type="spellStart"/>
+      <w:r>
+        <w:rPr>
+          <w:rFonts w:hint="eastAsia"/>
+        </w:rPr>
+        <w:t>api</w:t>
+      </w:r>
+      <w:proofErr w:type="spellEnd"/>
+      <w:r>
+        <w:rPr>
+          <w:rFonts w:hint="eastAsia"/>
+        </w:rPr>
+        <w:t>/forum/like</w:t>
       </w:r>
     </w:p>
     <w:p>
@@ -11657,7 +13027,21 @@
         <w:rPr>
           <w:rFonts w:hint="eastAsia"/>
         </w:rPr>
-        <w:t>POST/api/forum/dislike</w:t>
+        <w:t>POST/</w:t>
+      </w:r>
+      <w:proofErr w:type="spellStart"/>
+      <w:r>
+        <w:rPr>
+          <w:rFonts w:hint="eastAsia"/>
+        </w:rPr>
+        <w:t>api</w:t>
+      </w:r>
+      <w:proofErr w:type="spellEnd"/>
+      <w:r>
+        <w:rPr>
+          <w:rFonts w:hint="eastAsia"/>
+        </w:rPr>
+        <w:t>/forum/dislike</w:t>
       </w:r>
     </w:p>
     <w:p/>
@@ -11752,7 +13136,35 @@
         <w:rPr>
           <w:rFonts w:hint="eastAsia"/>
         </w:rPr>
-        <w:t>GET/api/forum/search?q=:query</w:t>
+        <w:t>GET/</w:t>
+      </w:r>
+      <w:proofErr w:type="spellStart"/>
+      <w:r>
+        <w:rPr>
+          <w:rFonts w:hint="eastAsia"/>
+        </w:rPr>
+        <w:t>api</w:t>
+      </w:r>
+      <w:proofErr w:type="spellEnd"/>
+      <w:r>
+        <w:rPr>
+          <w:rFonts w:hint="eastAsia"/>
+        </w:rPr>
+        <w:t>/forum/</w:t>
+      </w:r>
+      <w:proofErr w:type="spellStart"/>
+      <w:r>
+        <w:rPr>
+          <w:rFonts w:hint="eastAsia"/>
+        </w:rPr>
+        <w:t>search?q</w:t>
+      </w:r>
+      <w:proofErr w:type="spellEnd"/>
+      <w:r>
+        <w:rPr>
+          <w:rFonts w:hint="eastAsia"/>
+        </w:rPr>
+        <w:t>=:query</w:t>
       </w:r>
     </w:p>
     <w:p>
@@ -11788,7 +13200,35 @@
         <w:rPr>
           <w:rFonts w:hint="eastAsia"/>
         </w:rPr>
-        <w:t>GET/api/forum/search?q=:query</w:t>
+        <w:t>GET/</w:t>
+      </w:r>
+      <w:proofErr w:type="spellStart"/>
+      <w:r>
+        <w:rPr>
+          <w:rFonts w:hint="eastAsia"/>
+        </w:rPr>
+        <w:t>api</w:t>
+      </w:r>
+      <w:proofErr w:type="spellEnd"/>
+      <w:r>
+        <w:rPr>
+          <w:rFonts w:hint="eastAsia"/>
+        </w:rPr>
+        <w:t>/forum/</w:t>
+      </w:r>
+      <w:proofErr w:type="spellStart"/>
+      <w:r>
+        <w:rPr>
+          <w:rFonts w:hint="eastAsia"/>
+        </w:rPr>
+        <w:t>search?q</w:t>
+      </w:r>
+      <w:proofErr w:type="spellEnd"/>
+      <w:r>
+        <w:rPr>
+          <w:rFonts w:hint="eastAsia"/>
+        </w:rPr>
+        <w:t>=:query</w:t>
       </w:r>
     </w:p>
     <w:p/>
@@ -11845,8 +13285,30 @@
         <w:rPr>
           <w:rFonts w:hint="eastAsia"/>
         </w:rPr>
-        <w:t>POST /api/upload-src</w:t>
-      </w:r>
+        <w:t>POST /</w:t>
+      </w:r>
+      <w:proofErr w:type="spellStart"/>
+      <w:r>
+        <w:rPr>
+          <w:rFonts w:hint="eastAsia"/>
+        </w:rPr>
+        <w:t>api</w:t>
+      </w:r>
+      <w:proofErr w:type="spellEnd"/>
+      <w:r>
+        <w:rPr>
+          <w:rFonts w:hint="eastAsia"/>
+        </w:rPr>
+        <w:t>/upload-</w:t>
+      </w:r>
+      <w:proofErr w:type="spellStart"/>
+      <w:r>
+        <w:rPr>
+          <w:rFonts w:hint="eastAsia"/>
+        </w:rPr>
+        <w:t>src</w:t>
+      </w:r>
+      <w:proofErr w:type="spellEnd"/>
     </w:p>
     <w:p/>
     <w:p>
@@ -11902,8 +13364,30 @@
         <w:rPr>
           <w:rFonts w:hint="eastAsia"/>
         </w:rPr>
-        <w:t>PUT /api/delete-src</w:t>
-      </w:r>
+        <w:t>PUT /</w:t>
+      </w:r>
+      <w:proofErr w:type="spellStart"/>
+      <w:r>
+        <w:rPr>
+          <w:rFonts w:hint="eastAsia"/>
+        </w:rPr>
+        <w:t>api</w:t>
+      </w:r>
+      <w:proofErr w:type="spellEnd"/>
+      <w:r>
+        <w:rPr>
+          <w:rFonts w:hint="eastAsia"/>
+        </w:rPr>
+        <w:t>/delete-</w:t>
+      </w:r>
+      <w:proofErr w:type="spellStart"/>
+      <w:r>
+        <w:rPr>
+          <w:rFonts w:hint="eastAsia"/>
+        </w:rPr>
+        <w:t>src</w:t>
+      </w:r>
+      <w:proofErr w:type="spellEnd"/>
     </w:p>
     <w:p/>
     <w:p>
@@ -11960,8 +13444,30 @@
         <w:rPr>
           <w:rFonts w:hint="eastAsia"/>
         </w:rPr>
-        <w:t>GET /api/course/:courseId</w:t>
-      </w:r>
+        <w:t>GET /</w:t>
+      </w:r>
+      <w:proofErr w:type="spellStart"/>
+      <w:r>
+        <w:rPr>
+          <w:rFonts w:hint="eastAsia"/>
+        </w:rPr>
+        <w:t>api</w:t>
+      </w:r>
+      <w:proofErr w:type="spellEnd"/>
+      <w:r>
+        <w:rPr>
+          <w:rFonts w:hint="eastAsia"/>
+        </w:rPr>
+        <w:t>/course/:</w:t>
+      </w:r>
+      <w:proofErr w:type="spellStart"/>
+      <w:r>
+        <w:rPr>
+          <w:rFonts w:hint="eastAsia"/>
+        </w:rPr>
+        <w:t>courseId</w:t>
+      </w:r>
+      <w:proofErr w:type="spellEnd"/>
     </w:p>
     <w:p/>
     <w:p>
@@ -12004,7 +13510,21 @@
         <w:rPr>
           <w:rFonts w:hint="eastAsia"/>
         </w:rPr>
-        <w:t>GET /api/search</w:t>
+        <w:t>GET /</w:t>
+      </w:r>
+      <w:proofErr w:type="spellStart"/>
+      <w:r>
+        <w:rPr>
+          <w:rFonts w:hint="eastAsia"/>
+        </w:rPr>
+        <w:t>api</w:t>
+      </w:r>
+      <w:proofErr w:type="spellEnd"/>
+      <w:r>
+        <w:rPr>
+          <w:rFonts w:hint="eastAsia"/>
+        </w:rPr>
+        <w:t>/search</w:t>
       </w:r>
     </w:p>
     <w:p/>
@@ -12057,7 +13577,35 @@
         <w:rPr>
           <w:rFonts w:hint="eastAsia"/>
         </w:rPr>
-        <w:t>GET/api/search?q=:Wd</w:t>
+        <w:t>GET/</w:t>
+      </w:r>
+      <w:proofErr w:type="spellStart"/>
+      <w:r>
+        <w:rPr>
+          <w:rFonts w:hint="eastAsia"/>
+        </w:rPr>
+        <w:t>api</w:t>
+      </w:r>
+      <w:proofErr w:type="spellEnd"/>
+      <w:r>
+        <w:rPr>
+          <w:rFonts w:hint="eastAsia"/>
+        </w:rPr>
+        <w:t>/</w:t>
+      </w:r>
+      <w:proofErr w:type="spellStart"/>
+      <w:r>
+        <w:rPr>
+          <w:rFonts w:hint="eastAsia"/>
+        </w:rPr>
+        <w:t>search?q</w:t>
+      </w:r>
+      <w:proofErr w:type="spellEnd"/>
+      <w:r>
+        <w:rPr>
+          <w:rFonts w:hint="eastAsia"/>
+        </w:rPr>
+        <w:t>=:Wd</w:t>
       </w:r>
     </w:p>
     <w:p>
@@ -12109,7 +13657,21 @@
         <w:rPr>
           <w:rFonts w:hint="eastAsia"/>
         </w:rPr>
-        <w:t>GET /api/rep</w:t>
+        <w:t>GET /</w:t>
+      </w:r>
+      <w:proofErr w:type="spellStart"/>
+      <w:r>
+        <w:rPr>
+          <w:rFonts w:hint="eastAsia"/>
+        </w:rPr>
+        <w:t>api</w:t>
+      </w:r>
+      <w:proofErr w:type="spellEnd"/>
+      <w:r>
+        <w:rPr>
+          <w:rFonts w:hint="eastAsia"/>
+        </w:rPr>
+        <w:t>/rep</w:t>
       </w:r>
     </w:p>
     <w:p>
@@ -12167,7 +13729,21 @@
         <w:rPr>
           <w:rFonts w:hint="eastAsia"/>
         </w:rPr>
-        <w:t>GET /api/get-rep</w:t>
+        <w:t>GET /</w:t>
+      </w:r>
+      <w:proofErr w:type="spellStart"/>
+      <w:r>
+        <w:rPr>
+          <w:rFonts w:hint="eastAsia"/>
+        </w:rPr>
+        <w:t>api</w:t>
+      </w:r>
+      <w:proofErr w:type="spellEnd"/>
+      <w:r>
+        <w:rPr>
+          <w:rFonts w:hint="eastAsia"/>
+        </w:rPr>
+        <w:t>/get-rep</w:t>
       </w:r>
     </w:p>
     <w:p>
@@ -12285,7 +13861,21 @@
         <w:rPr>
           <w:rFonts w:hint="eastAsia"/>
         </w:rPr>
-        <w:t>POST /api/update-rep</w:t>
+        <w:t>POST /</w:t>
+      </w:r>
+      <w:proofErr w:type="spellStart"/>
+      <w:r>
+        <w:rPr>
+          <w:rFonts w:hint="eastAsia"/>
+        </w:rPr>
+        <w:t>api</w:t>
+      </w:r>
+      <w:proofErr w:type="spellEnd"/>
+      <w:r>
+        <w:rPr>
+          <w:rFonts w:hint="eastAsia"/>
+        </w:rPr>
+        <w:t>/update-rep</w:t>
       </w:r>
     </w:p>
     <w:p/>
@@ -12407,7 +13997,7 @@
                     </pic:cNvPicPr>
                   </pic:nvPicPr>
                   <pic:blipFill>
-                    <a:blip r:embed="rId16">
+                    <a:blip r:embed="rId14">
                       <a:extLst>
                         <a:ext uri="{28A0092B-C50C-407E-A947-70E740481C1C}">
                           <a14:useLocalDpi xmlns:a14="http://schemas.microsoft.com/office/drawing/2010/main" val="0"/>
@@ -12654,8 +14244,8 @@
     </w:p>
     <w:p/>
     <w:sectPr>
-      <w:headerReference w:type="default" r:id="rId17"/>
-      <w:footerReference w:type="default" r:id="rId18"/>
+      <w:headerReference w:type="default" r:id="rId15"/>
+      <w:footerReference w:type="default" r:id="rId16"/>
       <w:pgSz w:w="11906" w:h="16838"/>
       <w:pgMar w:top="1440" w:right="1800" w:bottom="1440" w:left="1800" w:header="851" w:footer="992" w:gutter="0"/>
       <w:cols w:space="425"/>

</xml_diff>

<commit_message>
feat: add search feature and index nevigate feature
</commit_message>
<xml_diff>
--- a/doc/03_软件设计说明.docx
+++ b/doc/03_软件设计说明.docx
@@ -1245,11 +1245,19 @@
       <w:bookmarkEnd w:id="2"/>
     </w:p>
     <w:p>
-      <w:r>
-        <w:rPr>
-          <w:rFonts w:hint="eastAsia"/>
-        </w:rPr>
-        <w:t>【应包括：</w:t>
+      <w:proofErr w:type="gramStart"/>
+      <w:r>
+        <w:rPr>
+          <w:rFonts w:hint="eastAsia"/>
+        </w:rPr>
+        <w:t>【</w:t>
+      </w:r>
+      <w:proofErr w:type="gramEnd"/>
+      <w:r>
+        <w:rPr>
+          <w:rFonts w:hint="eastAsia"/>
+        </w:rPr>
+        <w:t>应包括：</w:t>
       </w:r>
       <w:r>
         <w:rPr>
@@ -1439,7 +1447,21 @@
           <w:rFonts w:hint="eastAsia"/>
         </w:rPr>
         <w:lastRenderedPageBreak/>
-        <w:t>系统将调用豆瓣、淘宝等系统的</w:t>
+        <w:t>系统将调用豆瓣、</w:t>
+      </w:r>
+      <w:proofErr w:type="gramStart"/>
+      <w:r>
+        <w:rPr>
+          <w:rFonts w:hint="eastAsia"/>
+        </w:rPr>
+        <w:t>淘宝等</w:t>
+      </w:r>
+      <w:proofErr w:type="gramEnd"/>
+      <w:r>
+        <w:rPr>
+          <w:rFonts w:hint="eastAsia"/>
+        </w:rPr>
+        <w:t>系统的</w:t>
       </w:r>
       <w:r>
         <w:rPr>
@@ -1451,7 +1473,21 @@
         <w:rPr>
           <w:rFonts w:hint="eastAsia"/>
         </w:rPr>
-        <w:t>，获得教材基本信息及价格等信息，并通过评论区收集用户（北工大学生）对教材的评价。</w:t>
+        <w:t>，获得教材基本信息及价格等信息，并通过</w:t>
+      </w:r>
+      <w:proofErr w:type="gramStart"/>
+      <w:r>
+        <w:rPr>
+          <w:rFonts w:hint="eastAsia"/>
+        </w:rPr>
+        <w:t>评论区收集</w:t>
+      </w:r>
+      <w:proofErr w:type="gramEnd"/>
+      <w:r>
+        <w:rPr>
+          <w:rFonts w:hint="eastAsia"/>
+        </w:rPr>
+        <w:t>用户（北工大学生）对教材的评价。</w:t>
       </w:r>
     </w:p>
     <w:p>
@@ -1579,7 +1615,21 @@
         <w:rPr>
           <w:rFonts w:hint="eastAsia"/>
         </w:rPr>
-        <w:t>网络框架，可以快速开发安全和可维护的网站。由经验丰富的开发者构建，</w:t>
+        <w:t>网络框架，可以快速开发安全和</w:t>
+      </w:r>
+      <w:proofErr w:type="gramStart"/>
+      <w:r>
+        <w:rPr>
+          <w:rFonts w:hint="eastAsia"/>
+        </w:rPr>
+        <w:t>可</w:t>
+      </w:r>
+      <w:proofErr w:type="gramEnd"/>
+      <w:r>
+        <w:rPr>
+          <w:rFonts w:hint="eastAsia"/>
+        </w:rPr>
+        <w:t>维护的网站。由经验丰富的开发者构建，</w:t>
       </w:r>
       <w:r>
         <w:rPr>
@@ -2096,7 +2146,21 @@
         <w:rPr>
           <w:rFonts w:hint="eastAsia"/>
         </w:rPr>
-        <w:t>）显示共享教材资料（笔记、其他学习资料等）</w:t>
+        <w:t>）显示共享教材资料（笔记、</w:t>
+      </w:r>
+      <w:proofErr w:type="gramStart"/>
+      <w:r>
+        <w:rPr>
+          <w:rFonts w:hint="eastAsia"/>
+        </w:rPr>
+        <w:t>其他学习</w:t>
+      </w:r>
+      <w:proofErr w:type="gramEnd"/>
+      <w:r>
+        <w:rPr>
+          <w:rFonts w:hint="eastAsia"/>
+        </w:rPr>
+        <w:t>资料等）</w:t>
       </w:r>
     </w:p>
     <w:p/>
@@ -2161,11 +2225,19 @@
           <w:numId w:val="4"/>
         </w:numPr>
       </w:pPr>
-      <w:r>
-        <w:rPr>
-          <w:rFonts w:hint="eastAsia"/>
-        </w:rPr>
-        <w:t>点赞他人的评论内容，面对无效</w:t>
+      <w:proofErr w:type="gramStart"/>
+      <w:r>
+        <w:rPr>
+          <w:rFonts w:hint="eastAsia"/>
+        </w:rPr>
+        <w:t>点赞他人</w:t>
+      </w:r>
+      <w:proofErr w:type="gramEnd"/>
+      <w:r>
+        <w:rPr>
+          <w:rFonts w:hint="eastAsia"/>
+        </w:rPr>
+        <w:t>的评论内容，面对无效</w:t>
       </w:r>
       <w:r>
         <w:rPr>
@@ -2425,7 +2497,21 @@
         <w:rPr>
           <w:rFonts w:hint="eastAsia"/>
         </w:rPr>
-        <w:t>应用处理层实现系统的主要功能。</w:t>
+        <w:t>应用处理</w:t>
+      </w:r>
+      <w:proofErr w:type="gramStart"/>
+      <w:r>
+        <w:rPr>
+          <w:rFonts w:hint="eastAsia"/>
+        </w:rPr>
+        <w:t>层实现</w:t>
+      </w:r>
+      <w:proofErr w:type="gramEnd"/>
+      <w:r>
+        <w:rPr>
+          <w:rFonts w:hint="eastAsia"/>
+        </w:rPr>
+        <w:t>系统的主要功能。</w:t>
       </w:r>
     </w:p>
     <w:p>
@@ -2984,7 +3070,15 @@
               <w:ind w:firstLineChars="0" w:firstLine="0"/>
             </w:pPr>
             <w:r>
-              <w:t xml:space="preserve"> varchar(13)   </w:t>
+              <w:t xml:space="preserve"> </w:t>
+            </w:r>
+            <w:proofErr w:type="gramStart"/>
+            <w:r>
+              <w:t>varchar(</w:t>
+            </w:r>
+            <w:proofErr w:type="gramEnd"/>
+            <w:r>
+              <w:t xml:space="preserve">13)   </w:t>
             </w:r>
           </w:p>
         </w:tc>
@@ -3104,7 +3198,15 @@
               <w:ind w:firstLineChars="0" w:firstLine="0"/>
             </w:pPr>
             <w:r>
-              <w:t xml:space="preserve"> varchar(50)   </w:t>
+              <w:t xml:space="preserve"> </w:t>
+            </w:r>
+            <w:proofErr w:type="gramStart"/>
+            <w:r>
+              <w:t>varchar(</w:t>
+            </w:r>
+            <w:proofErr w:type="gramEnd"/>
+            <w:r>
+              <w:t xml:space="preserve">50)   </w:t>
             </w:r>
           </w:p>
         </w:tc>
@@ -3318,7 +3420,15 @@
               <w:ind w:firstLineChars="0" w:firstLine="0"/>
             </w:pPr>
             <w:r>
-              <w:t xml:space="preserve"> varchar(50)   </w:t>
+              <w:t xml:space="preserve"> </w:t>
+            </w:r>
+            <w:proofErr w:type="gramStart"/>
+            <w:r>
+              <w:t>varchar(</w:t>
+            </w:r>
+            <w:proofErr w:type="gramEnd"/>
+            <w:r>
+              <w:t xml:space="preserve">50)   </w:t>
             </w:r>
           </w:p>
         </w:tc>
@@ -3420,7 +3530,15 @@
               <w:ind w:firstLineChars="0" w:firstLine="0"/>
             </w:pPr>
             <w:r>
-              <w:t xml:space="preserve"> varchar(10)   </w:t>
+              <w:t xml:space="preserve"> </w:t>
+            </w:r>
+            <w:proofErr w:type="gramStart"/>
+            <w:r>
+              <w:t>varchar(</w:t>
+            </w:r>
+            <w:proofErr w:type="gramEnd"/>
+            <w:r>
+              <w:t xml:space="preserve">10)   </w:t>
             </w:r>
           </w:p>
         </w:tc>
@@ -3519,8 +3637,13 @@
               <w:pStyle w:val="a7"/>
               <w:ind w:firstLineChars="0" w:firstLine="0"/>
             </w:pPr>
-            <w:r>
-              <w:t xml:space="preserve">varchar(100)  </w:t>
+            <w:proofErr w:type="gramStart"/>
+            <w:r>
+              <w:t>varchar(</w:t>
+            </w:r>
+            <w:proofErr w:type="gramEnd"/>
+            <w:r>
+              <w:t xml:space="preserve">100)  </w:t>
             </w:r>
           </w:p>
         </w:tc>
@@ -3622,7 +3745,15 @@
               <w:ind w:firstLineChars="0" w:firstLine="0"/>
             </w:pPr>
             <w:r>
-              <w:t xml:space="preserve"> varchar(50)   </w:t>
+              <w:t xml:space="preserve"> </w:t>
+            </w:r>
+            <w:proofErr w:type="gramStart"/>
+            <w:r>
+              <w:t>varchar(</w:t>
+            </w:r>
+            <w:proofErr w:type="gramEnd"/>
+            <w:r>
+              <w:t xml:space="preserve">50)   </w:t>
             </w:r>
           </w:p>
         </w:tc>
@@ -3863,9 +3994,11 @@
               <w:pStyle w:val="a7"/>
               <w:ind w:firstLineChars="0" w:firstLine="0"/>
             </w:pPr>
+            <w:proofErr w:type="gramStart"/>
             <w:r>
               <w:t>varchar(</w:t>
             </w:r>
+            <w:proofErr w:type="gramEnd"/>
             <w:r>
               <w:rPr>
                 <w:rFonts w:hint="eastAsia"/>
@@ -3991,8 +4124,13 @@
               <w:ind w:firstLineChars="0" w:firstLine="0"/>
             </w:pPr>
             <w:r>
-              <w:t xml:space="preserve"> varchar(</w:t>
-            </w:r>
+              <w:t xml:space="preserve"> </w:t>
+            </w:r>
+            <w:proofErr w:type="gramStart"/>
+            <w:r>
+              <w:t>varchar(</w:t>
+            </w:r>
+            <w:proofErr w:type="gramEnd"/>
             <w:r>
               <w:rPr>
                 <w:rFonts w:hint="eastAsia"/>
@@ -4111,8 +4249,13 @@
               </w:rPr>
               <w:t xml:space="preserve"> </w:t>
             </w:r>
-            <w:r>
-              <w:t>varchar(50)</w:t>
+            <w:proofErr w:type="gramStart"/>
+            <w:r>
+              <w:t>varchar(</w:t>
+            </w:r>
+            <w:proofErr w:type="gramEnd"/>
+            <w:r>
+              <w:t>50)</w:t>
             </w:r>
           </w:p>
         </w:tc>
@@ -4371,9 +4514,11 @@
               <w:pStyle w:val="a7"/>
               <w:ind w:firstLineChars="0" w:firstLine="0"/>
             </w:pPr>
+            <w:proofErr w:type="gramStart"/>
             <w:r>
               <w:t>varchar(</w:t>
             </w:r>
+            <w:proofErr w:type="gramEnd"/>
             <w:r>
               <w:rPr>
                 <w:rFonts w:hint="eastAsia"/>
@@ -4499,8 +4644,13 @@
               <w:ind w:firstLineChars="0" w:firstLine="0"/>
             </w:pPr>
             <w:r>
-              <w:t xml:space="preserve"> varchar(</w:t>
-            </w:r>
+              <w:t xml:space="preserve"> </w:t>
+            </w:r>
+            <w:proofErr w:type="gramStart"/>
+            <w:r>
+              <w:t>varchar(</w:t>
+            </w:r>
+            <w:proofErr w:type="gramEnd"/>
             <w:r>
               <w:rPr>
                 <w:rFonts w:hint="eastAsia"/>
@@ -4619,8 +4769,13 @@
               </w:rPr>
               <w:t xml:space="preserve"> </w:t>
             </w:r>
-            <w:r>
-              <w:t>varchar(50)</w:t>
+            <w:proofErr w:type="gramStart"/>
+            <w:r>
+              <w:t>varchar(</w:t>
+            </w:r>
+            <w:proofErr w:type="gramEnd"/>
+            <w:r>
+              <w:t>50)</w:t>
             </w:r>
           </w:p>
         </w:tc>
@@ -4880,8 +5035,13 @@
               <w:ind w:firstLineChars="0" w:firstLine="0"/>
             </w:pPr>
             <w:r>
-              <w:t xml:space="preserve"> varchar(</w:t>
-            </w:r>
+              <w:t xml:space="preserve"> </w:t>
+            </w:r>
+            <w:proofErr w:type="gramStart"/>
+            <w:r>
+              <w:t>varchar(</w:t>
+            </w:r>
+            <w:proofErr w:type="gramEnd"/>
             <w:r>
               <w:rPr>
                 <w:rFonts w:hint="eastAsia"/>
@@ -4923,8 +5083,16 @@
               <w:rPr>
                 <w:rFonts w:hint="eastAsia"/>
               </w:rPr>
-              <w:t>主键，外键</w:t>
-            </w:r>
+              <w:t>主键，</w:t>
+            </w:r>
+            <w:proofErr w:type="gramStart"/>
+            <w:r>
+              <w:rPr>
+                <w:rFonts w:hint="eastAsia"/>
+              </w:rPr>
+              <w:t>外键</w:t>
+            </w:r>
+            <w:proofErr w:type="gramEnd"/>
             <w:r>
               <w:t xml:space="preserve"> </w:t>
             </w:r>
@@ -5017,8 +5185,13 @@
               </w:rPr>
               <w:t xml:space="preserve"> </w:t>
             </w:r>
-            <w:r>
-              <w:t>varchar(50)</w:t>
+            <w:proofErr w:type="gramStart"/>
+            <w:r>
+              <w:t>varchar(</w:t>
+            </w:r>
+            <w:proofErr w:type="gramEnd"/>
+            <w:r>
+              <w:t>50)</w:t>
             </w:r>
           </w:p>
         </w:tc>
@@ -5055,8 +5228,16 @@
               <w:rPr>
                 <w:rFonts w:hint="eastAsia"/>
               </w:rPr>
-              <w:t>主键，外键</w:t>
-            </w:r>
+              <w:t>主键，</w:t>
+            </w:r>
+            <w:proofErr w:type="gramStart"/>
+            <w:r>
+              <w:rPr>
+                <w:rFonts w:hint="eastAsia"/>
+              </w:rPr>
+              <w:t>外键</w:t>
+            </w:r>
+            <w:proofErr w:type="gramEnd"/>
           </w:p>
         </w:tc>
         <w:tc>
@@ -5138,8 +5319,13 @@
               <w:pStyle w:val="a7"/>
               <w:ind w:firstLineChars="0" w:firstLine="0"/>
             </w:pPr>
-            <w:r>
-              <w:t>varchar(13)</w:t>
+            <w:proofErr w:type="gramStart"/>
+            <w:r>
+              <w:t>varchar(</w:t>
+            </w:r>
+            <w:proofErr w:type="gramEnd"/>
+            <w:r>
+              <w:t>13)</w:t>
             </w:r>
           </w:p>
         </w:tc>
@@ -5173,8 +5359,16 @@
               <w:rPr>
                 <w:rFonts w:hint="eastAsia"/>
               </w:rPr>
-              <w:t>主键，外键</w:t>
-            </w:r>
+              <w:t>主键，</w:t>
+            </w:r>
+            <w:proofErr w:type="gramStart"/>
+            <w:r>
+              <w:rPr>
+                <w:rFonts w:hint="eastAsia"/>
+              </w:rPr>
+              <w:t>外键</w:t>
+            </w:r>
+            <w:proofErr w:type="gramEnd"/>
           </w:p>
         </w:tc>
         <w:tc>
@@ -5627,8 +5821,13 @@
               <w:ind w:firstLineChars="0" w:firstLine="0"/>
             </w:pPr>
             <w:r>
-              <w:t xml:space="preserve"> varchar(</w:t>
-            </w:r>
+              <w:t xml:space="preserve"> </w:t>
+            </w:r>
+            <w:proofErr w:type="gramStart"/>
+            <w:r>
+              <w:t>varchar(</w:t>
+            </w:r>
+            <w:proofErr w:type="gramEnd"/>
             <w:r>
               <w:rPr>
                 <w:rFonts w:hint="eastAsia"/>
@@ -5757,7 +5956,15 @@
               <w:ind w:firstLineChars="0" w:firstLine="0"/>
             </w:pPr>
             <w:r>
-              <w:t xml:space="preserve"> varchar(50)   </w:t>
+              <w:t xml:space="preserve"> </w:t>
+            </w:r>
+            <w:proofErr w:type="gramStart"/>
+            <w:r>
+              <w:t>varchar(</w:t>
+            </w:r>
+            <w:proofErr w:type="gramEnd"/>
+            <w:r>
+              <w:t xml:space="preserve">50)   </w:t>
             </w:r>
           </w:p>
         </w:tc>
@@ -5865,9 +6072,11 @@
               </w:rPr>
               <w:t xml:space="preserve"> </w:t>
             </w:r>
+            <w:proofErr w:type="gramStart"/>
             <w:r>
               <w:t>varchar(</w:t>
             </w:r>
+            <w:proofErr w:type="gramEnd"/>
             <w:r>
               <w:rPr>
                 <w:rFonts w:hint="eastAsia"/>
@@ -5986,8 +6195,13 @@
               <w:pStyle w:val="a7"/>
               <w:ind w:firstLineChars="0" w:firstLine="0"/>
             </w:pPr>
-            <w:r>
-              <w:t xml:space="preserve">varchar(100)          </w:t>
+            <w:proofErr w:type="gramStart"/>
+            <w:r>
+              <w:t>varchar(</w:t>
+            </w:r>
+            <w:proofErr w:type="gramEnd"/>
+            <w:r>
+              <w:t xml:space="preserve">100)          </w:t>
             </w:r>
           </w:p>
         </w:tc>
@@ -6222,8 +6436,13 @@
               </w:rPr>
               <w:t xml:space="preserve"> </w:t>
             </w:r>
-            <w:r>
-              <w:t>varchar(50)</w:t>
+            <w:proofErr w:type="gramStart"/>
+            <w:r>
+              <w:t>varchar(</w:t>
+            </w:r>
+            <w:proofErr w:type="gramEnd"/>
+            <w:r>
+              <w:t>50)</w:t>
             </w:r>
           </w:p>
         </w:tc>
@@ -6334,8 +6553,13 @@
               <w:pStyle w:val="a7"/>
               <w:ind w:firstLineChars="0" w:firstLine="0"/>
             </w:pPr>
-            <w:r>
-              <w:t>varchar(100)</w:t>
+            <w:proofErr w:type="gramStart"/>
+            <w:r>
+              <w:t>varchar(</w:t>
+            </w:r>
+            <w:proofErr w:type="gramEnd"/>
+            <w:r>
+              <w:t>100)</w:t>
             </w:r>
           </w:p>
         </w:tc>
@@ -7059,8 +7283,13 @@
               <w:ind w:firstLineChars="0" w:firstLine="0"/>
             </w:pPr>
             <w:r>
-              <w:t xml:space="preserve"> varchar(</w:t>
-            </w:r>
+              <w:t xml:space="preserve"> </w:t>
+            </w:r>
+            <w:proofErr w:type="gramStart"/>
+            <w:r>
+              <w:t>varchar(</w:t>
+            </w:r>
+            <w:proofErr w:type="gramEnd"/>
             <w:r>
               <w:rPr>
                 <w:rFonts w:hint="eastAsia"/>
@@ -7182,9 +7411,11 @@
               <w:pStyle w:val="a7"/>
               <w:ind w:firstLineChars="0" w:firstLine="0"/>
             </w:pPr>
+            <w:proofErr w:type="gramStart"/>
             <w:r>
               <w:t>varchar(</w:t>
             </w:r>
+            <w:proofErr w:type="gramEnd"/>
             <w:r>
               <w:rPr>
                 <w:rFonts w:hint="eastAsia"/>
@@ -7295,7 +7526,15 @@
               <w:ind w:firstLineChars="0" w:firstLine="0"/>
             </w:pPr>
             <w:r>
-              <w:t xml:space="preserve"> varchar(13)</w:t>
+              <w:t xml:space="preserve"> </w:t>
+            </w:r>
+            <w:proofErr w:type="gramStart"/>
+            <w:r>
+              <w:t>varchar(</w:t>
+            </w:r>
+            <w:proofErr w:type="gramEnd"/>
+            <w:r>
+              <w:t>13)</w:t>
             </w:r>
           </w:p>
         </w:tc>
@@ -7325,12 +7564,14 @@
             <w:r>
               <w:t xml:space="preserve"> </w:t>
             </w:r>
+            <w:proofErr w:type="gramStart"/>
             <w:r>
               <w:rPr>
                 <w:rFonts w:hint="eastAsia"/>
               </w:rPr>
               <w:t>外键</w:t>
             </w:r>
+            <w:proofErr w:type="gramEnd"/>
           </w:p>
         </w:tc>
         <w:tc>
@@ -7417,8 +7658,13 @@
               <w:ind w:firstLineChars="0" w:firstLine="0"/>
             </w:pPr>
             <w:r>
-              <w:t xml:space="preserve"> varchar(</w:t>
-            </w:r>
+              <w:t xml:space="preserve"> </w:t>
+            </w:r>
+            <w:proofErr w:type="gramStart"/>
+            <w:r>
+              <w:t>varchar(</w:t>
+            </w:r>
+            <w:proofErr w:type="gramEnd"/>
             <w:r>
               <w:rPr>
                 <w:rFonts w:hint="eastAsia"/>
@@ -7462,12 +7708,14 @@
             <w:r>
               <w:t xml:space="preserve"> </w:t>
             </w:r>
+            <w:proofErr w:type="gramStart"/>
             <w:r>
               <w:rPr>
                 <w:rFonts w:hint="eastAsia"/>
               </w:rPr>
               <w:t>外键</w:t>
             </w:r>
+            <w:proofErr w:type="gramEnd"/>
           </w:p>
         </w:tc>
         <w:tc>
@@ -7811,8 +8059,13 @@
               <w:ind w:firstLineChars="0" w:firstLine="0"/>
             </w:pPr>
             <w:r>
-              <w:t xml:space="preserve"> varchar(</w:t>
-            </w:r>
+              <w:t xml:space="preserve"> </w:t>
+            </w:r>
+            <w:proofErr w:type="gramStart"/>
+            <w:r>
+              <w:t>varchar(</w:t>
+            </w:r>
+            <w:proofErr w:type="gramEnd"/>
             <w:r>
               <w:rPr>
                 <w:rFonts w:hint="eastAsia"/>
@@ -7856,12 +8109,14 @@
             <w:r>
               <w:t xml:space="preserve"> </w:t>
             </w:r>
+            <w:proofErr w:type="gramStart"/>
             <w:r>
               <w:rPr>
                 <w:rFonts w:hint="eastAsia"/>
               </w:rPr>
               <w:t>外键</w:t>
             </w:r>
+            <w:proofErr w:type="gramEnd"/>
             <w:r>
               <w:rPr>
                 <w:rFonts w:hint="eastAsia"/>
@@ -7956,8 +8211,13 @@
               <w:ind w:firstLineChars="0" w:firstLine="0"/>
             </w:pPr>
             <w:r>
-              <w:t xml:space="preserve"> varchar(</w:t>
-            </w:r>
+              <w:t xml:space="preserve"> </w:t>
+            </w:r>
+            <w:proofErr w:type="gramStart"/>
+            <w:r>
+              <w:t>varchar(</w:t>
+            </w:r>
+            <w:proofErr w:type="gramEnd"/>
             <w:r>
               <w:rPr>
                 <w:rFonts w:hint="eastAsia"/>
@@ -7995,12 +8255,14 @@
             <w:r>
               <w:t xml:space="preserve"> </w:t>
             </w:r>
+            <w:proofErr w:type="gramStart"/>
             <w:r>
               <w:rPr>
                 <w:rFonts w:hint="eastAsia"/>
               </w:rPr>
               <w:t>外键</w:t>
             </w:r>
+            <w:proofErr w:type="gramEnd"/>
             <w:r>
               <w:rPr>
                 <w:rFonts w:hint="eastAsia"/>
@@ -8465,8 +8727,13 @@
               <w:ind w:firstLineChars="0" w:firstLine="0"/>
             </w:pPr>
             <w:r>
-              <w:t xml:space="preserve"> varchar(</w:t>
-            </w:r>
+              <w:t xml:space="preserve"> </w:t>
+            </w:r>
+            <w:proofErr w:type="gramStart"/>
+            <w:r>
+              <w:t>varchar(</w:t>
+            </w:r>
+            <w:proofErr w:type="gramEnd"/>
             <w:r>
               <w:rPr>
                 <w:rFonts w:hint="eastAsia"/>
@@ -8508,8 +8775,16 @@
               <w:rPr>
                 <w:rFonts w:hint="eastAsia"/>
               </w:rPr>
-              <w:t>主键，外键</w:t>
-            </w:r>
+              <w:t>主键，</w:t>
+            </w:r>
+            <w:proofErr w:type="gramStart"/>
+            <w:r>
+              <w:rPr>
+                <w:rFonts w:hint="eastAsia"/>
+              </w:rPr>
+              <w:t>外键</w:t>
+            </w:r>
+            <w:proofErr w:type="gramEnd"/>
             <w:r>
               <w:t xml:space="preserve"> </w:t>
             </w:r>
@@ -8600,9 +8875,11 @@
               </w:rPr>
               <w:t xml:space="preserve"> </w:t>
             </w:r>
+            <w:proofErr w:type="gramStart"/>
             <w:r>
               <w:t>varchar(</w:t>
             </w:r>
+            <w:proofErr w:type="gramEnd"/>
             <w:r>
               <w:rPr>
                 <w:rFonts w:hint="eastAsia"/>
@@ -8647,8 +8924,16 @@
               <w:rPr>
                 <w:rFonts w:hint="eastAsia"/>
               </w:rPr>
-              <w:t>主键，外键</w:t>
-            </w:r>
+              <w:t>主键，</w:t>
+            </w:r>
+            <w:proofErr w:type="gramStart"/>
+            <w:r>
+              <w:rPr>
+                <w:rFonts w:hint="eastAsia"/>
+              </w:rPr>
+              <w:t>外键</w:t>
+            </w:r>
+            <w:proofErr w:type="gramEnd"/>
           </w:p>
         </w:tc>
         <w:tc>
@@ -8882,8 +9167,13 @@
               <w:ind w:firstLineChars="0" w:firstLine="0"/>
             </w:pPr>
             <w:r>
-              <w:t xml:space="preserve"> varchar(</w:t>
-            </w:r>
+              <w:t xml:space="preserve"> </w:t>
+            </w:r>
+            <w:proofErr w:type="gramStart"/>
+            <w:r>
+              <w:t>varchar(</w:t>
+            </w:r>
+            <w:proofErr w:type="gramEnd"/>
             <w:r>
               <w:rPr>
                 <w:rFonts w:hint="eastAsia"/>
@@ -8925,8 +9215,16 @@
               <w:rPr>
                 <w:rFonts w:hint="eastAsia"/>
               </w:rPr>
-              <w:t>主键，外键</w:t>
-            </w:r>
+              <w:t>主键，</w:t>
+            </w:r>
+            <w:proofErr w:type="gramStart"/>
+            <w:r>
+              <w:rPr>
+                <w:rFonts w:hint="eastAsia"/>
+              </w:rPr>
+              <w:t>外键</w:t>
+            </w:r>
+            <w:proofErr w:type="gramEnd"/>
             <w:r>
               <w:t xml:space="preserve"> </w:t>
             </w:r>
@@ -9017,9 +9315,11 @@
               </w:rPr>
               <w:t xml:space="preserve"> </w:t>
             </w:r>
+            <w:proofErr w:type="gramStart"/>
             <w:r>
               <w:t>varchar(</w:t>
             </w:r>
+            <w:proofErr w:type="gramEnd"/>
             <w:r>
               <w:rPr>
                 <w:rFonts w:hint="eastAsia"/>
@@ -9064,8 +9364,16 @@
               <w:rPr>
                 <w:rFonts w:hint="eastAsia"/>
               </w:rPr>
-              <w:t>主键，外键</w:t>
-            </w:r>
+              <w:t>主键，</w:t>
+            </w:r>
+            <w:proofErr w:type="gramStart"/>
+            <w:r>
+              <w:rPr>
+                <w:rFonts w:hint="eastAsia"/>
+              </w:rPr>
+              <w:t>外键</w:t>
+            </w:r>
+            <w:proofErr w:type="gramEnd"/>
           </w:p>
         </w:tc>
         <w:tc>
@@ -9236,20 +9544,44 @@
         </w:rPr>
         <w:t>Anna</w:t>
       </w:r>
+      <w:proofErr w:type="gramStart"/>
       <w:r>
         <w:t>’</w:t>
       </w:r>
+      <w:proofErr w:type="gramEnd"/>
       <w:r>
         <w:rPr>
           <w:rFonts w:hint="eastAsia"/>
         </w:rPr>
         <w:t>s Archive</w:t>
       </w:r>
-      <w:r>
-        <w:rPr>
-          <w:rFonts w:hint="eastAsia"/>
-        </w:rPr>
-        <w:t>等电子书获取途径，实体书的淘宝、当当、京东、孔子旧书网等网站对应书记的信息</w:t>
+      <w:proofErr w:type="gramStart"/>
+      <w:r>
+        <w:rPr>
+          <w:rFonts w:hint="eastAsia"/>
+        </w:rPr>
+        <w:t>等电子书</w:t>
+      </w:r>
+      <w:proofErr w:type="gramEnd"/>
+      <w:r>
+        <w:rPr>
+          <w:rFonts w:hint="eastAsia"/>
+        </w:rPr>
+        <w:t>获取途径，实体书的淘宝、当当、京东、孔子</w:t>
+      </w:r>
+      <w:proofErr w:type="gramStart"/>
+      <w:r>
+        <w:rPr>
+          <w:rFonts w:hint="eastAsia"/>
+        </w:rPr>
+        <w:t>旧书网</w:t>
+      </w:r>
+      <w:proofErr w:type="gramEnd"/>
+      <w:r>
+        <w:rPr>
+          <w:rFonts w:hint="eastAsia"/>
+        </w:rPr>
+        <w:t>等网站对应书记的信息</w:t>
       </w:r>
     </w:p>
     <w:p>
@@ -9609,7 +9941,21 @@
         <w:rPr>
           <w:rFonts w:hint="eastAsia"/>
         </w:rPr>
-        <w:t>功能：对用户信息进行增删改查等管理功能</w:t>
+        <w:t>功能：对用户信息进行</w:t>
+      </w:r>
+      <w:proofErr w:type="gramStart"/>
+      <w:r>
+        <w:rPr>
+          <w:rFonts w:hint="eastAsia"/>
+        </w:rPr>
+        <w:t>增删改查等</w:t>
+      </w:r>
+      <w:proofErr w:type="gramEnd"/>
+      <w:r>
+        <w:rPr>
+          <w:rFonts w:hint="eastAsia"/>
+        </w:rPr>
+        <w:t>管理功能</w:t>
       </w:r>
     </w:p>
     <w:p>
@@ -9852,7 +10198,14 @@
         <w:rPr>
           <w:rFonts w:hint="eastAsia"/>
         </w:rPr>
-        <w:t>/update-user/:</w:t>
+        <w:t>/update-user</w:t>
+      </w:r>
+      <w:proofErr w:type="gramStart"/>
+      <w:r>
+        <w:rPr>
+          <w:rFonts w:hint="eastAsia"/>
+        </w:rPr>
+        <w:t>/:</w:t>
       </w:r>
       <w:proofErr w:type="spellStart"/>
       <w:r>
@@ -9862,6 +10215,7 @@
         <w:t>userId</w:t>
       </w:r>
       <w:proofErr w:type="spellEnd"/>
+      <w:proofErr w:type="gramEnd"/>
     </w:p>
     <w:p>
       <w:pPr>
@@ -9945,7 +10299,14 @@
         <w:rPr>
           <w:rFonts w:hint="eastAsia"/>
         </w:rPr>
-        <w:t>/user/:</w:t>
+        <w:t>/user</w:t>
+      </w:r>
+      <w:proofErr w:type="gramStart"/>
+      <w:r>
+        <w:rPr>
+          <w:rFonts w:hint="eastAsia"/>
+        </w:rPr>
+        <w:t>/:</w:t>
       </w:r>
       <w:proofErr w:type="spellStart"/>
       <w:r>
@@ -9955,6 +10316,7 @@
         <w:t>userId</w:t>
       </w:r>
       <w:proofErr w:type="spellEnd"/>
+      <w:proofErr w:type="gramEnd"/>
     </w:p>
     <w:p>
       <w:pPr>
@@ -10115,9 +10477,17 @@
         <w:rPr>
           <w:rFonts w:hint="eastAsia"/>
         </w:rPr>
-        <w:t>get-book?isbn</w:t>
+        <w:t>get-</w:t>
+      </w:r>
+      <w:proofErr w:type="gramStart"/>
+      <w:r>
+        <w:rPr>
+          <w:rFonts w:hint="eastAsia"/>
+        </w:rPr>
+        <w:t>book?isbn</w:t>
       </w:r>
       <w:proofErr w:type="spellEnd"/>
+      <w:proofErr w:type="gramEnd"/>
     </w:p>
     <w:p/>
     <w:p>
@@ -10789,7 +11159,7 @@
         <w:ind w:leftChars="500" w:left="1050"/>
         <w:jc w:val="left"/>
         <w:rPr>
-          <w:rFonts w:ascii="Courier New" w:hAnsi="Courier New" w:cs="Courier New" w:hint="eastAsia"/>
+          <w:rFonts w:ascii="Courier New" w:hAnsi="Courier New" w:cs="Courier New"/>
           <w:color w:val="F8F8F2"/>
           <w:kern w:val="0"/>
           <w:sz w:val="18"/>
@@ -11084,6 +11454,7 @@
         </w:rPr>
         <w:t>，格式：允许</w:t>
       </w:r>
+      <w:proofErr w:type="gramStart"/>
       <w:r>
         <w:rPr>
           <w:rFonts w:ascii="Courier New" w:hAnsi="Courier New" w:cs="Courier New"/>
@@ -11094,6 +11465,7 @@
         </w:rPr>
         <w:t>”</w:t>
       </w:r>
+      <w:proofErr w:type="gramEnd"/>
       <w:r>
         <w:rPr>
           <w:rFonts w:ascii="Courier New" w:hAnsi="Courier New" w:cs="Courier New" w:hint="eastAsia"/>
@@ -11104,6 +11476,7 @@
         </w:rPr>
         <w:t>2012-12</w:t>
       </w:r>
+      <w:proofErr w:type="gramStart"/>
       <w:r>
         <w:rPr>
           <w:rFonts w:ascii="Courier New" w:hAnsi="Courier New" w:cs="Courier New"/>
@@ -11114,6 +11487,7 @@
         </w:rPr>
         <w:t>”</w:t>
       </w:r>
+      <w:proofErr w:type="gramEnd"/>
       <w:r>
         <w:rPr>
           <w:rFonts w:ascii="Courier New" w:hAnsi="Courier New" w:cs="Courier New" w:hint="eastAsia"/>
@@ -11321,7 +11695,7 @@
         <w:ind w:leftChars="500" w:left="1050"/>
         <w:jc w:val="left"/>
         <w:rPr>
-          <w:rFonts w:ascii="Courier New" w:hAnsi="Courier New" w:cs="Courier New" w:hint="eastAsia"/>
+          <w:rFonts w:ascii="Courier New" w:hAnsi="Courier New" w:cs="Courier New"/>
           <w:color w:val="F8F8F2"/>
           <w:kern w:val="0"/>
           <w:sz w:val="18"/>
@@ -11583,7 +11957,7 @@
         <w:ind w:leftChars="500" w:left="1050"/>
         <w:jc w:val="left"/>
         <w:rPr>
-          <w:rFonts w:ascii="Courier New" w:hAnsi="Courier New" w:cs="Courier New" w:hint="eastAsia"/>
+          <w:rFonts w:ascii="Courier New" w:hAnsi="Courier New" w:cs="Courier New"/>
           <w:color w:val="F8F8F2"/>
           <w:kern w:val="0"/>
           <w:sz w:val="18"/>
@@ -11981,7 +12355,7 @@
         <w:ind w:leftChars="500" w:left="1050"/>
         <w:jc w:val="left"/>
         <w:rPr>
-          <w:rFonts w:ascii="Courier New" w:hAnsi="Courier New" w:cs="Courier New" w:hint="eastAsia"/>
+          <w:rFonts w:ascii="Courier New" w:hAnsi="Courier New" w:cs="Courier New"/>
           <w:color w:val="F8F8F2"/>
           <w:kern w:val="0"/>
           <w:sz w:val="18"/>
@@ -12630,9 +13004,17 @@
         <w:rPr>
           <w:rFonts w:hint="eastAsia"/>
         </w:rPr>
-        <w:t>update-book?isbn</w:t>
+        <w:t>update-</w:t>
+      </w:r>
+      <w:proofErr w:type="gramStart"/>
+      <w:r>
+        <w:rPr>
+          <w:rFonts w:hint="eastAsia"/>
+        </w:rPr>
+        <w:t>book?isbn</w:t>
       </w:r>
       <w:proofErr w:type="spellEnd"/>
+      <w:proofErr w:type="gramEnd"/>
     </w:p>
     <w:p/>
     <w:p>
@@ -12664,7 +13046,14 @@
         <w:rPr>
           <w:rFonts w:hint="eastAsia"/>
         </w:rPr>
-        <w:t>功能：用户互动区，包括对教材实用性进行评分、发表评论、点赞</w:t>
+        <w:t>功能：用户互动区，包括对教材实用性进行评分、发表评论、</w:t>
+      </w:r>
+      <w:proofErr w:type="gramStart"/>
+      <w:r>
+        <w:rPr>
+          <w:rFonts w:hint="eastAsia"/>
+        </w:rPr>
+        <w:t>点赞</w:t>
       </w:r>
       <w:r>
         <w:rPr>
@@ -12676,7 +13065,14 @@
         <w:rPr>
           <w:rFonts w:hint="eastAsia"/>
         </w:rPr>
-        <w:t>点踩和回复评论功能</w:t>
+        <w:t>点踩和</w:t>
+      </w:r>
+      <w:proofErr w:type="gramEnd"/>
+      <w:r>
+        <w:rPr>
+          <w:rFonts w:hint="eastAsia"/>
+        </w:rPr>
+        <w:t>回复评论功能</w:t>
       </w:r>
     </w:p>
     <w:p>
@@ -12747,7 +13143,21 @@
         <w:rPr>
           <w:rFonts w:hint="eastAsia"/>
         </w:rPr>
-        <w:t>功能：获得用户发表的评论、点赞数量和针对教材对应于某课程是否实用的评分结果。</w:t>
+        <w:t>功能：获得用户发表的评论、</w:t>
+      </w:r>
+      <w:proofErr w:type="gramStart"/>
+      <w:r>
+        <w:rPr>
+          <w:rFonts w:hint="eastAsia"/>
+        </w:rPr>
+        <w:t>点赞数量</w:t>
+      </w:r>
+      <w:proofErr w:type="gramEnd"/>
+      <w:r>
+        <w:rPr>
+          <w:rFonts w:hint="eastAsia"/>
+        </w:rPr>
+        <w:t>和针对教材对应于某课程是否实用的评分结果。</w:t>
       </w:r>
     </w:p>
     <w:p>
@@ -12773,7 +13183,21 @@
         <w:rPr>
           <w:rFonts w:hint="eastAsia"/>
         </w:rPr>
-        <w:t>教材实用性评分、评论列表、点赞信息获取：</w:t>
+        <w:t>教材实用性评分、评论列表、</w:t>
+      </w:r>
+      <w:proofErr w:type="gramStart"/>
+      <w:r>
+        <w:rPr>
+          <w:rFonts w:hint="eastAsia"/>
+        </w:rPr>
+        <w:t>点赞信息</w:t>
+      </w:r>
+      <w:proofErr w:type="gramEnd"/>
+      <w:r>
+        <w:rPr>
+          <w:rFonts w:hint="eastAsia"/>
+        </w:rPr>
+        <w:t>获取：</w:t>
       </w:r>
       <w:r>
         <w:rPr>
@@ -12831,6 +13255,7 @@
         <w:t>/</w:t>
       </w:r>
       <w:proofErr w:type="spellStart"/>
+      <w:proofErr w:type="gramStart"/>
       <w:r>
         <w:rPr>
           <w:rFonts w:hint="eastAsia"/>
@@ -12838,6 +13263,7 @@
         <w:t>forum?commentId</w:t>
       </w:r>
       <w:proofErr w:type="spellEnd"/>
+      <w:proofErr w:type="gramEnd"/>
     </w:p>
     <w:p/>
     <w:p>
@@ -12872,7 +13298,21 @@
         <w:rPr>
           <w:rFonts w:hint="eastAsia"/>
         </w:rPr>
-        <w:t>功能：用户对教材实用性打分、发表评论、点赞或回复评论，面对负面无效信息可以点踩。</w:t>
+        <w:t>功能：用户对教材实用性打分、发表评论、</w:t>
+      </w:r>
+      <w:proofErr w:type="gramStart"/>
+      <w:r>
+        <w:rPr>
+          <w:rFonts w:hint="eastAsia"/>
+        </w:rPr>
+        <w:t>点赞或</w:t>
+      </w:r>
+      <w:proofErr w:type="gramEnd"/>
+      <w:r>
+        <w:rPr>
+          <w:rFonts w:hint="eastAsia"/>
+        </w:rPr>
+        <w:t>回复评论，面对负面无效信息可以点踩。</w:t>
       </w:r>
     </w:p>
     <w:p>
@@ -12983,7 +13423,21 @@
         <w:rPr>
           <w:rFonts w:hint="eastAsia"/>
         </w:rPr>
-        <w:t>）点赞评论：</w:t>
+        <w:t>）</w:t>
+      </w:r>
+      <w:proofErr w:type="gramStart"/>
+      <w:r>
+        <w:rPr>
+          <w:rFonts w:hint="eastAsia"/>
+        </w:rPr>
+        <w:t>点赞评论</w:t>
+      </w:r>
+      <w:proofErr w:type="gramEnd"/>
+      <w:r>
+        <w:rPr>
+          <w:rFonts w:hint="eastAsia"/>
+        </w:rPr>
+        <w:t>：</w:t>
       </w:r>
       <w:r>
         <w:rPr>
@@ -13021,7 +13475,21 @@
         <w:rPr>
           <w:rFonts w:hint="eastAsia"/>
         </w:rPr>
-        <w:t>）点踩评论：</w:t>
+        <w:t>）</w:t>
+      </w:r>
+      <w:proofErr w:type="gramStart"/>
+      <w:r>
+        <w:rPr>
+          <w:rFonts w:hint="eastAsia"/>
+        </w:rPr>
+        <w:t>点踩评论</w:t>
+      </w:r>
+      <w:proofErr w:type="gramEnd"/>
+      <w:r>
+        <w:rPr>
+          <w:rFonts w:hint="eastAsia"/>
+        </w:rPr>
+        <w:t>：</w:t>
       </w:r>
       <w:r>
         <w:rPr>
@@ -13160,12 +13628,14 @@
         <w:t>search?q</w:t>
       </w:r>
       <w:proofErr w:type="spellEnd"/>
+      <w:proofErr w:type="gramStart"/>
       <w:r>
         <w:rPr>
           <w:rFonts w:hint="eastAsia"/>
         </w:rPr>
         <w:t>=:query</w:t>
       </w:r>
+      <w:proofErr w:type="gramEnd"/>
     </w:p>
     <w:p>
       <w:pPr>
@@ -13224,12 +13694,14 @@
         <w:t>search?q</w:t>
       </w:r>
       <w:proofErr w:type="spellEnd"/>
+      <w:proofErr w:type="gramStart"/>
       <w:r>
         <w:rPr>
           <w:rFonts w:hint="eastAsia"/>
         </w:rPr>
         <w:t>=:query</w:t>
       </w:r>
+      <w:proofErr w:type="gramEnd"/>
     </w:p>
     <w:p/>
     <w:p>
@@ -13268,7 +13740,21 @@
         <w:rPr>
           <w:rFonts w:hint="eastAsia"/>
         </w:rPr>
-        <w:t>功能：上传用户上传的文件作为课程资源</w:t>
+        <w:t>功能：上</w:t>
+      </w:r>
+      <w:proofErr w:type="gramStart"/>
+      <w:r>
+        <w:rPr>
+          <w:rFonts w:hint="eastAsia"/>
+        </w:rPr>
+        <w:t>传用户</w:t>
+      </w:r>
+      <w:proofErr w:type="gramEnd"/>
+      <w:r>
+        <w:rPr>
+          <w:rFonts w:hint="eastAsia"/>
+        </w:rPr>
+        <w:t>上传的文件作为课程资源</w:t>
       </w:r>
     </w:p>
     <w:p>
@@ -13458,7 +13944,14 @@
         <w:rPr>
           <w:rFonts w:hint="eastAsia"/>
         </w:rPr>
-        <w:t>/course/:</w:t>
+        <w:t>/course</w:t>
+      </w:r>
+      <w:proofErr w:type="gramStart"/>
+      <w:r>
+        <w:rPr>
+          <w:rFonts w:hint="eastAsia"/>
+        </w:rPr>
+        <w:t>/:</w:t>
       </w:r>
       <w:proofErr w:type="spellStart"/>
       <w:r>
@@ -13468,6 +13961,7 @@
         <w:t>courseId</w:t>
       </w:r>
       <w:proofErr w:type="spellEnd"/>
+      <w:proofErr w:type="gramEnd"/>
     </w:p>
     <w:p/>
     <w:p>
@@ -13601,12 +14095,14 @@
         <w:t>search?q</w:t>
       </w:r>
       <w:proofErr w:type="spellEnd"/>
+      <w:proofErr w:type="gramStart"/>
       <w:r>
         <w:rPr>
           <w:rFonts w:hint="eastAsia"/>
         </w:rPr>
         <w:t>=:Wd</w:t>
       </w:r>
+      <w:proofErr w:type="gramEnd"/>
     </w:p>
     <w:p>
       <w:pPr>
@@ -13796,7 +14292,21 @@
         <w:rPr>
           <w:rFonts w:hint="eastAsia"/>
         </w:rPr>
-        <w:t>评论被点赞多少次就增加一定的信用分；</w:t>
+        <w:t>评论被点</w:t>
+      </w:r>
+      <w:proofErr w:type="gramStart"/>
+      <w:r>
+        <w:rPr>
+          <w:rFonts w:hint="eastAsia"/>
+        </w:rPr>
+        <w:t>赞多少</w:t>
+      </w:r>
+      <w:proofErr w:type="gramEnd"/>
+      <w:r>
+        <w:rPr>
+          <w:rFonts w:hint="eastAsia"/>
+        </w:rPr>
+        <w:t>次就增加一定的信用分；</w:t>
       </w:r>
       <w:r>
         <w:rPr>
@@ -13820,7 +14330,21 @@
         <w:rPr>
           <w:rFonts w:hint="eastAsia"/>
         </w:rPr>
-        <w:t>用户信息越完备，信用分越高；</w:t>
+        <w:t>用户信息越完备，</w:t>
+      </w:r>
+      <w:proofErr w:type="gramStart"/>
+      <w:r>
+        <w:rPr>
+          <w:rFonts w:hint="eastAsia"/>
+        </w:rPr>
+        <w:t>信用分越高</w:t>
+      </w:r>
+      <w:proofErr w:type="gramEnd"/>
+      <w:r>
+        <w:rPr>
+          <w:rFonts w:hint="eastAsia"/>
+        </w:rPr>
+        <w:t>；</w:t>
       </w:r>
       <w:r>
         <w:rPr>
@@ -13832,7 +14356,21 @@
         <w:rPr>
           <w:rFonts w:hint="eastAsia"/>
         </w:rPr>
-        <w:t>一定时期内无违规行为，给予一定的信用分作为奖励；</w:t>
+        <w:t>一定时期内无违规行为，给予一定的信用</w:t>
+      </w:r>
+      <w:proofErr w:type="gramStart"/>
+      <w:r>
+        <w:rPr>
+          <w:rFonts w:hint="eastAsia"/>
+        </w:rPr>
+        <w:t>分作为</w:t>
+      </w:r>
+      <w:proofErr w:type="gramEnd"/>
+      <w:r>
+        <w:rPr>
+          <w:rFonts w:hint="eastAsia"/>
+        </w:rPr>
+        <w:t>奖励；</w:t>
       </w:r>
       <w:r>
         <w:rPr>
@@ -13844,7 +14382,21 @@
         <w:rPr>
           <w:rFonts w:hint="eastAsia"/>
         </w:rPr>
-        <w:t>创建用户时基础信用分一致，信用分存在上限，超出时不再累计。</w:t>
+        <w:t>创建用户</w:t>
+      </w:r>
+      <w:proofErr w:type="gramStart"/>
+      <w:r>
+        <w:rPr>
+          <w:rFonts w:hint="eastAsia"/>
+        </w:rPr>
+        <w:t>时基础</w:t>
+      </w:r>
+      <w:proofErr w:type="gramEnd"/>
+      <w:r>
+        <w:rPr>
+          <w:rFonts w:hint="eastAsia"/>
+        </w:rPr>
+        <w:t>信用分一致，信用分存在上限，超出时不再累计。</w:t>
       </w:r>
     </w:p>
     <w:p>
@@ -13974,15 +14526,37 @@
       </w:r>
     </w:p>
     <w:p>
+      <w:pPr>
+        <w:pStyle w:val="a7"/>
+        <w:numPr>
+          <w:ilvl w:val="0"/>
+          <w:numId w:val="13"/>
+        </w:numPr>
+        <w:ind w:firstLineChars="0"/>
+      </w:pPr>
+      <w:r>
+        <w:rPr>
+          <w:rFonts w:hint="eastAsia"/>
+        </w:rPr>
+        <w:t>原型设计草图</w:t>
+      </w:r>
+    </w:p>
+    <w:p>
+      <w:pPr>
+        <w:jc w:val="center"/>
+        <w:rPr>
+          <w:rFonts w:hint="eastAsia"/>
+        </w:rPr>
+      </w:pPr>
       <w:r>
         <w:rPr>
           <w:noProof/>
         </w:rPr>
         <w:lastRenderedPageBreak/>
         <w:drawing>
-          <wp:inline distT="0" distB="0" distL="0" distR="0" wp14:anchorId="6D87D0C8" wp14:editId="0E617D8C">
-            <wp:extent cx="5274310" cy="3270885"/>
-            <wp:effectExtent l="0" t="0" r="2540" b="5715"/>
+          <wp:inline distT="0" distB="0" distL="0" distR="0" wp14:anchorId="4A17BDD5" wp14:editId="176C85E3">
+            <wp:extent cx="4672739" cy="2897818"/>
+            <wp:effectExtent l="0" t="0" r="0" b="0"/>
             <wp:docPr id="1302786602" name="图片 1"/>
             <wp:cNvGraphicFramePr>
               <a:graphicFrameLocks xmlns:a="http://schemas.openxmlformats.org/drawingml/2006/main" noChangeAspect="1"/>
@@ -14012,7 +14586,7 @@
                   <pic:spPr>
                     <a:xfrm>
                       <a:off x="0" y="0"/>
-                      <a:ext cx="5274310" cy="3270885"/>
+                      <a:ext cx="4680357" cy="2902543"/>
                     </a:xfrm>
                     <a:prstGeom prst="rect">
                       <a:avLst/>
@@ -14031,6 +14605,808 @@
     </w:p>
     <w:p>
       <w:pPr>
+        <w:pStyle w:val="a7"/>
+        <w:numPr>
+          <w:ilvl w:val="0"/>
+          <w:numId w:val="13"/>
+        </w:numPr>
+        <w:ind w:firstLineChars="0"/>
+        <w:rPr>
+          <w:rFonts w:hint="eastAsia"/>
+        </w:rPr>
+      </w:pPr>
+      <w:proofErr w:type="gramStart"/>
+      <w:r>
+        <w:rPr>
+          <w:rFonts w:hint="eastAsia"/>
+        </w:rPr>
+        <w:t>墨刀原型</w:t>
+      </w:r>
+      <w:proofErr w:type="gramEnd"/>
+      <w:r>
+        <w:rPr>
+          <w:rFonts w:hint="eastAsia"/>
+        </w:rPr>
+        <w:t>设计</w:t>
+      </w:r>
+    </w:p>
+    <w:p>
+      <w:pPr>
+        <w:pStyle w:val="a7"/>
+        <w:numPr>
+          <w:ilvl w:val="0"/>
+          <w:numId w:val="16"/>
+        </w:numPr>
+        <w:ind w:firstLineChars="0"/>
+      </w:pPr>
+      <w:r>
+        <w:rPr>
+          <w:rFonts w:hint="eastAsia"/>
+        </w:rPr>
+        <w:t>总</w:t>
+      </w:r>
+      <w:proofErr w:type="gramStart"/>
+      <w:r>
+        <w:rPr>
+          <w:rFonts w:hint="eastAsia"/>
+        </w:rPr>
+        <w:t>览</w:t>
+      </w:r>
+      <w:proofErr w:type="gramEnd"/>
+    </w:p>
+    <w:p>
+      <w:pPr>
+        <w:jc w:val="center"/>
+      </w:pPr>
+      <w:r>
+        <w:drawing>
+          <wp:inline distT="0" distB="0" distL="0" distR="0" wp14:anchorId="6EF57F54" wp14:editId="39BD56DA">
+            <wp:extent cx="5274310" cy="1838960"/>
+            <wp:effectExtent l="0" t="0" r="2540" b="8890"/>
+            <wp:docPr id="1899086216" name="图片 1"/>
+            <wp:cNvGraphicFramePr>
+              <a:graphicFrameLocks xmlns:a="http://schemas.openxmlformats.org/drawingml/2006/main" noChangeAspect="1"/>
+            </wp:cNvGraphicFramePr>
+            <a:graphic xmlns:a="http://schemas.openxmlformats.org/drawingml/2006/main">
+              <a:graphicData uri="http://schemas.openxmlformats.org/drawingml/2006/picture">
+                <pic:pic xmlns:pic="http://schemas.openxmlformats.org/drawingml/2006/picture">
+                  <pic:nvPicPr>
+                    <pic:cNvPr id="1899086216" name=""/>
+                    <pic:cNvPicPr/>
+                  </pic:nvPicPr>
+                  <pic:blipFill>
+                    <a:blip r:embed="rId15"/>
+                    <a:stretch>
+                      <a:fillRect/>
+                    </a:stretch>
+                  </pic:blipFill>
+                  <pic:spPr>
+                    <a:xfrm>
+                      <a:off x="0" y="0"/>
+                      <a:ext cx="5274310" cy="1838960"/>
+                    </a:xfrm>
+                    <a:prstGeom prst="rect">
+                      <a:avLst/>
+                    </a:prstGeom>
+                  </pic:spPr>
+                </pic:pic>
+              </a:graphicData>
+            </a:graphic>
+          </wp:inline>
+        </w:drawing>
+      </w:r>
+    </w:p>
+    <w:p>
+      <w:pPr>
+        <w:pStyle w:val="a7"/>
+        <w:numPr>
+          <w:ilvl w:val="0"/>
+          <w:numId w:val="16"/>
+        </w:numPr>
+        <w:ind w:firstLineChars="0"/>
+      </w:pPr>
+      <w:r>
+        <w:rPr>
+          <w:rFonts w:hint="eastAsia"/>
+        </w:rPr>
+        <w:t>分页面</w:t>
+      </w:r>
+    </w:p>
+    <w:p>
+      <w:pPr>
+        <w:pStyle w:val="a7"/>
+        <w:numPr>
+          <w:ilvl w:val="2"/>
+          <w:numId w:val="14"/>
+        </w:numPr>
+        <w:ind w:firstLineChars="0"/>
+      </w:pPr>
+      <w:r>
+        <w:rPr>
+          <w:rFonts w:hint="eastAsia"/>
+        </w:rPr>
+        <w:t>主页</w:t>
+      </w:r>
+      <w:r>
+        <w:rPr>
+          <w:rFonts w:hint="eastAsia"/>
+        </w:rPr>
+        <w:t>（未登录</w:t>
+      </w:r>
+      <w:r>
+        <w:rPr>
+          <w:rFonts w:hint="eastAsia"/>
+        </w:rPr>
+        <w:t>/</w:t>
+      </w:r>
+      <w:r>
+        <w:rPr>
+          <w:rFonts w:hint="eastAsia"/>
+        </w:rPr>
+        <w:t>已登录）</w:t>
+      </w:r>
+    </w:p>
+    <w:p>
+      <w:pPr>
+        <w:jc w:val="center"/>
+        <w:rPr>
+          <w:rFonts w:hint="eastAsia"/>
+        </w:rPr>
+      </w:pPr>
+      <w:r>
+        <w:drawing>
+          <wp:inline distT="0" distB="0" distL="0" distR="0" wp14:anchorId="6F69E559" wp14:editId="01852885">
+            <wp:extent cx="4748197" cy="2859437"/>
+            <wp:effectExtent l="0" t="0" r="0" b="0"/>
+            <wp:docPr id="2067814383" name="图片 1"/>
+            <wp:cNvGraphicFramePr>
+              <a:graphicFrameLocks xmlns:a="http://schemas.openxmlformats.org/drawingml/2006/main" noChangeAspect="1"/>
+            </wp:cNvGraphicFramePr>
+            <a:graphic xmlns:a="http://schemas.openxmlformats.org/drawingml/2006/main">
+              <a:graphicData uri="http://schemas.openxmlformats.org/drawingml/2006/picture">
+                <pic:pic xmlns:pic="http://schemas.openxmlformats.org/drawingml/2006/picture">
+                  <pic:nvPicPr>
+                    <pic:cNvPr id="2067814383" name=""/>
+                    <pic:cNvPicPr/>
+                  </pic:nvPicPr>
+                  <pic:blipFill>
+                    <a:blip r:embed="rId16"/>
+                    <a:stretch>
+                      <a:fillRect/>
+                    </a:stretch>
+                  </pic:blipFill>
+                  <pic:spPr>
+                    <a:xfrm>
+                      <a:off x="0" y="0"/>
+                      <a:ext cx="4753515" cy="2862640"/>
+                    </a:xfrm>
+                    <a:prstGeom prst="rect">
+                      <a:avLst/>
+                    </a:prstGeom>
+                  </pic:spPr>
+                </pic:pic>
+              </a:graphicData>
+            </a:graphic>
+          </wp:inline>
+        </w:drawing>
+      </w:r>
+      <w:r>
+        <w:lastRenderedPageBreak/>
+        <w:drawing>
+          <wp:inline distT="0" distB="0" distL="0" distR="0" wp14:anchorId="38367EAA" wp14:editId="5A697A72">
+            <wp:extent cx="4727033" cy="2766447"/>
+            <wp:effectExtent l="0" t="0" r="0" b="0"/>
+            <wp:docPr id="1068397786" name="图片 1"/>
+            <wp:cNvGraphicFramePr>
+              <a:graphicFrameLocks xmlns:a="http://schemas.openxmlformats.org/drawingml/2006/main" noChangeAspect="1"/>
+            </wp:cNvGraphicFramePr>
+            <a:graphic xmlns:a="http://schemas.openxmlformats.org/drawingml/2006/main">
+              <a:graphicData uri="http://schemas.openxmlformats.org/drawingml/2006/picture">
+                <pic:pic xmlns:pic="http://schemas.openxmlformats.org/drawingml/2006/picture">
+                  <pic:nvPicPr>
+                    <pic:cNvPr id="1068397786" name=""/>
+                    <pic:cNvPicPr/>
+                  </pic:nvPicPr>
+                  <pic:blipFill>
+                    <a:blip r:embed="rId17"/>
+                    <a:stretch>
+                      <a:fillRect/>
+                    </a:stretch>
+                  </pic:blipFill>
+                  <pic:spPr>
+                    <a:xfrm>
+                      <a:off x="0" y="0"/>
+                      <a:ext cx="4753313" cy="2781827"/>
+                    </a:xfrm>
+                    <a:prstGeom prst="rect">
+                      <a:avLst/>
+                    </a:prstGeom>
+                  </pic:spPr>
+                </pic:pic>
+              </a:graphicData>
+            </a:graphic>
+          </wp:inline>
+        </w:drawing>
+      </w:r>
+    </w:p>
+    <w:p>
+      <w:pPr>
+        <w:pStyle w:val="a7"/>
+        <w:numPr>
+          <w:ilvl w:val="2"/>
+          <w:numId w:val="14"/>
+        </w:numPr>
+        <w:ind w:firstLineChars="0"/>
+      </w:pPr>
+      <w:r>
+        <w:rPr>
+          <w:rFonts w:hint="eastAsia"/>
+        </w:rPr>
+        <w:t>检索</w:t>
+      </w:r>
+      <w:r>
+        <w:rPr>
+          <w:rFonts w:hint="eastAsia"/>
+        </w:rPr>
+        <w:t>（未登录</w:t>
+      </w:r>
+      <w:r>
+        <w:rPr>
+          <w:rFonts w:hint="eastAsia"/>
+        </w:rPr>
+        <w:t>/</w:t>
+      </w:r>
+      <w:r>
+        <w:rPr>
+          <w:rFonts w:hint="eastAsia"/>
+        </w:rPr>
+        <w:t>已登录）</w:t>
+      </w:r>
+    </w:p>
+    <w:p>
+      <w:pPr>
+        <w:pStyle w:val="a7"/>
+        <w:ind w:firstLineChars="0" w:firstLine="0"/>
+        <w:jc w:val="center"/>
+        <w:rPr>
+          <w:rFonts w:hint="eastAsia"/>
+        </w:rPr>
+      </w:pPr>
+      <w:r>
+        <w:drawing>
+          <wp:inline distT="0" distB="0" distL="0" distR="0" wp14:anchorId="43F89F30" wp14:editId="0C04D139">
+            <wp:extent cx="4765729" cy="2789667"/>
+            <wp:effectExtent l="0" t="0" r="0" b="0"/>
+            <wp:docPr id="1203866173" name="图片 1"/>
+            <wp:cNvGraphicFramePr>
+              <a:graphicFrameLocks xmlns:a="http://schemas.openxmlformats.org/drawingml/2006/main" noChangeAspect="1"/>
+            </wp:cNvGraphicFramePr>
+            <a:graphic xmlns:a="http://schemas.openxmlformats.org/drawingml/2006/main">
+              <a:graphicData uri="http://schemas.openxmlformats.org/drawingml/2006/picture">
+                <pic:pic xmlns:pic="http://schemas.openxmlformats.org/drawingml/2006/picture">
+                  <pic:nvPicPr>
+                    <pic:cNvPr id="1203866173" name=""/>
+                    <pic:cNvPicPr/>
+                  </pic:nvPicPr>
+                  <pic:blipFill>
+                    <a:blip r:embed="rId18"/>
+                    <a:stretch>
+                      <a:fillRect/>
+                    </a:stretch>
+                  </pic:blipFill>
+                  <pic:spPr>
+                    <a:xfrm>
+                      <a:off x="0" y="0"/>
+                      <a:ext cx="4776072" cy="2795721"/>
+                    </a:xfrm>
+                    <a:prstGeom prst="rect">
+                      <a:avLst/>
+                    </a:prstGeom>
+                  </pic:spPr>
+                </pic:pic>
+              </a:graphicData>
+            </a:graphic>
+          </wp:inline>
+        </w:drawing>
+      </w:r>
+      <w:r>
+        <w:drawing>
+          <wp:inline distT="0" distB="0" distL="0" distR="0" wp14:anchorId="265660D9" wp14:editId="1A2F8353">
+            <wp:extent cx="4750230" cy="2769728"/>
+            <wp:effectExtent l="0" t="0" r="0" b="0"/>
+            <wp:docPr id="208578085" name="图片 1"/>
+            <wp:cNvGraphicFramePr>
+              <a:graphicFrameLocks xmlns:a="http://schemas.openxmlformats.org/drawingml/2006/main" noChangeAspect="1"/>
+            </wp:cNvGraphicFramePr>
+            <a:graphic xmlns:a="http://schemas.openxmlformats.org/drawingml/2006/main">
+              <a:graphicData uri="http://schemas.openxmlformats.org/drawingml/2006/picture">
+                <pic:pic xmlns:pic="http://schemas.openxmlformats.org/drawingml/2006/picture">
+                  <pic:nvPicPr>
+                    <pic:cNvPr id="208578085" name=""/>
+                    <pic:cNvPicPr/>
+                  </pic:nvPicPr>
+                  <pic:blipFill>
+                    <a:blip r:embed="rId19"/>
+                    <a:stretch>
+                      <a:fillRect/>
+                    </a:stretch>
+                  </pic:blipFill>
+                  <pic:spPr>
+                    <a:xfrm>
+                      <a:off x="0" y="0"/>
+                      <a:ext cx="4769809" cy="2781144"/>
+                    </a:xfrm>
+                    <a:prstGeom prst="rect">
+                      <a:avLst/>
+                    </a:prstGeom>
+                  </pic:spPr>
+                </pic:pic>
+              </a:graphicData>
+            </a:graphic>
+          </wp:inline>
+        </w:drawing>
+      </w:r>
+    </w:p>
+    <w:p>
+      <w:pPr>
+        <w:pStyle w:val="a7"/>
+        <w:numPr>
+          <w:ilvl w:val="2"/>
+          <w:numId w:val="14"/>
+        </w:numPr>
+        <w:ind w:firstLineChars="0"/>
+      </w:pPr>
+      <w:r>
+        <w:rPr>
+          <w:rFonts w:hint="eastAsia"/>
+        </w:rPr>
+        <w:lastRenderedPageBreak/>
+        <w:t>书籍信息及论坛</w:t>
+      </w:r>
+      <w:r>
+        <w:rPr>
+          <w:rFonts w:hint="eastAsia"/>
+        </w:rPr>
+        <w:t>（未登录</w:t>
+      </w:r>
+      <w:r>
+        <w:rPr>
+          <w:rFonts w:hint="eastAsia"/>
+        </w:rPr>
+        <w:t>/</w:t>
+      </w:r>
+      <w:r>
+        <w:rPr>
+          <w:rFonts w:hint="eastAsia"/>
+        </w:rPr>
+        <w:t>已登录）</w:t>
+      </w:r>
+    </w:p>
+    <w:p>
+      <w:pPr>
+        <w:jc w:val="center"/>
+        <w:rPr>
+          <w:rFonts w:hint="eastAsia"/>
+        </w:rPr>
+      </w:pPr>
+      <w:r>
+        <w:drawing>
+          <wp:inline distT="0" distB="0" distL="0" distR="0" wp14:anchorId="60BF7796" wp14:editId="74C0289A">
+            <wp:extent cx="4578722" cy="2704455"/>
+            <wp:effectExtent l="0" t="0" r="0" b="1270"/>
+            <wp:docPr id="1771859132" name="图片 1"/>
+            <wp:cNvGraphicFramePr>
+              <a:graphicFrameLocks xmlns:a="http://schemas.openxmlformats.org/drawingml/2006/main" noChangeAspect="1"/>
+            </wp:cNvGraphicFramePr>
+            <a:graphic xmlns:a="http://schemas.openxmlformats.org/drawingml/2006/main">
+              <a:graphicData uri="http://schemas.openxmlformats.org/drawingml/2006/picture">
+                <pic:pic xmlns:pic="http://schemas.openxmlformats.org/drawingml/2006/picture">
+                  <pic:nvPicPr>
+                    <pic:cNvPr id="1771859132" name=""/>
+                    <pic:cNvPicPr/>
+                  </pic:nvPicPr>
+                  <pic:blipFill>
+                    <a:blip r:embed="rId20"/>
+                    <a:stretch>
+                      <a:fillRect/>
+                    </a:stretch>
+                  </pic:blipFill>
+                  <pic:spPr>
+                    <a:xfrm>
+                      <a:off x="0" y="0"/>
+                      <a:ext cx="4606155" cy="2720659"/>
+                    </a:xfrm>
+                    <a:prstGeom prst="rect">
+                      <a:avLst/>
+                    </a:prstGeom>
+                  </pic:spPr>
+                </pic:pic>
+              </a:graphicData>
+            </a:graphic>
+          </wp:inline>
+        </w:drawing>
+      </w:r>
+      <w:r>
+        <w:drawing>
+          <wp:inline distT="0" distB="0" distL="0" distR="0" wp14:anchorId="16464DF3" wp14:editId="287B2571">
+            <wp:extent cx="4552353" cy="2681207"/>
+            <wp:effectExtent l="0" t="0" r="635" b="5080"/>
+            <wp:docPr id="1761968494" name="图片 1"/>
+            <wp:cNvGraphicFramePr>
+              <a:graphicFrameLocks xmlns:a="http://schemas.openxmlformats.org/drawingml/2006/main" noChangeAspect="1"/>
+            </wp:cNvGraphicFramePr>
+            <a:graphic xmlns:a="http://schemas.openxmlformats.org/drawingml/2006/main">
+              <a:graphicData uri="http://schemas.openxmlformats.org/drawingml/2006/picture">
+                <pic:pic xmlns:pic="http://schemas.openxmlformats.org/drawingml/2006/picture">
+                  <pic:nvPicPr>
+                    <pic:cNvPr id="1761968494" name=""/>
+                    <pic:cNvPicPr/>
+                  </pic:nvPicPr>
+                  <pic:blipFill>
+                    <a:blip r:embed="rId21"/>
+                    <a:stretch>
+                      <a:fillRect/>
+                    </a:stretch>
+                  </pic:blipFill>
+                  <pic:spPr>
+                    <a:xfrm>
+                      <a:off x="0" y="0"/>
+                      <a:ext cx="4563674" cy="2687875"/>
+                    </a:xfrm>
+                    <a:prstGeom prst="rect">
+                      <a:avLst/>
+                    </a:prstGeom>
+                  </pic:spPr>
+                </pic:pic>
+              </a:graphicData>
+            </a:graphic>
+          </wp:inline>
+        </w:drawing>
+      </w:r>
+    </w:p>
+    <w:p>
+      <w:pPr>
+        <w:pStyle w:val="a7"/>
+        <w:numPr>
+          <w:ilvl w:val="2"/>
+          <w:numId w:val="14"/>
+        </w:numPr>
+        <w:ind w:firstLineChars="0"/>
+      </w:pPr>
+      <w:r>
+        <w:rPr>
+          <w:rFonts w:hint="eastAsia"/>
+        </w:rPr>
+        <w:t>登录</w:t>
+      </w:r>
+    </w:p>
+    <w:p>
+      <w:pPr>
+        <w:jc w:val="center"/>
+        <w:rPr>
+          <w:rFonts w:hint="eastAsia"/>
+        </w:rPr>
+      </w:pPr>
+      <w:r>
+        <w:drawing>
+          <wp:inline distT="0" distB="0" distL="0" distR="0" wp14:anchorId="43269C0F" wp14:editId="6A0A0433">
+            <wp:extent cx="4533254" cy="2656860"/>
+            <wp:effectExtent l="0" t="0" r="1270" b="0"/>
+            <wp:docPr id="558208185" name="图片 1"/>
+            <wp:cNvGraphicFramePr>
+              <a:graphicFrameLocks xmlns:a="http://schemas.openxmlformats.org/drawingml/2006/main" noChangeAspect="1"/>
+            </wp:cNvGraphicFramePr>
+            <a:graphic xmlns:a="http://schemas.openxmlformats.org/drawingml/2006/main">
+              <a:graphicData uri="http://schemas.openxmlformats.org/drawingml/2006/picture">
+                <pic:pic xmlns:pic="http://schemas.openxmlformats.org/drawingml/2006/picture">
+                  <pic:nvPicPr>
+                    <pic:cNvPr id="558208185" name=""/>
+                    <pic:cNvPicPr/>
+                  </pic:nvPicPr>
+                  <pic:blipFill>
+                    <a:blip r:embed="rId22"/>
+                    <a:stretch>
+                      <a:fillRect/>
+                    </a:stretch>
+                  </pic:blipFill>
+                  <pic:spPr>
+                    <a:xfrm>
+                      <a:off x="0" y="0"/>
+                      <a:ext cx="4554712" cy="2669436"/>
+                    </a:xfrm>
+                    <a:prstGeom prst="rect">
+                      <a:avLst/>
+                    </a:prstGeom>
+                  </pic:spPr>
+                </pic:pic>
+              </a:graphicData>
+            </a:graphic>
+          </wp:inline>
+        </w:drawing>
+      </w:r>
+    </w:p>
+    <w:p>
+      <w:pPr>
+        <w:pStyle w:val="a7"/>
+        <w:numPr>
+          <w:ilvl w:val="2"/>
+          <w:numId w:val="14"/>
+        </w:numPr>
+        <w:ind w:firstLineChars="0"/>
+      </w:pPr>
+      <w:r>
+        <w:rPr>
+          <w:rFonts w:hint="eastAsia"/>
+        </w:rPr>
+        <w:lastRenderedPageBreak/>
+        <w:t>注册</w:t>
+      </w:r>
+    </w:p>
+    <w:p>
+      <w:pPr>
+        <w:jc w:val="center"/>
+        <w:rPr>
+          <w:rFonts w:hint="eastAsia"/>
+        </w:rPr>
+      </w:pPr>
+      <w:r>
+        <w:drawing>
+          <wp:inline distT="0" distB="0" distL="0" distR="0" wp14:anchorId="3763A599" wp14:editId="22BF7547">
+            <wp:extent cx="4507093" cy="2650210"/>
+            <wp:effectExtent l="0" t="0" r="8255" b="0"/>
+            <wp:docPr id="1680446462" name="图片 1"/>
+            <wp:cNvGraphicFramePr>
+              <a:graphicFrameLocks xmlns:a="http://schemas.openxmlformats.org/drawingml/2006/main" noChangeAspect="1"/>
+            </wp:cNvGraphicFramePr>
+            <a:graphic xmlns:a="http://schemas.openxmlformats.org/drawingml/2006/main">
+              <a:graphicData uri="http://schemas.openxmlformats.org/drawingml/2006/picture">
+                <pic:pic xmlns:pic="http://schemas.openxmlformats.org/drawingml/2006/picture">
+                  <pic:nvPicPr>
+                    <pic:cNvPr id="1680446462" name=""/>
+                    <pic:cNvPicPr/>
+                  </pic:nvPicPr>
+                  <pic:blipFill>
+                    <a:blip r:embed="rId23"/>
+                    <a:stretch>
+                      <a:fillRect/>
+                    </a:stretch>
+                  </pic:blipFill>
+                  <pic:spPr>
+                    <a:xfrm>
+                      <a:off x="0" y="0"/>
+                      <a:ext cx="4530465" cy="2663953"/>
+                    </a:xfrm>
+                    <a:prstGeom prst="rect">
+                      <a:avLst/>
+                    </a:prstGeom>
+                  </pic:spPr>
+                </pic:pic>
+              </a:graphicData>
+            </a:graphic>
+          </wp:inline>
+        </w:drawing>
+      </w:r>
+    </w:p>
+    <w:p>
+      <w:pPr>
+        <w:pStyle w:val="a7"/>
+        <w:numPr>
+          <w:ilvl w:val="2"/>
+          <w:numId w:val="14"/>
+        </w:numPr>
+        <w:ind w:firstLineChars="0"/>
+      </w:pPr>
+      <w:r>
+        <w:rPr>
+          <w:rFonts w:hint="eastAsia"/>
+        </w:rPr>
+        <w:t>用户信息界面</w:t>
+      </w:r>
+    </w:p>
+    <w:p>
+      <w:pPr>
+        <w:jc w:val="center"/>
+        <w:rPr>
+          <w:rFonts w:hint="eastAsia"/>
+        </w:rPr>
+      </w:pPr>
+      <w:r>
+        <w:drawing>
+          <wp:inline distT="0" distB="0" distL="0" distR="0" wp14:anchorId="77CCB5CB" wp14:editId="10B8ADD7">
+            <wp:extent cx="4496047" cy="2650210"/>
+            <wp:effectExtent l="0" t="0" r="0" b="0"/>
+            <wp:docPr id="397979388" name="图片 1"/>
+            <wp:cNvGraphicFramePr>
+              <a:graphicFrameLocks xmlns:a="http://schemas.openxmlformats.org/drawingml/2006/main" noChangeAspect="1"/>
+            </wp:cNvGraphicFramePr>
+            <a:graphic xmlns:a="http://schemas.openxmlformats.org/drawingml/2006/main">
+              <a:graphicData uri="http://schemas.openxmlformats.org/drawingml/2006/picture">
+                <pic:pic xmlns:pic="http://schemas.openxmlformats.org/drawingml/2006/picture">
+                  <pic:nvPicPr>
+                    <pic:cNvPr id="397979388" name=""/>
+                    <pic:cNvPicPr/>
+                  </pic:nvPicPr>
+                  <pic:blipFill>
+                    <a:blip r:embed="rId24"/>
+                    <a:stretch>
+                      <a:fillRect/>
+                    </a:stretch>
+                  </pic:blipFill>
+                  <pic:spPr>
+                    <a:xfrm>
+                      <a:off x="0" y="0"/>
+                      <a:ext cx="4513228" cy="2660337"/>
+                    </a:xfrm>
+                    <a:prstGeom prst="rect">
+                      <a:avLst/>
+                    </a:prstGeom>
+                  </pic:spPr>
+                </pic:pic>
+              </a:graphicData>
+            </a:graphic>
+          </wp:inline>
+        </w:drawing>
+      </w:r>
+    </w:p>
+    <w:p>
+      <w:pPr>
+        <w:pStyle w:val="a7"/>
+        <w:numPr>
+          <w:ilvl w:val="2"/>
+          <w:numId w:val="14"/>
+        </w:numPr>
+        <w:ind w:firstLineChars="0"/>
+      </w:pPr>
+      <w:r>
+        <w:rPr>
+          <w:rFonts w:hint="eastAsia"/>
+        </w:rPr>
+        <w:t>用户收藏夹界面</w:t>
+      </w:r>
+    </w:p>
+    <w:p>
+      <w:pPr>
+        <w:jc w:val="center"/>
+        <w:rPr>
+          <w:rFonts w:hint="eastAsia"/>
+        </w:rPr>
+      </w:pPr>
+      <w:r>
+        <w:drawing>
+          <wp:inline distT="0" distB="0" distL="0" distR="0" wp14:anchorId="71AE6081" wp14:editId="57E65B93">
+            <wp:extent cx="4455599" cy="2642461"/>
+            <wp:effectExtent l="0" t="0" r="2540" b="5715"/>
+            <wp:docPr id="781863675" name="图片 1"/>
+            <wp:cNvGraphicFramePr>
+              <a:graphicFrameLocks xmlns:a="http://schemas.openxmlformats.org/drawingml/2006/main" noChangeAspect="1"/>
+            </wp:cNvGraphicFramePr>
+            <a:graphic xmlns:a="http://schemas.openxmlformats.org/drawingml/2006/main">
+              <a:graphicData uri="http://schemas.openxmlformats.org/drawingml/2006/picture">
+                <pic:pic xmlns:pic="http://schemas.openxmlformats.org/drawingml/2006/picture">
+                  <pic:nvPicPr>
+                    <pic:cNvPr id="781863675" name=""/>
+                    <pic:cNvPicPr/>
+                  </pic:nvPicPr>
+                  <pic:blipFill>
+                    <a:blip r:embed="rId25"/>
+                    <a:stretch>
+                      <a:fillRect/>
+                    </a:stretch>
+                  </pic:blipFill>
+                  <pic:spPr>
+                    <a:xfrm>
+                      <a:off x="0" y="0"/>
+                      <a:ext cx="4472005" cy="2652191"/>
+                    </a:xfrm>
+                    <a:prstGeom prst="rect">
+                      <a:avLst/>
+                    </a:prstGeom>
+                  </pic:spPr>
+                </pic:pic>
+              </a:graphicData>
+            </a:graphic>
+          </wp:inline>
+        </w:drawing>
+      </w:r>
+    </w:p>
+    <w:p>
+      <w:pPr>
+        <w:pStyle w:val="a7"/>
+        <w:numPr>
+          <w:ilvl w:val="2"/>
+          <w:numId w:val="14"/>
+        </w:numPr>
+        <w:ind w:firstLineChars="0"/>
+        <w:rPr>
+          <w:rFonts w:hint="eastAsia"/>
+        </w:rPr>
+      </w:pPr>
+      <w:r>
+        <w:rPr>
+          <w:rFonts w:hint="eastAsia"/>
+        </w:rPr>
+        <w:lastRenderedPageBreak/>
+        <w:t>书籍上传界面</w:t>
+      </w:r>
+    </w:p>
+    <w:p>
+      <w:pPr>
+        <w:jc w:val="center"/>
+      </w:pPr>
+      <w:r>
+        <w:drawing>
+          <wp:inline distT="0" distB="0" distL="0" distR="0" wp14:anchorId="2D67D80A" wp14:editId="3166BCE8">
+            <wp:extent cx="4442469" cy="2681206"/>
+            <wp:effectExtent l="0" t="0" r="0" b="5080"/>
+            <wp:docPr id="1900048058" name="图片 1"/>
+            <wp:cNvGraphicFramePr>
+              <a:graphicFrameLocks xmlns:a="http://schemas.openxmlformats.org/drawingml/2006/main" noChangeAspect="1"/>
+            </wp:cNvGraphicFramePr>
+            <a:graphic xmlns:a="http://schemas.openxmlformats.org/drawingml/2006/main">
+              <a:graphicData uri="http://schemas.openxmlformats.org/drawingml/2006/picture">
+                <pic:pic xmlns:pic="http://schemas.openxmlformats.org/drawingml/2006/picture">
+                  <pic:nvPicPr>
+                    <pic:cNvPr id="1900048058" name=""/>
+                    <pic:cNvPicPr/>
+                  </pic:nvPicPr>
+                  <pic:blipFill>
+                    <a:blip r:embed="rId26"/>
+                    <a:stretch>
+                      <a:fillRect/>
+                    </a:stretch>
+                  </pic:blipFill>
+                  <pic:spPr>
+                    <a:xfrm>
+                      <a:off x="0" y="0"/>
+                      <a:ext cx="4452932" cy="2687521"/>
+                    </a:xfrm>
+                    <a:prstGeom prst="rect">
+                      <a:avLst/>
+                    </a:prstGeom>
+                  </pic:spPr>
+                </pic:pic>
+              </a:graphicData>
+            </a:graphic>
+          </wp:inline>
+        </w:drawing>
+      </w:r>
+    </w:p>
+    <w:p>
+      <w:pPr>
+        <w:ind w:firstLine="420"/>
+        <w:rPr>
+          <w:rFonts w:hint="eastAsia"/>
+        </w:rPr>
+      </w:pPr>
+      <w:r>
+        <w:rPr>
+          <w:rFonts w:hint="eastAsia"/>
+        </w:rPr>
+        <w:t>注：原型仅为初期页面划分示意，开发使用</w:t>
+      </w:r>
+      <w:r>
+        <w:rPr>
+          <w:rFonts w:hint="eastAsia"/>
+        </w:rPr>
+        <w:t xml:space="preserve">material </w:t>
+      </w:r>
+      <w:proofErr w:type="spellStart"/>
+      <w:r>
+        <w:rPr>
+          <w:rFonts w:hint="eastAsia"/>
+        </w:rPr>
+        <w:t>ui</w:t>
+      </w:r>
+      <w:proofErr w:type="spellEnd"/>
+      <w:r>
+        <w:rPr>
+          <w:rFonts w:hint="eastAsia"/>
+        </w:rPr>
+        <w:t>，可能会在细节处做微调</w:t>
+      </w:r>
+    </w:p>
+    <w:p>
+      <w:pPr>
         <w:pStyle w:val="2"/>
       </w:pPr>
       <w:bookmarkStart w:id="17" w:name="_Toc43487761"/>
@@ -14059,7 +15435,39 @@
         <w:t>【页面导航，界面元素和布局设计等】</w:t>
       </w:r>
     </w:p>
-    <w:p/>
+    <w:p>
+      <w:pPr>
+        <w:ind w:firstLine="420"/>
+      </w:pPr>
+      <w:proofErr w:type="gramStart"/>
+      <w:r>
+        <w:rPr>
+          <w:rFonts w:hint="eastAsia"/>
+        </w:rPr>
+        <w:t>墨刀原型</w:t>
+      </w:r>
+      <w:proofErr w:type="gramEnd"/>
+      <w:r>
+        <w:rPr>
+          <w:rFonts w:hint="eastAsia"/>
+        </w:rPr>
+        <w:t>链接：</w:t>
+      </w:r>
+    </w:p>
+    <w:p>
+      <w:pPr>
+        <w:ind w:left="420" w:firstLine="420"/>
+        <w:rPr>
+          <w:rFonts w:hint="eastAsia"/>
+        </w:rPr>
+      </w:pPr>
+      <w:r>
+        <w:rPr>
+          <w:rFonts w:hint="eastAsia"/>
+        </w:rPr>
+        <w:t>https://modao.cc/proto/0U2WY83nsfvnk261O7IQ9/sharing?view_mode=device</w:t>
+      </w:r>
+    </w:p>
     <w:p>
       <w:pPr>
         <w:pStyle w:val="1"/>
@@ -14141,7 +15549,21 @@
         <w:rPr>
           <w:rFonts w:hint="eastAsia"/>
         </w:rPr>
-        <w:t>请求资源请求：资源未创建则返回</w:t>
+        <w:t>请求资源请求：资源</w:t>
+      </w:r>
+      <w:proofErr w:type="gramStart"/>
+      <w:r>
+        <w:rPr>
+          <w:rFonts w:hint="eastAsia"/>
+        </w:rPr>
+        <w:t>未创建则</w:t>
+      </w:r>
+      <w:proofErr w:type="gramEnd"/>
+      <w:r>
+        <w:rPr>
+          <w:rFonts w:hint="eastAsia"/>
+        </w:rPr>
+        <w:t>返回</w:t>
       </w:r>
       <w:r>
         <w:rPr>
@@ -14221,7 +15643,21 @@
         <w:rPr>
           <w:rFonts w:hint="eastAsia"/>
         </w:rPr>
-        <w:t>删除资源请求：资源未创建则返回</w:t>
+        <w:t>删除资源请求：资源</w:t>
+      </w:r>
+      <w:proofErr w:type="gramStart"/>
+      <w:r>
+        <w:rPr>
+          <w:rFonts w:hint="eastAsia"/>
+        </w:rPr>
+        <w:t>未创建则</w:t>
+      </w:r>
+      <w:proofErr w:type="gramEnd"/>
+      <w:r>
+        <w:rPr>
+          <w:rFonts w:hint="eastAsia"/>
+        </w:rPr>
+        <w:t>返回</w:t>
       </w:r>
       <w:r>
         <w:rPr>
@@ -14244,8 +15680,8 @@
     </w:p>
     <w:p/>
     <w:sectPr>
-      <w:headerReference w:type="default" r:id="rId15"/>
-      <w:footerReference w:type="default" r:id="rId16"/>
+      <w:headerReference w:type="default" r:id="rId27"/>
+      <w:footerReference w:type="default" r:id="rId28"/>
       <w:pgSz w:w="11906" w:h="16838"/>
       <w:pgMar w:top="1440" w:right="1800" w:bottom="1440" w:left="1800" w:header="851" w:footer="992" w:gutter="0"/>
       <w:cols w:space="425"/>
@@ -14414,6 +15850,92 @@
     </w:lvl>
   </w:abstractNum>
   <w:abstractNum w:abstractNumId="1" w15:restartNumberingAfterBreak="0">
+    <w:nsid w:val="06B506BA"/>
+    <w:multiLevelType w:val="hybridMultilevel"/>
+    <w:tmpl w:val="FD08DBC8"/>
+    <w:lvl w:ilvl="0" w:tplc="0409001B">
+      <w:start w:val="1"/>
+      <w:numFmt w:val="lowerRoman"/>
+      <w:lvlText w:val="%1."/>
+      <w:lvlJc w:val="right"/>
+      <w:pPr>
+        <w:ind w:left="880" w:hanging="440"/>
+      </w:pPr>
+    </w:lvl>
+    <w:lvl w:ilvl="1" w:tplc="04090011">
+      <w:start w:val="1"/>
+      <w:numFmt w:val="decimal"/>
+      <w:lvlText w:val="%2)"/>
+      <w:lvlJc w:val="left"/>
+      <w:pPr>
+        <w:ind w:left="880" w:hanging="440"/>
+      </w:pPr>
+    </w:lvl>
+    <w:lvl w:ilvl="2" w:tplc="0409001B" w:tentative="1">
+      <w:start w:val="1"/>
+      <w:numFmt w:val="lowerRoman"/>
+      <w:lvlText w:val="%3."/>
+      <w:lvlJc w:val="right"/>
+      <w:pPr>
+        <w:ind w:left="1320" w:hanging="440"/>
+      </w:pPr>
+    </w:lvl>
+    <w:lvl w:ilvl="3" w:tplc="0409000F" w:tentative="1">
+      <w:start w:val="1"/>
+      <w:numFmt w:val="decimal"/>
+      <w:lvlText w:val="%4."/>
+      <w:lvlJc w:val="left"/>
+      <w:pPr>
+        <w:ind w:left="1760" w:hanging="440"/>
+      </w:pPr>
+    </w:lvl>
+    <w:lvl w:ilvl="4" w:tplc="04090019" w:tentative="1">
+      <w:start w:val="1"/>
+      <w:numFmt w:val="lowerLetter"/>
+      <w:lvlText w:val="%5)"/>
+      <w:lvlJc w:val="left"/>
+      <w:pPr>
+        <w:ind w:left="2200" w:hanging="440"/>
+      </w:pPr>
+    </w:lvl>
+    <w:lvl w:ilvl="5" w:tplc="0409001B" w:tentative="1">
+      <w:start w:val="1"/>
+      <w:numFmt w:val="lowerRoman"/>
+      <w:lvlText w:val="%6."/>
+      <w:lvlJc w:val="right"/>
+      <w:pPr>
+        <w:ind w:left="2640" w:hanging="440"/>
+      </w:pPr>
+    </w:lvl>
+    <w:lvl w:ilvl="6" w:tplc="0409000F" w:tentative="1">
+      <w:start w:val="1"/>
+      <w:numFmt w:val="decimal"/>
+      <w:lvlText w:val="%7."/>
+      <w:lvlJc w:val="left"/>
+      <w:pPr>
+        <w:ind w:left="3080" w:hanging="440"/>
+      </w:pPr>
+    </w:lvl>
+    <w:lvl w:ilvl="7" w:tplc="04090019" w:tentative="1">
+      <w:start w:val="1"/>
+      <w:numFmt w:val="lowerLetter"/>
+      <w:lvlText w:val="%8)"/>
+      <w:lvlJc w:val="left"/>
+      <w:pPr>
+        <w:ind w:left="3520" w:hanging="440"/>
+      </w:pPr>
+    </w:lvl>
+    <w:lvl w:ilvl="8" w:tplc="0409001B" w:tentative="1">
+      <w:start w:val="1"/>
+      <w:numFmt w:val="lowerRoman"/>
+      <w:lvlText w:val="%9."/>
+      <w:lvlJc w:val="right"/>
+      <w:pPr>
+        <w:ind w:left="3960" w:hanging="440"/>
+      </w:pPr>
+    </w:lvl>
+  </w:abstractNum>
+  <w:abstractNum w:abstractNumId="2" w15:restartNumberingAfterBreak="0">
     <w:nsid w:val="128FABA2"/>
     <w:multiLevelType w:val="singleLevel"/>
     <w:tmpl w:val="128FABA2"/>
@@ -14425,7 +15947,7 @@
       <w:lvlJc w:val="left"/>
     </w:lvl>
   </w:abstractNum>
-  <w:abstractNum w:abstractNumId="2" w15:restartNumberingAfterBreak="0">
+  <w:abstractNum w:abstractNumId="3" w15:restartNumberingAfterBreak="0">
     <w:nsid w:val="12F075D3"/>
     <w:multiLevelType w:val="singleLevel"/>
     <w:tmpl w:val="12F075D3"/>
@@ -14437,7 +15959,7 @@
       <w:lvlJc w:val="left"/>
     </w:lvl>
   </w:abstractNum>
-  <w:abstractNum w:abstractNumId="3" w15:restartNumberingAfterBreak="0">
+  <w:abstractNum w:abstractNumId="4" w15:restartNumberingAfterBreak="0">
     <w:nsid w:val="2C8B49DC"/>
     <w:multiLevelType w:val="singleLevel"/>
     <w:tmpl w:val="2C8B49DC"/>
@@ -14453,7 +15975,7 @@
       </w:pPr>
     </w:lvl>
   </w:abstractNum>
-  <w:abstractNum w:abstractNumId="4" w15:restartNumberingAfterBreak="0">
+  <w:abstractNum w:abstractNumId="5" w15:restartNumberingAfterBreak="0">
     <w:nsid w:val="2F01A3FF"/>
     <w:multiLevelType w:val="singleLevel"/>
     <w:tmpl w:val="2F01A3FF"/>
@@ -14469,7 +15991,93 @@
       </w:pPr>
     </w:lvl>
   </w:abstractNum>
-  <w:abstractNum w:abstractNumId="5" w15:restartNumberingAfterBreak="0">
+  <w:abstractNum w:abstractNumId="6" w15:restartNumberingAfterBreak="0">
+    <w:nsid w:val="303949E9"/>
+    <w:multiLevelType w:val="hybridMultilevel"/>
+    <w:tmpl w:val="F8429550"/>
+    <w:lvl w:ilvl="0" w:tplc="04090011">
+      <w:start w:val="1"/>
+      <w:numFmt w:val="decimal"/>
+      <w:lvlText w:val="%1)"/>
+      <w:lvlJc w:val="left"/>
+      <w:pPr>
+        <w:ind w:left="880" w:hanging="440"/>
+      </w:pPr>
+    </w:lvl>
+    <w:lvl w:ilvl="1" w:tplc="FFFFFFFF">
+      <w:start w:val="1"/>
+      <w:numFmt w:val="decimal"/>
+      <w:lvlText w:val="%2)"/>
+      <w:lvlJc w:val="left"/>
+      <w:pPr>
+        <w:ind w:left="880" w:hanging="440"/>
+      </w:pPr>
+    </w:lvl>
+    <w:lvl w:ilvl="2" w:tplc="FFFFFFFF" w:tentative="1">
+      <w:start w:val="1"/>
+      <w:numFmt w:val="lowerRoman"/>
+      <w:lvlText w:val="%3."/>
+      <w:lvlJc w:val="right"/>
+      <w:pPr>
+        <w:ind w:left="1320" w:hanging="440"/>
+      </w:pPr>
+    </w:lvl>
+    <w:lvl w:ilvl="3" w:tplc="FFFFFFFF" w:tentative="1">
+      <w:start w:val="1"/>
+      <w:numFmt w:val="decimal"/>
+      <w:lvlText w:val="%4."/>
+      <w:lvlJc w:val="left"/>
+      <w:pPr>
+        <w:ind w:left="1760" w:hanging="440"/>
+      </w:pPr>
+    </w:lvl>
+    <w:lvl w:ilvl="4" w:tplc="FFFFFFFF" w:tentative="1">
+      <w:start w:val="1"/>
+      <w:numFmt w:val="lowerLetter"/>
+      <w:lvlText w:val="%5)"/>
+      <w:lvlJc w:val="left"/>
+      <w:pPr>
+        <w:ind w:left="2200" w:hanging="440"/>
+      </w:pPr>
+    </w:lvl>
+    <w:lvl w:ilvl="5" w:tplc="FFFFFFFF" w:tentative="1">
+      <w:start w:val="1"/>
+      <w:numFmt w:val="lowerRoman"/>
+      <w:lvlText w:val="%6."/>
+      <w:lvlJc w:val="right"/>
+      <w:pPr>
+        <w:ind w:left="2640" w:hanging="440"/>
+      </w:pPr>
+    </w:lvl>
+    <w:lvl w:ilvl="6" w:tplc="FFFFFFFF" w:tentative="1">
+      <w:start w:val="1"/>
+      <w:numFmt w:val="decimal"/>
+      <w:lvlText w:val="%7."/>
+      <w:lvlJc w:val="left"/>
+      <w:pPr>
+        <w:ind w:left="3080" w:hanging="440"/>
+      </w:pPr>
+    </w:lvl>
+    <w:lvl w:ilvl="7" w:tplc="FFFFFFFF" w:tentative="1">
+      <w:start w:val="1"/>
+      <w:numFmt w:val="lowerLetter"/>
+      <w:lvlText w:val="%8)"/>
+      <w:lvlJc w:val="left"/>
+      <w:pPr>
+        <w:ind w:left="3520" w:hanging="440"/>
+      </w:pPr>
+    </w:lvl>
+    <w:lvl w:ilvl="8" w:tplc="FFFFFFFF" w:tentative="1">
+      <w:start w:val="1"/>
+      <w:numFmt w:val="lowerRoman"/>
+      <w:lvlText w:val="%9."/>
+      <w:lvlJc w:val="right"/>
+      <w:pPr>
+        <w:ind w:left="3960" w:hanging="440"/>
+      </w:pPr>
+    </w:lvl>
+  </w:abstractNum>
+  <w:abstractNum w:abstractNumId="7" w15:restartNumberingAfterBreak="0">
     <w:nsid w:val="37D4D588"/>
     <w:multiLevelType w:val="singleLevel"/>
     <w:tmpl w:val="37D4D588"/>
@@ -14481,7 +16089,96 @@
       <w:lvlJc w:val="left"/>
     </w:lvl>
   </w:abstractNum>
-  <w:abstractNum w:abstractNumId="6" w15:restartNumberingAfterBreak="0">
+  <w:abstractNum w:abstractNumId="8" w15:restartNumberingAfterBreak="0">
+    <w:nsid w:val="39E2510B"/>
+    <w:multiLevelType w:val="multilevel"/>
+    <w:tmpl w:val="B6207F2E"/>
+    <w:lvl w:ilvl="0">
+      <w:start w:val="1"/>
+      <w:numFmt w:val="decimal"/>
+      <w:lvlText w:val="%1."/>
+      <w:lvlJc w:val="left"/>
+      <w:pPr>
+        <w:ind w:left="360" w:hanging="360"/>
+      </w:pPr>
+      <w:rPr>
+        <w:rFonts w:hint="default"/>
+      </w:rPr>
+    </w:lvl>
+    <w:lvl w:ilvl="1">
+      <w:start w:val="1"/>
+      <w:numFmt w:val="lowerLetter"/>
+      <w:lvlText w:val="%2)"/>
+      <w:lvlJc w:val="left"/>
+      <w:pPr>
+        <w:ind w:left="880" w:hanging="440"/>
+      </w:pPr>
+    </w:lvl>
+    <w:lvl w:ilvl="2">
+      <w:start w:val="1"/>
+      <w:numFmt w:val="lowerRoman"/>
+      <w:lvlText w:val="%3."/>
+      <w:lvlJc w:val="right"/>
+      <w:pPr>
+        <w:ind w:left="1320" w:hanging="440"/>
+      </w:pPr>
+    </w:lvl>
+    <w:lvl w:ilvl="3">
+      <w:start w:val="1"/>
+      <w:numFmt w:val="decimal"/>
+      <w:lvlText w:val="%4."/>
+      <w:lvlJc w:val="left"/>
+      <w:pPr>
+        <w:ind w:left="1760" w:hanging="440"/>
+      </w:pPr>
+    </w:lvl>
+    <w:lvl w:ilvl="4">
+      <w:start w:val="1"/>
+      <w:numFmt w:val="lowerLetter"/>
+      <w:lvlText w:val="%5)"/>
+      <w:lvlJc w:val="left"/>
+      <w:pPr>
+        <w:ind w:left="2200" w:hanging="440"/>
+      </w:pPr>
+    </w:lvl>
+    <w:lvl w:ilvl="5">
+      <w:start w:val="1"/>
+      <w:numFmt w:val="lowerRoman"/>
+      <w:lvlText w:val="%6."/>
+      <w:lvlJc w:val="right"/>
+      <w:pPr>
+        <w:ind w:left="2640" w:hanging="440"/>
+      </w:pPr>
+    </w:lvl>
+    <w:lvl w:ilvl="6">
+      <w:start w:val="1"/>
+      <w:numFmt w:val="decimal"/>
+      <w:lvlText w:val="%7."/>
+      <w:lvlJc w:val="left"/>
+      <w:pPr>
+        <w:ind w:left="3080" w:hanging="440"/>
+      </w:pPr>
+    </w:lvl>
+    <w:lvl w:ilvl="7">
+      <w:start w:val="1"/>
+      <w:numFmt w:val="lowerLetter"/>
+      <w:lvlText w:val="%8)"/>
+      <w:lvlJc w:val="left"/>
+      <w:pPr>
+        <w:ind w:left="3520" w:hanging="440"/>
+      </w:pPr>
+    </w:lvl>
+    <w:lvl w:ilvl="8">
+      <w:start w:val="1"/>
+      <w:numFmt w:val="lowerRoman"/>
+      <w:lvlText w:val="%9."/>
+      <w:lvlJc w:val="right"/>
+      <w:pPr>
+        <w:ind w:left="3960" w:hanging="440"/>
+      </w:pPr>
+    </w:lvl>
+  </w:abstractNum>
+  <w:abstractNum w:abstractNumId="9" w15:restartNumberingAfterBreak="0">
     <w:nsid w:val="3B8B1369"/>
     <w:multiLevelType w:val="multilevel"/>
     <w:tmpl w:val="3B8B1369"/>
@@ -14567,7 +16264,93 @@
       </w:pPr>
     </w:lvl>
   </w:abstractNum>
-  <w:abstractNum w:abstractNumId="7" w15:restartNumberingAfterBreak="0">
+  <w:abstractNum w:abstractNumId="10" w15:restartNumberingAfterBreak="0">
+    <w:nsid w:val="44EB1B67"/>
+    <w:multiLevelType w:val="hybridMultilevel"/>
+    <w:tmpl w:val="EECED372"/>
+    <w:lvl w:ilvl="0" w:tplc="04090011">
+      <w:start w:val="1"/>
+      <w:numFmt w:val="decimal"/>
+      <w:lvlText w:val="%1)"/>
+      <w:lvlJc w:val="left"/>
+      <w:pPr>
+        <w:ind w:left="440" w:hanging="440"/>
+      </w:pPr>
+    </w:lvl>
+    <w:lvl w:ilvl="1" w:tplc="04090019" w:tentative="1">
+      <w:start w:val="1"/>
+      <w:numFmt w:val="lowerLetter"/>
+      <w:lvlText w:val="%2)"/>
+      <w:lvlJc w:val="left"/>
+      <w:pPr>
+        <w:ind w:left="880" w:hanging="440"/>
+      </w:pPr>
+    </w:lvl>
+    <w:lvl w:ilvl="2" w:tplc="0409001B">
+      <w:start w:val="1"/>
+      <w:numFmt w:val="lowerRoman"/>
+      <w:lvlText w:val="%3."/>
+      <w:lvlJc w:val="right"/>
+      <w:pPr>
+        <w:ind w:left="1320" w:hanging="440"/>
+      </w:pPr>
+    </w:lvl>
+    <w:lvl w:ilvl="3" w:tplc="0409000F">
+      <w:start w:val="1"/>
+      <w:numFmt w:val="decimal"/>
+      <w:lvlText w:val="%4."/>
+      <w:lvlJc w:val="left"/>
+      <w:pPr>
+        <w:ind w:left="1760" w:hanging="440"/>
+      </w:pPr>
+    </w:lvl>
+    <w:lvl w:ilvl="4" w:tplc="04090019" w:tentative="1">
+      <w:start w:val="1"/>
+      <w:numFmt w:val="lowerLetter"/>
+      <w:lvlText w:val="%5)"/>
+      <w:lvlJc w:val="left"/>
+      <w:pPr>
+        <w:ind w:left="2200" w:hanging="440"/>
+      </w:pPr>
+    </w:lvl>
+    <w:lvl w:ilvl="5" w:tplc="0409001B" w:tentative="1">
+      <w:start w:val="1"/>
+      <w:numFmt w:val="lowerRoman"/>
+      <w:lvlText w:val="%6."/>
+      <w:lvlJc w:val="right"/>
+      <w:pPr>
+        <w:ind w:left="2640" w:hanging="440"/>
+      </w:pPr>
+    </w:lvl>
+    <w:lvl w:ilvl="6" w:tplc="0409000F" w:tentative="1">
+      <w:start w:val="1"/>
+      <w:numFmt w:val="decimal"/>
+      <w:lvlText w:val="%7."/>
+      <w:lvlJc w:val="left"/>
+      <w:pPr>
+        <w:ind w:left="3080" w:hanging="440"/>
+      </w:pPr>
+    </w:lvl>
+    <w:lvl w:ilvl="7" w:tplc="04090019" w:tentative="1">
+      <w:start w:val="1"/>
+      <w:numFmt w:val="lowerLetter"/>
+      <w:lvlText w:val="%8)"/>
+      <w:lvlJc w:val="left"/>
+      <w:pPr>
+        <w:ind w:left="3520" w:hanging="440"/>
+      </w:pPr>
+    </w:lvl>
+    <w:lvl w:ilvl="8" w:tplc="0409001B" w:tentative="1">
+      <w:start w:val="1"/>
+      <w:numFmt w:val="lowerRoman"/>
+      <w:lvlText w:val="%9."/>
+      <w:lvlJc w:val="right"/>
+      <w:pPr>
+        <w:ind w:left="3960" w:hanging="440"/>
+      </w:pPr>
+    </w:lvl>
+  </w:abstractNum>
+  <w:abstractNum w:abstractNumId="11" w15:restartNumberingAfterBreak="0">
     <w:nsid w:val="501047C3"/>
     <w:multiLevelType w:val="multilevel"/>
     <w:tmpl w:val="501047C3"/>
@@ -14653,7 +16436,7 @@
       </w:pPr>
     </w:lvl>
   </w:abstractNum>
-  <w:abstractNum w:abstractNumId="8" w15:restartNumberingAfterBreak="0">
+  <w:abstractNum w:abstractNumId="12" w15:restartNumberingAfterBreak="0">
     <w:nsid w:val="67AE52DD"/>
     <w:multiLevelType w:val="multilevel"/>
     <w:tmpl w:val="67AE52DD"/>
@@ -14739,7 +16522,7 @@
       </w:pPr>
     </w:lvl>
   </w:abstractNum>
-  <w:abstractNum w:abstractNumId="9" w15:restartNumberingAfterBreak="0">
+  <w:abstractNum w:abstractNumId="13" w15:restartNumberingAfterBreak="0">
     <w:nsid w:val="76C74925"/>
     <w:multiLevelType w:val="singleLevel"/>
     <w:tmpl w:val="76C74925"/>
@@ -14751,7 +16534,7 @@
       <w:lvlJc w:val="left"/>
     </w:lvl>
   </w:abstractNum>
-  <w:abstractNum w:abstractNumId="10" w15:restartNumberingAfterBreak="0">
+  <w:abstractNum w:abstractNumId="14" w15:restartNumberingAfterBreak="0">
     <w:nsid w:val="78A937C1"/>
     <w:multiLevelType w:val="multilevel"/>
     <w:tmpl w:val="78A937C1"/>
@@ -14840,7 +16623,7 @@
       </w:pPr>
     </w:lvl>
   </w:abstractNum>
-  <w:abstractNum w:abstractNumId="11" w15:restartNumberingAfterBreak="0">
+  <w:abstractNum w:abstractNumId="15" w15:restartNumberingAfterBreak="0">
     <w:nsid w:val="7B6077C3"/>
     <w:multiLevelType w:val="multilevel"/>
     <w:tmpl w:val="7B6077C3"/>
@@ -14930,37 +16713,49 @@
     <w:abstractNumId w:val="0"/>
   </w:num>
   <w:num w:numId="2" w16cid:durableId="1471165154">
+    <w:abstractNumId w:val="5"/>
+  </w:num>
+  <w:num w:numId="3" w16cid:durableId="1807046586">
+    <w:abstractNumId w:val="13"/>
+  </w:num>
+  <w:num w:numId="4" w16cid:durableId="205871029">
+    <w:abstractNumId w:val="2"/>
+  </w:num>
+  <w:num w:numId="5" w16cid:durableId="82265521">
+    <w:abstractNumId w:val="3"/>
+  </w:num>
+  <w:num w:numId="6" w16cid:durableId="456795067">
+    <w:abstractNumId w:val="12"/>
+  </w:num>
+  <w:num w:numId="7" w16cid:durableId="97801559">
+    <w:abstractNumId w:val="11"/>
+  </w:num>
+  <w:num w:numId="8" w16cid:durableId="1248810878">
     <w:abstractNumId w:val="4"/>
   </w:num>
-  <w:num w:numId="3" w16cid:durableId="1807046586">
+  <w:num w:numId="9" w16cid:durableId="668291678">
     <w:abstractNumId w:val="9"/>
   </w:num>
-  <w:num w:numId="4" w16cid:durableId="205871029">
+  <w:num w:numId="10" w16cid:durableId="461382575">
+    <w:abstractNumId w:val="14"/>
+  </w:num>
+  <w:num w:numId="11" w16cid:durableId="1858956924">
+    <w:abstractNumId w:val="7"/>
+  </w:num>
+  <w:num w:numId="12" w16cid:durableId="920525079">
+    <w:abstractNumId w:val="15"/>
+  </w:num>
+  <w:num w:numId="13" w16cid:durableId="1460496673">
+    <w:abstractNumId w:val="8"/>
+  </w:num>
+  <w:num w:numId="14" w16cid:durableId="273832650">
+    <w:abstractNumId w:val="10"/>
+  </w:num>
+  <w:num w:numId="15" w16cid:durableId="149367516">
     <w:abstractNumId w:val="1"/>
   </w:num>
-  <w:num w:numId="5" w16cid:durableId="82265521">
-    <w:abstractNumId w:val="2"/>
-  </w:num>
-  <w:num w:numId="6" w16cid:durableId="456795067">
-    <w:abstractNumId w:val="8"/>
-  </w:num>
-  <w:num w:numId="7" w16cid:durableId="97801559">
-    <w:abstractNumId w:val="7"/>
-  </w:num>
-  <w:num w:numId="8" w16cid:durableId="1248810878">
-    <w:abstractNumId w:val="3"/>
-  </w:num>
-  <w:num w:numId="9" w16cid:durableId="668291678">
+  <w:num w:numId="16" w16cid:durableId="1014189424">
     <w:abstractNumId w:val="6"/>
-  </w:num>
-  <w:num w:numId="10" w16cid:durableId="461382575">
-    <w:abstractNumId w:val="10"/>
-  </w:num>
-  <w:num w:numId="11" w16cid:durableId="1858956924">
-    <w:abstractNumId w:val="5"/>
-  </w:num>
-  <w:num w:numId="12" w16cid:durableId="920525079">
-    <w:abstractNumId w:val="11"/>
   </w:num>
 </w:numbering>
 </file>

</xml_diff>

<commit_message>
doc: add prototype description for doc 03
</commit_message>
<xml_diff>
--- a/doc/03_软件设计说明.docx
+++ b/doc/03_软件设计说明.docx
@@ -1840,13 +1840,7 @@
         <w:rPr>
           <w:rFonts w:hint="eastAsia"/>
         </w:rPr>
-        <w:t>用户</w:t>
-      </w:r>
-      <w:r>
-        <w:rPr>
-          <w:rFonts w:hint="eastAsia"/>
-        </w:rPr>
-        <w:t>登录</w:t>
+        <w:t>用户登录</w:t>
       </w:r>
     </w:p>
     <w:p>
@@ -16266,15 +16260,34 @@
       </w:r>
     </w:p>
     <w:p>
+      <w:pPr>
+        <w:pStyle w:val="a7"/>
+        <w:numPr>
+          <w:ilvl w:val="0"/>
+          <w:numId w:val="15"/>
+        </w:numPr>
+        <w:ind w:firstLineChars="0"/>
+      </w:pPr>
+      <w:r>
+        <w:rPr>
+          <w:rFonts w:hint="eastAsia"/>
+        </w:rPr>
+        <w:t>原型设计草图</w:t>
+      </w:r>
+    </w:p>
+    <w:p>
+      <w:pPr>
+        <w:jc w:val="center"/>
+      </w:pPr>
       <w:r>
         <w:rPr>
           <w:noProof/>
         </w:rPr>
         <w:lastRenderedPageBreak/>
         <w:drawing>
-          <wp:inline distT="0" distB="0" distL="0" distR="0" wp14:anchorId="4CCCE9A5" wp14:editId="6C2C3CF9">
-            <wp:extent cx="5274310" cy="3270885"/>
-            <wp:effectExtent l="0" t="0" r="2540" b="5715"/>
+          <wp:inline distT="0" distB="0" distL="0" distR="0" wp14:anchorId="5C384E5D" wp14:editId="77231FEC">
+            <wp:extent cx="4672739" cy="2897818"/>
+            <wp:effectExtent l="0" t="0" r="0" b="0"/>
             <wp:docPr id="1302786602" name="图片 1"/>
             <wp:cNvGraphicFramePr>
               <a:graphicFrameLocks xmlns:a="http://schemas.openxmlformats.org/drawingml/2006/main" noChangeAspect="1"/>
@@ -16304,7 +16317,7 @@
                   <pic:spPr>
                     <a:xfrm>
                       <a:off x="0" y="0"/>
-                      <a:ext cx="5274310" cy="3270885"/>
+                      <a:ext cx="4680357" cy="2902543"/>
                     </a:xfrm>
                     <a:prstGeom prst="rect">
                       <a:avLst/>
@@ -16323,6 +16336,775 @@
     </w:p>
     <w:p>
       <w:pPr>
+        <w:pStyle w:val="a7"/>
+        <w:numPr>
+          <w:ilvl w:val="0"/>
+          <w:numId w:val="15"/>
+        </w:numPr>
+        <w:ind w:firstLineChars="0"/>
+      </w:pPr>
+      <w:r>
+        <w:rPr>
+          <w:rFonts w:hint="eastAsia"/>
+        </w:rPr>
+        <w:t>墨刀原型设计</w:t>
+      </w:r>
+    </w:p>
+    <w:p>
+      <w:pPr>
+        <w:pStyle w:val="a7"/>
+        <w:numPr>
+          <w:ilvl w:val="0"/>
+          <w:numId w:val="17"/>
+        </w:numPr>
+        <w:ind w:firstLineChars="0"/>
+      </w:pPr>
+      <w:r>
+        <w:rPr>
+          <w:rFonts w:hint="eastAsia"/>
+        </w:rPr>
+        <w:t>总览</w:t>
+      </w:r>
+    </w:p>
+    <w:p>
+      <w:pPr>
+        <w:jc w:val="center"/>
+      </w:pPr>
+      <w:r>
+        <w:rPr>
+          <w:noProof/>
+        </w:rPr>
+        <w:drawing>
+          <wp:inline distT="0" distB="0" distL="0" distR="0" wp14:anchorId="198C8E48" wp14:editId="403B2936">
+            <wp:extent cx="5274310" cy="1838960"/>
+            <wp:effectExtent l="0" t="0" r="2540" b="8890"/>
+            <wp:docPr id="1899086216" name="图片 1"/>
+            <wp:cNvGraphicFramePr>
+              <a:graphicFrameLocks xmlns:a="http://schemas.openxmlformats.org/drawingml/2006/main" noChangeAspect="1"/>
+            </wp:cNvGraphicFramePr>
+            <a:graphic xmlns:a="http://schemas.openxmlformats.org/drawingml/2006/main">
+              <a:graphicData uri="http://schemas.openxmlformats.org/drawingml/2006/picture">
+                <pic:pic xmlns:pic="http://schemas.openxmlformats.org/drawingml/2006/picture">
+                  <pic:nvPicPr>
+                    <pic:cNvPr id="1899086216" name=""/>
+                    <pic:cNvPicPr/>
+                  </pic:nvPicPr>
+                  <pic:blipFill>
+                    <a:blip r:embed="rId17"/>
+                    <a:stretch>
+                      <a:fillRect/>
+                    </a:stretch>
+                  </pic:blipFill>
+                  <pic:spPr>
+                    <a:xfrm>
+                      <a:off x="0" y="0"/>
+                      <a:ext cx="5274310" cy="1838960"/>
+                    </a:xfrm>
+                    <a:prstGeom prst="rect">
+                      <a:avLst/>
+                    </a:prstGeom>
+                  </pic:spPr>
+                </pic:pic>
+              </a:graphicData>
+            </a:graphic>
+          </wp:inline>
+        </w:drawing>
+      </w:r>
+    </w:p>
+    <w:p>
+      <w:pPr>
+        <w:pStyle w:val="a7"/>
+        <w:numPr>
+          <w:ilvl w:val="0"/>
+          <w:numId w:val="17"/>
+        </w:numPr>
+        <w:ind w:firstLineChars="0"/>
+      </w:pPr>
+      <w:r>
+        <w:rPr>
+          <w:rFonts w:hint="eastAsia"/>
+        </w:rPr>
+        <w:t>分页面</w:t>
+      </w:r>
+    </w:p>
+    <w:p>
+      <w:pPr>
+        <w:pStyle w:val="a7"/>
+        <w:numPr>
+          <w:ilvl w:val="2"/>
+          <w:numId w:val="16"/>
+        </w:numPr>
+        <w:ind w:firstLineChars="0"/>
+      </w:pPr>
+      <w:r>
+        <w:rPr>
+          <w:rFonts w:hint="eastAsia"/>
+        </w:rPr>
+        <w:t>主页（未登录</w:t>
+      </w:r>
+      <w:r>
+        <w:rPr>
+          <w:rFonts w:hint="eastAsia"/>
+        </w:rPr>
+        <w:t>/</w:t>
+      </w:r>
+      <w:r>
+        <w:rPr>
+          <w:rFonts w:hint="eastAsia"/>
+        </w:rPr>
+        <w:t>已登录）</w:t>
+      </w:r>
+    </w:p>
+    <w:p>
+      <w:pPr>
+        <w:jc w:val="center"/>
+      </w:pPr>
+      <w:r>
+        <w:rPr>
+          <w:noProof/>
+        </w:rPr>
+        <w:drawing>
+          <wp:inline distT="0" distB="0" distL="0" distR="0" wp14:anchorId="38A8DA47" wp14:editId="40CAB195">
+            <wp:extent cx="4748197" cy="2859437"/>
+            <wp:effectExtent l="0" t="0" r="0" b="0"/>
+            <wp:docPr id="2067814383" name="图片 1"/>
+            <wp:cNvGraphicFramePr>
+              <a:graphicFrameLocks xmlns:a="http://schemas.openxmlformats.org/drawingml/2006/main" noChangeAspect="1"/>
+            </wp:cNvGraphicFramePr>
+            <a:graphic xmlns:a="http://schemas.openxmlformats.org/drawingml/2006/main">
+              <a:graphicData uri="http://schemas.openxmlformats.org/drawingml/2006/picture">
+                <pic:pic xmlns:pic="http://schemas.openxmlformats.org/drawingml/2006/picture">
+                  <pic:nvPicPr>
+                    <pic:cNvPr id="2067814383" name=""/>
+                    <pic:cNvPicPr/>
+                  </pic:nvPicPr>
+                  <pic:blipFill>
+                    <a:blip r:embed="rId18"/>
+                    <a:stretch>
+                      <a:fillRect/>
+                    </a:stretch>
+                  </pic:blipFill>
+                  <pic:spPr>
+                    <a:xfrm>
+                      <a:off x="0" y="0"/>
+                      <a:ext cx="4753515" cy="2862640"/>
+                    </a:xfrm>
+                    <a:prstGeom prst="rect">
+                      <a:avLst/>
+                    </a:prstGeom>
+                  </pic:spPr>
+                </pic:pic>
+              </a:graphicData>
+            </a:graphic>
+          </wp:inline>
+        </w:drawing>
+      </w:r>
+      <w:r>
+        <w:rPr>
+          <w:noProof/>
+        </w:rPr>
+        <w:lastRenderedPageBreak/>
+        <w:drawing>
+          <wp:inline distT="0" distB="0" distL="0" distR="0" wp14:anchorId="3B0B6829" wp14:editId="3FA7CE3A">
+            <wp:extent cx="4727033" cy="2766447"/>
+            <wp:effectExtent l="0" t="0" r="0" b="0"/>
+            <wp:docPr id="1068397786" name="图片 1"/>
+            <wp:cNvGraphicFramePr>
+              <a:graphicFrameLocks xmlns:a="http://schemas.openxmlformats.org/drawingml/2006/main" noChangeAspect="1"/>
+            </wp:cNvGraphicFramePr>
+            <a:graphic xmlns:a="http://schemas.openxmlformats.org/drawingml/2006/main">
+              <a:graphicData uri="http://schemas.openxmlformats.org/drawingml/2006/picture">
+                <pic:pic xmlns:pic="http://schemas.openxmlformats.org/drawingml/2006/picture">
+                  <pic:nvPicPr>
+                    <pic:cNvPr id="1068397786" name=""/>
+                    <pic:cNvPicPr/>
+                  </pic:nvPicPr>
+                  <pic:blipFill>
+                    <a:blip r:embed="rId19"/>
+                    <a:stretch>
+                      <a:fillRect/>
+                    </a:stretch>
+                  </pic:blipFill>
+                  <pic:spPr>
+                    <a:xfrm>
+                      <a:off x="0" y="0"/>
+                      <a:ext cx="4753313" cy="2781827"/>
+                    </a:xfrm>
+                    <a:prstGeom prst="rect">
+                      <a:avLst/>
+                    </a:prstGeom>
+                  </pic:spPr>
+                </pic:pic>
+              </a:graphicData>
+            </a:graphic>
+          </wp:inline>
+        </w:drawing>
+      </w:r>
+    </w:p>
+    <w:p>
+      <w:pPr>
+        <w:pStyle w:val="a7"/>
+        <w:numPr>
+          <w:ilvl w:val="2"/>
+          <w:numId w:val="16"/>
+        </w:numPr>
+        <w:ind w:firstLineChars="0"/>
+      </w:pPr>
+      <w:r>
+        <w:rPr>
+          <w:rFonts w:hint="eastAsia"/>
+        </w:rPr>
+        <w:t>检索（未登录</w:t>
+      </w:r>
+      <w:r>
+        <w:rPr>
+          <w:rFonts w:hint="eastAsia"/>
+        </w:rPr>
+        <w:t>/</w:t>
+      </w:r>
+      <w:r>
+        <w:rPr>
+          <w:rFonts w:hint="eastAsia"/>
+        </w:rPr>
+        <w:t>已登录）</w:t>
+      </w:r>
+    </w:p>
+    <w:p>
+      <w:pPr>
+        <w:pStyle w:val="a7"/>
+        <w:ind w:firstLineChars="0" w:firstLine="0"/>
+        <w:jc w:val="center"/>
+      </w:pPr>
+      <w:r>
+        <w:rPr>
+          <w:noProof/>
+        </w:rPr>
+        <w:drawing>
+          <wp:inline distT="0" distB="0" distL="0" distR="0" wp14:anchorId="239F5F0A" wp14:editId="340DBF8D">
+            <wp:extent cx="4765729" cy="2789667"/>
+            <wp:effectExtent l="0" t="0" r="0" b="0"/>
+            <wp:docPr id="1203866173" name="图片 1"/>
+            <wp:cNvGraphicFramePr>
+              <a:graphicFrameLocks xmlns:a="http://schemas.openxmlformats.org/drawingml/2006/main" noChangeAspect="1"/>
+            </wp:cNvGraphicFramePr>
+            <a:graphic xmlns:a="http://schemas.openxmlformats.org/drawingml/2006/main">
+              <a:graphicData uri="http://schemas.openxmlformats.org/drawingml/2006/picture">
+                <pic:pic xmlns:pic="http://schemas.openxmlformats.org/drawingml/2006/picture">
+                  <pic:nvPicPr>
+                    <pic:cNvPr id="1203866173" name=""/>
+                    <pic:cNvPicPr/>
+                  </pic:nvPicPr>
+                  <pic:blipFill>
+                    <a:blip r:embed="rId20"/>
+                    <a:stretch>
+                      <a:fillRect/>
+                    </a:stretch>
+                  </pic:blipFill>
+                  <pic:spPr>
+                    <a:xfrm>
+                      <a:off x="0" y="0"/>
+                      <a:ext cx="4776072" cy="2795721"/>
+                    </a:xfrm>
+                    <a:prstGeom prst="rect">
+                      <a:avLst/>
+                    </a:prstGeom>
+                  </pic:spPr>
+                </pic:pic>
+              </a:graphicData>
+            </a:graphic>
+          </wp:inline>
+        </w:drawing>
+      </w:r>
+      <w:r>
+        <w:rPr>
+          <w:noProof/>
+        </w:rPr>
+        <w:drawing>
+          <wp:inline distT="0" distB="0" distL="0" distR="0" wp14:anchorId="0E7A518D" wp14:editId="05975316">
+            <wp:extent cx="4750230" cy="2769728"/>
+            <wp:effectExtent l="0" t="0" r="0" b="0"/>
+            <wp:docPr id="208578085" name="图片 1"/>
+            <wp:cNvGraphicFramePr>
+              <a:graphicFrameLocks xmlns:a="http://schemas.openxmlformats.org/drawingml/2006/main" noChangeAspect="1"/>
+            </wp:cNvGraphicFramePr>
+            <a:graphic xmlns:a="http://schemas.openxmlformats.org/drawingml/2006/main">
+              <a:graphicData uri="http://schemas.openxmlformats.org/drawingml/2006/picture">
+                <pic:pic xmlns:pic="http://schemas.openxmlformats.org/drawingml/2006/picture">
+                  <pic:nvPicPr>
+                    <pic:cNvPr id="208578085" name=""/>
+                    <pic:cNvPicPr/>
+                  </pic:nvPicPr>
+                  <pic:blipFill>
+                    <a:blip r:embed="rId21"/>
+                    <a:stretch>
+                      <a:fillRect/>
+                    </a:stretch>
+                  </pic:blipFill>
+                  <pic:spPr>
+                    <a:xfrm>
+                      <a:off x="0" y="0"/>
+                      <a:ext cx="4769809" cy="2781144"/>
+                    </a:xfrm>
+                    <a:prstGeom prst="rect">
+                      <a:avLst/>
+                    </a:prstGeom>
+                  </pic:spPr>
+                </pic:pic>
+              </a:graphicData>
+            </a:graphic>
+          </wp:inline>
+        </w:drawing>
+      </w:r>
+    </w:p>
+    <w:p>
+      <w:pPr>
+        <w:pStyle w:val="a7"/>
+        <w:numPr>
+          <w:ilvl w:val="2"/>
+          <w:numId w:val="16"/>
+        </w:numPr>
+        <w:ind w:firstLineChars="0"/>
+      </w:pPr>
+      <w:r>
+        <w:rPr>
+          <w:rFonts w:hint="eastAsia"/>
+        </w:rPr>
+        <w:lastRenderedPageBreak/>
+        <w:t>书籍信息及论坛（未登录</w:t>
+      </w:r>
+      <w:r>
+        <w:rPr>
+          <w:rFonts w:hint="eastAsia"/>
+        </w:rPr>
+        <w:t>/</w:t>
+      </w:r>
+      <w:r>
+        <w:rPr>
+          <w:rFonts w:hint="eastAsia"/>
+        </w:rPr>
+        <w:t>已登录）</w:t>
+      </w:r>
+    </w:p>
+    <w:p>
+      <w:pPr>
+        <w:jc w:val="center"/>
+      </w:pPr>
+      <w:r>
+        <w:rPr>
+          <w:noProof/>
+        </w:rPr>
+        <w:drawing>
+          <wp:inline distT="0" distB="0" distL="0" distR="0" wp14:anchorId="195B23B3" wp14:editId="5875400D">
+            <wp:extent cx="4578722" cy="2704455"/>
+            <wp:effectExtent l="0" t="0" r="0" b="1270"/>
+            <wp:docPr id="1771859132" name="图片 1"/>
+            <wp:cNvGraphicFramePr>
+              <a:graphicFrameLocks xmlns:a="http://schemas.openxmlformats.org/drawingml/2006/main" noChangeAspect="1"/>
+            </wp:cNvGraphicFramePr>
+            <a:graphic xmlns:a="http://schemas.openxmlformats.org/drawingml/2006/main">
+              <a:graphicData uri="http://schemas.openxmlformats.org/drawingml/2006/picture">
+                <pic:pic xmlns:pic="http://schemas.openxmlformats.org/drawingml/2006/picture">
+                  <pic:nvPicPr>
+                    <pic:cNvPr id="1771859132" name=""/>
+                    <pic:cNvPicPr/>
+                  </pic:nvPicPr>
+                  <pic:blipFill>
+                    <a:blip r:embed="rId22"/>
+                    <a:stretch>
+                      <a:fillRect/>
+                    </a:stretch>
+                  </pic:blipFill>
+                  <pic:spPr>
+                    <a:xfrm>
+                      <a:off x="0" y="0"/>
+                      <a:ext cx="4606155" cy="2720659"/>
+                    </a:xfrm>
+                    <a:prstGeom prst="rect">
+                      <a:avLst/>
+                    </a:prstGeom>
+                  </pic:spPr>
+                </pic:pic>
+              </a:graphicData>
+            </a:graphic>
+          </wp:inline>
+        </w:drawing>
+      </w:r>
+      <w:r>
+        <w:rPr>
+          <w:noProof/>
+        </w:rPr>
+        <w:drawing>
+          <wp:inline distT="0" distB="0" distL="0" distR="0" wp14:anchorId="25270B24" wp14:editId="65E32471">
+            <wp:extent cx="4552353" cy="2681207"/>
+            <wp:effectExtent l="0" t="0" r="635" b="5080"/>
+            <wp:docPr id="1761968494" name="图片 1"/>
+            <wp:cNvGraphicFramePr>
+              <a:graphicFrameLocks xmlns:a="http://schemas.openxmlformats.org/drawingml/2006/main" noChangeAspect="1"/>
+            </wp:cNvGraphicFramePr>
+            <a:graphic xmlns:a="http://schemas.openxmlformats.org/drawingml/2006/main">
+              <a:graphicData uri="http://schemas.openxmlformats.org/drawingml/2006/picture">
+                <pic:pic xmlns:pic="http://schemas.openxmlformats.org/drawingml/2006/picture">
+                  <pic:nvPicPr>
+                    <pic:cNvPr id="1761968494" name=""/>
+                    <pic:cNvPicPr/>
+                  </pic:nvPicPr>
+                  <pic:blipFill>
+                    <a:blip r:embed="rId23"/>
+                    <a:stretch>
+                      <a:fillRect/>
+                    </a:stretch>
+                  </pic:blipFill>
+                  <pic:spPr>
+                    <a:xfrm>
+                      <a:off x="0" y="0"/>
+                      <a:ext cx="4563674" cy="2687875"/>
+                    </a:xfrm>
+                    <a:prstGeom prst="rect">
+                      <a:avLst/>
+                    </a:prstGeom>
+                  </pic:spPr>
+                </pic:pic>
+              </a:graphicData>
+            </a:graphic>
+          </wp:inline>
+        </w:drawing>
+      </w:r>
+    </w:p>
+    <w:p>
+      <w:pPr>
+        <w:pStyle w:val="a7"/>
+        <w:numPr>
+          <w:ilvl w:val="2"/>
+          <w:numId w:val="16"/>
+        </w:numPr>
+        <w:ind w:firstLineChars="0"/>
+      </w:pPr>
+      <w:r>
+        <w:rPr>
+          <w:rFonts w:hint="eastAsia"/>
+        </w:rPr>
+        <w:t>登录</w:t>
+      </w:r>
+    </w:p>
+    <w:p>
+      <w:pPr>
+        <w:jc w:val="center"/>
+      </w:pPr>
+      <w:r>
+        <w:rPr>
+          <w:noProof/>
+        </w:rPr>
+        <w:drawing>
+          <wp:inline distT="0" distB="0" distL="0" distR="0" wp14:anchorId="55F9DE03" wp14:editId="6DC7068F">
+            <wp:extent cx="4533254" cy="2656860"/>
+            <wp:effectExtent l="0" t="0" r="1270" b="0"/>
+            <wp:docPr id="558208185" name="图片 1"/>
+            <wp:cNvGraphicFramePr>
+              <a:graphicFrameLocks xmlns:a="http://schemas.openxmlformats.org/drawingml/2006/main" noChangeAspect="1"/>
+            </wp:cNvGraphicFramePr>
+            <a:graphic xmlns:a="http://schemas.openxmlformats.org/drawingml/2006/main">
+              <a:graphicData uri="http://schemas.openxmlformats.org/drawingml/2006/picture">
+                <pic:pic xmlns:pic="http://schemas.openxmlformats.org/drawingml/2006/picture">
+                  <pic:nvPicPr>
+                    <pic:cNvPr id="558208185" name=""/>
+                    <pic:cNvPicPr/>
+                  </pic:nvPicPr>
+                  <pic:blipFill>
+                    <a:blip r:embed="rId24"/>
+                    <a:stretch>
+                      <a:fillRect/>
+                    </a:stretch>
+                  </pic:blipFill>
+                  <pic:spPr>
+                    <a:xfrm>
+                      <a:off x="0" y="0"/>
+                      <a:ext cx="4554712" cy="2669436"/>
+                    </a:xfrm>
+                    <a:prstGeom prst="rect">
+                      <a:avLst/>
+                    </a:prstGeom>
+                  </pic:spPr>
+                </pic:pic>
+              </a:graphicData>
+            </a:graphic>
+          </wp:inline>
+        </w:drawing>
+      </w:r>
+    </w:p>
+    <w:p>
+      <w:pPr>
+        <w:pStyle w:val="a7"/>
+        <w:numPr>
+          <w:ilvl w:val="2"/>
+          <w:numId w:val="16"/>
+        </w:numPr>
+        <w:ind w:firstLineChars="0"/>
+      </w:pPr>
+      <w:r>
+        <w:rPr>
+          <w:rFonts w:hint="eastAsia"/>
+        </w:rPr>
+        <w:lastRenderedPageBreak/>
+        <w:t>注册</w:t>
+      </w:r>
+    </w:p>
+    <w:p>
+      <w:pPr>
+        <w:jc w:val="center"/>
+      </w:pPr>
+      <w:r>
+        <w:rPr>
+          <w:noProof/>
+        </w:rPr>
+        <w:drawing>
+          <wp:inline distT="0" distB="0" distL="0" distR="0" wp14:anchorId="07538441" wp14:editId="2A055F19">
+            <wp:extent cx="4507093" cy="2650210"/>
+            <wp:effectExtent l="0" t="0" r="8255" b="0"/>
+            <wp:docPr id="1680446462" name="图片 1"/>
+            <wp:cNvGraphicFramePr>
+              <a:graphicFrameLocks xmlns:a="http://schemas.openxmlformats.org/drawingml/2006/main" noChangeAspect="1"/>
+            </wp:cNvGraphicFramePr>
+            <a:graphic xmlns:a="http://schemas.openxmlformats.org/drawingml/2006/main">
+              <a:graphicData uri="http://schemas.openxmlformats.org/drawingml/2006/picture">
+                <pic:pic xmlns:pic="http://schemas.openxmlformats.org/drawingml/2006/picture">
+                  <pic:nvPicPr>
+                    <pic:cNvPr id="1680446462" name=""/>
+                    <pic:cNvPicPr/>
+                  </pic:nvPicPr>
+                  <pic:blipFill>
+                    <a:blip r:embed="rId25"/>
+                    <a:stretch>
+                      <a:fillRect/>
+                    </a:stretch>
+                  </pic:blipFill>
+                  <pic:spPr>
+                    <a:xfrm>
+                      <a:off x="0" y="0"/>
+                      <a:ext cx="4530465" cy="2663953"/>
+                    </a:xfrm>
+                    <a:prstGeom prst="rect">
+                      <a:avLst/>
+                    </a:prstGeom>
+                  </pic:spPr>
+                </pic:pic>
+              </a:graphicData>
+            </a:graphic>
+          </wp:inline>
+        </w:drawing>
+      </w:r>
+    </w:p>
+    <w:p>
+      <w:pPr>
+        <w:pStyle w:val="a7"/>
+        <w:numPr>
+          <w:ilvl w:val="2"/>
+          <w:numId w:val="16"/>
+        </w:numPr>
+        <w:ind w:firstLineChars="0"/>
+      </w:pPr>
+      <w:r>
+        <w:rPr>
+          <w:rFonts w:hint="eastAsia"/>
+        </w:rPr>
+        <w:t>用户信息界面</w:t>
+      </w:r>
+    </w:p>
+    <w:p>
+      <w:pPr>
+        <w:jc w:val="center"/>
+      </w:pPr>
+      <w:r>
+        <w:rPr>
+          <w:noProof/>
+        </w:rPr>
+        <w:drawing>
+          <wp:inline distT="0" distB="0" distL="0" distR="0" wp14:anchorId="2B1DFF60" wp14:editId="38DACFAE">
+            <wp:extent cx="4496047" cy="2650210"/>
+            <wp:effectExtent l="0" t="0" r="0" b="0"/>
+            <wp:docPr id="397979388" name="图片 1"/>
+            <wp:cNvGraphicFramePr>
+              <a:graphicFrameLocks xmlns:a="http://schemas.openxmlformats.org/drawingml/2006/main" noChangeAspect="1"/>
+            </wp:cNvGraphicFramePr>
+            <a:graphic xmlns:a="http://schemas.openxmlformats.org/drawingml/2006/main">
+              <a:graphicData uri="http://schemas.openxmlformats.org/drawingml/2006/picture">
+                <pic:pic xmlns:pic="http://schemas.openxmlformats.org/drawingml/2006/picture">
+                  <pic:nvPicPr>
+                    <pic:cNvPr id="397979388" name=""/>
+                    <pic:cNvPicPr/>
+                  </pic:nvPicPr>
+                  <pic:blipFill>
+                    <a:blip r:embed="rId26"/>
+                    <a:stretch>
+                      <a:fillRect/>
+                    </a:stretch>
+                  </pic:blipFill>
+                  <pic:spPr>
+                    <a:xfrm>
+                      <a:off x="0" y="0"/>
+                      <a:ext cx="4513228" cy="2660337"/>
+                    </a:xfrm>
+                    <a:prstGeom prst="rect">
+                      <a:avLst/>
+                    </a:prstGeom>
+                  </pic:spPr>
+                </pic:pic>
+              </a:graphicData>
+            </a:graphic>
+          </wp:inline>
+        </w:drawing>
+      </w:r>
+    </w:p>
+    <w:p>
+      <w:pPr>
+        <w:pStyle w:val="a7"/>
+        <w:numPr>
+          <w:ilvl w:val="2"/>
+          <w:numId w:val="16"/>
+        </w:numPr>
+        <w:ind w:firstLineChars="0"/>
+      </w:pPr>
+      <w:r>
+        <w:rPr>
+          <w:rFonts w:hint="eastAsia"/>
+        </w:rPr>
+        <w:t>用户收藏夹界面</w:t>
+      </w:r>
+    </w:p>
+    <w:p>
+      <w:pPr>
+        <w:jc w:val="center"/>
+      </w:pPr>
+      <w:r>
+        <w:rPr>
+          <w:noProof/>
+        </w:rPr>
+        <w:drawing>
+          <wp:inline distT="0" distB="0" distL="0" distR="0" wp14:anchorId="3D5E1CD4" wp14:editId="5E84C9F4">
+            <wp:extent cx="4455599" cy="2642461"/>
+            <wp:effectExtent l="0" t="0" r="2540" b="5715"/>
+            <wp:docPr id="781863675" name="图片 1"/>
+            <wp:cNvGraphicFramePr>
+              <a:graphicFrameLocks xmlns:a="http://schemas.openxmlformats.org/drawingml/2006/main" noChangeAspect="1"/>
+            </wp:cNvGraphicFramePr>
+            <a:graphic xmlns:a="http://schemas.openxmlformats.org/drawingml/2006/main">
+              <a:graphicData uri="http://schemas.openxmlformats.org/drawingml/2006/picture">
+                <pic:pic xmlns:pic="http://schemas.openxmlformats.org/drawingml/2006/picture">
+                  <pic:nvPicPr>
+                    <pic:cNvPr id="781863675" name=""/>
+                    <pic:cNvPicPr/>
+                  </pic:nvPicPr>
+                  <pic:blipFill>
+                    <a:blip r:embed="rId27"/>
+                    <a:stretch>
+                      <a:fillRect/>
+                    </a:stretch>
+                  </pic:blipFill>
+                  <pic:spPr>
+                    <a:xfrm>
+                      <a:off x="0" y="0"/>
+                      <a:ext cx="4472005" cy="2652191"/>
+                    </a:xfrm>
+                    <a:prstGeom prst="rect">
+                      <a:avLst/>
+                    </a:prstGeom>
+                  </pic:spPr>
+                </pic:pic>
+              </a:graphicData>
+            </a:graphic>
+          </wp:inline>
+        </w:drawing>
+      </w:r>
+    </w:p>
+    <w:p>
+      <w:pPr>
+        <w:pStyle w:val="a7"/>
+        <w:numPr>
+          <w:ilvl w:val="2"/>
+          <w:numId w:val="16"/>
+        </w:numPr>
+        <w:ind w:firstLineChars="0"/>
+      </w:pPr>
+      <w:r>
+        <w:rPr>
+          <w:rFonts w:hint="eastAsia"/>
+        </w:rPr>
+        <w:lastRenderedPageBreak/>
+        <w:t>书籍上传界面</w:t>
+      </w:r>
+    </w:p>
+    <w:p>
+      <w:pPr>
+        <w:jc w:val="center"/>
+      </w:pPr>
+      <w:r>
+        <w:rPr>
+          <w:noProof/>
+        </w:rPr>
+        <w:drawing>
+          <wp:inline distT="0" distB="0" distL="0" distR="0" wp14:anchorId="274486C9" wp14:editId="0AF38B23">
+            <wp:extent cx="4442469" cy="2681206"/>
+            <wp:effectExtent l="0" t="0" r="0" b="5080"/>
+            <wp:docPr id="1900048058" name="图片 1"/>
+            <wp:cNvGraphicFramePr>
+              <a:graphicFrameLocks xmlns:a="http://schemas.openxmlformats.org/drawingml/2006/main" noChangeAspect="1"/>
+            </wp:cNvGraphicFramePr>
+            <a:graphic xmlns:a="http://schemas.openxmlformats.org/drawingml/2006/main">
+              <a:graphicData uri="http://schemas.openxmlformats.org/drawingml/2006/picture">
+                <pic:pic xmlns:pic="http://schemas.openxmlformats.org/drawingml/2006/picture">
+                  <pic:nvPicPr>
+                    <pic:cNvPr id="1900048058" name=""/>
+                    <pic:cNvPicPr/>
+                  </pic:nvPicPr>
+                  <pic:blipFill>
+                    <a:blip r:embed="rId28"/>
+                    <a:stretch>
+                      <a:fillRect/>
+                    </a:stretch>
+                  </pic:blipFill>
+                  <pic:spPr>
+                    <a:xfrm>
+                      <a:off x="0" y="0"/>
+                      <a:ext cx="4452932" cy="2687521"/>
+                    </a:xfrm>
+                    <a:prstGeom prst="rect">
+                      <a:avLst/>
+                    </a:prstGeom>
+                  </pic:spPr>
+                </pic:pic>
+              </a:graphicData>
+            </a:graphic>
+          </wp:inline>
+        </w:drawing>
+      </w:r>
+    </w:p>
+    <w:p>
+      <w:pPr>
+        <w:ind w:firstLine="420"/>
+        <w:rPr>
+          <w:rFonts w:hint="eastAsia"/>
+        </w:rPr>
+      </w:pPr>
+      <w:r>
+        <w:rPr>
+          <w:rFonts w:hint="eastAsia"/>
+        </w:rPr>
+        <w:t>注：原型仅为初期页面划分示意，开发使用</w:t>
+      </w:r>
+      <w:r>
+        <w:rPr>
+          <w:rFonts w:hint="eastAsia"/>
+        </w:rPr>
+        <w:t>material ui</w:t>
+      </w:r>
+      <w:r>
+        <w:rPr>
+          <w:rFonts w:hint="eastAsia"/>
+        </w:rPr>
+        <w:t>，可能会在细节处做微调</w:t>
+      </w:r>
+    </w:p>
+    <w:p>
+      <w:pPr>
         <w:pStyle w:val="2"/>
       </w:pPr>
       <w:bookmarkStart w:id="17" w:name="_Toc43487761"/>
@@ -16351,7 +17133,31 @@
         <w:t>【页面导航，界面元素和布局设计等】</w:t>
       </w:r>
     </w:p>
-    <w:p/>
+    <w:p>
+      <w:pPr>
+        <w:ind w:firstLine="420"/>
+      </w:pPr>
+      <w:r>
+        <w:rPr>
+          <w:rFonts w:hint="eastAsia"/>
+        </w:rPr>
+        <w:t>墨刀原型链接：</w:t>
+      </w:r>
+    </w:p>
+    <w:p>
+      <w:pPr>
+        <w:ind w:left="420" w:firstLine="420"/>
+        <w:rPr>
+          <w:rFonts w:hint="eastAsia"/>
+        </w:rPr>
+      </w:pPr>
+      <w:r>
+        <w:rPr>
+          <w:rFonts w:hint="eastAsia"/>
+        </w:rPr>
+        <w:t>https://modao.cc/proto/0U2WY83nsfvnk261O7IQ9/sharing?view_mode=device</w:t>
+      </w:r>
+    </w:p>
     <w:p>
       <w:pPr>
         <w:pStyle w:val="1"/>
@@ -16536,8 +17342,8 @@
     </w:p>
     <w:p/>
     <w:sectPr>
-      <w:headerReference w:type="default" r:id="rId17"/>
-      <w:footerReference w:type="default" r:id="rId18"/>
+      <w:headerReference w:type="default" r:id="rId29"/>
+      <w:footerReference w:type="default" r:id="rId30"/>
       <w:pgSz w:w="11906" w:h="16838"/>
       <w:pgMar w:top="1440" w:right="1800" w:bottom="1440" w:left="1800" w:header="851" w:footer="992" w:gutter="0"/>
       <w:cols w:space="425"/>
@@ -16875,6 +17681,92 @@
     </w:lvl>
   </w:abstractNum>
   <w:abstractNum w:abstractNumId="6" w15:restartNumberingAfterBreak="0">
+    <w:nsid w:val="303949E9"/>
+    <w:multiLevelType w:val="hybridMultilevel"/>
+    <w:tmpl w:val="F8429550"/>
+    <w:lvl w:ilvl="0" w:tplc="04090011">
+      <w:start w:val="1"/>
+      <w:numFmt w:val="decimal"/>
+      <w:lvlText w:val="%1)"/>
+      <w:lvlJc w:val="left"/>
+      <w:pPr>
+        <w:ind w:left="880" w:hanging="440"/>
+      </w:pPr>
+    </w:lvl>
+    <w:lvl w:ilvl="1" w:tplc="FFFFFFFF">
+      <w:start w:val="1"/>
+      <w:numFmt w:val="decimal"/>
+      <w:lvlText w:val="%2)"/>
+      <w:lvlJc w:val="left"/>
+      <w:pPr>
+        <w:ind w:left="880" w:hanging="440"/>
+      </w:pPr>
+    </w:lvl>
+    <w:lvl w:ilvl="2" w:tplc="FFFFFFFF" w:tentative="1">
+      <w:start w:val="1"/>
+      <w:numFmt w:val="lowerRoman"/>
+      <w:lvlText w:val="%3."/>
+      <w:lvlJc w:val="right"/>
+      <w:pPr>
+        <w:ind w:left="1320" w:hanging="440"/>
+      </w:pPr>
+    </w:lvl>
+    <w:lvl w:ilvl="3" w:tplc="FFFFFFFF" w:tentative="1">
+      <w:start w:val="1"/>
+      <w:numFmt w:val="decimal"/>
+      <w:lvlText w:val="%4."/>
+      <w:lvlJc w:val="left"/>
+      <w:pPr>
+        <w:ind w:left="1760" w:hanging="440"/>
+      </w:pPr>
+    </w:lvl>
+    <w:lvl w:ilvl="4" w:tplc="FFFFFFFF" w:tentative="1">
+      <w:start w:val="1"/>
+      <w:numFmt w:val="lowerLetter"/>
+      <w:lvlText w:val="%5)"/>
+      <w:lvlJc w:val="left"/>
+      <w:pPr>
+        <w:ind w:left="2200" w:hanging="440"/>
+      </w:pPr>
+    </w:lvl>
+    <w:lvl w:ilvl="5" w:tplc="FFFFFFFF" w:tentative="1">
+      <w:start w:val="1"/>
+      <w:numFmt w:val="lowerRoman"/>
+      <w:lvlText w:val="%6."/>
+      <w:lvlJc w:val="right"/>
+      <w:pPr>
+        <w:ind w:left="2640" w:hanging="440"/>
+      </w:pPr>
+    </w:lvl>
+    <w:lvl w:ilvl="6" w:tplc="FFFFFFFF" w:tentative="1">
+      <w:start w:val="1"/>
+      <w:numFmt w:val="decimal"/>
+      <w:lvlText w:val="%7."/>
+      <w:lvlJc w:val="left"/>
+      <w:pPr>
+        <w:ind w:left="3080" w:hanging="440"/>
+      </w:pPr>
+    </w:lvl>
+    <w:lvl w:ilvl="7" w:tplc="FFFFFFFF" w:tentative="1">
+      <w:start w:val="1"/>
+      <w:numFmt w:val="lowerLetter"/>
+      <w:lvlText w:val="%8)"/>
+      <w:lvlJc w:val="left"/>
+      <w:pPr>
+        <w:ind w:left="3520" w:hanging="440"/>
+      </w:pPr>
+    </w:lvl>
+    <w:lvl w:ilvl="8" w:tplc="FFFFFFFF" w:tentative="1">
+      <w:start w:val="1"/>
+      <w:numFmt w:val="lowerRoman"/>
+      <w:lvlText w:val="%9."/>
+      <w:lvlJc w:val="right"/>
+      <w:pPr>
+        <w:ind w:left="3960" w:hanging="440"/>
+      </w:pPr>
+    </w:lvl>
+  </w:abstractNum>
+  <w:abstractNum w:abstractNumId="7" w15:restartNumberingAfterBreak="0">
     <w:nsid w:val="37D4D588"/>
     <w:multiLevelType w:val="singleLevel"/>
     <w:tmpl w:val="37D4D588"/>
@@ -16886,7 +17778,96 @@
       <w:lvlJc w:val="left"/>
     </w:lvl>
   </w:abstractNum>
-  <w:abstractNum w:abstractNumId="7" w15:restartNumberingAfterBreak="0">
+  <w:abstractNum w:abstractNumId="8" w15:restartNumberingAfterBreak="0">
+    <w:nsid w:val="39E2510B"/>
+    <w:multiLevelType w:val="multilevel"/>
+    <w:tmpl w:val="B6207F2E"/>
+    <w:lvl w:ilvl="0">
+      <w:start w:val="1"/>
+      <w:numFmt w:val="decimal"/>
+      <w:lvlText w:val="%1."/>
+      <w:lvlJc w:val="left"/>
+      <w:pPr>
+        <w:ind w:left="360" w:hanging="360"/>
+      </w:pPr>
+      <w:rPr>
+        <w:rFonts w:hint="default"/>
+      </w:rPr>
+    </w:lvl>
+    <w:lvl w:ilvl="1">
+      <w:start w:val="1"/>
+      <w:numFmt w:val="lowerLetter"/>
+      <w:lvlText w:val="%2)"/>
+      <w:lvlJc w:val="left"/>
+      <w:pPr>
+        <w:ind w:left="880" w:hanging="440"/>
+      </w:pPr>
+    </w:lvl>
+    <w:lvl w:ilvl="2">
+      <w:start w:val="1"/>
+      <w:numFmt w:val="lowerRoman"/>
+      <w:lvlText w:val="%3."/>
+      <w:lvlJc w:val="right"/>
+      <w:pPr>
+        <w:ind w:left="1320" w:hanging="440"/>
+      </w:pPr>
+    </w:lvl>
+    <w:lvl w:ilvl="3">
+      <w:start w:val="1"/>
+      <w:numFmt w:val="decimal"/>
+      <w:lvlText w:val="%4."/>
+      <w:lvlJc w:val="left"/>
+      <w:pPr>
+        <w:ind w:left="1760" w:hanging="440"/>
+      </w:pPr>
+    </w:lvl>
+    <w:lvl w:ilvl="4">
+      <w:start w:val="1"/>
+      <w:numFmt w:val="lowerLetter"/>
+      <w:lvlText w:val="%5)"/>
+      <w:lvlJc w:val="left"/>
+      <w:pPr>
+        <w:ind w:left="2200" w:hanging="440"/>
+      </w:pPr>
+    </w:lvl>
+    <w:lvl w:ilvl="5">
+      <w:start w:val="1"/>
+      <w:numFmt w:val="lowerRoman"/>
+      <w:lvlText w:val="%6."/>
+      <w:lvlJc w:val="right"/>
+      <w:pPr>
+        <w:ind w:left="2640" w:hanging="440"/>
+      </w:pPr>
+    </w:lvl>
+    <w:lvl w:ilvl="6">
+      <w:start w:val="1"/>
+      <w:numFmt w:val="decimal"/>
+      <w:lvlText w:val="%7."/>
+      <w:lvlJc w:val="left"/>
+      <w:pPr>
+        <w:ind w:left="3080" w:hanging="440"/>
+      </w:pPr>
+    </w:lvl>
+    <w:lvl w:ilvl="7">
+      <w:start w:val="1"/>
+      <w:numFmt w:val="lowerLetter"/>
+      <w:lvlText w:val="%8)"/>
+      <w:lvlJc w:val="left"/>
+      <w:pPr>
+        <w:ind w:left="3520" w:hanging="440"/>
+      </w:pPr>
+    </w:lvl>
+    <w:lvl w:ilvl="8">
+      <w:start w:val="1"/>
+      <w:numFmt w:val="lowerRoman"/>
+      <w:lvlText w:val="%9."/>
+      <w:lvlJc w:val="right"/>
+      <w:pPr>
+        <w:ind w:left="3960" w:hanging="440"/>
+      </w:pPr>
+    </w:lvl>
+  </w:abstractNum>
+  <w:abstractNum w:abstractNumId="9" w15:restartNumberingAfterBreak="0">
     <w:nsid w:val="3B8B1369"/>
     <w:multiLevelType w:val="multilevel"/>
     <w:tmpl w:val="3B8B1369"/>
@@ -16972,7 +17953,93 @@
       </w:pPr>
     </w:lvl>
   </w:abstractNum>
-  <w:abstractNum w:abstractNumId="8" w15:restartNumberingAfterBreak="0">
+  <w:abstractNum w:abstractNumId="10" w15:restartNumberingAfterBreak="0">
+    <w:nsid w:val="44EB1B67"/>
+    <w:multiLevelType w:val="hybridMultilevel"/>
+    <w:tmpl w:val="EECED372"/>
+    <w:lvl w:ilvl="0" w:tplc="04090011">
+      <w:start w:val="1"/>
+      <w:numFmt w:val="decimal"/>
+      <w:lvlText w:val="%1)"/>
+      <w:lvlJc w:val="left"/>
+      <w:pPr>
+        <w:ind w:left="440" w:hanging="440"/>
+      </w:pPr>
+    </w:lvl>
+    <w:lvl w:ilvl="1" w:tplc="04090019" w:tentative="1">
+      <w:start w:val="1"/>
+      <w:numFmt w:val="lowerLetter"/>
+      <w:lvlText w:val="%2)"/>
+      <w:lvlJc w:val="left"/>
+      <w:pPr>
+        <w:ind w:left="880" w:hanging="440"/>
+      </w:pPr>
+    </w:lvl>
+    <w:lvl w:ilvl="2" w:tplc="0409001B">
+      <w:start w:val="1"/>
+      <w:numFmt w:val="lowerRoman"/>
+      <w:lvlText w:val="%3."/>
+      <w:lvlJc w:val="right"/>
+      <w:pPr>
+        <w:ind w:left="1320" w:hanging="440"/>
+      </w:pPr>
+    </w:lvl>
+    <w:lvl w:ilvl="3" w:tplc="0409000F">
+      <w:start w:val="1"/>
+      <w:numFmt w:val="decimal"/>
+      <w:lvlText w:val="%4."/>
+      <w:lvlJc w:val="left"/>
+      <w:pPr>
+        <w:ind w:left="1760" w:hanging="440"/>
+      </w:pPr>
+    </w:lvl>
+    <w:lvl w:ilvl="4" w:tplc="04090019" w:tentative="1">
+      <w:start w:val="1"/>
+      <w:numFmt w:val="lowerLetter"/>
+      <w:lvlText w:val="%5)"/>
+      <w:lvlJc w:val="left"/>
+      <w:pPr>
+        <w:ind w:left="2200" w:hanging="440"/>
+      </w:pPr>
+    </w:lvl>
+    <w:lvl w:ilvl="5" w:tplc="0409001B" w:tentative="1">
+      <w:start w:val="1"/>
+      <w:numFmt w:val="lowerRoman"/>
+      <w:lvlText w:val="%6."/>
+      <w:lvlJc w:val="right"/>
+      <w:pPr>
+        <w:ind w:left="2640" w:hanging="440"/>
+      </w:pPr>
+    </w:lvl>
+    <w:lvl w:ilvl="6" w:tplc="0409000F" w:tentative="1">
+      <w:start w:val="1"/>
+      <w:numFmt w:val="decimal"/>
+      <w:lvlText w:val="%7."/>
+      <w:lvlJc w:val="left"/>
+      <w:pPr>
+        <w:ind w:left="3080" w:hanging="440"/>
+      </w:pPr>
+    </w:lvl>
+    <w:lvl w:ilvl="7" w:tplc="04090019" w:tentative="1">
+      <w:start w:val="1"/>
+      <w:numFmt w:val="lowerLetter"/>
+      <w:lvlText w:val="%8)"/>
+      <w:lvlJc w:val="left"/>
+      <w:pPr>
+        <w:ind w:left="3520" w:hanging="440"/>
+      </w:pPr>
+    </w:lvl>
+    <w:lvl w:ilvl="8" w:tplc="0409001B" w:tentative="1">
+      <w:start w:val="1"/>
+      <w:numFmt w:val="lowerRoman"/>
+      <w:lvlText w:val="%9."/>
+      <w:lvlJc w:val="right"/>
+      <w:pPr>
+        <w:ind w:left="3960" w:hanging="440"/>
+      </w:pPr>
+    </w:lvl>
+  </w:abstractNum>
+  <w:abstractNum w:abstractNumId="11" w15:restartNumberingAfterBreak="0">
     <w:nsid w:val="467959E2"/>
     <w:multiLevelType w:val="hybridMultilevel"/>
     <w:tmpl w:val="EC344C92"/>
@@ -17058,7 +18125,7 @@
       </w:pPr>
     </w:lvl>
   </w:abstractNum>
-  <w:abstractNum w:abstractNumId="9" w15:restartNumberingAfterBreak="0">
+  <w:abstractNum w:abstractNumId="12" w15:restartNumberingAfterBreak="0">
     <w:nsid w:val="501047C3"/>
     <w:multiLevelType w:val="multilevel"/>
     <w:tmpl w:val="501047C3"/>
@@ -17144,7 +18211,7 @@
       </w:pPr>
     </w:lvl>
   </w:abstractNum>
-  <w:abstractNum w:abstractNumId="10" w15:restartNumberingAfterBreak="0">
+  <w:abstractNum w:abstractNumId="13" w15:restartNumberingAfterBreak="0">
     <w:nsid w:val="67AE52DD"/>
     <w:multiLevelType w:val="multilevel"/>
     <w:tmpl w:val="67AE52DD"/>
@@ -17230,7 +18297,7 @@
       </w:pPr>
     </w:lvl>
   </w:abstractNum>
-  <w:abstractNum w:abstractNumId="11" w15:restartNumberingAfterBreak="0">
+  <w:abstractNum w:abstractNumId="14" w15:restartNumberingAfterBreak="0">
     <w:nsid w:val="76C74925"/>
     <w:multiLevelType w:val="singleLevel"/>
     <w:tmpl w:val="76C74925"/>
@@ -17242,7 +18309,7 @@
       <w:lvlJc w:val="left"/>
     </w:lvl>
   </w:abstractNum>
-  <w:abstractNum w:abstractNumId="12" w15:restartNumberingAfterBreak="0">
+  <w:abstractNum w:abstractNumId="15" w15:restartNumberingAfterBreak="0">
     <w:nsid w:val="78A937C1"/>
     <w:multiLevelType w:val="multilevel"/>
     <w:tmpl w:val="78A937C1"/>
@@ -17331,7 +18398,7 @@
       </w:pPr>
     </w:lvl>
   </w:abstractNum>
-  <w:abstractNum w:abstractNumId="13" w15:restartNumberingAfterBreak="0">
+  <w:abstractNum w:abstractNumId="16" w15:restartNumberingAfterBreak="0">
     <w:nsid w:val="7B6077C3"/>
     <w:multiLevelType w:val="multilevel"/>
     <w:tmpl w:val="7B6077C3"/>
@@ -17424,7 +18491,7 @@
     <w:abstractNumId w:val="5"/>
   </w:num>
   <w:num w:numId="3" w16cid:durableId="607275780">
-    <w:abstractNumId w:val="11"/>
+    <w:abstractNumId w:val="14"/>
   </w:num>
   <w:num w:numId="4" w16cid:durableId="1056778852">
     <w:abstractNumId w:val="2"/>
@@ -17433,10 +18500,10 @@
     <w:abstractNumId w:val="3"/>
   </w:num>
   <w:num w:numId="6" w16cid:durableId="1393456617">
-    <w:abstractNumId w:val="10"/>
+    <w:abstractNumId w:val="13"/>
   </w:num>
   <w:num w:numId="7" w16cid:durableId="751318343">
-    <w:abstractNumId w:val="9"/>
+    <w:abstractNumId w:val="12"/>
   </w:num>
   <w:num w:numId="8" w16cid:durableId="1676346413">
     <w:abstractNumId w:val="4"/>
@@ -17445,19 +18512,28 @@
     <w:abstractNumId w:val="1"/>
   </w:num>
   <w:num w:numId="10" w16cid:durableId="1080835792">
+    <w:abstractNumId w:val="9"/>
+  </w:num>
+  <w:num w:numId="11" w16cid:durableId="523439914">
+    <w:abstractNumId w:val="15"/>
+  </w:num>
+  <w:num w:numId="12" w16cid:durableId="1749813718">
     <w:abstractNumId w:val="7"/>
   </w:num>
-  <w:num w:numId="11" w16cid:durableId="523439914">
-    <w:abstractNumId w:val="12"/>
-  </w:num>
-  <w:num w:numId="12" w16cid:durableId="1749813718">
-    <w:abstractNumId w:val="6"/>
-  </w:num>
   <w:num w:numId="13" w16cid:durableId="383798286">
-    <w:abstractNumId w:val="13"/>
+    <w:abstractNumId w:val="16"/>
   </w:num>
   <w:num w:numId="14" w16cid:durableId="1438872528">
+    <w:abstractNumId w:val="11"/>
+  </w:num>
+  <w:num w:numId="15" w16cid:durableId="1460496673">
     <w:abstractNumId w:val="8"/>
+  </w:num>
+  <w:num w:numId="16" w16cid:durableId="273832650">
+    <w:abstractNumId w:val="10"/>
+  </w:num>
+  <w:num w:numId="17" w16cid:durableId="1014189424">
+    <w:abstractNumId w:val="6"/>
   </w:num>
 </w:numbering>
 </file>

</xml_diff>

<commit_message>
doc: delete decarded external API
</commit_message>
<xml_diff>
--- a/doc/03_软件设计说明.docx
+++ b/doc/03_软件设计说明.docx
@@ -32,6 +32,7 @@
         </w:rPr>
         <w:t>北工大教材资源整合平台</w:t>
       </w:r>
+      <w:proofErr w:type="spellStart"/>
       <w:r>
         <w:rPr>
           <w:rFonts w:hint="eastAsia"/>
@@ -39,6 +40,7 @@
         </w:rPr>
         <w:t>TextbookGenius</w:t>
       </w:r>
+      <w:proofErr w:type="spellEnd"/>
     </w:p>
     <w:p>
       <w:pPr>
@@ -1513,7 +1515,21 @@
         <w:rPr>
           <w:rFonts w:hint="eastAsia"/>
         </w:rPr>
-        <w:t xml:space="preserve"> Javascript </w:t>
+        <w:t xml:space="preserve"> </w:t>
+      </w:r>
+      <w:proofErr w:type="spellStart"/>
+      <w:r>
+        <w:rPr>
+          <w:rFonts w:hint="eastAsia"/>
+        </w:rPr>
+        <w:t>Javascript</w:t>
+      </w:r>
+      <w:proofErr w:type="spellEnd"/>
+      <w:r>
+        <w:rPr>
+          <w:rFonts w:hint="eastAsia"/>
+        </w:rPr>
+        <w:t xml:space="preserve"> </w:t>
       </w:r>
       <w:r>
         <w:rPr>
@@ -1670,48 +1686,61 @@
         </w:rPr>
         <w:t>官方文档：</w:t>
       </w:r>
+      <w:r>
+        <w:fldChar w:fldCharType="begin"/>
+      </w:r>
+      <w:r>
+        <w:instrText>HYPERLINK "https://docs.djangoproject.com/zh-hans/4.2/"</w:instrText>
+      </w:r>
+      <w:r>
+        <w:fldChar w:fldCharType="separate"/>
+      </w:r>
+      <w:r>
+        <w:rPr>
+          <w:rStyle w:val="a6"/>
+        </w:rPr>
+        <w:t>https://docs.djangoproject.com/zh-hans/4.2/</w:t>
+      </w:r>
+      <w:r>
+        <w:rPr>
+          <w:rStyle w:val="a6"/>
+        </w:rPr>
+        <w:fldChar w:fldCharType="end"/>
+      </w:r>
+    </w:p>
+    <w:p>
+      <w:r>
+        <w:rPr>
+          <w:rFonts w:hint="eastAsia"/>
+        </w:rPr>
+        <w:t>Tim</w:t>
+      </w:r>
+      <w:r>
+        <w:rPr>
+          <w:rFonts w:hint="eastAsia"/>
+        </w:rPr>
+        <w:t>的</w:t>
+      </w:r>
+      <w:r>
+        <w:rPr>
+          <w:rFonts w:hint="eastAsia"/>
+        </w:rPr>
+        <w:t>Music controller</w:t>
+      </w:r>
+      <w:r>
+        <w:rPr>
+          <w:rFonts w:hint="eastAsia"/>
+        </w:rPr>
+        <w:t>项目：</w:t>
+      </w:r>
+    </w:p>
+    <w:p>
+      <w:pPr>
+        <w:rPr>
+          <w:rStyle w:val="a6"/>
+        </w:rPr>
+      </w:pPr>
       <w:hyperlink r:id="rId8" w:history="1">
-        <w:r>
-          <w:rPr>
-            <w:rStyle w:val="a6"/>
-          </w:rPr>
-          <w:t>https://docs.djangoproject.com/zh-hans/4.2/</w:t>
-        </w:r>
-      </w:hyperlink>
-    </w:p>
-    <w:p>
-      <w:r>
-        <w:rPr>
-          <w:rFonts w:hint="eastAsia"/>
-        </w:rPr>
-        <w:t>Tim</w:t>
-      </w:r>
-      <w:r>
-        <w:rPr>
-          <w:rFonts w:hint="eastAsia"/>
-        </w:rPr>
-        <w:t>的</w:t>
-      </w:r>
-      <w:r>
-        <w:rPr>
-          <w:rFonts w:hint="eastAsia"/>
-        </w:rPr>
-        <w:t>Music controller</w:t>
-      </w:r>
-      <w:r>
-        <w:rPr>
-          <w:rFonts w:hint="eastAsia"/>
-        </w:rPr>
-        <w:t>项目：</w:t>
-      </w:r>
-    </w:p>
-    <w:p>
-      <w:pPr>
-        <w:rPr>
-          <w:rStyle w:val="a6"/>
-        </w:rPr>
-      </w:pPr>
-      <w:hyperlink r:id="rId9" w:history="1">
         <w:r>
           <w:rPr>
             <w:rStyle w:val="a6"/>
@@ -1738,15 +1767,28 @@
         </w:rPr>
         <w:t>官方文档：</w:t>
       </w:r>
-      <w:hyperlink r:id="rId10" w:history="1">
-        <w:r>
-          <w:rPr>
-            <w:rStyle w:val="a6"/>
-            <w:rFonts w:hint="eastAsia"/>
-          </w:rPr>
-          <w:t>https://mui.com/material-ui/getting-started/</w:t>
-        </w:r>
-      </w:hyperlink>
+      <w:r>
+        <w:fldChar w:fldCharType="begin"/>
+      </w:r>
+      <w:r>
+        <w:instrText>HYPERLINK "https://mui.com/material-ui/getting-started/"</w:instrText>
+      </w:r>
+      <w:r>
+        <w:fldChar w:fldCharType="separate"/>
+      </w:r>
+      <w:r>
+        <w:rPr>
+          <w:rStyle w:val="a6"/>
+          <w:rFonts w:hint="eastAsia"/>
+        </w:rPr>
+        <w:t>https://mui.com/material-ui/getting-started/</w:t>
+      </w:r>
+      <w:r>
+        <w:rPr>
+          <w:rStyle w:val="a6"/>
+        </w:rPr>
+        <w:fldChar w:fldCharType="end"/>
+      </w:r>
     </w:p>
     <w:p/>
     <w:p>
@@ -2297,7 +2339,7 @@
                     </pic:cNvPicPr>
                   </pic:nvPicPr>
                   <pic:blipFill>
-                    <a:blip r:embed="rId11">
+                    <a:blip r:embed="rId9">
                       <a:extLst>
                         <a:ext uri="{28A0092B-C50C-407E-A947-70E740481C1C}">
                           <a14:useLocalDpi xmlns:a14="http://schemas.microsoft.com/office/drawing/2010/main" val="0"/>
@@ -2534,7 +2576,7 @@
                     </pic:cNvPicPr>
                   </pic:nvPicPr>
                   <pic:blipFill>
-                    <a:blip r:embed="rId12"/>
+                    <a:blip r:embed="rId10"/>
                     <a:srcRect l="7017" t="15077" r="7322" b="662"/>
                     <a:stretch>
                       <a:fillRect/>
@@ -2603,7 +2645,7 @@
                     </pic:cNvPicPr>
                   </pic:nvPicPr>
                   <pic:blipFill>
-                    <a:blip r:embed="rId13"/>
+                    <a:blip r:embed="rId11"/>
                     <a:stretch>
                       <a:fillRect/>
                     </a:stretch>
@@ -2669,7 +2711,7 @@
                     </pic:cNvPicPr>
                   </pic:nvPicPr>
                   <pic:blipFill>
-                    <a:blip r:embed="rId14"/>
+                    <a:blip r:embed="rId12"/>
                     <a:stretch>
                       <a:fillRect/>
                     </a:stretch>
@@ -2734,7 +2776,7 @@
                     </pic:cNvPicPr>
                   </pic:nvPicPr>
                   <pic:blipFill>
-                    <a:blip r:embed="rId15"/>
+                    <a:blip r:embed="rId13"/>
                     <a:stretch>
                       <a:fillRect/>
                     </a:stretch>
@@ -2922,9 +2964,11 @@
               <w:pStyle w:val="a7"/>
               <w:ind w:firstLineChars="0" w:firstLine="0"/>
             </w:pPr>
+            <w:proofErr w:type="spellStart"/>
             <w:r>
               <w:t>isbn</w:t>
             </w:r>
+            <w:proofErr w:type="spellEnd"/>
           </w:p>
         </w:tc>
         <w:tc>
@@ -3001,12 +3045,14 @@
               <w:pStyle w:val="a7"/>
               <w:ind w:firstLineChars="0" w:firstLine="0"/>
             </w:pPr>
+            <w:proofErr w:type="spellStart"/>
             <w:r>
               <w:rPr>
                 <w:rFonts w:hint="eastAsia"/>
               </w:rPr>
               <w:t>isbn</w:t>
             </w:r>
+            <w:proofErr w:type="spellEnd"/>
             <w:r>
               <w:rPr>
                 <w:rFonts w:hint="eastAsia"/>
@@ -3133,7 +3179,15 @@
               <w:ind w:firstLineChars="0" w:firstLine="0"/>
             </w:pPr>
             <w:r>
-              <w:t xml:space="preserve"> json          </w:t>
+              <w:t xml:space="preserve"> </w:t>
+            </w:r>
+            <w:proofErr w:type="spellStart"/>
+            <w:r>
+              <w:t>json</w:t>
+            </w:r>
+            <w:proofErr w:type="spellEnd"/>
+            <w:r>
+              <w:t xml:space="preserve">          </w:t>
             </w:r>
           </w:p>
         </w:tc>
@@ -3302,9 +3356,11 @@
               <w:pStyle w:val="a7"/>
               <w:ind w:firstLineChars="0" w:firstLine="0"/>
             </w:pPr>
+            <w:proofErr w:type="spellStart"/>
             <w:r>
               <w:t>pubdate</w:t>
             </w:r>
+            <w:proofErr w:type="spellEnd"/>
           </w:p>
         </w:tc>
         <w:tc>
@@ -3480,9 +3536,11 @@
               <w:pStyle w:val="a7"/>
               <w:ind w:firstLineChars="0" w:firstLine="0"/>
             </w:pPr>
+            <w:proofErr w:type="spellStart"/>
             <w:r>
               <w:t>douban_url</w:t>
             </w:r>
+            <w:proofErr w:type="spellEnd"/>
           </w:p>
         </w:tc>
         <w:tc>
@@ -4275,12 +4333,14 @@
               <w:pStyle w:val="a7"/>
               <w:ind w:firstLineChars="0" w:firstLine="0"/>
             </w:pPr>
+            <w:proofErr w:type="spellStart"/>
             <w:r>
               <w:rPr>
                 <w:rFonts w:hint="eastAsia"/>
               </w:rPr>
               <w:t>course_name</w:t>
             </w:r>
+            <w:proofErr w:type="spellEnd"/>
           </w:p>
         </w:tc>
         <w:tc>
@@ -4622,12 +4682,14 @@
               <w:pStyle w:val="a7"/>
               <w:ind w:firstLineChars="0" w:firstLine="0"/>
             </w:pPr>
+            <w:proofErr w:type="spellStart"/>
             <w:r>
               <w:rPr>
                 <w:rFonts w:hint="eastAsia"/>
               </w:rPr>
               <w:t>couse_id</w:t>
             </w:r>
+            <w:proofErr w:type="spellEnd"/>
           </w:p>
         </w:tc>
         <w:tc>
@@ -4741,12 +4803,14 @@
               <w:pStyle w:val="a7"/>
               <w:ind w:firstLineChars="0" w:firstLine="0"/>
             </w:pPr>
+            <w:proofErr w:type="spellStart"/>
             <w:r>
               <w:rPr>
                 <w:rFonts w:hint="eastAsia"/>
               </w:rPr>
               <w:t>teacher_id</w:t>
             </w:r>
+            <w:proofErr w:type="spellEnd"/>
           </w:p>
         </w:tc>
         <w:tc>
@@ -4857,12 +4921,14 @@
               <w:pStyle w:val="a7"/>
               <w:ind w:firstLineChars="0" w:firstLine="0"/>
             </w:pPr>
+            <w:proofErr w:type="spellStart"/>
             <w:r>
               <w:rPr>
                 <w:rFonts w:hint="eastAsia"/>
               </w:rPr>
               <w:t>book_isbn</w:t>
             </w:r>
+            <w:proofErr w:type="spellEnd"/>
           </w:p>
         </w:tc>
         <w:tc>
@@ -4945,12 +5011,14 @@
               </w:rPr>
               <w:t>教材</w:t>
             </w:r>
+            <w:proofErr w:type="spellStart"/>
             <w:r>
               <w:rPr>
                 <w:rFonts w:hint="eastAsia"/>
               </w:rPr>
               <w:t>isbn</w:t>
             </w:r>
+            <w:proofErr w:type="spellEnd"/>
             <w:r>
               <w:rPr>
                 <w:rFonts w:hint="eastAsia"/>
@@ -5068,12 +5136,14 @@
               <w:pStyle w:val="a7"/>
               <w:ind w:firstLineChars="0" w:firstLine="0"/>
             </w:pPr>
+            <w:proofErr w:type="spellStart"/>
             <w:r>
               <w:rPr>
                 <w:rFonts w:hint="eastAsia"/>
               </w:rPr>
               <w:t>school_year</w:t>
             </w:r>
+            <w:proofErr w:type="spellEnd"/>
           </w:p>
         </w:tc>
         <w:tc>
@@ -6039,12 +6109,14 @@
               <w:pStyle w:val="a7"/>
               <w:ind w:firstLineChars="0" w:firstLine="0"/>
             </w:pPr>
+            <w:proofErr w:type="spellStart"/>
             <w:r>
               <w:rPr>
                 <w:rFonts w:hint="eastAsia"/>
               </w:rPr>
               <w:t>upload_src</w:t>
             </w:r>
+            <w:proofErr w:type="spellEnd"/>
           </w:p>
         </w:tc>
         <w:tc>
@@ -6059,12 +6131,14 @@
             <w:r>
               <w:t xml:space="preserve"> </w:t>
             </w:r>
+            <w:proofErr w:type="spellStart"/>
             <w:r>
               <w:rPr>
                 <w:rFonts w:hint="eastAsia"/>
               </w:rPr>
               <w:t>json</w:t>
             </w:r>
+            <w:proofErr w:type="spellEnd"/>
             <w:r>
               <w:t xml:space="preserve">  </w:t>
             </w:r>
@@ -6140,12 +6214,14 @@
               <w:pStyle w:val="a7"/>
               <w:ind w:firstLineChars="0" w:firstLine="0"/>
             </w:pPr>
+            <w:proofErr w:type="spellStart"/>
             <w:r>
               <w:rPr>
                 <w:rFonts w:hint="eastAsia"/>
               </w:rPr>
               <w:t>commentId</w:t>
             </w:r>
+            <w:proofErr w:type="spellEnd"/>
           </w:p>
         </w:tc>
         <w:tc>
@@ -6160,12 +6236,14 @@
             <w:r>
               <w:t xml:space="preserve"> </w:t>
             </w:r>
+            <w:proofErr w:type="spellStart"/>
             <w:r>
               <w:rPr>
                 <w:rFonts w:hint="eastAsia"/>
               </w:rPr>
               <w:t>json</w:t>
             </w:r>
+            <w:proofErr w:type="spellEnd"/>
             <w:r>
               <w:t xml:space="preserve">   </w:t>
             </w:r>
@@ -6261,12 +6339,14 @@
             <w:r>
               <w:t xml:space="preserve"> </w:t>
             </w:r>
+            <w:proofErr w:type="spellStart"/>
             <w:r>
               <w:rPr>
                 <w:rFonts w:hint="eastAsia"/>
               </w:rPr>
               <w:t>json</w:t>
             </w:r>
+            <w:proofErr w:type="spellEnd"/>
             <w:r>
               <w:t xml:space="preserve">   </w:t>
             </w:r>
@@ -6342,12 +6422,14 @@
               <w:pStyle w:val="a7"/>
               <w:ind w:firstLineChars="0" w:firstLine="0"/>
             </w:pPr>
+            <w:proofErr w:type="spellStart"/>
             <w:r>
               <w:rPr>
                 <w:rFonts w:hint="eastAsia"/>
               </w:rPr>
               <w:t>credit_score</w:t>
             </w:r>
+            <w:proofErr w:type="spellEnd"/>
           </w:p>
         </w:tc>
         <w:tc>
@@ -6581,12 +6663,14 @@
               <w:pStyle w:val="a7"/>
               <w:ind w:firstLineChars="0" w:firstLine="0"/>
             </w:pPr>
+            <w:proofErr w:type="spellStart"/>
             <w:r>
               <w:rPr>
                 <w:rFonts w:hint="eastAsia"/>
               </w:rPr>
               <w:t>com_id</w:t>
             </w:r>
+            <w:proofErr w:type="spellEnd"/>
           </w:p>
         </w:tc>
         <w:tc>
@@ -6874,12 +6958,14 @@
               <w:pStyle w:val="a7"/>
               <w:ind w:firstLineChars="0" w:firstLine="0"/>
             </w:pPr>
+            <w:proofErr w:type="spellStart"/>
             <w:r>
               <w:rPr>
                 <w:rFonts w:hint="eastAsia"/>
               </w:rPr>
               <w:t>isbn</w:t>
             </w:r>
+            <w:proofErr w:type="spellEnd"/>
             <w:r>
               <w:rPr>
                 <w:rFonts w:hint="eastAsia"/>
@@ -6902,12 +6988,14 @@
               <w:pStyle w:val="a7"/>
               <w:ind w:firstLineChars="0" w:firstLine="0"/>
             </w:pPr>
+            <w:proofErr w:type="spellStart"/>
             <w:r>
               <w:rPr>
                 <w:rFonts w:hint="eastAsia"/>
               </w:rPr>
               <w:t>user_id</w:t>
             </w:r>
+            <w:proofErr w:type="spellEnd"/>
           </w:p>
         </w:tc>
         <w:tc>
@@ -7021,12 +7109,14 @@
               <w:pStyle w:val="a7"/>
               <w:ind w:firstLineChars="0" w:firstLine="0"/>
             </w:pPr>
+            <w:proofErr w:type="spellStart"/>
             <w:r>
               <w:rPr>
                 <w:rFonts w:hint="eastAsia"/>
               </w:rPr>
               <w:t>com_date</w:t>
             </w:r>
+            <w:proofErr w:type="spellEnd"/>
           </w:p>
         </w:tc>
         <w:tc>
@@ -7874,12 +7964,14 @@
               <w:pStyle w:val="a7"/>
               <w:ind w:firstLineChars="0" w:firstLine="0"/>
             </w:pPr>
+            <w:proofErr w:type="spellStart"/>
             <w:r>
               <w:rPr>
                 <w:rFonts w:hint="eastAsia"/>
               </w:rPr>
               <w:t>Uid</w:t>
             </w:r>
+            <w:proofErr w:type="spellEnd"/>
           </w:p>
         </w:tc>
         <w:tc>
@@ -8099,12 +8191,14 @@
               </w:rPr>
               <w:t>教材</w:t>
             </w:r>
+            <w:proofErr w:type="spellStart"/>
             <w:r>
               <w:rPr>
                 <w:rFonts w:hint="eastAsia"/>
               </w:rPr>
               <w:t>isbn</w:t>
             </w:r>
+            <w:proofErr w:type="spellEnd"/>
             <w:r>
               <w:rPr>
                 <w:rFonts w:hint="eastAsia"/>
@@ -8123,11 +8217,19 @@
           <w:numId w:val="8"/>
         </w:numPr>
       </w:pPr>
-      <w:r>
-        <w:rPr>
-          <w:rFonts w:hint="eastAsia"/>
-        </w:rPr>
-        <w:t>UpScoreUseRelation-</w:t>
+      <w:proofErr w:type="spellStart"/>
+      <w:r>
+        <w:rPr>
+          <w:rFonts w:hint="eastAsia"/>
+        </w:rPr>
+        <w:t>UpScoreUseRelation</w:t>
+      </w:r>
+      <w:proofErr w:type="spellEnd"/>
+      <w:r>
+        <w:rPr>
+          <w:rFonts w:hint="eastAsia"/>
+        </w:rPr>
+        <w:t>-</w:t>
       </w:r>
       <w:r>
         <w:rPr>
@@ -8253,12 +8355,14 @@
               <w:pStyle w:val="a7"/>
               <w:ind w:firstLineChars="0" w:firstLine="0"/>
             </w:pPr>
+            <w:proofErr w:type="spellStart"/>
             <w:r>
               <w:rPr>
                 <w:rFonts w:hint="eastAsia"/>
               </w:rPr>
               <w:t>useBook_id</w:t>
             </w:r>
+            <w:proofErr w:type="spellEnd"/>
           </w:p>
         </w:tc>
         <w:tc>
@@ -8366,12 +8470,14 @@
               <w:pStyle w:val="a7"/>
               <w:ind w:firstLineChars="0" w:firstLine="0"/>
             </w:pPr>
+            <w:proofErr w:type="spellStart"/>
             <w:r>
               <w:rPr>
                 <w:rFonts w:hint="eastAsia"/>
               </w:rPr>
               <w:t>user_id</w:t>
             </w:r>
+            <w:proofErr w:type="spellEnd"/>
           </w:p>
         </w:tc>
         <w:tc>
@@ -8491,11 +8597,19 @@
         </w:numPr>
         <w:ind w:firstLineChars="0"/>
       </w:pPr>
-      <w:r>
-        <w:rPr>
-          <w:rFonts w:hint="eastAsia"/>
-        </w:rPr>
-        <w:t>DownScoreUseRelation-</w:t>
+      <w:proofErr w:type="spellStart"/>
+      <w:r>
+        <w:rPr>
+          <w:rFonts w:hint="eastAsia"/>
+        </w:rPr>
+        <w:t>DownScoreUseRelation</w:t>
+      </w:r>
+      <w:proofErr w:type="spellEnd"/>
+      <w:r>
+        <w:rPr>
+          <w:rFonts w:hint="eastAsia"/>
+        </w:rPr>
+        <w:t>-</w:t>
       </w:r>
       <w:r>
         <w:rPr>
@@ -8621,12 +8735,14 @@
               <w:pStyle w:val="a7"/>
               <w:ind w:firstLineChars="0" w:firstLine="0"/>
             </w:pPr>
+            <w:proofErr w:type="spellStart"/>
             <w:r>
               <w:rPr>
                 <w:rFonts w:hint="eastAsia"/>
               </w:rPr>
               <w:t>useBook_id</w:t>
             </w:r>
+            <w:proofErr w:type="spellEnd"/>
           </w:p>
         </w:tc>
         <w:tc>
@@ -8734,12 +8850,14 @@
               <w:pStyle w:val="a7"/>
               <w:ind w:firstLineChars="0" w:firstLine="0"/>
             </w:pPr>
+            <w:proofErr w:type="spellStart"/>
             <w:r>
               <w:rPr>
                 <w:rFonts w:hint="eastAsia"/>
               </w:rPr>
               <w:t>user_id</w:t>
             </w:r>
+            <w:proofErr w:type="spellEnd"/>
           </w:p>
         </w:tc>
         <w:tc>
@@ -8867,6 +8985,7 @@
         </w:numPr>
         <w:ind w:firstLineChars="0"/>
       </w:pPr>
+      <w:proofErr w:type="spellStart"/>
       <w:r>
         <w:t>V</w:t>
       </w:r>
@@ -8876,6 +8995,7 @@
         </w:rPr>
         <w:t>alidationCode</w:t>
       </w:r>
+      <w:proofErr w:type="spellEnd"/>
     </w:p>
     <w:tbl>
       <w:tblPr>
@@ -9370,13 +9490,44 @@
         <w:rPr>
           <w:rFonts w:hint="eastAsia"/>
         </w:rPr>
-        <w:t>GET /api/get-douban-book</w:t>
+        <w:t>GET /</w:t>
+      </w:r>
+      <w:proofErr w:type="spellStart"/>
+      <w:r>
+        <w:rPr>
+          <w:rFonts w:hint="eastAsia"/>
+        </w:rPr>
+        <w:t>api</w:t>
+      </w:r>
+      <w:proofErr w:type="spellEnd"/>
+      <w:r>
+        <w:rPr>
+          <w:rFonts w:hint="eastAsia"/>
+        </w:rPr>
+        <w:t>/get-</w:t>
+      </w:r>
+      <w:proofErr w:type="spellStart"/>
+      <w:r>
+        <w:rPr>
+          <w:rFonts w:hint="eastAsia"/>
+        </w:rPr>
+        <w:t>douban</w:t>
+      </w:r>
+      <w:proofErr w:type="spellEnd"/>
+      <w:r>
+        <w:rPr>
+          <w:rFonts w:hint="eastAsia"/>
+        </w:rPr>
+        <w:t>-book</w:t>
       </w:r>
     </w:p>
     <w:p>
       <w:pPr>
         <w:pStyle w:val="a7"/>
         <w:ind w:left="1700" w:firstLineChars="0" w:firstLine="0"/>
+        <w:rPr>
+          <w:rFonts w:hint="eastAsia"/>
+        </w:rPr>
       </w:pPr>
       <w:r>
         <w:rPr>
@@ -9384,12 +9535,14 @@
         </w:rPr>
         <w:t>输入</w:t>
       </w:r>
+      <w:proofErr w:type="spellStart"/>
       <w:r>
         <w:rPr>
           <w:rFonts w:hint="eastAsia"/>
         </w:rPr>
         <w:t>isbn</w:t>
       </w:r>
+      <w:proofErr w:type="spellEnd"/>
       <w:r>
         <w:rPr>
           <w:rFonts w:hint="eastAsia"/>
@@ -9409,87 +9562,6 @@
         <w:t>获得书籍基本信息</w:t>
       </w:r>
     </w:p>
-    <w:p>
-      <w:pPr>
-        <w:pStyle w:val="a7"/>
-        <w:numPr>
-          <w:ilvl w:val="0"/>
-          <w:numId w:val="10"/>
-        </w:numPr>
-        <w:ind w:leftChars="600" w:left="1700" w:firstLineChars="0"/>
-      </w:pPr>
-      <w:r>
-        <w:rPr>
-          <w:rFonts w:hint="eastAsia"/>
-        </w:rPr>
-        <w:t>GET /api/get-anna-book</w:t>
-      </w:r>
-    </w:p>
-    <w:p>
-      <w:pPr>
-        <w:pStyle w:val="a7"/>
-        <w:numPr>
-          <w:ilvl w:val="0"/>
-          <w:numId w:val="10"/>
-        </w:numPr>
-        <w:ind w:leftChars="600" w:left="1700" w:firstLineChars="0"/>
-      </w:pPr>
-      <w:r>
-        <w:rPr>
-          <w:rFonts w:hint="eastAsia"/>
-        </w:rPr>
-        <w:t>GET /api/get-taobao-info</w:t>
-      </w:r>
-    </w:p>
-    <w:p>
-      <w:pPr>
-        <w:pStyle w:val="a7"/>
-        <w:numPr>
-          <w:ilvl w:val="0"/>
-          <w:numId w:val="10"/>
-        </w:numPr>
-        <w:ind w:leftChars="600" w:left="1700" w:firstLineChars="0"/>
-      </w:pPr>
-      <w:r>
-        <w:rPr>
-          <w:rFonts w:hint="eastAsia"/>
-        </w:rPr>
-        <w:t>GET /api/get-dangdang-info</w:t>
-      </w:r>
-    </w:p>
-    <w:p>
-      <w:pPr>
-        <w:pStyle w:val="a7"/>
-        <w:numPr>
-          <w:ilvl w:val="0"/>
-          <w:numId w:val="10"/>
-        </w:numPr>
-        <w:ind w:leftChars="600" w:left="1700" w:firstLineChars="0"/>
-      </w:pPr>
-      <w:r>
-        <w:rPr>
-          <w:rFonts w:hint="eastAsia"/>
-        </w:rPr>
-        <w:t>GET /api/get-jingdong-info</w:t>
-      </w:r>
-    </w:p>
-    <w:p>
-      <w:pPr>
-        <w:pStyle w:val="a7"/>
-        <w:numPr>
-          <w:ilvl w:val="0"/>
-          <w:numId w:val="10"/>
-        </w:numPr>
-        <w:ind w:leftChars="600" w:left="1700" w:firstLineChars="0"/>
-      </w:pPr>
-      <w:r>
-        <w:rPr>
-          <w:rFonts w:hint="eastAsia"/>
-        </w:rPr>
-        <w:t>GET /api/get-kong-info</w:t>
-      </w:r>
-    </w:p>
-    <w:p/>
     <w:p>
       <w:pPr>
         <w:pStyle w:val="2"/>
@@ -9563,7 +9635,21 @@
         <w:rPr>
           <w:rFonts w:hint="eastAsia"/>
         </w:rPr>
-        <w:t>GET /api/user</w:t>
+        <w:t>GET /</w:t>
+      </w:r>
+      <w:proofErr w:type="spellStart"/>
+      <w:r>
+        <w:rPr>
+          <w:rFonts w:hint="eastAsia"/>
+        </w:rPr>
+        <w:t>api</w:t>
+      </w:r>
+      <w:proofErr w:type="spellEnd"/>
+      <w:r>
+        <w:rPr>
+          <w:rFonts w:hint="eastAsia"/>
+        </w:rPr>
+        <w:t>/user</w:t>
       </w:r>
     </w:p>
     <w:p/>
@@ -9617,7 +9703,21 @@
         <w:rPr>
           <w:rFonts w:hint="eastAsia"/>
         </w:rPr>
-        <w:t>POST /api/user-register</w:t>
+        <w:t>POST /</w:t>
+      </w:r>
+      <w:proofErr w:type="spellStart"/>
+      <w:r>
+        <w:rPr>
+          <w:rFonts w:hint="eastAsia"/>
+        </w:rPr>
+        <w:t>api</w:t>
+      </w:r>
+      <w:proofErr w:type="spellEnd"/>
+      <w:r>
+        <w:rPr>
+          <w:rFonts w:hint="eastAsia"/>
+        </w:rPr>
+        <w:t>/user-register</w:t>
       </w:r>
     </w:p>
     <w:p>
@@ -9658,7 +9758,6 @@
         <w:rPr>
           <w:rFonts w:hint="eastAsia"/>
         </w:rPr>
-        <w:lastRenderedPageBreak/>
         <w:t>功能：已注册用户登录</w:t>
       </w:r>
     </w:p>
@@ -9676,7 +9775,21 @@
         <w:rPr>
           <w:rFonts w:hint="eastAsia"/>
         </w:rPr>
-        <w:t>POST /api/user-login</w:t>
+        <w:t>POST /</w:t>
+      </w:r>
+      <w:proofErr w:type="spellStart"/>
+      <w:r>
+        <w:rPr>
+          <w:rFonts w:hint="eastAsia"/>
+        </w:rPr>
+        <w:t>api</w:t>
+      </w:r>
+      <w:proofErr w:type="spellEnd"/>
+      <w:r>
+        <w:rPr>
+          <w:rFonts w:hint="eastAsia"/>
+        </w:rPr>
+        <w:t>/user-login</w:t>
       </w:r>
     </w:p>
     <w:p>
@@ -9728,14 +9841,37 @@
         <w:rPr>
           <w:rFonts w:hint="eastAsia"/>
         </w:rPr>
+        <w:lastRenderedPageBreak/>
         <w:t>接口：</w:t>
       </w:r>
       <w:r>
         <w:rPr>
           <w:rFonts w:hint="eastAsia"/>
         </w:rPr>
-        <w:t>POST /api/update-user/:userId</w:t>
-      </w:r>
+        <w:t>POST /</w:t>
+      </w:r>
+      <w:proofErr w:type="spellStart"/>
+      <w:r>
+        <w:rPr>
+          <w:rFonts w:hint="eastAsia"/>
+        </w:rPr>
+        <w:t>api</w:t>
+      </w:r>
+      <w:proofErr w:type="spellEnd"/>
+      <w:r>
+        <w:rPr>
+          <w:rFonts w:hint="eastAsia"/>
+        </w:rPr>
+        <w:t>/update-user/:</w:t>
+      </w:r>
+      <w:proofErr w:type="spellStart"/>
+      <w:r>
+        <w:rPr>
+          <w:rFonts w:hint="eastAsia"/>
+        </w:rPr>
+        <w:t>userId</w:t>
+      </w:r>
+      <w:proofErr w:type="spellEnd"/>
     </w:p>
     <w:p>
       <w:pPr>
@@ -9798,8 +9934,30 @@
         <w:rPr>
           <w:rFonts w:hint="eastAsia"/>
         </w:rPr>
-        <w:t>GET /api/user/:userId</w:t>
-      </w:r>
+        <w:t>GET /</w:t>
+      </w:r>
+      <w:proofErr w:type="spellStart"/>
+      <w:r>
+        <w:rPr>
+          <w:rFonts w:hint="eastAsia"/>
+        </w:rPr>
+        <w:t>api</w:t>
+      </w:r>
+      <w:proofErr w:type="spellEnd"/>
+      <w:r>
+        <w:rPr>
+          <w:rFonts w:hint="eastAsia"/>
+        </w:rPr>
+        <w:t>/user/:</w:t>
+      </w:r>
+      <w:proofErr w:type="spellStart"/>
+      <w:r>
+        <w:rPr>
+          <w:rFonts w:hint="eastAsia"/>
+        </w:rPr>
+        <w:t>userId</w:t>
+      </w:r>
+      <w:proofErr w:type="spellEnd"/>
     </w:p>
     <w:p>
       <w:pPr>
@@ -9847,7 +10005,21 @@
         <w:rPr>
           <w:rFonts w:hint="eastAsia"/>
         </w:rPr>
-        <w:t>GET /api/book</w:t>
+        <w:t>GET /</w:t>
+      </w:r>
+      <w:proofErr w:type="spellStart"/>
+      <w:r>
+        <w:rPr>
+          <w:rFonts w:hint="eastAsia"/>
+        </w:rPr>
+        <w:t>api</w:t>
+      </w:r>
+      <w:proofErr w:type="spellEnd"/>
+      <w:r>
+        <w:rPr>
+          <w:rFonts w:hint="eastAsia"/>
+        </w:rPr>
+        <w:t>/book</w:t>
       </w:r>
     </w:p>
     <w:p/>
@@ -9913,8 +10085,30 @@
         <w:rPr>
           <w:rFonts w:hint="eastAsia"/>
         </w:rPr>
-        <w:t>GET /api/get-book?isbn</w:t>
-      </w:r>
+        <w:t>GET /</w:t>
+      </w:r>
+      <w:proofErr w:type="spellStart"/>
+      <w:r>
+        <w:rPr>
+          <w:rFonts w:hint="eastAsia"/>
+        </w:rPr>
+        <w:t>api</w:t>
+      </w:r>
+      <w:proofErr w:type="spellEnd"/>
+      <w:r>
+        <w:rPr>
+          <w:rFonts w:hint="eastAsia"/>
+        </w:rPr>
+        <w:t>/</w:t>
+      </w:r>
+      <w:proofErr w:type="spellStart"/>
+      <w:r>
+        <w:rPr>
+          <w:rFonts w:hint="eastAsia"/>
+        </w:rPr>
+        <w:t>get-book?isbn</w:t>
+      </w:r>
+      <w:proofErr w:type="spellEnd"/>
     </w:p>
     <w:p>
       <w:pPr>
@@ -9971,8 +10165,30 @@
         <w:rPr>
           <w:rFonts w:hint="eastAsia"/>
         </w:rPr>
-        <w:t>t /api/get-useBook?isbn</w:t>
-      </w:r>
+        <w:t>t /</w:t>
+      </w:r>
+      <w:proofErr w:type="spellStart"/>
+      <w:r>
+        <w:rPr>
+          <w:rFonts w:hint="eastAsia"/>
+        </w:rPr>
+        <w:t>api</w:t>
+      </w:r>
+      <w:proofErr w:type="spellEnd"/>
+      <w:r>
+        <w:rPr>
+          <w:rFonts w:hint="eastAsia"/>
+        </w:rPr>
+        <w:t>/</w:t>
+      </w:r>
+      <w:proofErr w:type="spellStart"/>
+      <w:r>
+        <w:rPr>
+          <w:rFonts w:hint="eastAsia"/>
+        </w:rPr>
+        <w:t>get-useBook?isbn</w:t>
+      </w:r>
+      <w:proofErr w:type="spellEnd"/>
     </w:p>
     <w:p>
       <w:pPr>
@@ -10057,8 +10273,19 @@
           <w:kern w:val="0"/>
           <w:szCs w:val="21"/>
         </w:rPr>
-        <w:t>                    "book": ""isbn</w:t>
-      </w:r>
+        <w:t>                    "book": ""</w:t>
+      </w:r>
+      <w:proofErr w:type="spellStart"/>
+      <w:r>
+        <w:rPr>
+          <w:rFonts w:ascii="Consolas" w:hAnsi="Consolas" w:cs="宋体"/>
+          <w:color w:val="CE9178"/>
+          <w:kern w:val="0"/>
+          <w:szCs w:val="21"/>
+        </w:rPr>
+        <w:t>isbn</w:t>
+      </w:r>
+      <w:proofErr w:type="spellEnd"/>
       <w:r>
         <w:rPr>
           <w:rFonts w:ascii="Consolas" w:hAnsi="Consolas" w:cs="宋体"/>
@@ -10165,7 +10392,27 @@
           <w:kern w:val="0"/>
           <w:szCs w:val="21"/>
         </w:rPr>
-        <w:t>                        "course_name": "</w:t>
+        <w:t>                        "</w:t>
+      </w:r>
+      <w:proofErr w:type="spellStart"/>
+      <w:r>
+        <w:rPr>
+          <w:rFonts w:ascii="Consolas" w:hAnsi="Consolas" w:cs="宋体"/>
+          <w:color w:val="CE9178"/>
+          <w:kern w:val="0"/>
+          <w:szCs w:val="21"/>
+        </w:rPr>
+        <w:t>course_name</w:t>
+      </w:r>
+      <w:proofErr w:type="spellEnd"/>
+      <w:r>
+        <w:rPr>
+          <w:rFonts w:ascii="Consolas" w:hAnsi="Consolas" w:cs="宋体"/>
+          <w:color w:val="CE9178"/>
+          <w:kern w:val="0"/>
+          <w:szCs w:val="21"/>
+        </w:rPr>
+        <w:t>": "</w:t>
       </w:r>
       <w:r>
         <w:rPr>
@@ -10273,7 +10520,27 @@
           <w:kern w:val="0"/>
           <w:szCs w:val="21"/>
         </w:rPr>
-        <w:t>                    "school_year": "</w:t>
+        <w:t>                    "</w:t>
+      </w:r>
+      <w:proofErr w:type="spellStart"/>
+      <w:r>
+        <w:rPr>
+          <w:rFonts w:ascii="Consolas" w:hAnsi="Consolas" w:cs="宋体"/>
+          <w:color w:val="CE9178"/>
+          <w:kern w:val="0"/>
+          <w:szCs w:val="21"/>
+        </w:rPr>
+        <w:t>school_year</w:t>
+      </w:r>
+      <w:proofErr w:type="spellEnd"/>
+      <w:r>
+        <w:rPr>
+          <w:rFonts w:ascii="Consolas" w:hAnsi="Consolas" w:cs="宋体"/>
+          <w:color w:val="CE9178"/>
+          <w:kern w:val="0"/>
+          <w:szCs w:val="21"/>
+        </w:rPr>
+        <w:t>": "</w:t>
       </w:r>
       <w:r>
         <w:rPr>
@@ -10357,7 +10624,27 @@
           <w:kern w:val="0"/>
           <w:szCs w:val="21"/>
         </w:rPr>
-        <w:t xml:space="preserve">                    "upvote_count": </w:t>
+        <w:t>                    "</w:t>
+      </w:r>
+      <w:proofErr w:type="spellStart"/>
+      <w:r>
+        <w:rPr>
+          <w:rFonts w:ascii="Consolas" w:hAnsi="Consolas" w:cs="宋体"/>
+          <w:color w:val="CE9178"/>
+          <w:kern w:val="0"/>
+          <w:szCs w:val="21"/>
+        </w:rPr>
+        <w:t>upvote_count</w:t>
+      </w:r>
+      <w:proofErr w:type="spellEnd"/>
+      <w:r>
+        <w:rPr>
+          <w:rFonts w:ascii="Consolas" w:hAnsi="Consolas" w:cs="宋体"/>
+          <w:color w:val="CE9178"/>
+          <w:kern w:val="0"/>
+          <w:szCs w:val="21"/>
+        </w:rPr>
+        <w:t xml:space="preserve">": </w:t>
       </w:r>
       <w:r>
         <w:rPr>
@@ -10399,7 +10686,27 @@
           <w:kern w:val="0"/>
           <w:szCs w:val="21"/>
         </w:rPr>
-        <w:t xml:space="preserve">                    "downvote_count": </w:t>
+        <w:t>                    "</w:t>
+      </w:r>
+      <w:proofErr w:type="spellStart"/>
+      <w:r>
+        <w:rPr>
+          <w:rFonts w:ascii="Consolas" w:hAnsi="Consolas" w:cs="宋体"/>
+          <w:color w:val="CE9178"/>
+          <w:kern w:val="0"/>
+          <w:szCs w:val="21"/>
+        </w:rPr>
+        <w:t>downvote_count</w:t>
+      </w:r>
+      <w:proofErr w:type="spellEnd"/>
+      <w:r>
+        <w:rPr>
+          <w:rFonts w:ascii="Consolas" w:hAnsi="Consolas" w:cs="宋体"/>
+          <w:color w:val="CE9178"/>
+          <w:kern w:val="0"/>
+          <w:szCs w:val="21"/>
+        </w:rPr>
+        <w:t xml:space="preserve">": </w:t>
       </w:r>
       <w:r>
         <w:rPr>
@@ -10506,7 +10813,17 @@
           <w:kern w:val="0"/>
           <w:szCs w:val="21"/>
         </w:rPr>
-        <w:t>"Bad Request"</w:t>
+        <w:t xml:space="preserve">"Bad </w:t>
+      </w:r>
+      <w:proofErr w:type="spellStart"/>
+      <w:r>
+        <w:rPr>
+          <w:rFonts w:ascii="Consolas" w:hAnsi="Consolas" w:cs="宋体"/>
+          <w:color w:val="CE9178"/>
+          <w:kern w:val="0"/>
+          <w:szCs w:val="21"/>
+        </w:rPr>
+        <w:t>Request"</w:t>
       </w:r>
       <w:r>
         <w:rPr>
@@ -10524,7 +10841,17 @@
           <w:kern w:val="0"/>
           <w:szCs w:val="21"/>
         </w:rPr>
-        <w:t>"Invalid ISBN."</w:t>
+        <w:t>"Invalid</w:t>
+      </w:r>
+      <w:proofErr w:type="spellEnd"/>
+      <w:r>
+        <w:rPr>
+          <w:rFonts w:ascii="Consolas" w:hAnsi="Consolas" w:cs="宋体"/>
+          <w:color w:val="CE9178"/>
+          <w:kern w:val="0"/>
+          <w:szCs w:val="21"/>
+        </w:rPr>
+        <w:t xml:space="preserve"> ISBN."</w:t>
       </w:r>
       <w:r>
         <w:rPr>
@@ -10594,7 +10921,21 @@
         <w:rPr>
           <w:rFonts w:hint="eastAsia"/>
         </w:rPr>
-        <w:t>POST /api/create-book</w:t>
+        <w:t>POST /</w:t>
+      </w:r>
+      <w:proofErr w:type="spellStart"/>
+      <w:r>
+        <w:rPr>
+          <w:rFonts w:hint="eastAsia"/>
+        </w:rPr>
+        <w:t>api</w:t>
+      </w:r>
+      <w:proofErr w:type="spellEnd"/>
+      <w:r>
+        <w:rPr>
+          <w:rFonts w:hint="eastAsia"/>
+        </w:rPr>
+        <w:t>/create-book</w:t>
       </w:r>
     </w:p>
     <w:p>
@@ -10605,7 +10946,6 @@
         <w:rPr>
           <w:rFonts w:hint="eastAsia"/>
         </w:rPr>
-        <w:lastRenderedPageBreak/>
         <w:t>输入数据：</w:t>
       </w:r>
     </w:p>
@@ -10734,7 +11074,29 @@
           <w:sz w:val="18"/>
           <w:szCs w:val="18"/>
         </w:rPr>
-        <w:t>"isbn"</w:t>
+        <w:t>"</w:t>
+      </w:r>
+      <w:proofErr w:type="spellStart"/>
+      <w:r>
+        <w:rPr>
+          <w:rFonts w:ascii="Courier New" w:hAnsi="Courier New" w:cs="Courier New"/>
+          <w:color w:val="9CDCFE"/>
+          <w:kern w:val="0"/>
+          <w:sz w:val="18"/>
+          <w:szCs w:val="18"/>
+        </w:rPr>
+        <w:t>isbn</w:t>
+      </w:r>
+      <w:proofErr w:type="spellEnd"/>
+      <w:r>
+        <w:rPr>
+          <w:rFonts w:ascii="Courier New" w:hAnsi="Courier New" w:cs="Courier New"/>
+          <w:color w:val="9CDCFE"/>
+          <w:kern w:val="0"/>
+          <w:sz w:val="18"/>
+          <w:szCs w:val="18"/>
+        </w:rPr>
+        <w:t>"</w:t>
       </w:r>
       <w:r>
         <w:rPr>
@@ -10756,6 +11118,7 @@
         </w:rPr>
         <w:t xml:space="preserve"> “</w:t>
       </w:r>
+      <w:proofErr w:type="spellStart"/>
       <w:r>
         <w:rPr>
           <w:rFonts w:ascii="Courier New" w:hAnsi="Courier New" w:cs="Courier New" w:hint="eastAsia"/>
@@ -10766,6 +11129,7 @@
         </w:rPr>
         <w:t>isbn</w:t>
       </w:r>
+      <w:proofErr w:type="spellEnd"/>
       <w:r>
         <w:rPr>
           <w:rFonts w:ascii="Courier New" w:hAnsi="Courier New" w:cs="Courier New" w:hint="eastAsia"/>
@@ -11142,6 +11506,7 @@
           <w:sz w:val="18"/>
           <w:szCs w:val="18"/>
         </w:rPr>
+        <w:lastRenderedPageBreak/>
         <w:t xml:space="preserve">        </w:t>
       </w:r>
       <w:r>
@@ -11298,7 +11663,29 @@
           <w:sz w:val="18"/>
           <w:szCs w:val="18"/>
         </w:rPr>
-        <w:t>"pubdate"</w:t>
+        <w:t>"</w:t>
+      </w:r>
+      <w:proofErr w:type="spellStart"/>
+      <w:r>
+        <w:rPr>
+          <w:rFonts w:ascii="Courier New" w:hAnsi="Courier New" w:cs="Courier New"/>
+          <w:color w:val="9CDCFE"/>
+          <w:kern w:val="0"/>
+          <w:sz w:val="18"/>
+          <w:szCs w:val="18"/>
+        </w:rPr>
+        <w:t>pubdate</w:t>
+      </w:r>
+      <w:proofErr w:type="spellEnd"/>
+      <w:r>
+        <w:rPr>
+          <w:rFonts w:ascii="Courier New" w:hAnsi="Courier New" w:cs="Courier New"/>
+          <w:color w:val="9CDCFE"/>
+          <w:kern w:val="0"/>
+          <w:sz w:val="18"/>
+          <w:szCs w:val="18"/>
+        </w:rPr>
+        <w:t>"</w:t>
       </w:r>
       <w:r>
         <w:rPr>
@@ -11546,6 +11933,7 @@
         </w:rPr>
         <w:t>封面</w:t>
       </w:r>
+      <w:proofErr w:type="spellStart"/>
       <w:r>
         <w:rPr>
           <w:rFonts w:ascii="Courier New" w:hAnsi="Courier New" w:cs="Courier New" w:hint="eastAsia"/>
@@ -11556,6 +11944,7 @@
         </w:rPr>
         <w:t>url</w:t>
       </w:r>
+      <w:proofErr w:type="spellEnd"/>
       <w:r>
         <w:rPr>
           <w:rFonts w:ascii="Courier New" w:hAnsi="Courier New" w:cs="Courier New"/>
@@ -11660,7 +12049,29 @@
           <w:sz w:val="18"/>
           <w:szCs w:val="18"/>
         </w:rPr>
-        <w:t>"douban_url"</w:t>
+        <w:t>"</w:t>
+      </w:r>
+      <w:proofErr w:type="spellStart"/>
+      <w:r>
+        <w:rPr>
+          <w:rFonts w:ascii="Courier New" w:hAnsi="Courier New" w:cs="Courier New"/>
+          <w:color w:val="9CDCFE"/>
+          <w:kern w:val="0"/>
+          <w:sz w:val="18"/>
+          <w:szCs w:val="18"/>
+        </w:rPr>
+        <w:t>douban_url</w:t>
+      </w:r>
+      <w:proofErr w:type="spellEnd"/>
+      <w:r>
+        <w:rPr>
+          <w:rFonts w:ascii="Courier New" w:hAnsi="Courier New" w:cs="Courier New"/>
+          <w:color w:val="9CDCFE"/>
+          <w:kern w:val="0"/>
+          <w:sz w:val="18"/>
+          <w:szCs w:val="18"/>
+        </w:rPr>
+        <w:t>"</w:t>
       </w:r>
       <w:r>
         <w:rPr>
@@ -11702,6 +12113,7 @@
         </w:rPr>
         <w:t>豆瓣</w:t>
       </w:r>
+      <w:proofErr w:type="spellStart"/>
       <w:r>
         <w:rPr>
           <w:rFonts w:ascii="Courier New" w:hAnsi="Courier New" w:cs="Courier New" w:hint="eastAsia"/>
@@ -11712,6 +12124,7 @@
         </w:rPr>
         <w:t>url</w:t>
       </w:r>
+      <w:proofErr w:type="spellEnd"/>
       <w:r>
         <w:rPr>
           <w:rFonts w:ascii="Courier New" w:hAnsi="Courier New" w:cs="Courier New"/>
@@ -11898,7 +12311,29 @@
           <w:sz w:val="18"/>
           <w:szCs w:val="18"/>
         </w:rPr>
-        <w:t>"teacher_name"</w:t>
+        <w:t>"</w:t>
+      </w:r>
+      <w:proofErr w:type="spellStart"/>
+      <w:r>
+        <w:rPr>
+          <w:rFonts w:ascii="Courier New" w:hAnsi="Courier New" w:cs="Courier New"/>
+          <w:color w:val="9CDCFE"/>
+          <w:kern w:val="0"/>
+          <w:sz w:val="18"/>
+          <w:szCs w:val="18"/>
+        </w:rPr>
+        <w:t>teacher_name</w:t>
+      </w:r>
+      <w:proofErr w:type="spellEnd"/>
+      <w:r>
+        <w:rPr>
+          <w:rFonts w:ascii="Courier New" w:hAnsi="Courier New" w:cs="Courier New"/>
+          <w:color w:val="9CDCFE"/>
+          <w:kern w:val="0"/>
+          <w:sz w:val="18"/>
+          <w:szCs w:val="18"/>
+        </w:rPr>
+        <w:t>"</w:t>
       </w:r>
       <w:r>
         <w:rPr>
@@ -12116,7 +12551,29 @@
           <w:sz w:val="18"/>
           <w:szCs w:val="18"/>
         </w:rPr>
-        <w:t>"course_name"</w:t>
+        <w:t>"</w:t>
+      </w:r>
+      <w:proofErr w:type="spellStart"/>
+      <w:r>
+        <w:rPr>
+          <w:rFonts w:ascii="Courier New" w:hAnsi="Courier New" w:cs="Courier New"/>
+          <w:color w:val="9CDCFE"/>
+          <w:kern w:val="0"/>
+          <w:sz w:val="18"/>
+          <w:szCs w:val="18"/>
+        </w:rPr>
+        <w:t>course_name</w:t>
+      </w:r>
+      <w:proofErr w:type="spellEnd"/>
+      <w:r>
+        <w:rPr>
+          <w:rFonts w:ascii="Courier New" w:hAnsi="Courier New" w:cs="Courier New"/>
+          <w:color w:val="9CDCFE"/>
+          <w:kern w:val="0"/>
+          <w:sz w:val="18"/>
+          <w:szCs w:val="18"/>
+        </w:rPr>
+        <w:t>"</w:t>
       </w:r>
       <w:r>
         <w:rPr>
@@ -12394,7 +12851,29 @@
           <w:sz w:val="18"/>
           <w:szCs w:val="18"/>
         </w:rPr>
-        <w:t>"school_year"</w:t>
+        <w:t>"</w:t>
+      </w:r>
+      <w:proofErr w:type="spellStart"/>
+      <w:r>
+        <w:rPr>
+          <w:rFonts w:ascii="Courier New" w:hAnsi="Courier New" w:cs="Courier New"/>
+          <w:color w:val="9CDCFE"/>
+          <w:kern w:val="0"/>
+          <w:sz w:val="18"/>
+          <w:szCs w:val="18"/>
+        </w:rPr>
+        <w:t>school_year</w:t>
+      </w:r>
+      <w:proofErr w:type="spellEnd"/>
+      <w:r>
+        <w:rPr>
+          <w:rFonts w:ascii="Courier New" w:hAnsi="Courier New" w:cs="Courier New"/>
+          <w:color w:val="9CDCFE"/>
+          <w:kern w:val="0"/>
+          <w:sz w:val="18"/>
+          <w:szCs w:val="18"/>
+        </w:rPr>
+        <w:t>"</w:t>
       </w:r>
       <w:r>
         <w:rPr>
@@ -12758,7 +13237,21 @@
         <w:rPr>
           <w:rFonts w:hint="eastAsia"/>
         </w:rPr>
-        <w:t>DELETE /api/delete-book</w:t>
+        <w:t>DELETE /</w:t>
+      </w:r>
+      <w:proofErr w:type="spellStart"/>
+      <w:r>
+        <w:rPr>
+          <w:rFonts w:hint="eastAsia"/>
+        </w:rPr>
+        <w:t>api</w:t>
+      </w:r>
+      <w:proofErr w:type="spellEnd"/>
+      <w:r>
+        <w:rPr>
+          <w:rFonts w:hint="eastAsia"/>
+        </w:rPr>
+        <w:t>/delete-book</w:t>
       </w:r>
     </w:p>
     <w:p>
@@ -12804,12 +13297,14 @@
         </w:rPr>
         <w:t>功能：用户、网站管理者及开发人员修改书籍基本信息，如书名、作者、出版社、出版日期等（</w:t>
       </w:r>
+      <w:proofErr w:type="spellStart"/>
       <w:r>
         <w:rPr>
           <w:rFonts w:hint="eastAsia"/>
         </w:rPr>
         <w:t>isbn</w:t>
       </w:r>
+      <w:proofErr w:type="spellEnd"/>
       <w:r>
         <w:rPr>
           <w:rFonts w:hint="eastAsia"/>
@@ -12831,8 +13326,30 @@
         <w:rPr>
           <w:rFonts w:hint="eastAsia"/>
         </w:rPr>
-        <w:t>PATCH /api/update-book?isbn</w:t>
-      </w:r>
+        <w:t>PATCH /</w:t>
+      </w:r>
+      <w:proofErr w:type="spellStart"/>
+      <w:r>
+        <w:rPr>
+          <w:rFonts w:hint="eastAsia"/>
+        </w:rPr>
+        <w:t>api</w:t>
+      </w:r>
+      <w:proofErr w:type="spellEnd"/>
+      <w:r>
+        <w:rPr>
+          <w:rFonts w:hint="eastAsia"/>
+        </w:rPr>
+        <w:t>/</w:t>
+      </w:r>
+      <w:proofErr w:type="spellStart"/>
+      <w:r>
+        <w:rPr>
+          <w:rFonts w:hint="eastAsia"/>
+        </w:rPr>
+        <w:t>update-book?isbn</w:t>
+      </w:r>
+      <w:proofErr w:type="spellEnd"/>
     </w:p>
     <w:p>
       <w:pPr>
@@ -12981,7 +13498,29 @@
           <w:sz w:val="18"/>
           <w:szCs w:val="18"/>
         </w:rPr>
-        <w:t>"isbn"</w:t>
+        <w:t>"</w:t>
+      </w:r>
+      <w:proofErr w:type="spellStart"/>
+      <w:r>
+        <w:rPr>
+          <w:rFonts w:ascii="Courier New" w:hAnsi="Courier New" w:cs="Courier New"/>
+          <w:color w:val="9CDCFE"/>
+          <w:kern w:val="0"/>
+          <w:sz w:val="18"/>
+          <w:szCs w:val="18"/>
+        </w:rPr>
+        <w:t>isbn</w:t>
+      </w:r>
+      <w:proofErr w:type="spellEnd"/>
+      <w:r>
+        <w:rPr>
+          <w:rFonts w:ascii="Courier New" w:hAnsi="Courier New" w:cs="Courier New"/>
+          <w:color w:val="9CDCFE"/>
+          <w:kern w:val="0"/>
+          <w:sz w:val="18"/>
+          <w:szCs w:val="18"/>
+        </w:rPr>
+        <w:t>"</w:t>
       </w:r>
       <w:r>
         <w:rPr>
@@ -13003,6 +13542,7 @@
         </w:rPr>
         <w:t xml:space="preserve"> “</w:t>
       </w:r>
+      <w:proofErr w:type="spellStart"/>
       <w:r>
         <w:rPr>
           <w:rFonts w:ascii="Courier New" w:hAnsi="Courier New" w:cs="Courier New" w:hint="eastAsia"/>
@@ -13013,6 +13553,7 @@
         </w:rPr>
         <w:t>isbn</w:t>
       </w:r>
+      <w:proofErr w:type="spellEnd"/>
       <w:r>
         <w:rPr>
           <w:rFonts w:ascii="Courier New" w:hAnsi="Courier New" w:cs="Courier New" w:hint="eastAsia"/>
@@ -13545,7 +14086,29 @@
           <w:sz w:val="18"/>
           <w:szCs w:val="18"/>
         </w:rPr>
-        <w:t>"pubdate"</w:t>
+        <w:t>"</w:t>
+      </w:r>
+      <w:proofErr w:type="spellStart"/>
+      <w:r>
+        <w:rPr>
+          <w:rFonts w:ascii="Courier New" w:hAnsi="Courier New" w:cs="Courier New"/>
+          <w:color w:val="9CDCFE"/>
+          <w:kern w:val="0"/>
+          <w:sz w:val="18"/>
+          <w:szCs w:val="18"/>
+        </w:rPr>
+        <w:t>pubdate</w:t>
+      </w:r>
+      <w:proofErr w:type="spellEnd"/>
+      <w:r>
+        <w:rPr>
+          <w:rFonts w:ascii="Courier New" w:hAnsi="Courier New" w:cs="Courier New"/>
+          <w:color w:val="9CDCFE"/>
+          <w:kern w:val="0"/>
+          <w:sz w:val="18"/>
+          <w:szCs w:val="18"/>
+        </w:rPr>
+        <w:t>"</w:t>
       </w:r>
       <w:r>
         <w:rPr>
@@ -13793,6 +14356,7 @@
         </w:rPr>
         <w:t>封面</w:t>
       </w:r>
+      <w:proofErr w:type="spellStart"/>
       <w:r>
         <w:rPr>
           <w:rFonts w:ascii="Courier New" w:hAnsi="Courier New" w:cs="Courier New" w:hint="eastAsia"/>
@@ -13803,6 +14367,7 @@
         </w:rPr>
         <w:t>url</w:t>
       </w:r>
+      <w:proofErr w:type="spellEnd"/>
       <w:r>
         <w:rPr>
           <w:rFonts w:ascii="Courier New" w:hAnsi="Courier New" w:cs="Courier New"/>
@@ -13897,7 +14462,6 @@
           <w:sz w:val="18"/>
           <w:szCs w:val="18"/>
         </w:rPr>
-        <w:lastRenderedPageBreak/>
         <w:t xml:space="preserve">        </w:t>
       </w:r>
       <w:r>
@@ -13908,7 +14472,29 @@
           <w:sz w:val="18"/>
           <w:szCs w:val="18"/>
         </w:rPr>
-        <w:t>"douban_url"</w:t>
+        <w:t>"</w:t>
+      </w:r>
+      <w:proofErr w:type="spellStart"/>
+      <w:r>
+        <w:rPr>
+          <w:rFonts w:ascii="Courier New" w:hAnsi="Courier New" w:cs="Courier New"/>
+          <w:color w:val="9CDCFE"/>
+          <w:kern w:val="0"/>
+          <w:sz w:val="18"/>
+          <w:szCs w:val="18"/>
+        </w:rPr>
+        <w:t>douban_url</w:t>
+      </w:r>
+      <w:proofErr w:type="spellEnd"/>
+      <w:r>
+        <w:rPr>
+          <w:rFonts w:ascii="Courier New" w:hAnsi="Courier New" w:cs="Courier New"/>
+          <w:color w:val="9CDCFE"/>
+          <w:kern w:val="0"/>
+          <w:sz w:val="18"/>
+          <w:szCs w:val="18"/>
+        </w:rPr>
+        <w:t>"</w:t>
       </w:r>
       <w:r>
         <w:rPr>
@@ -13950,6 +14536,7 @@
         </w:rPr>
         <w:t>豆瓣</w:t>
       </w:r>
+      <w:proofErr w:type="spellStart"/>
       <w:r>
         <w:rPr>
           <w:rFonts w:ascii="Courier New" w:hAnsi="Courier New" w:cs="Courier New" w:hint="eastAsia"/>
@@ -13960,6 +14547,7 @@
         </w:rPr>
         <w:t>url</w:t>
       </w:r>
+      <w:proofErr w:type="spellEnd"/>
       <w:r>
         <w:rPr>
           <w:rFonts w:ascii="Courier New" w:hAnsi="Courier New" w:cs="Courier New"/>
@@ -14083,6 +14671,7 @@
           <w:sz w:val="24"/>
           <w:szCs w:val="24"/>
         </w:rPr>
+        <w:lastRenderedPageBreak/>
         <w:t>基于课程的论坛模块</w:t>
       </w:r>
     </w:p>
@@ -14123,7 +14712,21 @@
         <w:rPr>
           <w:rFonts w:hint="eastAsia"/>
         </w:rPr>
-        <w:t>GET /api/forum</w:t>
+        <w:t>GET /</w:t>
+      </w:r>
+      <w:proofErr w:type="spellStart"/>
+      <w:r>
+        <w:rPr>
+          <w:rFonts w:hint="eastAsia"/>
+        </w:rPr>
+        <w:t>api</w:t>
+      </w:r>
+      <w:proofErr w:type="spellEnd"/>
+      <w:r>
+        <w:rPr>
+          <w:rFonts w:hint="eastAsia"/>
+        </w:rPr>
+        <w:t>/forum</w:t>
       </w:r>
     </w:p>
     <w:p>
@@ -14195,7 +14798,21 @@
         <w:rPr>
           <w:rFonts w:hint="eastAsia"/>
         </w:rPr>
-        <w:t>GET/api/forum</w:t>
+        <w:t>GET/</w:t>
+      </w:r>
+      <w:proofErr w:type="spellStart"/>
+      <w:r>
+        <w:rPr>
+          <w:rFonts w:hint="eastAsia"/>
+        </w:rPr>
+        <w:t>api</w:t>
+      </w:r>
+      <w:proofErr w:type="spellEnd"/>
+      <w:r>
+        <w:rPr>
+          <w:rFonts w:hint="eastAsia"/>
+        </w:rPr>
+        <w:t>/forum</w:t>
       </w:r>
     </w:p>
     <w:p>
@@ -14216,8 +14833,30 @@
         <w:rPr>
           <w:rFonts w:hint="eastAsia"/>
         </w:rPr>
-        <w:t>GET/api/forum?commentId</w:t>
-      </w:r>
+        <w:t>GET/</w:t>
+      </w:r>
+      <w:proofErr w:type="spellStart"/>
+      <w:r>
+        <w:rPr>
+          <w:rFonts w:hint="eastAsia"/>
+        </w:rPr>
+        <w:t>api</w:t>
+      </w:r>
+      <w:proofErr w:type="spellEnd"/>
+      <w:r>
+        <w:rPr>
+          <w:rFonts w:hint="eastAsia"/>
+        </w:rPr>
+        <w:t>/</w:t>
+      </w:r>
+      <w:proofErr w:type="spellStart"/>
+      <w:r>
+        <w:rPr>
+          <w:rFonts w:hint="eastAsia"/>
+        </w:rPr>
+        <w:t>forum?commentId</w:t>
+      </w:r>
+      <w:proofErr w:type="spellEnd"/>
     </w:p>
     <w:p/>
     <w:p>
@@ -14286,7 +14925,21 @@
         <w:rPr>
           <w:rFonts w:hint="eastAsia"/>
         </w:rPr>
-        <w:t>POST/api/forum/score</w:t>
+        <w:t>POST/</w:t>
+      </w:r>
+      <w:proofErr w:type="spellStart"/>
+      <w:r>
+        <w:rPr>
+          <w:rFonts w:hint="eastAsia"/>
+        </w:rPr>
+        <w:t>api</w:t>
+      </w:r>
+      <w:proofErr w:type="spellEnd"/>
+      <w:r>
+        <w:rPr>
+          <w:rFonts w:hint="eastAsia"/>
+        </w:rPr>
+        <w:t>/forum/score</w:t>
       </w:r>
     </w:p>
     <w:p>
@@ -14309,8 +14962,30 @@
         <w:rPr>
           <w:rFonts w:hint="eastAsia"/>
         </w:rPr>
-        <w:t>POST/api/forum/commentThread</w:t>
-      </w:r>
+        <w:t>POST/</w:t>
+      </w:r>
+      <w:proofErr w:type="spellStart"/>
+      <w:r>
+        <w:rPr>
+          <w:rFonts w:hint="eastAsia"/>
+        </w:rPr>
+        <w:t>api</w:t>
+      </w:r>
+      <w:proofErr w:type="spellEnd"/>
+      <w:r>
+        <w:rPr>
+          <w:rFonts w:hint="eastAsia"/>
+        </w:rPr>
+        <w:t>/forum/</w:t>
+      </w:r>
+      <w:proofErr w:type="spellStart"/>
+      <w:r>
+        <w:rPr>
+          <w:rFonts w:hint="eastAsia"/>
+        </w:rPr>
+        <w:t>commentThread</w:t>
+      </w:r>
+      <w:proofErr w:type="spellEnd"/>
     </w:p>
     <w:p>
       <w:pPr>
@@ -14333,7 +15008,21 @@
         <w:rPr>
           <w:rFonts w:hint="eastAsia"/>
         </w:rPr>
-        <w:t>POST/api/forum/like</w:t>
+        <w:t>POST/</w:t>
+      </w:r>
+      <w:proofErr w:type="spellStart"/>
+      <w:r>
+        <w:rPr>
+          <w:rFonts w:hint="eastAsia"/>
+        </w:rPr>
+        <w:t>api</w:t>
+      </w:r>
+      <w:proofErr w:type="spellEnd"/>
+      <w:r>
+        <w:rPr>
+          <w:rFonts w:hint="eastAsia"/>
+        </w:rPr>
+        <w:t>/forum/like</w:t>
       </w:r>
     </w:p>
     <w:p>
@@ -14357,7 +15046,21 @@
         <w:rPr>
           <w:rFonts w:hint="eastAsia"/>
         </w:rPr>
-        <w:t>POST/api/forum/dislike</w:t>
+        <w:t>POST/</w:t>
+      </w:r>
+      <w:proofErr w:type="spellStart"/>
+      <w:r>
+        <w:rPr>
+          <w:rFonts w:hint="eastAsia"/>
+        </w:rPr>
+        <w:t>api</w:t>
+      </w:r>
+      <w:proofErr w:type="spellEnd"/>
+      <w:r>
+        <w:rPr>
+          <w:rFonts w:hint="eastAsia"/>
+        </w:rPr>
+        <w:t>/forum/dislike</w:t>
       </w:r>
     </w:p>
     <w:p/>
@@ -14452,7 +15155,35 @@
         <w:rPr>
           <w:rFonts w:hint="eastAsia"/>
         </w:rPr>
-        <w:t>GET/api/forum/search?q=:query</w:t>
+        <w:t>GET/</w:t>
+      </w:r>
+      <w:proofErr w:type="spellStart"/>
+      <w:r>
+        <w:rPr>
+          <w:rFonts w:hint="eastAsia"/>
+        </w:rPr>
+        <w:t>api</w:t>
+      </w:r>
+      <w:proofErr w:type="spellEnd"/>
+      <w:r>
+        <w:rPr>
+          <w:rFonts w:hint="eastAsia"/>
+        </w:rPr>
+        <w:t>/forum/</w:t>
+      </w:r>
+      <w:proofErr w:type="spellStart"/>
+      <w:r>
+        <w:rPr>
+          <w:rFonts w:hint="eastAsia"/>
+        </w:rPr>
+        <w:t>search?q</w:t>
+      </w:r>
+      <w:proofErr w:type="spellEnd"/>
+      <w:r>
+        <w:rPr>
+          <w:rFonts w:hint="eastAsia"/>
+        </w:rPr>
+        <w:t>=:query</w:t>
       </w:r>
     </w:p>
     <w:p>
@@ -14488,7 +15219,35 @@
         <w:rPr>
           <w:rFonts w:hint="eastAsia"/>
         </w:rPr>
-        <w:t>GET/api/forum/search?q=:query</w:t>
+        <w:t>GET/</w:t>
+      </w:r>
+      <w:proofErr w:type="spellStart"/>
+      <w:r>
+        <w:rPr>
+          <w:rFonts w:hint="eastAsia"/>
+        </w:rPr>
+        <w:t>api</w:t>
+      </w:r>
+      <w:proofErr w:type="spellEnd"/>
+      <w:r>
+        <w:rPr>
+          <w:rFonts w:hint="eastAsia"/>
+        </w:rPr>
+        <w:t>/forum/</w:t>
+      </w:r>
+      <w:proofErr w:type="spellStart"/>
+      <w:r>
+        <w:rPr>
+          <w:rFonts w:hint="eastAsia"/>
+        </w:rPr>
+        <w:t>search?q</w:t>
+      </w:r>
+      <w:proofErr w:type="spellEnd"/>
+      <w:r>
+        <w:rPr>
+          <w:rFonts w:hint="eastAsia"/>
+        </w:rPr>
+        <w:t>=:query</w:t>
       </w:r>
     </w:p>
     <w:p/>
@@ -14545,8 +15304,30 @@
         <w:rPr>
           <w:rFonts w:hint="eastAsia"/>
         </w:rPr>
-        <w:t>POST /api/upload-src</w:t>
-      </w:r>
+        <w:t>POST /</w:t>
+      </w:r>
+      <w:proofErr w:type="spellStart"/>
+      <w:r>
+        <w:rPr>
+          <w:rFonts w:hint="eastAsia"/>
+        </w:rPr>
+        <w:t>api</w:t>
+      </w:r>
+      <w:proofErr w:type="spellEnd"/>
+      <w:r>
+        <w:rPr>
+          <w:rFonts w:hint="eastAsia"/>
+        </w:rPr>
+        <w:t>/upload-</w:t>
+      </w:r>
+      <w:proofErr w:type="spellStart"/>
+      <w:r>
+        <w:rPr>
+          <w:rFonts w:hint="eastAsia"/>
+        </w:rPr>
+        <w:t>src</w:t>
+      </w:r>
+      <w:proofErr w:type="spellEnd"/>
     </w:p>
     <w:p/>
     <w:p>
@@ -14602,8 +15383,30 @@
         <w:rPr>
           <w:rFonts w:hint="eastAsia"/>
         </w:rPr>
-        <w:t>PUT /api/delete-src</w:t>
-      </w:r>
+        <w:t>PUT /</w:t>
+      </w:r>
+      <w:proofErr w:type="spellStart"/>
+      <w:r>
+        <w:rPr>
+          <w:rFonts w:hint="eastAsia"/>
+        </w:rPr>
+        <w:t>api</w:t>
+      </w:r>
+      <w:proofErr w:type="spellEnd"/>
+      <w:r>
+        <w:rPr>
+          <w:rFonts w:hint="eastAsia"/>
+        </w:rPr>
+        <w:t>/delete-</w:t>
+      </w:r>
+      <w:proofErr w:type="spellStart"/>
+      <w:r>
+        <w:rPr>
+          <w:rFonts w:hint="eastAsia"/>
+        </w:rPr>
+        <w:t>src</w:t>
+      </w:r>
+      <w:proofErr w:type="spellEnd"/>
     </w:p>
     <w:p/>
     <w:p>
@@ -14653,26 +15456,57 @@
         <w:rPr>
           <w:rFonts w:hint="eastAsia"/>
         </w:rPr>
-        <w:lastRenderedPageBreak/>
         <w:t>接口：</w:t>
       </w:r>
       <w:r>
         <w:rPr>
           <w:rFonts w:hint="eastAsia"/>
         </w:rPr>
-        <w:t>GET /api/course/:courseId</w:t>
-      </w:r>
-    </w:p>
-    <w:p>
-      <w:r>
-        <w:rPr>
-          <w:rFonts w:hint="eastAsia"/>
+        <w:t>GET /</w:t>
+      </w:r>
+      <w:proofErr w:type="spellStart"/>
+      <w:r>
+        <w:rPr>
+          <w:rFonts w:hint="eastAsia"/>
+        </w:rPr>
+        <w:t>api</w:t>
+      </w:r>
+      <w:proofErr w:type="spellEnd"/>
+      <w:r>
+        <w:rPr>
+          <w:rFonts w:hint="eastAsia"/>
+        </w:rPr>
+        <w:t>/course/:</w:t>
+      </w:r>
+      <w:proofErr w:type="spellStart"/>
+      <w:r>
+        <w:rPr>
+          <w:rFonts w:hint="eastAsia"/>
+        </w:rPr>
+        <w:t>courseId</w:t>
+      </w:r>
+      <w:proofErr w:type="spellEnd"/>
+    </w:p>
+    <w:p>
+      <w:pPr>
+        <w:rPr>
+          <w:b/>
+          <w:bCs/>
+        </w:rPr>
+      </w:pPr>
+      <w:r>
+        <w:rPr>
+          <w:rFonts w:hint="eastAsia"/>
+          <w:b/>
+          <w:bCs/>
         </w:rPr>
         <w:t xml:space="preserve">3.6 </w:t>
       </w:r>
       <w:r>
         <w:rPr>
           <w:rFonts w:hint="eastAsia"/>
+          <w:b/>
+          <w:bCs/>
         </w:rPr>
         <w:t>对书籍使用情况进行“实用”投票</w:t>
       </w:r>
@@ -14691,7 +15525,21 @@
         <w:rPr>
           <w:rFonts w:hint="eastAsia"/>
         </w:rPr>
-        <w:t>POST /api/up-score-user</w:t>
+        <w:t>POST /</w:t>
+      </w:r>
+      <w:proofErr w:type="spellStart"/>
+      <w:r>
+        <w:rPr>
+          <w:rFonts w:hint="eastAsia"/>
+        </w:rPr>
+        <w:t>api</w:t>
+      </w:r>
+      <w:proofErr w:type="spellEnd"/>
+      <w:r>
+        <w:rPr>
+          <w:rFonts w:hint="eastAsia"/>
+        </w:rPr>
+        <w:t>/up-score-user</w:t>
       </w:r>
     </w:p>
     <w:p>
@@ -14774,8 +15622,40 @@
           <w:kern w:val="0"/>
           <w:szCs w:val="21"/>
         </w:rPr>
-        <w:t>        useBook:{useBook</w:t>
-      </w:r>
+        <w:lastRenderedPageBreak/>
+        <w:t xml:space="preserve">        </w:t>
+      </w:r>
+      <w:proofErr w:type="spellStart"/>
+      <w:r>
+        <w:rPr>
+          <w:rFonts w:ascii="Consolas" w:hAnsi="Consolas" w:cs="宋体"/>
+          <w:color w:val="CE9178"/>
+          <w:kern w:val="0"/>
+          <w:szCs w:val="21"/>
+        </w:rPr>
+        <w:t>useBook</w:t>
+      </w:r>
+      <w:proofErr w:type="spellEnd"/>
+      <w:r>
+        <w:rPr>
+          <w:rFonts w:ascii="Consolas" w:hAnsi="Consolas" w:cs="宋体"/>
+          <w:color w:val="CE9178"/>
+          <w:kern w:val="0"/>
+          <w:szCs w:val="21"/>
+        </w:rPr>
+        <w:t>:{</w:t>
+      </w:r>
+      <w:proofErr w:type="spellStart"/>
+      <w:r>
+        <w:rPr>
+          <w:rFonts w:ascii="Consolas" w:hAnsi="Consolas" w:cs="宋体"/>
+          <w:color w:val="CE9178"/>
+          <w:kern w:val="0"/>
+          <w:szCs w:val="21"/>
+        </w:rPr>
+        <w:t>useBook</w:t>
+      </w:r>
+      <w:proofErr w:type="spellEnd"/>
       <w:r>
         <w:rPr>
           <w:rFonts w:ascii="Consolas" w:hAnsi="Consolas" w:cs="宋体"/>
@@ -14875,6 +15755,7 @@
         </w:rPr>
         <w:t>中正常设置</w:t>
       </w:r>
+      <w:proofErr w:type="spellStart"/>
       <w:r>
         <w:rPr>
           <w:rFonts w:ascii="Consolas" w:hAnsi="Consolas" w:cs="宋体"/>
@@ -14884,6 +15765,7 @@
         </w:rPr>
         <w:t>user_id</w:t>
       </w:r>
+      <w:proofErr w:type="spellEnd"/>
       <w:r>
         <w:rPr>
           <w:rFonts w:ascii="Consolas" w:hAnsi="Consolas" w:cs="宋体"/>
@@ -14928,36 +15810,42 @@
         </w:rPr>
         <w:t>约束：</w:t>
       </w:r>
+      <w:proofErr w:type="spellStart"/>
       <w:r>
         <w:rPr>
           <w:rFonts w:hint="eastAsia"/>
         </w:rPr>
         <w:t>useBook</w:t>
       </w:r>
+      <w:proofErr w:type="spellEnd"/>
       <w:r>
         <w:rPr>
           <w:rFonts w:hint="eastAsia"/>
         </w:rPr>
         <w:t>和</w:t>
       </w:r>
+      <w:proofErr w:type="spellStart"/>
       <w:r>
         <w:rPr>
           <w:rFonts w:hint="eastAsia"/>
         </w:rPr>
         <w:t>user_id</w:t>
       </w:r>
+      <w:proofErr w:type="spellEnd"/>
       <w:r>
         <w:rPr>
           <w:rFonts w:hint="eastAsia"/>
         </w:rPr>
         <w:t>对应的</w:t>
       </w:r>
+      <w:proofErr w:type="spellStart"/>
       <w:r>
         <w:rPr>
           <w:rFonts w:hint="eastAsia"/>
         </w:rPr>
         <w:t>upScoreRelationship</w:t>
       </w:r>
+      <w:proofErr w:type="spellEnd"/>
       <w:r>
         <w:rPr>
           <w:rFonts w:hint="eastAsia"/>
@@ -14969,12 +15857,16 @@
       <w:r>
         <w:rPr>
           <w:rFonts w:hint="eastAsia"/>
+          <w:b/>
+          <w:bCs/>
         </w:rPr>
         <w:t xml:space="preserve">3.7 </w:t>
       </w:r>
       <w:r>
         <w:rPr>
           <w:rFonts w:hint="eastAsia"/>
+          <w:b/>
+          <w:bCs/>
         </w:rPr>
         <w:t>对书籍使用情况进行取消“使用”投票</w:t>
       </w:r>
@@ -14993,7 +15885,21 @@
         <w:rPr>
           <w:rFonts w:hint="eastAsia"/>
         </w:rPr>
-        <w:t>DELETE /api/up-score-user</w:t>
+        <w:t>DELETE /</w:t>
+      </w:r>
+      <w:proofErr w:type="spellStart"/>
+      <w:r>
+        <w:rPr>
+          <w:rFonts w:hint="eastAsia"/>
+        </w:rPr>
+        <w:t>api</w:t>
+      </w:r>
+      <w:proofErr w:type="spellEnd"/>
+      <w:r>
+        <w:rPr>
+          <w:rFonts w:hint="eastAsia"/>
+        </w:rPr>
+        <w:t>/up-score-user</w:t>
       </w:r>
     </w:p>
     <w:p>
@@ -15065,8 +15971,39 @@
           <w:kern w:val="0"/>
           <w:szCs w:val="21"/>
         </w:rPr>
-        <w:t>        useBook:{useBook</w:t>
-      </w:r>
+        <w:t xml:space="preserve">        </w:t>
+      </w:r>
+      <w:proofErr w:type="spellStart"/>
+      <w:r>
+        <w:rPr>
+          <w:rFonts w:ascii="Consolas" w:hAnsi="Consolas" w:cs="宋体"/>
+          <w:color w:val="CE9178"/>
+          <w:kern w:val="0"/>
+          <w:szCs w:val="21"/>
+        </w:rPr>
+        <w:t>useBook</w:t>
+      </w:r>
+      <w:proofErr w:type="spellEnd"/>
+      <w:r>
+        <w:rPr>
+          <w:rFonts w:ascii="Consolas" w:hAnsi="Consolas" w:cs="宋体"/>
+          <w:color w:val="CE9178"/>
+          <w:kern w:val="0"/>
+          <w:szCs w:val="21"/>
+        </w:rPr>
+        <w:t>:{</w:t>
+      </w:r>
+      <w:proofErr w:type="spellStart"/>
+      <w:r>
+        <w:rPr>
+          <w:rFonts w:ascii="Consolas" w:hAnsi="Consolas" w:cs="宋体"/>
+          <w:color w:val="CE9178"/>
+          <w:kern w:val="0"/>
+          <w:szCs w:val="21"/>
+        </w:rPr>
+        <w:t>useBook</w:t>
+      </w:r>
+      <w:proofErr w:type="spellEnd"/>
       <w:r>
         <w:rPr>
           <w:rFonts w:ascii="Consolas" w:hAnsi="Consolas" w:cs="宋体"/>
@@ -15166,6 +16103,7 @@
         </w:rPr>
         <w:t>中正常设置</w:t>
       </w:r>
+      <w:proofErr w:type="spellStart"/>
       <w:r>
         <w:rPr>
           <w:rFonts w:ascii="Consolas" w:hAnsi="Consolas" w:cs="宋体"/>
@@ -15175,6 +16113,7 @@
         </w:rPr>
         <w:t>user_id</w:t>
       </w:r>
+      <w:proofErr w:type="spellEnd"/>
       <w:r>
         <w:rPr>
           <w:rFonts w:ascii="Consolas" w:hAnsi="Consolas" w:cs="宋体"/>
@@ -15219,36 +16158,42 @@
         </w:rPr>
         <w:t>约束：</w:t>
       </w:r>
+      <w:proofErr w:type="spellStart"/>
       <w:r>
         <w:rPr>
           <w:rFonts w:hint="eastAsia"/>
         </w:rPr>
         <w:t>useBook</w:t>
       </w:r>
+      <w:proofErr w:type="spellEnd"/>
       <w:r>
         <w:rPr>
           <w:rFonts w:hint="eastAsia"/>
         </w:rPr>
         <w:t>和</w:t>
       </w:r>
+      <w:proofErr w:type="spellStart"/>
       <w:r>
         <w:rPr>
           <w:rFonts w:hint="eastAsia"/>
         </w:rPr>
         <w:t>user_id</w:t>
       </w:r>
+      <w:proofErr w:type="spellEnd"/>
       <w:r>
         <w:rPr>
           <w:rFonts w:hint="eastAsia"/>
         </w:rPr>
         <w:t>对应的</w:t>
       </w:r>
+      <w:proofErr w:type="spellStart"/>
       <w:r>
         <w:rPr>
           <w:rFonts w:hint="eastAsia"/>
         </w:rPr>
         <w:t>upScoreRelationship</w:t>
       </w:r>
+      <w:proofErr w:type="spellEnd"/>
       <w:r>
         <w:rPr>
           <w:rFonts w:hint="eastAsia"/>
@@ -15257,15 +16202,41 @@
       </w:r>
     </w:p>
     <w:p>
-      <w:r>
-        <w:rPr>
-          <w:rFonts w:hint="eastAsia"/>
-        </w:rPr>
-        <w:t xml:space="preserve">3.7 </w:t>
-      </w:r>
-      <w:r>
-        <w:rPr>
-          <w:rFonts w:hint="eastAsia"/>
+      <w:pPr>
+        <w:rPr>
+          <w:b/>
+          <w:bCs/>
+        </w:rPr>
+      </w:pPr>
+      <w:r>
+        <w:rPr>
+          <w:rFonts w:hint="eastAsia"/>
+          <w:b/>
+          <w:bCs/>
+        </w:rPr>
+        <w:t>3.</w:t>
+      </w:r>
+      <w:r>
+        <w:rPr>
+          <w:rFonts w:hint="eastAsia"/>
+          <w:b/>
+          <w:bCs/>
+        </w:rPr>
+        <w:t>8</w:t>
+      </w:r>
+      <w:r>
+        <w:rPr>
+          <w:rFonts w:hint="eastAsia"/>
+          <w:b/>
+          <w:bCs/>
+        </w:rPr>
+        <w:t xml:space="preserve"> </w:t>
+      </w:r>
+      <w:r>
+        <w:rPr>
+          <w:rFonts w:hint="eastAsia"/>
+          <w:b/>
+          <w:bCs/>
         </w:rPr>
         <w:t>对书籍使用情况进行“不实用”投票</w:t>
       </w:r>
@@ -15284,7 +16255,21 @@
         <w:rPr>
           <w:rFonts w:hint="eastAsia"/>
         </w:rPr>
-        <w:t>POST /api/down-score-user</w:t>
+        <w:t>POST /</w:t>
+      </w:r>
+      <w:proofErr w:type="spellStart"/>
+      <w:r>
+        <w:rPr>
+          <w:rFonts w:hint="eastAsia"/>
+        </w:rPr>
+        <w:t>api</w:t>
+      </w:r>
+      <w:proofErr w:type="spellEnd"/>
+      <w:r>
+        <w:rPr>
+          <w:rFonts w:hint="eastAsia"/>
+        </w:rPr>
+        <w:t>/down-score-user</w:t>
       </w:r>
     </w:p>
     <w:p>
@@ -15356,8 +16341,39 @@
           <w:kern w:val="0"/>
           <w:szCs w:val="21"/>
         </w:rPr>
-        <w:t>        useBook:{useBook</w:t>
-      </w:r>
+        <w:t xml:space="preserve">        </w:t>
+      </w:r>
+      <w:proofErr w:type="spellStart"/>
+      <w:r>
+        <w:rPr>
+          <w:rFonts w:ascii="Consolas" w:hAnsi="Consolas" w:cs="宋体"/>
+          <w:color w:val="CE9178"/>
+          <w:kern w:val="0"/>
+          <w:szCs w:val="21"/>
+        </w:rPr>
+        <w:t>useBook</w:t>
+      </w:r>
+      <w:proofErr w:type="spellEnd"/>
+      <w:r>
+        <w:rPr>
+          <w:rFonts w:ascii="Consolas" w:hAnsi="Consolas" w:cs="宋体"/>
+          <w:color w:val="CE9178"/>
+          <w:kern w:val="0"/>
+          <w:szCs w:val="21"/>
+        </w:rPr>
+        <w:t>:{</w:t>
+      </w:r>
+      <w:proofErr w:type="spellStart"/>
+      <w:r>
+        <w:rPr>
+          <w:rFonts w:ascii="Consolas" w:hAnsi="Consolas" w:cs="宋体"/>
+          <w:color w:val="CE9178"/>
+          <w:kern w:val="0"/>
+          <w:szCs w:val="21"/>
+        </w:rPr>
+        <w:t>useBook</w:t>
+      </w:r>
+      <w:proofErr w:type="spellEnd"/>
       <w:r>
         <w:rPr>
           <w:rFonts w:ascii="Consolas" w:hAnsi="Consolas" w:cs="宋体"/>
@@ -15457,6 +16473,7 @@
         </w:rPr>
         <w:t>中正常设置</w:t>
       </w:r>
+      <w:proofErr w:type="spellStart"/>
       <w:r>
         <w:rPr>
           <w:rFonts w:ascii="Consolas" w:hAnsi="Consolas" w:cs="宋体"/>
@@ -15466,6 +16483,7 @@
         </w:rPr>
         <w:t>user_id</w:t>
       </w:r>
+      <w:proofErr w:type="spellEnd"/>
       <w:r>
         <w:rPr>
           <w:rFonts w:ascii="Consolas" w:hAnsi="Consolas" w:cs="宋体"/>
@@ -15510,36 +16528,42 @@
         </w:rPr>
         <w:t>约束：</w:t>
       </w:r>
+      <w:proofErr w:type="spellStart"/>
       <w:r>
         <w:rPr>
           <w:rFonts w:hint="eastAsia"/>
         </w:rPr>
         <w:t>useBook</w:t>
       </w:r>
+      <w:proofErr w:type="spellEnd"/>
       <w:r>
         <w:rPr>
           <w:rFonts w:hint="eastAsia"/>
         </w:rPr>
         <w:t>和</w:t>
       </w:r>
+      <w:proofErr w:type="spellStart"/>
       <w:r>
         <w:rPr>
           <w:rFonts w:hint="eastAsia"/>
         </w:rPr>
         <w:t>user_id</w:t>
       </w:r>
+      <w:proofErr w:type="spellEnd"/>
       <w:r>
         <w:rPr>
           <w:rFonts w:hint="eastAsia"/>
         </w:rPr>
         <w:t>对应的</w:t>
       </w:r>
+      <w:proofErr w:type="spellStart"/>
       <w:r>
         <w:rPr>
           <w:rFonts w:hint="eastAsia"/>
         </w:rPr>
         <w:t>DownScoreRelationship</w:t>
       </w:r>
+      <w:proofErr w:type="spellEnd"/>
       <w:r>
         <w:rPr>
           <w:rFonts w:hint="eastAsia"/>
@@ -15548,15 +16572,41 @@
       </w:r>
     </w:p>
     <w:p>
-      <w:r>
-        <w:rPr>
-          <w:rFonts w:hint="eastAsia"/>
-        </w:rPr>
-        <w:t xml:space="preserve">3.8 </w:t>
-      </w:r>
-      <w:r>
-        <w:rPr>
-          <w:rFonts w:hint="eastAsia"/>
+      <w:pPr>
+        <w:rPr>
+          <w:b/>
+          <w:bCs/>
+        </w:rPr>
+      </w:pPr>
+      <w:r>
+        <w:rPr>
+          <w:rFonts w:hint="eastAsia"/>
+          <w:b/>
+          <w:bCs/>
+        </w:rPr>
+        <w:t>3.</w:t>
+      </w:r>
+      <w:r>
+        <w:rPr>
+          <w:rFonts w:hint="eastAsia"/>
+          <w:b/>
+          <w:bCs/>
+        </w:rPr>
+        <w:t>9</w:t>
+      </w:r>
+      <w:r>
+        <w:rPr>
+          <w:rFonts w:hint="eastAsia"/>
+          <w:b/>
+          <w:bCs/>
+        </w:rPr>
+        <w:t xml:space="preserve"> </w:t>
+      </w:r>
+      <w:r>
+        <w:rPr>
+          <w:rFonts w:hint="eastAsia"/>
+          <w:b/>
+          <w:bCs/>
         </w:rPr>
         <w:t>对书籍使用情况进行取消“不使用”投票</w:t>
       </w:r>
@@ -15575,7 +16625,21 @@
         <w:rPr>
           <w:rFonts w:hint="eastAsia"/>
         </w:rPr>
-        <w:t>DELETE /api/down-score-user</w:t>
+        <w:t>DELETE /</w:t>
+      </w:r>
+      <w:proofErr w:type="spellStart"/>
+      <w:r>
+        <w:rPr>
+          <w:rFonts w:hint="eastAsia"/>
+        </w:rPr>
+        <w:t>api</w:t>
+      </w:r>
+      <w:proofErr w:type="spellEnd"/>
+      <w:r>
+        <w:rPr>
+          <w:rFonts w:hint="eastAsia"/>
+        </w:rPr>
+        <w:t>/down-score-user</w:t>
       </w:r>
     </w:p>
     <w:p>
@@ -15647,8 +16711,39 @@
           <w:kern w:val="0"/>
           <w:szCs w:val="21"/>
         </w:rPr>
-        <w:t>        useBook:{useBook</w:t>
-      </w:r>
+        <w:t xml:space="preserve">        </w:t>
+      </w:r>
+      <w:proofErr w:type="spellStart"/>
+      <w:r>
+        <w:rPr>
+          <w:rFonts w:ascii="Consolas" w:hAnsi="Consolas" w:cs="宋体"/>
+          <w:color w:val="CE9178"/>
+          <w:kern w:val="0"/>
+          <w:szCs w:val="21"/>
+        </w:rPr>
+        <w:t>useBook</w:t>
+      </w:r>
+      <w:proofErr w:type="spellEnd"/>
+      <w:r>
+        <w:rPr>
+          <w:rFonts w:ascii="Consolas" w:hAnsi="Consolas" w:cs="宋体"/>
+          <w:color w:val="CE9178"/>
+          <w:kern w:val="0"/>
+          <w:szCs w:val="21"/>
+        </w:rPr>
+        <w:t>:{</w:t>
+      </w:r>
+      <w:proofErr w:type="spellStart"/>
+      <w:r>
+        <w:rPr>
+          <w:rFonts w:ascii="Consolas" w:hAnsi="Consolas" w:cs="宋体"/>
+          <w:color w:val="CE9178"/>
+          <w:kern w:val="0"/>
+          <w:szCs w:val="21"/>
+        </w:rPr>
+        <w:t>useBook</w:t>
+      </w:r>
+      <w:proofErr w:type="spellEnd"/>
       <w:r>
         <w:rPr>
           <w:rFonts w:ascii="Consolas" w:hAnsi="Consolas" w:cs="宋体"/>
@@ -15748,6 +16843,7 @@
         </w:rPr>
         <w:t>中正常设置</w:t>
       </w:r>
+      <w:proofErr w:type="spellStart"/>
       <w:r>
         <w:rPr>
           <w:rFonts w:ascii="Consolas" w:hAnsi="Consolas" w:cs="宋体"/>
@@ -15757,6 +16853,7 @@
         </w:rPr>
         <w:t>user_id</w:t>
       </w:r>
+      <w:proofErr w:type="spellEnd"/>
       <w:r>
         <w:rPr>
           <w:rFonts w:ascii="Consolas" w:hAnsi="Consolas" w:cs="宋体"/>
@@ -15801,41 +16898,47 @@
         </w:rPr>
         <w:t>约束：</w:t>
       </w:r>
+      <w:proofErr w:type="spellStart"/>
       <w:r>
         <w:rPr>
           <w:rFonts w:hint="eastAsia"/>
         </w:rPr>
         <w:t>useBook</w:t>
       </w:r>
+      <w:proofErr w:type="spellEnd"/>
       <w:r>
         <w:rPr>
           <w:rFonts w:hint="eastAsia"/>
         </w:rPr>
         <w:t>和</w:t>
       </w:r>
+      <w:proofErr w:type="spellStart"/>
       <w:r>
         <w:rPr>
           <w:rFonts w:hint="eastAsia"/>
         </w:rPr>
         <w:t>user_id</w:t>
       </w:r>
+      <w:proofErr w:type="spellEnd"/>
       <w:r>
         <w:rPr>
           <w:rFonts w:hint="eastAsia"/>
         </w:rPr>
         <w:t>对应的</w:t>
       </w:r>
+      <w:proofErr w:type="spellStart"/>
       <w:r>
         <w:rPr>
           <w:rFonts w:hint="eastAsia"/>
         </w:rPr>
         <w:t>DownScoreRelationship</w:t>
       </w:r>
-      <w:r>
-        <w:rPr>
-          <w:rFonts w:hint="eastAsia"/>
-        </w:rPr>
-        <w:t>已不存在</w:t>
+      <w:proofErr w:type="spellEnd"/>
+      <w:r>
+        <w:rPr>
+          <w:rFonts w:hint="eastAsia"/>
+        </w:rPr>
+        <w:t>已存在</w:t>
       </w:r>
     </w:p>
     <w:p/>
@@ -15857,7 +16960,6 @@
           <w:sz w:val="24"/>
           <w:szCs w:val="24"/>
         </w:rPr>
-        <w:lastRenderedPageBreak/>
         <w:t>教材检索页面</w:t>
       </w:r>
     </w:p>
@@ -15880,7 +16982,21 @@
         <w:rPr>
           <w:rFonts w:hint="eastAsia"/>
         </w:rPr>
-        <w:t>GET /api/search</w:t>
+        <w:t>GET /</w:t>
+      </w:r>
+      <w:proofErr w:type="spellStart"/>
+      <w:r>
+        <w:rPr>
+          <w:rFonts w:hint="eastAsia"/>
+        </w:rPr>
+        <w:t>api</w:t>
+      </w:r>
+      <w:proofErr w:type="spellEnd"/>
+      <w:r>
+        <w:rPr>
+          <w:rFonts w:hint="eastAsia"/>
+        </w:rPr>
+        <w:t>/search</w:t>
       </w:r>
     </w:p>
     <w:p/>
@@ -15916,6 +17032,7 @@
         <w:rPr>
           <w:rFonts w:hint="eastAsia"/>
         </w:rPr>
+        <w:lastRenderedPageBreak/>
         <w:t>功能：用户通过输入关键词搜索书籍</w:t>
       </w:r>
     </w:p>
@@ -15933,7 +17050,35 @@
         <w:rPr>
           <w:rFonts w:hint="eastAsia"/>
         </w:rPr>
-        <w:t>GET/api/search?q=:Wd</w:t>
+        <w:t>GET/</w:t>
+      </w:r>
+      <w:proofErr w:type="spellStart"/>
+      <w:r>
+        <w:rPr>
+          <w:rFonts w:hint="eastAsia"/>
+        </w:rPr>
+        <w:t>api</w:t>
+      </w:r>
+      <w:proofErr w:type="spellEnd"/>
+      <w:r>
+        <w:rPr>
+          <w:rFonts w:hint="eastAsia"/>
+        </w:rPr>
+        <w:t>/</w:t>
+      </w:r>
+      <w:proofErr w:type="spellStart"/>
+      <w:r>
+        <w:rPr>
+          <w:rFonts w:hint="eastAsia"/>
+        </w:rPr>
+        <w:t>search?q</w:t>
+      </w:r>
+      <w:proofErr w:type="spellEnd"/>
+      <w:r>
+        <w:rPr>
+          <w:rFonts w:hint="eastAsia"/>
+        </w:rPr>
+        <w:t>=:Wd</w:t>
       </w:r>
     </w:p>
     <w:p>
@@ -15985,7 +17130,21 @@
         <w:rPr>
           <w:rFonts w:hint="eastAsia"/>
         </w:rPr>
-        <w:t>GET /api/rep</w:t>
+        <w:t>GET /</w:t>
+      </w:r>
+      <w:proofErr w:type="spellStart"/>
+      <w:r>
+        <w:rPr>
+          <w:rFonts w:hint="eastAsia"/>
+        </w:rPr>
+        <w:t>api</w:t>
+      </w:r>
+      <w:proofErr w:type="spellEnd"/>
+      <w:r>
+        <w:rPr>
+          <w:rFonts w:hint="eastAsia"/>
+        </w:rPr>
+        <w:t>/rep</w:t>
       </w:r>
     </w:p>
     <w:p>
@@ -16043,7 +17202,21 @@
         <w:rPr>
           <w:rFonts w:hint="eastAsia"/>
         </w:rPr>
-        <w:t>GET /api/get-rep</w:t>
+        <w:t>GET /</w:t>
+      </w:r>
+      <w:proofErr w:type="spellStart"/>
+      <w:r>
+        <w:rPr>
+          <w:rFonts w:hint="eastAsia"/>
+        </w:rPr>
+        <w:t>api</w:t>
+      </w:r>
+      <w:proofErr w:type="spellEnd"/>
+      <w:r>
+        <w:rPr>
+          <w:rFonts w:hint="eastAsia"/>
+        </w:rPr>
+        <w:t>/get-rep</w:t>
       </w:r>
     </w:p>
     <w:p>
@@ -16161,7 +17334,21 @@
         <w:rPr>
           <w:rFonts w:hint="eastAsia"/>
         </w:rPr>
-        <w:t>POST /api/update-rep</w:t>
+        <w:t>POST /</w:t>
+      </w:r>
+      <w:proofErr w:type="spellStart"/>
+      <w:r>
+        <w:rPr>
+          <w:rFonts w:hint="eastAsia"/>
+        </w:rPr>
+        <w:t>api</w:t>
+      </w:r>
+      <w:proofErr w:type="spellEnd"/>
+      <w:r>
+        <w:rPr>
+          <w:rFonts w:hint="eastAsia"/>
+        </w:rPr>
+        <w:t>/update-rep</w:t>
       </w:r>
     </w:p>
     <w:p/>
@@ -16302,7 +17489,7 @@
                     </pic:cNvPicPr>
                   </pic:nvPicPr>
                   <pic:blipFill>
-                    <a:blip r:embed="rId16">
+                    <a:blip r:embed="rId14">
                       <a:extLst>
                         <a:ext uri="{28A0092B-C50C-407E-A947-70E740481C1C}">
                           <a14:useLocalDpi xmlns:a14="http://schemas.microsoft.com/office/drawing/2010/main" val="0"/>
@@ -16390,7 +17577,7 @@
                     <pic:cNvPicPr/>
                   </pic:nvPicPr>
                   <pic:blipFill>
-                    <a:blip r:embed="rId17"/>
+                    <a:blip r:embed="rId15"/>
                     <a:stretch>
                       <a:fillRect/>
                     </a:stretch>
@@ -16479,7 +17666,7 @@
                     <pic:cNvPicPr/>
                   </pic:nvPicPr>
                   <pic:blipFill>
-                    <a:blip r:embed="rId18"/>
+                    <a:blip r:embed="rId16"/>
                     <a:stretch>
                       <a:fillRect/>
                     </a:stretch>
@@ -16520,7 +17707,7 @@
                     <pic:cNvPicPr/>
                   </pic:nvPicPr>
                   <pic:blipFill>
-                    <a:blip r:embed="rId19"/>
+                    <a:blip r:embed="rId17"/>
                     <a:stretch>
                       <a:fillRect/>
                     </a:stretch>
@@ -16595,7 +17782,7 @@
                     <pic:cNvPicPr/>
                   </pic:nvPicPr>
                   <pic:blipFill>
-                    <a:blip r:embed="rId20"/>
+                    <a:blip r:embed="rId18"/>
                     <a:stretch>
                       <a:fillRect/>
                     </a:stretch>
@@ -16635,7 +17822,7 @@
                     <pic:cNvPicPr/>
                   </pic:nvPicPr>
                   <pic:blipFill>
-                    <a:blip r:embed="rId21"/>
+                    <a:blip r:embed="rId19"/>
                     <a:stretch>
                       <a:fillRect/>
                     </a:stretch>
@@ -16709,7 +17896,7 @@
                     <pic:cNvPicPr/>
                   </pic:nvPicPr>
                   <pic:blipFill>
-                    <a:blip r:embed="rId22"/>
+                    <a:blip r:embed="rId20"/>
                     <a:stretch>
                       <a:fillRect/>
                     </a:stretch>
@@ -16749,7 +17936,7 @@
                     <pic:cNvPicPr/>
                   </pic:nvPicPr>
                   <pic:blipFill>
-                    <a:blip r:embed="rId23"/>
+                    <a:blip r:embed="rId21"/>
                     <a:stretch>
                       <a:fillRect/>
                     </a:stretch>
@@ -16810,7 +17997,7 @@
                     <pic:cNvPicPr/>
                   </pic:nvPicPr>
                   <pic:blipFill>
-                    <a:blip r:embed="rId24"/>
+                    <a:blip r:embed="rId22"/>
                     <a:stretch>
                       <a:fillRect/>
                     </a:stretch>
@@ -16872,7 +18059,7 @@
                     <pic:cNvPicPr/>
                   </pic:nvPicPr>
                   <pic:blipFill>
-                    <a:blip r:embed="rId25"/>
+                    <a:blip r:embed="rId23"/>
                     <a:stretch>
                       <a:fillRect/>
                     </a:stretch>
@@ -16933,7 +18120,7 @@
                     <pic:cNvPicPr/>
                   </pic:nvPicPr>
                   <pic:blipFill>
-                    <a:blip r:embed="rId26"/>
+                    <a:blip r:embed="rId24"/>
                     <a:stretch>
                       <a:fillRect/>
                     </a:stretch>
@@ -16994,7 +18181,7 @@
                     <pic:cNvPicPr/>
                   </pic:nvPicPr>
                   <pic:blipFill>
-                    <a:blip r:embed="rId27"/>
+                    <a:blip r:embed="rId25"/>
                     <a:stretch>
                       <a:fillRect/>
                     </a:stretch>
@@ -17056,7 +18243,7 @@
                     <pic:cNvPicPr/>
                   </pic:nvPicPr>
                   <pic:blipFill>
-                    <a:blip r:embed="rId28"/>
+                    <a:blip r:embed="rId26"/>
                     <a:stretch>
                       <a:fillRect/>
                     </a:stretch>
@@ -17080,9 +18267,6 @@
     <w:p>
       <w:pPr>
         <w:ind w:firstLine="420"/>
-        <w:rPr>
-          <w:rFonts w:hint="eastAsia"/>
-        </w:rPr>
       </w:pPr>
       <w:r>
         <w:rPr>
@@ -17094,8 +18278,16 @@
         <w:rPr>
           <w:rFonts w:hint="eastAsia"/>
         </w:rPr>
-        <w:t>material ui</w:t>
-      </w:r>
+        <w:t xml:space="preserve">material </w:t>
+      </w:r>
+      <w:proofErr w:type="spellStart"/>
+      <w:r>
+        <w:rPr>
+          <w:rFonts w:hint="eastAsia"/>
+        </w:rPr>
+        <w:t>ui</w:t>
+      </w:r>
+      <w:proofErr w:type="spellEnd"/>
       <w:r>
         <w:rPr>
           <w:rFonts w:hint="eastAsia"/>
@@ -17147,9 +18339,6 @@
     <w:p>
       <w:pPr>
         <w:ind w:left="420" w:firstLine="420"/>
-        <w:rPr>
-          <w:rFonts w:hint="eastAsia"/>
-        </w:rPr>
       </w:pPr>
       <w:r>
         <w:rPr>
@@ -17342,8 +18531,8 @@
     </w:p>
     <w:p/>
     <w:sectPr>
-      <w:headerReference w:type="default" r:id="rId29"/>
-      <w:footerReference w:type="default" r:id="rId30"/>
+      <w:headerReference w:type="default" r:id="rId27"/>
+      <w:footerReference w:type="default" r:id="rId28"/>
       <w:pgSz w:w="11906" w:h="16838"/>
       <w:pgMar w:top="1440" w:right="1800" w:bottom="1440" w:left="1800" w:header="851" w:footer="992" w:gutter="0"/>
       <w:cols w:space="425"/>

</xml_diff>